<commit_message>
MetricDefintion name -> definition
</commit_message>
<xml_diff>
--- a/doc/events API TODO.docx
+++ b/doc/events API TODO.docx
@@ -43,56 +43,6 @@
           <w:rFonts w:ascii="Garamond" w:hAnsi="Garamond"/>
         </w:rPr>
       </w:pPr>
-    </w:p>
-    <w:p>
-      <w:pPr>
-        <w:pStyle w:val="ListParagraph"/>
-        <w:numPr>
-          <w:ilvl w:val="0"/>
-          <w:numId w:val="1"/>
-        </w:numPr>
-        <w:rPr>
-          <w:rFonts w:ascii="Garamond" w:hAnsi="Garamond"/>
-        </w:rPr>
-      </w:pPr>
-      <w:r>
-        <w:rPr>
-          <w:rFonts w:ascii="Garamond" w:hAnsi="Garamond"/>
-        </w:rPr>
-        <w:t xml:space="preserve">Remove </w:t>
-      </w:r>
-      <w:proofErr w:type="spellStart"/>
-      <w:r>
-        <w:rPr>
-          <w:rFonts w:ascii="Garamond" w:hAnsi="Garamond"/>
-        </w:rPr>
-        <w:t>MetricDefinition</w:t>
-      </w:r>
-      <w:proofErr w:type="spellEnd"/>
-      <w:r>
-        <w:rPr>
-          <w:rFonts w:ascii="Garamond" w:hAnsi="Garamond"/>
-        </w:rPr>
-        <w:t xml:space="preserve"> specialization for Memory, Load, etc.</w:t>
-      </w:r>
-    </w:p>
-    <w:p>
-      <w:pPr>
-        <w:pStyle w:val="ListParagraph"/>
-        <w:numPr>
-          <w:ilvl w:val="0"/>
-          <w:numId w:val="1"/>
-        </w:numPr>
-        <w:rPr>
-          <w:rFonts w:ascii="Garamond" w:hAnsi="Garamond"/>
-        </w:rPr>
-      </w:pPr>
-      <w:r>
-        <w:rPr>
-          <w:rFonts w:ascii="Garamond" w:hAnsi="Garamond"/>
-        </w:rPr>
-        <w:t>Uncomment // @Test and make all test pass</w:t>
-      </w:r>
       <w:bookmarkStart w:id="0" w:name="_GoBack"/>
       <w:bookmarkEnd w:id="0"/>
     </w:p>

</xml_diff>

<commit_message>
system metrics implementation (2)
</commit_message>
<xml_diff>
--- a/doc/events API TODO.docx
+++ b/doc/events API TODO.docx
@@ -33,7 +33,61 @@
         <w:rPr>
           <w:rFonts w:ascii="Garamond" w:hAnsi="Garamond"/>
         </w:rPr>
-        <w:t>Test two metrics with the same source.</w:t>
+        <w:t xml:space="preserve">Move </w:t>
+      </w:r>
+      <w:proofErr w:type="spellStart"/>
+      <w:r>
+        <w:rPr>
+          <w:rFonts w:ascii="Garamond" w:hAnsi="Garamond"/>
+        </w:rPr>
+        <w:t>OSType</w:t>
+      </w:r>
+      <w:proofErr w:type="spellEnd"/>
+      <w:r>
+        <w:rPr>
+          <w:rFonts w:ascii="Garamond" w:hAnsi="Garamond"/>
+        </w:rPr>
+        <w:t xml:space="preserve"> into utilities, alongside OS</w:t>
+      </w:r>
+      <w:r>
+        <w:rPr>
+          <w:rFonts w:ascii="Garamond" w:hAnsi="Garamond"/>
+        </w:rPr>
+        <w:t>.</w:t>
+      </w:r>
+    </w:p>
+    <w:p>
+      <w:pPr>
+        <w:rPr>
+          <w:rFonts w:ascii="Garamond" w:hAnsi="Garamond"/>
+        </w:rPr>
+      </w:pPr>
+    </w:p>
+    <w:p>
+      <w:pPr>
+        <w:rPr>
+          <w:rFonts w:ascii="Garamond" w:hAnsi="Garamond"/>
+        </w:rPr>
+      </w:pPr>
+      <w:r>
+        <w:rPr>
+          <w:rFonts w:ascii="Garamond" w:hAnsi="Garamond"/>
+        </w:rPr>
+        <w:t xml:space="preserve">It seems I need an </w:t>
+      </w:r>
+      <w:proofErr w:type="spellStart"/>
+      <w:r>
+        <w:rPr>
+          <w:rFonts w:ascii="Garamond" w:hAnsi="Garamond"/>
+        </w:rPr>
+        <w:t>OSType</w:t>
+      </w:r>
+      <w:proofErr w:type="spellEnd"/>
+      <w:r>
+        <w:rPr>
+          <w:rFonts w:ascii="Garamond" w:hAnsi="Garamond"/>
+        </w:rPr>
+        <w:t xml:space="preserve"> in utilities. Think about that.</w:t>
       </w:r>
       <w:bookmarkStart w:id="0" w:name="_GoBack"/>
       <w:bookmarkEnd w:id="0"/>
@@ -51,6 +105,33 @@
           <w:rFonts w:ascii="Garamond" w:hAnsi="Garamond"/>
         </w:rPr>
       </w:pPr>
+    </w:p>
+    <w:p>
+      <w:pPr>
+        <w:rPr>
+          <w:rFonts w:ascii="Garamond" w:hAnsi="Garamond"/>
+        </w:rPr>
+      </w:pPr>
+      <w:r>
+        <w:rPr>
+          <w:rFonts w:ascii="Garamond" w:hAnsi="Garamond"/>
+        </w:rPr>
+        <w:t>Test two metrics with the same source.</w:t>
+      </w:r>
+    </w:p>
+    <w:p>
+      <w:pPr>
+        <w:rPr>
+          <w:rFonts w:ascii="Garamond" w:hAnsi="Garamond"/>
+        </w:rPr>
+      </w:pPr>
+    </w:p>
+    <w:p>
+      <w:pPr>
+        <w:rPr>
+          <w:rFonts w:ascii="Garamond" w:hAnsi="Garamond"/>
+        </w:rPr>
+      </w:pPr>
       <w:r>
         <w:rPr>
           <w:rFonts w:ascii="Garamond" w:hAnsi="Garamond"/>
@@ -71,11 +152,33 @@
           <w:rFonts w:ascii="Garamond" w:hAnsi="Garamond"/>
         </w:rPr>
       </w:pPr>
-      <w:r>
-        <w:rPr>
-          <w:rFonts w:ascii="Garamond" w:hAnsi="Garamond"/>
-        </w:rPr>
-        <w:t>OSCommand – review, it’s not a MetricSource anymore.</w:t>
+      <w:proofErr w:type="spellStart"/>
+      <w:r>
+        <w:rPr>
+          <w:rFonts w:ascii="Garamond" w:hAnsi="Garamond"/>
+        </w:rPr>
+        <w:t>OSCommand</w:t>
+      </w:r>
+      <w:proofErr w:type="spellEnd"/>
+      <w:r>
+        <w:rPr>
+          <w:rFonts w:ascii="Garamond" w:hAnsi="Garamond"/>
+        </w:rPr>
+        <w:t xml:space="preserve"> – review, it’s not a </w:t>
+      </w:r>
+      <w:proofErr w:type="spellStart"/>
+      <w:r>
+        <w:rPr>
+          <w:rFonts w:ascii="Garamond" w:hAnsi="Garamond"/>
+        </w:rPr>
+        <w:t>MetricSource</w:t>
+      </w:r>
+      <w:proofErr w:type="spellEnd"/>
+      <w:r>
+        <w:rPr>
+          <w:rFonts w:ascii="Garamond" w:hAnsi="Garamond"/>
+        </w:rPr>
+        <w:t xml:space="preserve"> anymore.</w:t>
       </w:r>
     </w:p>
     <w:p>
@@ -96,6 +199,7 @@
           <w:szCs w:val="24"/>
         </w:rPr>
       </w:pPr>
+      <w:proofErr w:type="spellStart"/>
       <w:r>
         <w:rPr>
           <w:rFonts w:ascii="Menlo" w:hAnsi="Menlo" w:cs="Menlo"/>
@@ -103,7 +207,17 @@
           <w:sz w:val="24"/>
           <w:szCs w:val="24"/>
         </w:rPr>
-        <w:t>OSSource.collectMetrics() needs tests.</w:t>
+        <w:t>OSSource.collectMetrics</w:t>
+      </w:r>
+      <w:proofErr w:type="spellEnd"/>
+      <w:r>
+        <w:rPr>
+          <w:rFonts w:ascii="Menlo" w:hAnsi="Menlo" w:cs="Menlo"/>
+          <w:color w:val="000000"/>
+          <w:sz w:val="24"/>
+          <w:szCs w:val="24"/>
+        </w:rPr>
+        <w:t>() needs tests.</w:t>
       </w:r>
     </w:p>
     <w:p>
@@ -193,14 +307,36 @@
         </w:rPr>
         <w:t xml:space="preserve">public </w:t>
       </w:r>
-      <w:r>
-        <w:rPr>
-          <w:rFonts w:ascii="Menlo" w:hAnsi="Menlo" w:cs="Menlo"/>
-          <w:color w:val="000000"/>
-          <w:sz w:val="16"/>
-          <w:szCs w:val="16"/>
-        </w:rPr>
-        <w:t>PhysicalMemoryFree() {</w:t>
+      <w:proofErr w:type="spellStart"/>
+      <w:proofErr w:type="gramStart"/>
+      <w:r>
+        <w:rPr>
+          <w:rFonts w:ascii="Menlo" w:hAnsi="Menlo" w:cs="Menlo"/>
+          <w:color w:val="000000"/>
+          <w:sz w:val="16"/>
+          <w:szCs w:val="16"/>
+        </w:rPr>
+        <w:t>PhysicalMemoryFree</w:t>
+      </w:r>
+      <w:proofErr w:type="spellEnd"/>
+      <w:r>
+        <w:rPr>
+          <w:rFonts w:ascii="Menlo" w:hAnsi="Menlo" w:cs="Menlo"/>
+          <w:color w:val="000000"/>
+          <w:sz w:val="16"/>
+          <w:szCs w:val="16"/>
+        </w:rPr>
+        <w:t>(</w:t>
+      </w:r>
+      <w:proofErr w:type="gramEnd"/>
+      <w:r>
+        <w:rPr>
+          <w:rFonts w:ascii="Menlo" w:hAnsi="Menlo" w:cs="Menlo"/>
+          <w:color w:val="000000"/>
+          <w:sz w:val="16"/>
+          <w:szCs w:val="16"/>
+        </w:rPr>
+        <w:t>) {</w:t>
       </w:r>
       <w:r>
         <w:rPr>
@@ -219,7 +355,37 @@
           <w:szCs w:val="16"/>
         </w:rPr>
         <w:br/>
-        <w:t xml:space="preserve">    addSource(OS.</w:t>
+        <w:t xml:space="preserve">    </w:t>
+      </w:r>
+      <w:proofErr w:type="spellStart"/>
+      <w:r>
+        <w:rPr>
+          <w:rFonts w:ascii="Menlo" w:hAnsi="Menlo" w:cs="Menlo"/>
+          <w:color w:val="000000"/>
+          <w:sz w:val="16"/>
+          <w:szCs w:val="16"/>
+        </w:rPr>
+        <w:t>addSource</w:t>
+      </w:r>
+      <w:proofErr w:type="spellEnd"/>
+      <w:r>
+        <w:rPr>
+          <w:rFonts w:ascii="Menlo" w:hAnsi="Menlo" w:cs="Menlo"/>
+          <w:color w:val="000000"/>
+          <w:sz w:val="16"/>
+          <w:szCs w:val="16"/>
+        </w:rPr>
+        <w:t>(</w:t>
+      </w:r>
+      <w:proofErr w:type="spellStart"/>
+      <w:r>
+        <w:rPr>
+          <w:rFonts w:ascii="Menlo" w:hAnsi="Menlo" w:cs="Menlo"/>
+          <w:color w:val="000000"/>
+          <w:sz w:val="16"/>
+          <w:szCs w:val="16"/>
+        </w:rPr>
+        <w:t>OS.</w:t>
       </w:r>
       <w:r>
         <w:rPr>
@@ -234,6 +400,7 @@
         </w:rPr>
         <w:t>Linux</w:t>
       </w:r>
+      <w:proofErr w:type="spellEnd"/>
       <w:r>
         <w:rPr>
           <w:rFonts w:ascii="Menlo" w:hAnsi="Menlo" w:cs="Menlo"/>
@@ -291,7 +458,37 @@
           <w:szCs w:val="16"/>
         </w:rPr>
         <w:br/>
-        <w:t xml:space="preserve">    addSource(OS.</w:t>
+        <w:t xml:space="preserve">    </w:t>
+      </w:r>
+      <w:proofErr w:type="spellStart"/>
+      <w:r>
+        <w:rPr>
+          <w:rFonts w:ascii="Menlo" w:hAnsi="Menlo" w:cs="Menlo"/>
+          <w:color w:val="000000"/>
+          <w:sz w:val="16"/>
+          <w:szCs w:val="16"/>
+        </w:rPr>
+        <w:t>addSource</w:t>
+      </w:r>
+      <w:proofErr w:type="spellEnd"/>
+      <w:r>
+        <w:rPr>
+          <w:rFonts w:ascii="Menlo" w:hAnsi="Menlo" w:cs="Menlo"/>
+          <w:color w:val="000000"/>
+          <w:sz w:val="16"/>
+          <w:szCs w:val="16"/>
+        </w:rPr>
+        <w:t>(</w:t>
+      </w:r>
+      <w:proofErr w:type="spellStart"/>
+      <w:r>
+        <w:rPr>
+          <w:rFonts w:ascii="Menlo" w:hAnsi="Menlo" w:cs="Menlo"/>
+          <w:color w:val="000000"/>
+          <w:sz w:val="16"/>
+          <w:szCs w:val="16"/>
+        </w:rPr>
+        <w:t>OS.</w:t>
       </w:r>
       <w:r>
         <w:rPr>
@@ -306,6 +503,7 @@
         </w:rPr>
         <w:t>MacOS</w:t>
       </w:r>
+      <w:proofErr w:type="spellEnd"/>
       <w:r>
         <w:rPr>
           <w:rFonts w:ascii="Menlo" w:hAnsi="Menlo" w:cs="Menlo"/>
@@ -415,13 +613,33 @@
           <w:szCs w:val="16"/>
         </w:rPr>
       </w:pPr>
-      <w:r>
-        <w:rPr>
-          <w:rFonts w:ascii="Garamond" w:hAnsi="Garamond"/>
-          <w:sz w:val="16"/>
-          <w:szCs w:val="16"/>
-        </w:rPr>
-        <w:t>SwapUsed  Top("-b -n 1 -p 0")</w:t>
+      <w:proofErr w:type="spellStart"/>
+      <w:proofErr w:type="gramStart"/>
+      <w:r>
+        <w:rPr>
+          <w:rFonts w:ascii="Garamond" w:hAnsi="Garamond"/>
+          <w:sz w:val="16"/>
+          <w:szCs w:val="16"/>
+        </w:rPr>
+        <w:t>SwapUsed</w:t>
+      </w:r>
+      <w:proofErr w:type="spellEnd"/>
+      <w:r>
+        <w:rPr>
+          <w:rFonts w:ascii="Garamond" w:hAnsi="Garamond"/>
+          <w:sz w:val="16"/>
+          <w:szCs w:val="16"/>
+        </w:rPr>
+        <w:t xml:space="preserve">  Top</w:t>
+      </w:r>
+      <w:proofErr w:type="gramEnd"/>
+      <w:r>
+        <w:rPr>
+          <w:rFonts w:ascii="Garamond" w:hAnsi="Garamond"/>
+          <w:sz w:val="16"/>
+          <w:szCs w:val="16"/>
+        </w:rPr>
+        <w:t>("-b -n 1 -p 0")</w:t>
       </w:r>
     </w:p>
     <w:p>
@@ -446,15 +664,37 @@
           <w:szCs w:val="16"/>
         </w:rPr>
       </w:pPr>
-      <w:r>
-        <w:rPr>
-          <w:rFonts w:ascii="Menlo" w:hAnsi="Menlo" w:cs="Menlo"/>
-          <w:color w:val="000000"/>
-          <w:sz w:val="16"/>
-          <w:szCs w:val="16"/>
-        </w:rPr>
-        <w:t>SwapTotal Top(</w:t>
-      </w:r>
+      <w:proofErr w:type="spellStart"/>
+      <w:r>
+        <w:rPr>
+          <w:rFonts w:ascii="Menlo" w:hAnsi="Menlo" w:cs="Menlo"/>
+          <w:color w:val="000000"/>
+          <w:sz w:val="16"/>
+          <w:szCs w:val="16"/>
+        </w:rPr>
+        <w:t>SwapTotal</w:t>
+      </w:r>
+      <w:proofErr w:type="spellEnd"/>
+      <w:r>
+        <w:rPr>
+          <w:rFonts w:ascii="Menlo" w:hAnsi="Menlo" w:cs="Menlo"/>
+          <w:color w:val="000000"/>
+          <w:sz w:val="16"/>
+          <w:szCs w:val="16"/>
+        </w:rPr>
+        <w:t xml:space="preserve"> </w:t>
+      </w:r>
+      <w:proofErr w:type="gramStart"/>
+      <w:r>
+        <w:rPr>
+          <w:rFonts w:ascii="Menlo" w:hAnsi="Menlo" w:cs="Menlo"/>
+          <w:color w:val="000000"/>
+          <w:sz w:val="16"/>
+          <w:szCs w:val="16"/>
+        </w:rPr>
+        <w:t>Top(</w:t>
+      </w:r>
+      <w:proofErr w:type="gramEnd"/>
       <w:r>
         <w:rPr>
           <w:rFonts w:ascii="Menlo" w:hAnsi="Menlo" w:cs="Menlo"/>
@@ -501,6 +741,7 @@
           <w:szCs w:val="16"/>
         </w:rPr>
       </w:pPr>
+      <w:proofErr w:type="spellStart"/>
       <w:r>
         <w:rPr>
           <w:rFonts w:ascii="Menlo" w:hAnsi="Menlo" w:cs="Menlo"/>
@@ -510,6 +751,7 @@
         </w:rPr>
         <w:t>CpuUserTime</w:t>
       </w:r>
+      <w:proofErr w:type="spellEnd"/>
     </w:p>
     <w:p>
       <w:pPr>
@@ -536,14 +778,37 @@
           <w:szCs w:val="16"/>
         </w:rPr>
       </w:pPr>
-      <w:r>
-        <w:rPr>
-          <w:rFonts w:ascii="Menlo" w:hAnsi="Menlo" w:cs="Menlo"/>
-          <w:color w:val="000000"/>
-          <w:sz w:val="16"/>
-          <w:szCs w:val="16"/>
-        </w:rPr>
-        <w:t>addSource(OS.</w:t>
+      <w:proofErr w:type="spellStart"/>
+      <w:proofErr w:type="gramStart"/>
+      <w:r>
+        <w:rPr>
+          <w:rFonts w:ascii="Menlo" w:hAnsi="Menlo" w:cs="Menlo"/>
+          <w:color w:val="000000"/>
+          <w:sz w:val="16"/>
+          <w:szCs w:val="16"/>
+        </w:rPr>
+        <w:t>addSource</w:t>
+      </w:r>
+      <w:proofErr w:type="spellEnd"/>
+      <w:r>
+        <w:rPr>
+          <w:rFonts w:ascii="Menlo" w:hAnsi="Menlo" w:cs="Menlo"/>
+          <w:color w:val="000000"/>
+          <w:sz w:val="16"/>
+          <w:szCs w:val="16"/>
+        </w:rPr>
+        <w:t>(</w:t>
+      </w:r>
+      <w:proofErr w:type="spellStart"/>
+      <w:proofErr w:type="gramEnd"/>
+      <w:r>
+        <w:rPr>
+          <w:rFonts w:ascii="Menlo" w:hAnsi="Menlo" w:cs="Menlo"/>
+          <w:color w:val="000000"/>
+          <w:sz w:val="16"/>
+          <w:szCs w:val="16"/>
+        </w:rPr>
+        <w:t>OS.</w:t>
       </w:r>
       <w:r>
         <w:rPr>
@@ -558,6 +823,7 @@
         </w:rPr>
         <w:t>Linux</w:t>
       </w:r>
+      <w:proofErr w:type="spellEnd"/>
       <w:r>
         <w:rPr>
           <w:rFonts w:ascii="Menlo" w:hAnsi="Menlo" w:cs="Menlo"/>
@@ -615,7 +881,36 @@
           <w:szCs w:val="16"/>
         </w:rPr>
         <w:br/>
-        <w:t>addSource(OS.</w:t>
+      </w:r>
+      <w:proofErr w:type="spellStart"/>
+      <w:r>
+        <w:rPr>
+          <w:rFonts w:ascii="Menlo" w:hAnsi="Menlo" w:cs="Menlo"/>
+          <w:color w:val="000000"/>
+          <w:sz w:val="16"/>
+          <w:szCs w:val="16"/>
+        </w:rPr>
+        <w:t>addSource</w:t>
+      </w:r>
+      <w:proofErr w:type="spellEnd"/>
+      <w:r>
+        <w:rPr>
+          <w:rFonts w:ascii="Menlo" w:hAnsi="Menlo" w:cs="Menlo"/>
+          <w:color w:val="000000"/>
+          <w:sz w:val="16"/>
+          <w:szCs w:val="16"/>
+        </w:rPr>
+        <w:t>(</w:t>
+      </w:r>
+      <w:proofErr w:type="spellStart"/>
+      <w:r>
+        <w:rPr>
+          <w:rFonts w:ascii="Menlo" w:hAnsi="Menlo" w:cs="Menlo"/>
+          <w:color w:val="000000"/>
+          <w:sz w:val="16"/>
+          <w:szCs w:val="16"/>
+        </w:rPr>
+        <w:t>OS.</w:t>
       </w:r>
       <w:r>
         <w:rPr>
@@ -630,6 +925,7 @@
         </w:rPr>
         <w:t>MacOS</w:t>
       </w:r>
+      <w:proofErr w:type="spellEnd"/>
       <w:r>
         <w:rPr>
           <w:rFonts w:ascii="Menlo" w:hAnsi="Menlo" w:cs="Menlo"/>
@@ -718,6 +1014,7 @@
           <w:szCs w:val="16"/>
         </w:rPr>
       </w:pPr>
+      <w:proofErr w:type="spellStart"/>
       <w:r>
         <w:rPr>
           <w:rFonts w:ascii="Menlo" w:hAnsi="Menlo" w:cs="Menlo"/>
@@ -728,6 +1025,7 @@
         </w:rPr>
         <w:t>CpuIoWaitTime</w:t>
       </w:r>
+      <w:proofErr w:type="spellEnd"/>
     </w:p>
     <w:p>
       <w:pPr>
@@ -741,14 +1039,37 @@
           <w:szCs w:val="16"/>
         </w:rPr>
       </w:pPr>
-      <w:r>
-        <w:rPr>
-          <w:rFonts w:ascii="Menlo" w:hAnsi="Menlo" w:cs="Menlo"/>
-          <w:color w:val="000000"/>
-          <w:sz w:val="16"/>
-          <w:szCs w:val="16"/>
-        </w:rPr>
-        <w:t>addSource(OS.</w:t>
+      <w:proofErr w:type="spellStart"/>
+      <w:proofErr w:type="gramStart"/>
+      <w:r>
+        <w:rPr>
+          <w:rFonts w:ascii="Menlo" w:hAnsi="Menlo" w:cs="Menlo"/>
+          <w:color w:val="000000"/>
+          <w:sz w:val="16"/>
+          <w:szCs w:val="16"/>
+        </w:rPr>
+        <w:t>addSource</w:t>
+      </w:r>
+      <w:proofErr w:type="spellEnd"/>
+      <w:r>
+        <w:rPr>
+          <w:rFonts w:ascii="Menlo" w:hAnsi="Menlo" w:cs="Menlo"/>
+          <w:color w:val="000000"/>
+          <w:sz w:val="16"/>
+          <w:szCs w:val="16"/>
+        </w:rPr>
+        <w:t>(</w:t>
+      </w:r>
+      <w:proofErr w:type="spellStart"/>
+      <w:proofErr w:type="gramEnd"/>
+      <w:r>
+        <w:rPr>
+          <w:rFonts w:ascii="Menlo" w:hAnsi="Menlo" w:cs="Menlo"/>
+          <w:color w:val="000000"/>
+          <w:sz w:val="16"/>
+          <w:szCs w:val="16"/>
+        </w:rPr>
+        <w:t>OS.</w:t>
       </w:r>
       <w:r>
         <w:rPr>
@@ -763,6 +1084,7 @@
         </w:rPr>
         <w:t>Linux</w:t>
       </w:r>
+      <w:proofErr w:type="spellEnd"/>
       <w:r>
         <w:rPr>
           <w:rFonts w:ascii="Menlo" w:hAnsi="Menlo" w:cs="Menlo"/>
@@ -838,6 +1160,7 @@
           <w:szCs w:val="16"/>
         </w:rPr>
       </w:pPr>
+      <w:proofErr w:type="spellStart"/>
       <w:r>
         <w:rPr>
           <w:rFonts w:ascii="Menlo" w:hAnsi="Menlo" w:cs="Menlo"/>
@@ -847,6 +1170,7 @@
         </w:rPr>
         <w:t>CpuNiceTime</w:t>
       </w:r>
+      <w:proofErr w:type="spellEnd"/>
     </w:p>
     <w:p>
       <w:pPr>
@@ -873,14 +1197,37 @@
           <w:szCs w:val="16"/>
         </w:rPr>
       </w:pPr>
-      <w:r>
-        <w:rPr>
-          <w:rFonts w:ascii="Menlo" w:hAnsi="Menlo" w:cs="Menlo"/>
-          <w:color w:val="000000"/>
-          <w:sz w:val="16"/>
-          <w:szCs w:val="16"/>
-        </w:rPr>
-        <w:t>addSource(OS.</w:t>
+      <w:proofErr w:type="spellStart"/>
+      <w:proofErr w:type="gramStart"/>
+      <w:r>
+        <w:rPr>
+          <w:rFonts w:ascii="Menlo" w:hAnsi="Menlo" w:cs="Menlo"/>
+          <w:color w:val="000000"/>
+          <w:sz w:val="16"/>
+          <w:szCs w:val="16"/>
+        </w:rPr>
+        <w:t>addSource</w:t>
+      </w:r>
+      <w:proofErr w:type="spellEnd"/>
+      <w:r>
+        <w:rPr>
+          <w:rFonts w:ascii="Menlo" w:hAnsi="Menlo" w:cs="Menlo"/>
+          <w:color w:val="000000"/>
+          <w:sz w:val="16"/>
+          <w:szCs w:val="16"/>
+        </w:rPr>
+        <w:t>(</w:t>
+      </w:r>
+      <w:proofErr w:type="spellStart"/>
+      <w:proofErr w:type="gramEnd"/>
+      <w:r>
+        <w:rPr>
+          <w:rFonts w:ascii="Menlo" w:hAnsi="Menlo" w:cs="Menlo"/>
+          <w:color w:val="000000"/>
+          <w:sz w:val="16"/>
+          <w:szCs w:val="16"/>
+        </w:rPr>
+        <w:t>OS.</w:t>
       </w:r>
       <w:r>
         <w:rPr>
@@ -895,6 +1242,7 @@
         </w:rPr>
         <w:t>Linux</w:t>
       </w:r>
+      <w:proofErr w:type="spellEnd"/>
       <w:r>
         <w:rPr>
           <w:rFonts w:ascii="Menlo" w:hAnsi="Menlo" w:cs="Menlo"/>
@@ -980,6 +1328,7 @@
           <w:szCs w:val="16"/>
         </w:rPr>
       </w:pPr>
+      <w:proofErr w:type="spellStart"/>
       <w:r>
         <w:rPr>
           <w:rFonts w:ascii="Garamond" w:hAnsi="Garamond"/>
@@ -988,6 +1337,7 @@
         </w:rPr>
         <w:t>PhysicalMemoryTotal</w:t>
       </w:r>
+      <w:proofErr w:type="spellEnd"/>
       <w:r>
         <w:rPr>
           <w:rFonts w:ascii="Garamond" w:hAnsi="Garamond"/>
@@ -1006,13 +1356,43 @@
           <w:szCs w:val="16"/>
         </w:rPr>
       </w:pPr>
-      <w:r>
-        <w:rPr>
-          <w:rFonts w:ascii="Garamond" w:hAnsi="Garamond"/>
-          <w:sz w:val="16"/>
-          <w:szCs w:val="16"/>
-        </w:rPr>
-        <w:t>addSource(OS.Linux, new Top("-b -n 1 -p 0"));</w:t>
+      <w:proofErr w:type="spellStart"/>
+      <w:proofErr w:type="gramStart"/>
+      <w:r>
+        <w:rPr>
+          <w:rFonts w:ascii="Garamond" w:hAnsi="Garamond"/>
+          <w:sz w:val="16"/>
+          <w:szCs w:val="16"/>
+        </w:rPr>
+        <w:t>addSource</w:t>
+      </w:r>
+      <w:proofErr w:type="spellEnd"/>
+      <w:r>
+        <w:rPr>
+          <w:rFonts w:ascii="Garamond" w:hAnsi="Garamond"/>
+          <w:sz w:val="16"/>
+          <w:szCs w:val="16"/>
+        </w:rPr>
+        <w:t>(</w:t>
+      </w:r>
+      <w:proofErr w:type="spellStart"/>
+      <w:proofErr w:type="gramEnd"/>
+      <w:r>
+        <w:rPr>
+          <w:rFonts w:ascii="Garamond" w:hAnsi="Garamond"/>
+          <w:sz w:val="16"/>
+          <w:szCs w:val="16"/>
+        </w:rPr>
+        <w:t>OS.Linux</w:t>
+      </w:r>
+      <w:proofErr w:type="spellEnd"/>
+      <w:r>
+        <w:rPr>
+          <w:rFonts w:ascii="Garamond" w:hAnsi="Garamond"/>
+          <w:sz w:val="16"/>
+          <w:szCs w:val="16"/>
+        </w:rPr>
+        <w:t>, new Top("-b -n 1 -p 0"));</w:t>
       </w:r>
     </w:p>
     <w:p>
@@ -1047,6 +1427,7 @@
           <w:szCs w:val="16"/>
         </w:rPr>
       </w:pPr>
+      <w:proofErr w:type="spellStart"/>
       <w:r>
         <w:rPr>
           <w:rFonts w:ascii="Menlo" w:hAnsi="Menlo" w:cs="Menlo"/>
@@ -1057,6 +1438,7 @@
         </w:rPr>
         <w:t>PhysicalMemoryUsed</w:t>
       </w:r>
+      <w:proofErr w:type="spellEnd"/>
     </w:p>
     <w:p>
       <w:pPr>
@@ -1070,14 +1452,37 @@
           <w:szCs w:val="16"/>
         </w:rPr>
       </w:pPr>
-      <w:r>
-        <w:rPr>
-          <w:rFonts w:ascii="Menlo" w:hAnsi="Menlo" w:cs="Menlo"/>
-          <w:color w:val="000000"/>
-          <w:sz w:val="16"/>
-          <w:szCs w:val="16"/>
-        </w:rPr>
-        <w:t>addSource(OS.</w:t>
+      <w:proofErr w:type="spellStart"/>
+      <w:proofErr w:type="gramStart"/>
+      <w:r>
+        <w:rPr>
+          <w:rFonts w:ascii="Menlo" w:hAnsi="Menlo" w:cs="Menlo"/>
+          <w:color w:val="000000"/>
+          <w:sz w:val="16"/>
+          <w:szCs w:val="16"/>
+        </w:rPr>
+        <w:t>addSource</w:t>
+      </w:r>
+      <w:proofErr w:type="spellEnd"/>
+      <w:r>
+        <w:rPr>
+          <w:rFonts w:ascii="Menlo" w:hAnsi="Menlo" w:cs="Menlo"/>
+          <w:color w:val="000000"/>
+          <w:sz w:val="16"/>
+          <w:szCs w:val="16"/>
+        </w:rPr>
+        <w:t>(</w:t>
+      </w:r>
+      <w:proofErr w:type="spellStart"/>
+      <w:proofErr w:type="gramEnd"/>
+      <w:r>
+        <w:rPr>
+          <w:rFonts w:ascii="Menlo" w:hAnsi="Menlo" w:cs="Menlo"/>
+          <w:color w:val="000000"/>
+          <w:sz w:val="16"/>
+          <w:szCs w:val="16"/>
+        </w:rPr>
+        <w:t>OS.</w:t>
       </w:r>
       <w:r>
         <w:rPr>
@@ -1092,6 +1497,7 @@
         </w:rPr>
         <w:t>Linux</w:t>
       </w:r>
+      <w:proofErr w:type="spellEnd"/>
       <w:r>
         <w:rPr>
           <w:rFonts w:ascii="Menlo" w:hAnsi="Menlo" w:cs="Menlo"/>
@@ -1149,7 +1555,36 @@
           <w:szCs w:val="16"/>
         </w:rPr>
         <w:br/>
-        <w:t>addSource(OS.</w:t>
+      </w:r>
+      <w:proofErr w:type="spellStart"/>
+      <w:r>
+        <w:rPr>
+          <w:rFonts w:ascii="Menlo" w:hAnsi="Menlo" w:cs="Menlo"/>
+          <w:color w:val="000000"/>
+          <w:sz w:val="16"/>
+          <w:szCs w:val="16"/>
+        </w:rPr>
+        <w:t>addSource</w:t>
+      </w:r>
+      <w:proofErr w:type="spellEnd"/>
+      <w:r>
+        <w:rPr>
+          <w:rFonts w:ascii="Menlo" w:hAnsi="Menlo" w:cs="Menlo"/>
+          <w:color w:val="000000"/>
+          <w:sz w:val="16"/>
+          <w:szCs w:val="16"/>
+        </w:rPr>
+        <w:t>(</w:t>
+      </w:r>
+      <w:proofErr w:type="spellStart"/>
+      <w:r>
+        <w:rPr>
+          <w:rFonts w:ascii="Menlo" w:hAnsi="Menlo" w:cs="Menlo"/>
+          <w:color w:val="000000"/>
+          <w:sz w:val="16"/>
+          <w:szCs w:val="16"/>
+        </w:rPr>
+        <w:t>OS.</w:t>
       </w:r>
       <w:r>
         <w:rPr>
@@ -1164,6 +1599,7 @@
         </w:rPr>
         <w:t>MacOS</w:t>
       </w:r>
+      <w:proofErr w:type="spellEnd"/>
       <w:r>
         <w:rPr>
           <w:rFonts w:ascii="Menlo" w:hAnsi="Menlo" w:cs="Menlo"/>
@@ -1247,14 +1683,36 @@
         </w:rPr>
         <w:t xml:space="preserve">public </w:t>
       </w:r>
-      <w:r>
-        <w:rPr>
-          <w:rFonts w:ascii="Menlo" w:hAnsi="Menlo" w:cs="Menlo"/>
-          <w:color w:val="000000"/>
-          <w:sz w:val="16"/>
-          <w:szCs w:val="16"/>
-        </w:rPr>
-        <w:t>CpuSoftwareInterruptTime() {</w:t>
+      <w:proofErr w:type="spellStart"/>
+      <w:proofErr w:type="gramStart"/>
+      <w:r>
+        <w:rPr>
+          <w:rFonts w:ascii="Menlo" w:hAnsi="Menlo" w:cs="Menlo"/>
+          <w:color w:val="000000"/>
+          <w:sz w:val="16"/>
+          <w:szCs w:val="16"/>
+        </w:rPr>
+        <w:t>CpuSoftwareInterruptTime</w:t>
+      </w:r>
+      <w:proofErr w:type="spellEnd"/>
+      <w:r>
+        <w:rPr>
+          <w:rFonts w:ascii="Menlo" w:hAnsi="Menlo" w:cs="Menlo"/>
+          <w:color w:val="000000"/>
+          <w:sz w:val="16"/>
+          <w:szCs w:val="16"/>
+        </w:rPr>
+        <w:t>(</w:t>
+      </w:r>
+      <w:proofErr w:type="gramEnd"/>
+      <w:r>
+        <w:rPr>
+          <w:rFonts w:ascii="Menlo" w:hAnsi="Menlo" w:cs="Menlo"/>
+          <w:color w:val="000000"/>
+          <w:sz w:val="16"/>
+          <w:szCs w:val="16"/>
+        </w:rPr>
+        <w:t>) {</w:t>
       </w:r>
       <w:r>
         <w:rPr>
@@ -1273,7 +1731,37 @@
           <w:szCs w:val="16"/>
         </w:rPr>
         <w:br/>
-        <w:t xml:space="preserve">    addSource(OS.</w:t>
+        <w:t xml:space="preserve">    </w:t>
+      </w:r>
+      <w:proofErr w:type="spellStart"/>
+      <w:r>
+        <w:rPr>
+          <w:rFonts w:ascii="Menlo" w:hAnsi="Menlo" w:cs="Menlo"/>
+          <w:color w:val="000000"/>
+          <w:sz w:val="16"/>
+          <w:szCs w:val="16"/>
+        </w:rPr>
+        <w:t>addSource</w:t>
+      </w:r>
+      <w:proofErr w:type="spellEnd"/>
+      <w:r>
+        <w:rPr>
+          <w:rFonts w:ascii="Menlo" w:hAnsi="Menlo" w:cs="Menlo"/>
+          <w:color w:val="000000"/>
+          <w:sz w:val="16"/>
+          <w:szCs w:val="16"/>
+        </w:rPr>
+        <w:t>(</w:t>
+      </w:r>
+      <w:proofErr w:type="spellStart"/>
+      <w:r>
+        <w:rPr>
+          <w:rFonts w:ascii="Menlo" w:hAnsi="Menlo" w:cs="Menlo"/>
+          <w:color w:val="000000"/>
+          <w:sz w:val="16"/>
+          <w:szCs w:val="16"/>
+        </w:rPr>
+        <w:t>OS.</w:t>
       </w:r>
       <w:r>
         <w:rPr>
@@ -1288,6 +1776,7 @@
         </w:rPr>
         <w:t>Linux</w:t>
       </w:r>
+      <w:proofErr w:type="spellEnd"/>
       <w:r>
         <w:rPr>
           <w:rFonts w:ascii="Menlo" w:hAnsi="Menlo" w:cs="Menlo"/>
@@ -1392,14 +1881,36 @@
         </w:rPr>
         <w:t xml:space="preserve">public </w:t>
       </w:r>
-      <w:r>
-        <w:rPr>
-          <w:rFonts w:ascii="Menlo" w:hAnsi="Menlo" w:cs="Menlo"/>
-          <w:color w:val="000000"/>
-          <w:sz w:val="16"/>
-          <w:szCs w:val="16"/>
-        </w:rPr>
-        <w:t>LoadAverageLastTenMinutes() {</w:t>
+      <w:proofErr w:type="spellStart"/>
+      <w:proofErr w:type="gramStart"/>
+      <w:r>
+        <w:rPr>
+          <w:rFonts w:ascii="Menlo" w:hAnsi="Menlo" w:cs="Menlo"/>
+          <w:color w:val="000000"/>
+          <w:sz w:val="16"/>
+          <w:szCs w:val="16"/>
+        </w:rPr>
+        <w:t>LoadAverageLastTenMinutes</w:t>
+      </w:r>
+      <w:proofErr w:type="spellEnd"/>
+      <w:r>
+        <w:rPr>
+          <w:rFonts w:ascii="Menlo" w:hAnsi="Menlo" w:cs="Menlo"/>
+          <w:color w:val="000000"/>
+          <w:sz w:val="16"/>
+          <w:szCs w:val="16"/>
+        </w:rPr>
+        <w:t>(</w:t>
+      </w:r>
+      <w:proofErr w:type="gramEnd"/>
+      <w:r>
+        <w:rPr>
+          <w:rFonts w:ascii="Menlo" w:hAnsi="Menlo" w:cs="Menlo"/>
+          <w:color w:val="000000"/>
+          <w:sz w:val="16"/>
+          <w:szCs w:val="16"/>
+        </w:rPr>
+        <w:t>) {</w:t>
       </w:r>
       <w:r>
         <w:rPr>
@@ -1418,7 +1929,37 @@
           <w:szCs w:val="16"/>
         </w:rPr>
         <w:br/>
-        <w:t xml:space="preserve">    addSource(OS.</w:t>
+        <w:t xml:space="preserve">    </w:t>
+      </w:r>
+      <w:proofErr w:type="spellStart"/>
+      <w:r>
+        <w:rPr>
+          <w:rFonts w:ascii="Menlo" w:hAnsi="Menlo" w:cs="Menlo"/>
+          <w:color w:val="000000"/>
+          <w:sz w:val="16"/>
+          <w:szCs w:val="16"/>
+        </w:rPr>
+        <w:t>addSource</w:t>
+      </w:r>
+      <w:proofErr w:type="spellEnd"/>
+      <w:r>
+        <w:rPr>
+          <w:rFonts w:ascii="Menlo" w:hAnsi="Menlo" w:cs="Menlo"/>
+          <w:color w:val="000000"/>
+          <w:sz w:val="16"/>
+          <w:szCs w:val="16"/>
+        </w:rPr>
+        <w:t>(</w:t>
+      </w:r>
+      <w:proofErr w:type="spellStart"/>
+      <w:r>
+        <w:rPr>
+          <w:rFonts w:ascii="Menlo" w:hAnsi="Menlo" w:cs="Menlo"/>
+          <w:color w:val="000000"/>
+          <w:sz w:val="16"/>
+          <w:szCs w:val="16"/>
+        </w:rPr>
+        <w:t>OS.</w:t>
       </w:r>
       <w:r>
         <w:rPr>
@@ -1433,6 +1974,7 @@
         </w:rPr>
         <w:t>Linux</w:t>
       </w:r>
+      <w:proofErr w:type="spellEnd"/>
       <w:r>
         <w:rPr>
           <w:rFonts w:ascii="Menlo" w:hAnsi="Menlo" w:cs="Menlo"/>
@@ -1490,7 +2032,37 @@
           <w:szCs w:val="16"/>
         </w:rPr>
         <w:br/>
-        <w:t xml:space="preserve">    addSource(OS.</w:t>
+        <w:t xml:space="preserve">    </w:t>
+      </w:r>
+      <w:proofErr w:type="spellStart"/>
+      <w:r>
+        <w:rPr>
+          <w:rFonts w:ascii="Menlo" w:hAnsi="Menlo" w:cs="Menlo"/>
+          <w:color w:val="000000"/>
+          <w:sz w:val="16"/>
+          <w:szCs w:val="16"/>
+        </w:rPr>
+        <w:t>addSource</w:t>
+      </w:r>
+      <w:proofErr w:type="spellEnd"/>
+      <w:r>
+        <w:rPr>
+          <w:rFonts w:ascii="Menlo" w:hAnsi="Menlo" w:cs="Menlo"/>
+          <w:color w:val="000000"/>
+          <w:sz w:val="16"/>
+          <w:szCs w:val="16"/>
+        </w:rPr>
+        <w:t>(</w:t>
+      </w:r>
+      <w:proofErr w:type="spellStart"/>
+      <w:r>
+        <w:rPr>
+          <w:rFonts w:ascii="Menlo" w:hAnsi="Menlo" w:cs="Menlo"/>
+          <w:color w:val="000000"/>
+          <w:sz w:val="16"/>
+          <w:szCs w:val="16"/>
+        </w:rPr>
+        <w:t>OS.</w:t>
       </w:r>
       <w:r>
         <w:rPr>
@@ -1505,6 +2077,7 @@
         </w:rPr>
         <w:t>MacOS</w:t>
       </w:r>
+      <w:proofErr w:type="spellEnd"/>
       <w:r>
         <w:rPr>
           <w:rFonts w:ascii="Menlo" w:hAnsi="Menlo" w:cs="Menlo"/>
@@ -1587,17 +2160,38 @@
           <w:sz w:val="16"/>
           <w:szCs w:val="16"/>
         </w:rPr>
-        <w:lastRenderedPageBreak/>
         <w:t xml:space="preserve">public </w:t>
       </w:r>
-      <w:r>
-        <w:rPr>
-          <w:rFonts w:ascii="Menlo" w:hAnsi="Menlo" w:cs="Menlo"/>
-          <w:color w:val="000000"/>
-          <w:sz w:val="16"/>
-          <w:szCs w:val="16"/>
-        </w:rPr>
-        <w:t>CpuIdleTime() {</w:t>
+      <w:proofErr w:type="spellStart"/>
+      <w:proofErr w:type="gramStart"/>
+      <w:r>
+        <w:rPr>
+          <w:rFonts w:ascii="Menlo" w:hAnsi="Menlo" w:cs="Menlo"/>
+          <w:color w:val="000000"/>
+          <w:sz w:val="16"/>
+          <w:szCs w:val="16"/>
+        </w:rPr>
+        <w:t>CpuIdleTime</w:t>
+      </w:r>
+      <w:proofErr w:type="spellEnd"/>
+      <w:r>
+        <w:rPr>
+          <w:rFonts w:ascii="Menlo" w:hAnsi="Menlo" w:cs="Menlo"/>
+          <w:color w:val="000000"/>
+          <w:sz w:val="16"/>
+          <w:szCs w:val="16"/>
+        </w:rPr>
+        <w:t>(</w:t>
+      </w:r>
+      <w:proofErr w:type="gramEnd"/>
+      <w:r>
+        <w:rPr>
+          <w:rFonts w:ascii="Menlo" w:hAnsi="Menlo" w:cs="Menlo"/>
+          <w:color w:val="000000"/>
+          <w:sz w:val="16"/>
+          <w:szCs w:val="16"/>
+        </w:rPr>
+        <w:t>) {</w:t>
       </w:r>
       <w:r>
         <w:rPr>
@@ -1616,7 +2210,37 @@
           <w:szCs w:val="16"/>
         </w:rPr>
         <w:br/>
-        <w:t xml:space="preserve">    addSource(OS.</w:t>
+        <w:t xml:space="preserve">    </w:t>
+      </w:r>
+      <w:proofErr w:type="spellStart"/>
+      <w:r>
+        <w:rPr>
+          <w:rFonts w:ascii="Menlo" w:hAnsi="Menlo" w:cs="Menlo"/>
+          <w:color w:val="000000"/>
+          <w:sz w:val="16"/>
+          <w:szCs w:val="16"/>
+        </w:rPr>
+        <w:t>addSource</w:t>
+      </w:r>
+      <w:proofErr w:type="spellEnd"/>
+      <w:r>
+        <w:rPr>
+          <w:rFonts w:ascii="Menlo" w:hAnsi="Menlo" w:cs="Menlo"/>
+          <w:color w:val="000000"/>
+          <w:sz w:val="16"/>
+          <w:szCs w:val="16"/>
+        </w:rPr>
+        <w:t>(</w:t>
+      </w:r>
+      <w:proofErr w:type="spellStart"/>
+      <w:r>
+        <w:rPr>
+          <w:rFonts w:ascii="Menlo" w:hAnsi="Menlo" w:cs="Menlo"/>
+          <w:color w:val="000000"/>
+          <w:sz w:val="16"/>
+          <w:szCs w:val="16"/>
+        </w:rPr>
+        <w:t>OS.</w:t>
       </w:r>
       <w:r>
         <w:rPr>
@@ -1631,6 +2255,7 @@
         </w:rPr>
         <w:t>Linux</w:t>
       </w:r>
+      <w:proofErr w:type="spellEnd"/>
       <w:r>
         <w:rPr>
           <w:rFonts w:ascii="Menlo" w:hAnsi="Menlo" w:cs="Menlo"/>
@@ -1688,7 +2313,37 @@
           <w:szCs w:val="16"/>
         </w:rPr>
         <w:br/>
-        <w:t xml:space="preserve">    addSource(OS.</w:t>
+        <w:t xml:space="preserve">    </w:t>
+      </w:r>
+      <w:proofErr w:type="spellStart"/>
+      <w:r>
+        <w:rPr>
+          <w:rFonts w:ascii="Menlo" w:hAnsi="Menlo" w:cs="Menlo"/>
+          <w:color w:val="000000"/>
+          <w:sz w:val="16"/>
+          <w:szCs w:val="16"/>
+        </w:rPr>
+        <w:t>addSource</w:t>
+      </w:r>
+      <w:proofErr w:type="spellEnd"/>
+      <w:r>
+        <w:rPr>
+          <w:rFonts w:ascii="Menlo" w:hAnsi="Menlo" w:cs="Menlo"/>
+          <w:color w:val="000000"/>
+          <w:sz w:val="16"/>
+          <w:szCs w:val="16"/>
+        </w:rPr>
+        <w:t>(</w:t>
+      </w:r>
+      <w:proofErr w:type="spellStart"/>
+      <w:r>
+        <w:rPr>
+          <w:rFonts w:ascii="Menlo" w:hAnsi="Menlo" w:cs="Menlo"/>
+          <w:color w:val="000000"/>
+          <w:sz w:val="16"/>
+          <w:szCs w:val="16"/>
+        </w:rPr>
+        <w:t>OS.</w:t>
       </w:r>
       <w:r>
         <w:rPr>
@@ -1703,6 +2358,7 @@
         </w:rPr>
         <w:t>MacOS</w:t>
       </w:r>
+      <w:proofErr w:type="spellEnd"/>
       <w:r>
         <w:rPr>
           <w:rFonts w:ascii="Menlo" w:hAnsi="Menlo" w:cs="Menlo"/>
@@ -1787,14 +2443,36 @@
         </w:rPr>
         <w:t xml:space="preserve">public </w:t>
       </w:r>
-      <w:r>
-        <w:rPr>
-          <w:rFonts w:ascii="Menlo" w:hAnsi="Menlo" w:cs="Menlo"/>
-          <w:color w:val="000000"/>
-          <w:sz w:val="16"/>
-          <w:szCs w:val="16"/>
-        </w:rPr>
-        <w:t>SwapFree() {</w:t>
+      <w:proofErr w:type="spellStart"/>
+      <w:proofErr w:type="gramStart"/>
+      <w:r>
+        <w:rPr>
+          <w:rFonts w:ascii="Menlo" w:hAnsi="Menlo" w:cs="Menlo"/>
+          <w:color w:val="000000"/>
+          <w:sz w:val="16"/>
+          <w:szCs w:val="16"/>
+        </w:rPr>
+        <w:t>SwapFree</w:t>
+      </w:r>
+      <w:proofErr w:type="spellEnd"/>
+      <w:r>
+        <w:rPr>
+          <w:rFonts w:ascii="Menlo" w:hAnsi="Menlo" w:cs="Menlo"/>
+          <w:color w:val="000000"/>
+          <w:sz w:val="16"/>
+          <w:szCs w:val="16"/>
+        </w:rPr>
+        <w:t>(</w:t>
+      </w:r>
+      <w:proofErr w:type="gramEnd"/>
+      <w:r>
+        <w:rPr>
+          <w:rFonts w:ascii="Menlo" w:hAnsi="Menlo" w:cs="Menlo"/>
+          <w:color w:val="000000"/>
+          <w:sz w:val="16"/>
+          <w:szCs w:val="16"/>
+        </w:rPr>
+        <w:t>) {</w:t>
       </w:r>
       <w:r>
         <w:rPr>
@@ -1813,7 +2491,37 @@
           <w:szCs w:val="16"/>
         </w:rPr>
         <w:br/>
-        <w:t xml:space="preserve">    addSource(OS.</w:t>
+        <w:t xml:space="preserve">    </w:t>
+      </w:r>
+      <w:proofErr w:type="spellStart"/>
+      <w:r>
+        <w:rPr>
+          <w:rFonts w:ascii="Menlo" w:hAnsi="Menlo" w:cs="Menlo"/>
+          <w:color w:val="000000"/>
+          <w:sz w:val="16"/>
+          <w:szCs w:val="16"/>
+        </w:rPr>
+        <w:t>addSource</w:t>
+      </w:r>
+      <w:proofErr w:type="spellEnd"/>
+      <w:r>
+        <w:rPr>
+          <w:rFonts w:ascii="Menlo" w:hAnsi="Menlo" w:cs="Menlo"/>
+          <w:color w:val="000000"/>
+          <w:sz w:val="16"/>
+          <w:szCs w:val="16"/>
+        </w:rPr>
+        <w:t>(</w:t>
+      </w:r>
+      <w:proofErr w:type="spellStart"/>
+      <w:r>
+        <w:rPr>
+          <w:rFonts w:ascii="Menlo" w:hAnsi="Menlo" w:cs="Menlo"/>
+          <w:color w:val="000000"/>
+          <w:sz w:val="16"/>
+          <w:szCs w:val="16"/>
+        </w:rPr>
+        <w:t>OS.</w:t>
       </w:r>
       <w:r>
         <w:rPr>
@@ -1828,6 +2536,7 @@
         </w:rPr>
         <w:t>Linux</w:t>
       </w:r>
+      <w:proofErr w:type="spellEnd"/>
       <w:r>
         <w:rPr>
           <w:rFonts w:ascii="Menlo" w:hAnsi="Menlo" w:cs="Menlo"/>
@@ -1912,14 +2621,36 @@
         </w:rPr>
         <w:t xml:space="preserve">public </w:t>
       </w:r>
-      <w:r>
-        <w:rPr>
-          <w:rFonts w:ascii="Menlo" w:hAnsi="Menlo" w:cs="Menlo"/>
-          <w:color w:val="000000"/>
-          <w:sz w:val="16"/>
-          <w:szCs w:val="16"/>
-        </w:rPr>
-        <w:t>LoadAverageLastMinute() {</w:t>
+      <w:proofErr w:type="spellStart"/>
+      <w:proofErr w:type="gramStart"/>
+      <w:r>
+        <w:rPr>
+          <w:rFonts w:ascii="Menlo" w:hAnsi="Menlo" w:cs="Menlo"/>
+          <w:color w:val="000000"/>
+          <w:sz w:val="16"/>
+          <w:szCs w:val="16"/>
+        </w:rPr>
+        <w:t>LoadAverageLastMinute</w:t>
+      </w:r>
+      <w:proofErr w:type="spellEnd"/>
+      <w:r>
+        <w:rPr>
+          <w:rFonts w:ascii="Menlo" w:hAnsi="Menlo" w:cs="Menlo"/>
+          <w:color w:val="000000"/>
+          <w:sz w:val="16"/>
+          <w:szCs w:val="16"/>
+        </w:rPr>
+        <w:t>(</w:t>
+      </w:r>
+      <w:proofErr w:type="gramEnd"/>
+      <w:r>
+        <w:rPr>
+          <w:rFonts w:ascii="Menlo" w:hAnsi="Menlo" w:cs="Menlo"/>
+          <w:color w:val="000000"/>
+          <w:sz w:val="16"/>
+          <w:szCs w:val="16"/>
+        </w:rPr>
+        <w:t>) {</w:t>
       </w:r>
       <w:r>
         <w:rPr>
@@ -1938,7 +2669,37 @@
           <w:szCs w:val="16"/>
         </w:rPr>
         <w:br/>
-        <w:t xml:space="preserve">    addSource(OS.</w:t>
+        <w:t xml:space="preserve">    </w:t>
+      </w:r>
+      <w:proofErr w:type="spellStart"/>
+      <w:r>
+        <w:rPr>
+          <w:rFonts w:ascii="Menlo" w:hAnsi="Menlo" w:cs="Menlo"/>
+          <w:color w:val="000000"/>
+          <w:sz w:val="16"/>
+          <w:szCs w:val="16"/>
+        </w:rPr>
+        <w:t>addSource</w:t>
+      </w:r>
+      <w:proofErr w:type="spellEnd"/>
+      <w:r>
+        <w:rPr>
+          <w:rFonts w:ascii="Menlo" w:hAnsi="Menlo" w:cs="Menlo"/>
+          <w:color w:val="000000"/>
+          <w:sz w:val="16"/>
+          <w:szCs w:val="16"/>
+        </w:rPr>
+        <w:t>(</w:t>
+      </w:r>
+      <w:proofErr w:type="spellStart"/>
+      <w:r>
+        <w:rPr>
+          <w:rFonts w:ascii="Menlo" w:hAnsi="Menlo" w:cs="Menlo"/>
+          <w:color w:val="000000"/>
+          <w:sz w:val="16"/>
+          <w:szCs w:val="16"/>
+        </w:rPr>
+        <w:t>OS.</w:t>
       </w:r>
       <w:r>
         <w:rPr>
@@ -1953,6 +2714,7 @@
         </w:rPr>
         <w:t>Linux</w:t>
       </w:r>
+      <w:proofErr w:type="spellEnd"/>
       <w:r>
         <w:rPr>
           <w:rFonts w:ascii="Menlo" w:hAnsi="Menlo" w:cs="Menlo"/>
@@ -2010,7 +2772,37 @@
           <w:szCs w:val="16"/>
         </w:rPr>
         <w:br/>
-        <w:t xml:space="preserve">    addSource(OS.</w:t>
+        <w:t xml:space="preserve">    </w:t>
+      </w:r>
+      <w:proofErr w:type="spellStart"/>
+      <w:r>
+        <w:rPr>
+          <w:rFonts w:ascii="Menlo" w:hAnsi="Menlo" w:cs="Menlo"/>
+          <w:color w:val="000000"/>
+          <w:sz w:val="16"/>
+          <w:szCs w:val="16"/>
+        </w:rPr>
+        <w:t>addSource</w:t>
+      </w:r>
+      <w:proofErr w:type="spellEnd"/>
+      <w:r>
+        <w:rPr>
+          <w:rFonts w:ascii="Menlo" w:hAnsi="Menlo" w:cs="Menlo"/>
+          <w:color w:val="000000"/>
+          <w:sz w:val="16"/>
+          <w:szCs w:val="16"/>
+        </w:rPr>
+        <w:t>(</w:t>
+      </w:r>
+      <w:proofErr w:type="spellStart"/>
+      <w:r>
+        <w:rPr>
+          <w:rFonts w:ascii="Menlo" w:hAnsi="Menlo" w:cs="Menlo"/>
+          <w:color w:val="000000"/>
+          <w:sz w:val="16"/>
+          <w:szCs w:val="16"/>
+        </w:rPr>
+        <w:t>OS.</w:t>
       </w:r>
       <w:r>
         <w:rPr>
@@ -2025,6 +2817,7 @@
         </w:rPr>
         <w:t>MacOS</w:t>
       </w:r>
+      <w:proofErr w:type="spellEnd"/>
       <w:r>
         <w:rPr>
           <w:rFonts w:ascii="Menlo" w:hAnsi="Menlo" w:cs="Menlo"/>
@@ -2109,14 +2902,36 @@
         </w:rPr>
         <w:t xml:space="preserve">public </w:t>
       </w:r>
-      <w:r>
-        <w:rPr>
-          <w:rFonts w:ascii="Menlo" w:hAnsi="Menlo" w:cs="Menlo"/>
-          <w:color w:val="000000"/>
-          <w:sz w:val="16"/>
-          <w:szCs w:val="16"/>
-        </w:rPr>
-        <w:t>LoadAverageLastFiveMinutes() {</w:t>
+      <w:proofErr w:type="spellStart"/>
+      <w:proofErr w:type="gramStart"/>
+      <w:r>
+        <w:rPr>
+          <w:rFonts w:ascii="Menlo" w:hAnsi="Menlo" w:cs="Menlo"/>
+          <w:color w:val="000000"/>
+          <w:sz w:val="16"/>
+          <w:szCs w:val="16"/>
+        </w:rPr>
+        <w:t>LoadAverageLastFiveMinutes</w:t>
+      </w:r>
+      <w:proofErr w:type="spellEnd"/>
+      <w:r>
+        <w:rPr>
+          <w:rFonts w:ascii="Menlo" w:hAnsi="Menlo" w:cs="Menlo"/>
+          <w:color w:val="000000"/>
+          <w:sz w:val="16"/>
+          <w:szCs w:val="16"/>
+        </w:rPr>
+        <w:t>(</w:t>
+      </w:r>
+      <w:proofErr w:type="gramEnd"/>
+      <w:r>
+        <w:rPr>
+          <w:rFonts w:ascii="Menlo" w:hAnsi="Menlo" w:cs="Menlo"/>
+          <w:color w:val="000000"/>
+          <w:sz w:val="16"/>
+          <w:szCs w:val="16"/>
+        </w:rPr>
+        <w:t>) {</w:t>
       </w:r>
       <w:r>
         <w:rPr>
@@ -2135,7 +2950,37 @@
           <w:szCs w:val="16"/>
         </w:rPr>
         <w:br/>
-        <w:t xml:space="preserve">    addSource(OS.</w:t>
+        <w:t xml:space="preserve">    </w:t>
+      </w:r>
+      <w:proofErr w:type="spellStart"/>
+      <w:r>
+        <w:rPr>
+          <w:rFonts w:ascii="Menlo" w:hAnsi="Menlo" w:cs="Menlo"/>
+          <w:color w:val="000000"/>
+          <w:sz w:val="16"/>
+          <w:szCs w:val="16"/>
+        </w:rPr>
+        <w:t>addSource</w:t>
+      </w:r>
+      <w:proofErr w:type="spellEnd"/>
+      <w:r>
+        <w:rPr>
+          <w:rFonts w:ascii="Menlo" w:hAnsi="Menlo" w:cs="Menlo"/>
+          <w:color w:val="000000"/>
+          <w:sz w:val="16"/>
+          <w:szCs w:val="16"/>
+        </w:rPr>
+        <w:t>(</w:t>
+      </w:r>
+      <w:proofErr w:type="spellStart"/>
+      <w:r>
+        <w:rPr>
+          <w:rFonts w:ascii="Menlo" w:hAnsi="Menlo" w:cs="Menlo"/>
+          <w:color w:val="000000"/>
+          <w:sz w:val="16"/>
+          <w:szCs w:val="16"/>
+        </w:rPr>
+        <w:t>OS.</w:t>
       </w:r>
       <w:r>
         <w:rPr>
@@ -2150,6 +2995,7 @@
         </w:rPr>
         <w:t>Linux</w:t>
       </w:r>
+      <w:proofErr w:type="spellEnd"/>
       <w:r>
         <w:rPr>
           <w:rFonts w:ascii="Menlo" w:hAnsi="Menlo" w:cs="Menlo"/>
@@ -2207,7 +3053,37 @@
           <w:szCs w:val="16"/>
         </w:rPr>
         <w:br/>
-        <w:t xml:space="preserve">    addSource(OS.</w:t>
+        <w:t xml:space="preserve">    </w:t>
+      </w:r>
+      <w:proofErr w:type="spellStart"/>
+      <w:r>
+        <w:rPr>
+          <w:rFonts w:ascii="Menlo" w:hAnsi="Menlo" w:cs="Menlo"/>
+          <w:color w:val="000000"/>
+          <w:sz w:val="16"/>
+          <w:szCs w:val="16"/>
+        </w:rPr>
+        <w:t>addSource</w:t>
+      </w:r>
+      <w:proofErr w:type="spellEnd"/>
+      <w:r>
+        <w:rPr>
+          <w:rFonts w:ascii="Menlo" w:hAnsi="Menlo" w:cs="Menlo"/>
+          <w:color w:val="000000"/>
+          <w:sz w:val="16"/>
+          <w:szCs w:val="16"/>
+        </w:rPr>
+        <w:t>(</w:t>
+      </w:r>
+      <w:proofErr w:type="spellStart"/>
+      <w:r>
+        <w:rPr>
+          <w:rFonts w:ascii="Menlo" w:hAnsi="Menlo" w:cs="Menlo"/>
+          <w:color w:val="000000"/>
+          <w:sz w:val="16"/>
+          <w:szCs w:val="16"/>
+        </w:rPr>
+        <w:t>OS.</w:t>
       </w:r>
       <w:r>
         <w:rPr>
@@ -2222,6 +3098,7 @@
         </w:rPr>
         <w:t>MacOS</w:t>
       </w:r>
+      <w:proofErr w:type="spellEnd"/>
       <w:r>
         <w:rPr>
           <w:rFonts w:ascii="Menlo" w:hAnsi="Menlo" w:cs="Menlo"/>
@@ -2316,14 +3193,36 @@
         </w:rPr>
         <w:t xml:space="preserve">public </w:t>
       </w:r>
-      <w:r>
-        <w:rPr>
-          <w:rFonts w:ascii="Menlo" w:hAnsi="Menlo" w:cs="Menlo"/>
-          <w:color w:val="000000"/>
-          <w:sz w:val="16"/>
-          <w:szCs w:val="16"/>
-        </w:rPr>
-        <w:t>CpuKernelTime() {</w:t>
+      <w:proofErr w:type="spellStart"/>
+      <w:proofErr w:type="gramStart"/>
+      <w:r>
+        <w:rPr>
+          <w:rFonts w:ascii="Menlo" w:hAnsi="Menlo" w:cs="Menlo"/>
+          <w:color w:val="000000"/>
+          <w:sz w:val="16"/>
+          <w:szCs w:val="16"/>
+        </w:rPr>
+        <w:t>CpuKernelTime</w:t>
+      </w:r>
+      <w:proofErr w:type="spellEnd"/>
+      <w:r>
+        <w:rPr>
+          <w:rFonts w:ascii="Menlo" w:hAnsi="Menlo" w:cs="Menlo"/>
+          <w:color w:val="000000"/>
+          <w:sz w:val="16"/>
+          <w:szCs w:val="16"/>
+        </w:rPr>
+        <w:t>(</w:t>
+      </w:r>
+      <w:proofErr w:type="gramEnd"/>
+      <w:r>
+        <w:rPr>
+          <w:rFonts w:ascii="Menlo" w:hAnsi="Menlo" w:cs="Menlo"/>
+          <w:color w:val="000000"/>
+          <w:sz w:val="16"/>
+          <w:szCs w:val="16"/>
+        </w:rPr>
+        <w:t>) {</w:t>
       </w:r>
       <w:r>
         <w:rPr>
@@ -2342,7 +3241,37 @@
           <w:szCs w:val="16"/>
         </w:rPr>
         <w:br/>
-        <w:t xml:space="preserve">    addSource(OS.</w:t>
+        <w:t xml:space="preserve">    </w:t>
+      </w:r>
+      <w:proofErr w:type="spellStart"/>
+      <w:r>
+        <w:rPr>
+          <w:rFonts w:ascii="Menlo" w:hAnsi="Menlo" w:cs="Menlo"/>
+          <w:color w:val="000000"/>
+          <w:sz w:val="16"/>
+          <w:szCs w:val="16"/>
+        </w:rPr>
+        <w:t>addSource</w:t>
+      </w:r>
+      <w:proofErr w:type="spellEnd"/>
+      <w:r>
+        <w:rPr>
+          <w:rFonts w:ascii="Menlo" w:hAnsi="Menlo" w:cs="Menlo"/>
+          <w:color w:val="000000"/>
+          <w:sz w:val="16"/>
+          <w:szCs w:val="16"/>
+        </w:rPr>
+        <w:t>(</w:t>
+      </w:r>
+      <w:proofErr w:type="spellStart"/>
+      <w:r>
+        <w:rPr>
+          <w:rFonts w:ascii="Menlo" w:hAnsi="Menlo" w:cs="Menlo"/>
+          <w:color w:val="000000"/>
+          <w:sz w:val="16"/>
+          <w:szCs w:val="16"/>
+        </w:rPr>
+        <w:t>OS.</w:t>
       </w:r>
       <w:r>
         <w:rPr>
@@ -2357,6 +3286,7 @@
         </w:rPr>
         <w:t>Linux</w:t>
       </w:r>
+      <w:proofErr w:type="spellEnd"/>
       <w:r>
         <w:rPr>
           <w:rFonts w:ascii="Menlo" w:hAnsi="Menlo" w:cs="Menlo"/>
@@ -2414,7 +3344,37 @@
           <w:szCs w:val="16"/>
         </w:rPr>
         <w:br/>
-        <w:t xml:space="preserve">    addSource(OS.</w:t>
+        <w:t xml:space="preserve">    </w:t>
+      </w:r>
+      <w:proofErr w:type="spellStart"/>
+      <w:r>
+        <w:rPr>
+          <w:rFonts w:ascii="Menlo" w:hAnsi="Menlo" w:cs="Menlo"/>
+          <w:color w:val="000000"/>
+          <w:sz w:val="16"/>
+          <w:szCs w:val="16"/>
+        </w:rPr>
+        <w:t>addSource</w:t>
+      </w:r>
+      <w:proofErr w:type="spellEnd"/>
+      <w:r>
+        <w:rPr>
+          <w:rFonts w:ascii="Menlo" w:hAnsi="Menlo" w:cs="Menlo"/>
+          <w:color w:val="000000"/>
+          <w:sz w:val="16"/>
+          <w:szCs w:val="16"/>
+        </w:rPr>
+        <w:t>(</w:t>
+      </w:r>
+      <w:proofErr w:type="spellStart"/>
+      <w:r>
+        <w:rPr>
+          <w:rFonts w:ascii="Menlo" w:hAnsi="Menlo" w:cs="Menlo"/>
+          <w:color w:val="000000"/>
+          <w:sz w:val="16"/>
+          <w:szCs w:val="16"/>
+        </w:rPr>
+        <w:t>OS.</w:t>
       </w:r>
       <w:r>
         <w:rPr>
@@ -2429,6 +3389,7 @@
         </w:rPr>
         <w:t>MacOS</w:t>
       </w:r>
+      <w:proofErr w:type="spellEnd"/>
       <w:r>
         <w:rPr>
           <w:rFonts w:ascii="Menlo" w:hAnsi="Menlo" w:cs="Menlo"/>
@@ -2513,14 +3474,36 @@
         </w:rPr>
         <w:t xml:space="preserve">public </w:t>
       </w:r>
-      <w:r>
-        <w:rPr>
-          <w:rFonts w:ascii="Menlo" w:hAnsi="Menlo" w:cs="Menlo"/>
-          <w:color w:val="000000"/>
-          <w:sz w:val="16"/>
-          <w:szCs w:val="16"/>
-        </w:rPr>
-        <w:t>CpuStolenTime() {</w:t>
+      <w:proofErr w:type="spellStart"/>
+      <w:proofErr w:type="gramStart"/>
+      <w:r>
+        <w:rPr>
+          <w:rFonts w:ascii="Menlo" w:hAnsi="Menlo" w:cs="Menlo"/>
+          <w:color w:val="000000"/>
+          <w:sz w:val="16"/>
+          <w:szCs w:val="16"/>
+        </w:rPr>
+        <w:t>CpuStolenTime</w:t>
+      </w:r>
+      <w:proofErr w:type="spellEnd"/>
+      <w:r>
+        <w:rPr>
+          <w:rFonts w:ascii="Menlo" w:hAnsi="Menlo" w:cs="Menlo"/>
+          <w:color w:val="000000"/>
+          <w:sz w:val="16"/>
+          <w:szCs w:val="16"/>
+        </w:rPr>
+        <w:t>(</w:t>
+      </w:r>
+      <w:proofErr w:type="gramEnd"/>
+      <w:r>
+        <w:rPr>
+          <w:rFonts w:ascii="Menlo" w:hAnsi="Menlo" w:cs="Menlo"/>
+          <w:color w:val="000000"/>
+          <w:sz w:val="16"/>
+          <w:szCs w:val="16"/>
+        </w:rPr>
+        <w:t>) {</w:t>
       </w:r>
       <w:r>
         <w:rPr>
@@ -2539,7 +3522,37 @@
           <w:szCs w:val="16"/>
         </w:rPr>
         <w:br/>
-        <w:t xml:space="preserve">    addSource(OS.</w:t>
+        <w:t xml:space="preserve">    </w:t>
+      </w:r>
+      <w:proofErr w:type="spellStart"/>
+      <w:r>
+        <w:rPr>
+          <w:rFonts w:ascii="Menlo" w:hAnsi="Menlo" w:cs="Menlo"/>
+          <w:color w:val="000000"/>
+          <w:sz w:val="16"/>
+          <w:szCs w:val="16"/>
+        </w:rPr>
+        <w:t>addSource</w:t>
+      </w:r>
+      <w:proofErr w:type="spellEnd"/>
+      <w:r>
+        <w:rPr>
+          <w:rFonts w:ascii="Menlo" w:hAnsi="Menlo" w:cs="Menlo"/>
+          <w:color w:val="000000"/>
+          <w:sz w:val="16"/>
+          <w:szCs w:val="16"/>
+        </w:rPr>
+        <w:t>(</w:t>
+      </w:r>
+      <w:proofErr w:type="spellStart"/>
+      <w:r>
+        <w:rPr>
+          <w:rFonts w:ascii="Menlo" w:hAnsi="Menlo" w:cs="Menlo"/>
+          <w:color w:val="000000"/>
+          <w:sz w:val="16"/>
+          <w:szCs w:val="16"/>
+        </w:rPr>
+        <w:t>OS.</w:t>
       </w:r>
       <w:r>
         <w:rPr>
@@ -2554,6 +3567,7 @@
         </w:rPr>
         <w:t>Linux</w:t>
       </w:r>
+      <w:proofErr w:type="spellEnd"/>
       <w:r>
         <w:rPr>
           <w:rFonts w:ascii="Menlo" w:hAnsi="Menlo" w:cs="Menlo"/>
@@ -2638,14 +3652,36 @@
         </w:rPr>
         <w:t xml:space="preserve">public </w:t>
       </w:r>
-      <w:r>
-        <w:rPr>
-          <w:rFonts w:ascii="Menlo" w:hAnsi="Menlo" w:cs="Menlo"/>
-          <w:color w:val="000000"/>
-          <w:sz w:val="16"/>
-          <w:szCs w:val="16"/>
-        </w:rPr>
-        <w:t>CpuHardwareInterruptTime() {</w:t>
+      <w:proofErr w:type="spellStart"/>
+      <w:proofErr w:type="gramStart"/>
+      <w:r>
+        <w:rPr>
+          <w:rFonts w:ascii="Menlo" w:hAnsi="Menlo" w:cs="Menlo"/>
+          <w:color w:val="000000"/>
+          <w:sz w:val="16"/>
+          <w:szCs w:val="16"/>
+        </w:rPr>
+        <w:t>CpuHardwareInterruptTime</w:t>
+      </w:r>
+      <w:proofErr w:type="spellEnd"/>
+      <w:r>
+        <w:rPr>
+          <w:rFonts w:ascii="Menlo" w:hAnsi="Menlo" w:cs="Menlo"/>
+          <w:color w:val="000000"/>
+          <w:sz w:val="16"/>
+          <w:szCs w:val="16"/>
+        </w:rPr>
+        <w:t>(</w:t>
+      </w:r>
+      <w:proofErr w:type="gramEnd"/>
+      <w:r>
+        <w:rPr>
+          <w:rFonts w:ascii="Menlo" w:hAnsi="Menlo" w:cs="Menlo"/>
+          <w:color w:val="000000"/>
+          <w:sz w:val="16"/>
+          <w:szCs w:val="16"/>
+        </w:rPr>
+        <w:t>) {</w:t>
       </w:r>
       <w:r>
         <w:rPr>
@@ -2664,7 +3700,37 @@
           <w:szCs w:val="16"/>
         </w:rPr>
         <w:br/>
-        <w:t xml:space="preserve">    addSource(OS.</w:t>
+        <w:t xml:space="preserve">    </w:t>
+      </w:r>
+      <w:proofErr w:type="spellStart"/>
+      <w:r>
+        <w:rPr>
+          <w:rFonts w:ascii="Menlo" w:hAnsi="Menlo" w:cs="Menlo"/>
+          <w:color w:val="000000"/>
+          <w:sz w:val="16"/>
+          <w:szCs w:val="16"/>
+        </w:rPr>
+        <w:t>addSource</w:t>
+      </w:r>
+      <w:proofErr w:type="spellEnd"/>
+      <w:r>
+        <w:rPr>
+          <w:rFonts w:ascii="Menlo" w:hAnsi="Menlo" w:cs="Menlo"/>
+          <w:color w:val="000000"/>
+          <w:sz w:val="16"/>
+          <w:szCs w:val="16"/>
+        </w:rPr>
+        <w:t>(</w:t>
+      </w:r>
+      <w:proofErr w:type="spellStart"/>
+      <w:r>
+        <w:rPr>
+          <w:rFonts w:ascii="Menlo" w:hAnsi="Menlo" w:cs="Menlo"/>
+          <w:color w:val="000000"/>
+          <w:sz w:val="16"/>
+          <w:szCs w:val="16"/>
+        </w:rPr>
+        <w:t>OS.</w:t>
       </w:r>
       <w:r>
         <w:rPr>
@@ -2679,6 +3745,7 @@
         </w:rPr>
         <w:t>Linux</w:t>
       </w:r>
+      <w:proofErr w:type="spellEnd"/>
       <w:r>
         <w:rPr>
           <w:rFonts w:ascii="Menlo" w:hAnsi="Menlo" w:cs="Menlo"/>

</xml_diff>

<commit_message>
system metrics implementation (3)
</commit_message>
<xml_diff>
--- a/doc/events API TODO.docx
+++ b/doc/events API TODO.docx
@@ -33,62 +33,28 @@
         <w:rPr>
           <w:rFonts w:ascii="Garamond" w:hAnsi="Garamond"/>
         </w:rPr>
-        <w:t xml:space="preserve">Move </w:t>
-      </w:r>
-      <w:proofErr w:type="spellStart"/>
-      <w:r>
-        <w:rPr>
-          <w:rFonts w:ascii="Garamond" w:hAnsi="Garamond"/>
-        </w:rPr>
-        <w:t>OSType</w:t>
-      </w:r>
-      <w:proofErr w:type="spellEnd"/>
-      <w:r>
-        <w:rPr>
-          <w:rFonts w:ascii="Garamond" w:hAnsi="Garamond"/>
-        </w:rPr>
-        <w:t xml:space="preserve"> into utilities, alongside OS</w:t>
-      </w:r>
-      <w:r>
-        <w:rPr>
-          <w:rFonts w:ascii="Garamond" w:hAnsi="Garamond"/>
-        </w:rPr>
-        <w:t>.</w:t>
-      </w:r>
-    </w:p>
-    <w:p>
-      <w:pPr>
-        <w:rPr>
-          <w:rFonts w:ascii="Garamond" w:hAnsi="Garamond"/>
-        </w:rPr>
-      </w:pPr>
-    </w:p>
-    <w:p>
-      <w:pPr>
-        <w:rPr>
-          <w:rFonts w:ascii="Garamond" w:hAnsi="Garamond"/>
-        </w:rPr>
-      </w:pPr>
-      <w:r>
-        <w:rPr>
-          <w:rFonts w:ascii="Garamond" w:hAnsi="Garamond"/>
-        </w:rPr>
-        <w:t xml:space="preserve">It seems I need an </w:t>
-      </w:r>
-      <w:proofErr w:type="spellStart"/>
-      <w:r>
-        <w:rPr>
-          <w:rFonts w:ascii="Garamond" w:hAnsi="Garamond"/>
-        </w:rPr>
-        <w:t>OSType</w:t>
-      </w:r>
-      <w:proofErr w:type="spellEnd"/>
-      <w:r>
-        <w:rPr>
-          <w:rFonts w:ascii="Garamond" w:hAnsi="Garamond"/>
-        </w:rPr>
-        <w:t xml:space="preserve"> in utilities. Think about that.</w:t>
-      </w:r>
+        <w:t>Test that “systeminfo” actually works on Windows.</w:t>
+      </w:r>
+    </w:p>
+    <w:p>
+      <w:pPr>
+        <w:rPr>
+          <w:rFonts w:ascii="Garamond" w:hAnsi="Garamond"/>
+        </w:rPr>
+      </w:pPr>
+      <w:r>
+        <w:rPr>
+          <w:rFonts w:ascii="Garamond" w:hAnsi="Garamond"/>
+        </w:rPr>
+        <w:t>Test that typeperf actually works on Windows</w:t>
+      </w:r>
+    </w:p>
+    <w:p>
+      <w:pPr>
+        <w:rPr>
+          <w:rFonts w:ascii="Garamond" w:hAnsi="Garamond"/>
+        </w:rPr>
+      </w:pPr>
       <w:bookmarkStart w:id="0" w:name="_GoBack"/>
       <w:bookmarkEnd w:id="0"/>
     </w:p>
@@ -105,6 +71,58 @@
           <w:rFonts w:ascii="Garamond" w:hAnsi="Garamond"/>
         </w:rPr>
       </w:pPr>
+      <w:r>
+        <w:rPr>
+          <w:rFonts w:ascii="Garamond" w:hAnsi="Garamond"/>
+        </w:rPr>
+        <w:t>Move OSType</w:t>
+      </w:r>
+      <w:r>
+        <w:rPr>
+          <w:rFonts w:ascii="Garamond" w:hAnsi="Garamond"/>
+        </w:rPr>
+        <w:t xml:space="preserve"> into utilities, alongside OS</w:t>
+      </w:r>
+      <w:r>
+        <w:rPr>
+          <w:rFonts w:ascii="Garamond" w:hAnsi="Garamond"/>
+        </w:rPr>
+        <w:t>.</w:t>
+      </w:r>
+    </w:p>
+    <w:p>
+      <w:pPr>
+        <w:rPr>
+          <w:rFonts w:ascii="Garamond" w:hAnsi="Garamond"/>
+        </w:rPr>
+      </w:pPr>
+    </w:p>
+    <w:p>
+      <w:pPr>
+        <w:rPr>
+          <w:rFonts w:ascii="Garamond" w:hAnsi="Garamond"/>
+        </w:rPr>
+      </w:pPr>
+      <w:r>
+        <w:rPr>
+          <w:rFonts w:ascii="Garamond" w:hAnsi="Garamond"/>
+        </w:rPr>
+        <w:t>It seems I need an OSType in utilities. Think about that.</w:t>
+      </w:r>
+    </w:p>
+    <w:p>
+      <w:pPr>
+        <w:rPr>
+          <w:rFonts w:ascii="Garamond" w:hAnsi="Garamond"/>
+        </w:rPr>
+      </w:pPr>
+    </w:p>
+    <w:p>
+      <w:pPr>
+        <w:rPr>
+          <w:rFonts w:ascii="Garamond" w:hAnsi="Garamond"/>
+        </w:rPr>
+      </w:pPr>
     </w:p>
     <w:p>
       <w:pPr>
@@ -152,33 +170,11 @@
           <w:rFonts w:ascii="Garamond" w:hAnsi="Garamond"/>
         </w:rPr>
       </w:pPr>
-      <w:proofErr w:type="spellStart"/>
-      <w:r>
-        <w:rPr>
-          <w:rFonts w:ascii="Garamond" w:hAnsi="Garamond"/>
-        </w:rPr>
-        <w:t>OSCommand</w:t>
-      </w:r>
-      <w:proofErr w:type="spellEnd"/>
-      <w:r>
-        <w:rPr>
-          <w:rFonts w:ascii="Garamond" w:hAnsi="Garamond"/>
-        </w:rPr>
-        <w:t xml:space="preserve"> – review, it’s not a </w:t>
-      </w:r>
-      <w:proofErr w:type="spellStart"/>
-      <w:r>
-        <w:rPr>
-          <w:rFonts w:ascii="Garamond" w:hAnsi="Garamond"/>
-        </w:rPr>
-        <w:t>MetricSource</w:t>
-      </w:r>
-      <w:proofErr w:type="spellEnd"/>
-      <w:r>
-        <w:rPr>
-          <w:rFonts w:ascii="Garamond" w:hAnsi="Garamond"/>
-        </w:rPr>
-        <w:t xml:space="preserve"> anymore.</w:t>
+      <w:r>
+        <w:rPr>
+          <w:rFonts w:ascii="Garamond" w:hAnsi="Garamond"/>
+        </w:rPr>
+        <w:t>OSCommand – review, it’s not a MetricSource anymore.</w:t>
       </w:r>
     </w:p>
     <w:p>
@@ -199,7 +195,6 @@
           <w:szCs w:val="24"/>
         </w:rPr>
       </w:pPr>
-      <w:proofErr w:type="spellStart"/>
       <w:r>
         <w:rPr>
           <w:rFonts w:ascii="Menlo" w:hAnsi="Menlo" w:cs="Menlo"/>
@@ -207,17 +202,7 @@
           <w:sz w:val="24"/>
           <w:szCs w:val="24"/>
         </w:rPr>
-        <w:t>OSSource.collectMetrics</w:t>
-      </w:r>
-      <w:proofErr w:type="spellEnd"/>
-      <w:r>
-        <w:rPr>
-          <w:rFonts w:ascii="Menlo" w:hAnsi="Menlo" w:cs="Menlo"/>
-          <w:color w:val="000000"/>
-          <w:sz w:val="24"/>
-          <w:szCs w:val="24"/>
-        </w:rPr>
-        <w:t>() needs tests.</w:t>
+        <w:t>OSSource.collectMetrics() needs tests.</w:t>
       </w:r>
     </w:p>
     <w:p>
@@ -307,36 +292,14 @@
         </w:rPr>
         <w:t xml:space="preserve">public </w:t>
       </w:r>
-      <w:proofErr w:type="spellStart"/>
-      <w:proofErr w:type="gramStart"/>
-      <w:r>
-        <w:rPr>
-          <w:rFonts w:ascii="Menlo" w:hAnsi="Menlo" w:cs="Menlo"/>
-          <w:color w:val="000000"/>
-          <w:sz w:val="16"/>
-          <w:szCs w:val="16"/>
-        </w:rPr>
-        <w:t>PhysicalMemoryFree</w:t>
-      </w:r>
-      <w:proofErr w:type="spellEnd"/>
-      <w:r>
-        <w:rPr>
-          <w:rFonts w:ascii="Menlo" w:hAnsi="Menlo" w:cs="Menlo"/>
-          <w:color w:val="000000"/>
-          <w:sz w:val="16"/>
-          <w:szCs w:val="16"/>
-        </w:rPr>
-        <w:t>(</w:t>
-      </w:r>
-      <w:proofErr w:type="gramEnd"/>
-      <w:r>
-        <w:rPr>
-          <w:rFonts w:ascii="Menlo" w:hAnsi="Menlo" w:cs="Menlo"/>
-          <w:color w:val="000000"/>
-          <w:sz w:val="16"/>
-          <w:szCs w:val="16"/>
-        </w:rPr>
-        <w:t>) {</w:t>
+      <w:r>
+        <w:rPr>
+          <w:rFonts w:ascii="Menlo" w:hAnsi="Menlo" w:cs="Menlo"/>
+          <w:color w:val="000000"/>
+          <w:sz w:val="16"/>
+          <w:szCs w:val="16"/>
+        </w:rPr>
+        <w:t>PhysicalMemoryFree() {</w:t>
       </w:r>
       <w:r>
         <w:rPr>
@@ -355,37 +318,7 @@
           <w:szCs w:val="16"/>
         </w:rPr>
         <w:br/>
-        <w:t xml:space="preserve">    </w:t>
-      </w:r>
-      <w:proofErr w:type="spellStart"/>
-      <w:r>
-        <w:rPr>
-          <w:rFonts w:ascii="Menlo" w:hAnsi="Menlo" w:cs="Menlo"/>
-          <w:color w:val="000000"/>
-          <w:sz w:val="16"/>
-          <w:szCs w:val="16"/>
-        </w:rPr>
-        <w:t>addSource</w:t>
-      </w:r>
-      <w:proofErr w:type="spellEnd"/>
-      <w:r>
-        <w:rPr>
-          <w:rFonts w:ascii="Menlo" w:hAnsi="Menlo" w:cs="Menlo"/>
-          <w:color w:val="000000"/>
-          <w:sz w:val="16"/>
-          <w:szCs w:val="16"/>
-        </w:rPr>
-        <w:t>(</w:t>
-      </w:r>
-      <w:proofErr w:type="spellStart"/>
-      <w:r>
-        <w:rPr>
-          <w:rFonts w:ascii="Menlo" w:hAnsi="Menlo" w:cs="Menlo"/>
-          <w:color w:val="000000"/>
-          <w:sz w:val="16"/>
-          <w:szCs w:val="16"/>
-        </w:rPr>
-        <w:t>OS.</w:t>
+        <w:t xml:space="preserve">    addSource(OS.</w:t>
       </w:r>
       <w:r>
         <w:rPr>
@@ -400,7 +333,6 @@
         </w:rPr>
         <w:t>Linux</w:t>
       </w:r>
-      <w:proofErr w:type="spellEnd"/>
       <w:r>
         <w:rPr>
           <w:rFonts w:ascii="Menlo" w:hAnsi="Menlo" w:cs="Menlo"/>
@@ -458,37 +390,7 @@
           <w:szCs w:val="16"/>
         </w:rPr>
         <w:br/>
-        <w:t xml:space="preserve">    </w:t>
-      </w:r>
-      <w:proofErr w:type="spellStart"/>
-      <w:r>
-        <w:rPr>
-          <w:rFonts w:ascii="Menlo" w:hAnsi="Menlo" w:cs="Menlo"/>
-          <w:color w:val="000000"/>
-          <w:sz w:val="16"/>
-          <w:szCs w:val="16"/>
-        </w:rPr>
-        <w:t>addSource</w:t>
-      </w:r>
-      <w:proofErr w:type="spellEnd"/>
-      <w:r>
-        <w:rPr>
-          <w:rFonts w:ascii="Menlo" w:hAnsi="Menlo" w:cs="Menlo"/>
-          <w:color w:val="000000"/>
-          <w:sz w:val="16"/>
-          <w:szCs w:val="16"/>
-        </w:rPr>
-        <w:t>(</w:t>
-      </w:r>
-      <w:proofErr w:type="spellStart"/>
-      <w:r>
-        <w:rPr>
-          <w:rFonts w:ascii="Menlo" w:hAnsi="Menlo" w:cs="Menlo"/>
-          <w:color w:val="000000"/>
-          <w:sz w:val="16"/>
-          <w:szCs w:val="16"/>
-        </w:rPr>
-        <w:t>OS.</w:t>
+        <w:t xml:space="preserve">    addSource(OS.</w:t>
       </w:r>
       <w:r>
         <w:rPr>
@@ -503,7 +405,6 @@
         </w:rPr>
         <w:t>MacOS</w:t>
       </w:r>
-      <w:proofErr w:type="spellEnd"/>
       <w:r>
         <w:rPr>
           <w:rFonts w:ascii="Menlo" w:hAnsi="Menlo" w:cs="Menlo"/>
@@ -613,33 +514,13 @@
           <w:szCs w:val="16"/>
         </w:rPr>
       </w:pPr>
-      <w:proofErr w:type="spellStart"/>
-      <w:proofErr w:type="gramStart"/>
-      <w:r>
-        <w:rPr>
-          <w:rFonts w:ascii="Garamond" w:hAnsi="Garamond"/>
-          <w:sz w:val="16"/>
-          <w:szCs w:val="16"/>
-        </w:rPr>
-        <w:t>SwapUsed</w:t>
-      </w:r>
-      <w:proofErr w:type="spellEnd"/>
-      <w:r>
-        <w:rPr>
-          <w:rFonts w:ascii="Garamond" w:hAnsi="Garamond"/>
-          <w:sz w:val="16"/>
-          <w:szCs w:val="16"/>
-        </w:rPr>
-        <w:t xml:space="preserve">  Top</w:t>
-      </w:r>
-      <w:proofErr w:type="gramEnd"/>
-      <w:r>
-        <w:rPr>
-          <w:rFonts w:ascii="Garamond" w:hAnsi="Garamond"/>
-          <w:sz w:val="16"/>
-          <w:szCs w:val="16"/>
-        </w:rPr>
-        <w:t>("-b -n 1 -p 0")</w:t>
+      <w:r>
+        <w:rPr>
+          <w:rFonts w:ascii="Garamond" w:hAnsi="Garamond"/>
+          <w:sz w:val="16"/>
+          <w:szCs w:val="16"/>
+        </w:rPr>
+        <w:t>SwapUsed  Top("-b -n 1 -p 0")</w:t>
       </w:r>
     </w:p>
     <w:p>
@@ -664,37 +545,15 @@
           <w:szCs w:val="16"/>
         </w:rPr>
       </w:pPr>
-      <w:proofErr w:type="spellStart"/>
-      <w:r>
-        <w:rPr>
-          <w:rFonts w:ascii="Menlo" w:hAnsi="Menlo" w:cs="Menlo"/>
-          <w:color w:val="000000"/>
-          <w:sz w:val="16"/>
-          <w:szCs w:val="16"/>
-        </w:rPr>
-        <w:t>SwapTotal</w:t>
-      </w:r>
-      <w:proofErr w:type="spellEnd"/>
-      <w:r>
-        <w:rPr>
-          <w:rFonts w:ascii="Menlo" w:hAnsi="Menlo" w:cs="Menlo"/>
-          <w:color w:val="000000"/>
-          <w:sz w:val="16"/>
-          <w:szCs w:val="16"/>
-        </w:rPr>
-        <w:t xml:space="preserve"> </w:t>
-      </w:r>
-      <w:proofErr w:type="gramStart"/>
-      <w:r>
-        <w:rPr>
-          <w:rFonts w:ascii="Menlo" w:hAnsi="Menlo" w:cs="Menlo"/>
-          <w:color w:val="000000"/>
-          <w:sz w:val="16"/>
-          <w:szCs w:val="16"/>
-        </w:rPr>
-        <w:t>Top(</w:t>
-      </w:r>
-      <w:proofErr w:type="gramEnd"/>
+      <w:r>
+        <w:rPr>
+          <w:rFonts w:ascii="Menlo" w:hAnsi="Menlo" w:cs="Menlo"/>
+          <w:color w:val="000000"/>
+          <w:sz w:val="16"/>
+          <w:szCs w:val="16"/>
+        </w:rPr>
+        <w:t>SwapTotal Top(</w:t>
+      </w:r>
       <w:r>
         <w:rPr>
           <w:rFonts w:ascii="Menlo" w:hAnsi="Menlo" w:cs="Menlo"/>
@@ -741,7 +600,6 @@
           <w:szCs w:val="16"/>
         </w:rPr>
       </w:pPr>
-      <w:proofErr w:type="spellStart"/>
       <w:r>
         <w:rPr>
           <w:rFonts w:ascii="Menlo" w:hAnsi="Menlo" w:cs="Menlo"/>
@@ -751,7 +609,6 @@
         </w:rPr>
         <w:t>CpuUserTime</w:t>
       </w:r>
-      <w:proofErr w:type="spellEnd"/>
     </w:p>
     <w:p>
       <w:pPr>
@@ -778,37 +635,14 @@
           <w:szCs w:val="16"/>
         </w:rPr>
       </w:pPr>
-      <w:proofErr w:type="spellStart"/>
-      <w:proofErr w:type="gramStart"/>
-      <w:r>
-        <w:rPr>
-          <w:rFonts w:ascii="Menlo" w:hAnsi="Menlo" w:cs="Menlo"/>
-          <w:color w:val="000000"/>
-          <w:sz w:val="16"/>
-          <w:szCs w:val="16"/>
-        </w:rPr>
-        <w:t>addSource</w:t>
-      </w:r>
-      <w:proofErr w:type="spellEnd"/>
-      <w:r>
-        <w:rPr>
-          <w:rFonts w:ascii="Menlo" w:hAnsi="Menlo" w:cs="Menlo"/>
-          <w:color w:val="000000"/>
-          <w:sz w:val="16"/>
-          <w:szCs w:val="16"/>
-        </w:rPr>
-        <w:t>(</w:t>
-      </w:r>
-      <w:proofErr w:type="spellStart"/>
-      <w:proofErr w:type="gramEnd"/>
-      <w:r>
-        <w:rPr>
-          <w:rFonts w:ascii="Menlo" w:hAnsi="Menlo" w:cs="Menlo"/>
-          <w:color w:val="000000"/>
-          <w:sz w:val="16"/>
-          <w:szCs w:val="16"/>
-        </w:rPr>
-        <w:t>OS.</w:t>
+      <w:r>
+        <w:rPr>
+          <w:rFonts w:ascii="Menlo" w:hAnsi="Menlo" w:cs="Menlo"/>
+          <w:color w:val="000000"/>
+          <w:sz w:val="16"/>
+          <w:szCs w:val="16"/>
+        </w:rPr>
+        <w:t>addSource(OS.</w:t>
       </w:r>
       <w:r>
         <w:rPr>
@@ -823,7 +657,6 @@
         </w:rPr>
         <w:t>Linux</w:t>
       </w:r>
-      <w:proofErr w:type="spellEnd"/>
       <w:r>
         <w:rPr>
           <w:rFonts w:ascii="Menlo" w:hAnsi="Menlo" w:cs="Menlo"/>
@@ -881,36 +714,7 @@
           <w:szCs w:val="16"/>
         </w:rPr>
         <w:br/>
-      </w:r>
-      <w:proofErr w:type="spellStart"/>
-      <w:r>
-        <w:rPr>
-          <w:rFonts w:ascii="Menlo" w:hAnsi="Menlo" w:cs="Menlo"/>
-          <w:color w:val="000000"/>
-          <w:sz w:val="16"/>
-          <w:szCs w:val="16"/>
-        </w:rPr>
-        <w:t>addSource</w:t>
-      </w:r>
-      <w:proofErr w:type="spellEnd"/>
-      <w:r>
-        <w:rPr>
-          <w:rFonts w:ascii="Menlo" w:hAnsi="Menlo" w:cs="Menlo"/>
-          <w:color w:val="000000"/>
-          <w:sz w:val="16"/>
-          <w:szCs w:val="16"/>
-        </w:rPr>
-        <w:t>(</w:t>
-      </w:r>
-      <w:proofErr w:type="spellStart"/>
-      <w:r>
-        <w:rPr>
-          <w:rFonts w:ascii="Menlo" w:hAnsi="Menlo" w:cs="Menlo"/>
-          <w:color w:val="000000"/>
-          <w:sz w:val="16"/>
-          <w:szCs w:val="16"/>
-        </w:rPr>
-        <w:t>OS.</w:t>
+        <w:t>addSource(OS.</w:t>
       </w:r>
       <w:r>
         <w:rPr>
@@ -925,7 +729,6 @@
         </w:rPr>
         <w:t>MacOS</w:t>
       </w:r>
-      <w:proofErr w:type="spellEnd"/>
       <w:r>
         <w:rPr>
           <w:rFonts w:ascii="Menlo" w:hAnsi="Menlo" w:cs="Menlo"/>
@@ -1014,7 +817,6 @@
           <w:szCs w:val="16"/>
         </w:rPr>
       </w:pPr>
-      <w:proofErr w:type="spellStart"/>
       <w:r>
         <w:rPr>
           <w:rFonts w:ascii="Menlo" w:hAnsi="Menlo" w:cs="Menlo"/>
@@ -1025,7 +827,6 @@
         </w:rPr>
         <w:t>CpuIoWaitTime</w:t>
       </w:r>
-      <w:proofErr w:type="spellEnd"/>
     </w:p>
     <w:p>
       <w:pPr>
@@ -1039,37 +840,14 @@
           <w:szCs w:val="16"/>
         </w:rPr>
       </w:pPr>
-      <w:proofErr w:type="spellStart"/>
-      <w:proofErr w:type="gramStart"/>
-      <w:r>
-        <w:rPr>
-          <w:rFonts w:ascii="Menlo" w:hAnsi="Menlo" w:cs="Menlo"/>
-          <w:color w:val="000000"/>
-          <w:sz w:val="16"/>
-          <w:szCs w:val="16"/>
-        </w:rPr>
-        <w:t>addSource</w:t>
-      </w:r>
-      <w:proofErr w:type="spellEnd"/>
-      <w:r>
-        <w:rPr>
-          <w:rFonts w:ascii="Menlo" w:hAnsi="Menlo" w:cs="Menlo"/>
-          <w:color w:val="000000"/>
-          <w:sz w:val="16"/>
-          <w:szCs w:val="16"/>
-        </w:rPr>
-        <w:t>(</w:t>
-      </w:r>
-      <w:proofErr w:type="spellStart"/>
-      <w:proofErr w:type="gramEnd"/>
-      <w:r>
-        <w:rPr>
-          <w:rFonts w:ascii="Menlo" w:hAnsi="Menlo" w:cs="Menlo"/>
-          <w:color w:val="000000"/>
-          <w:sz w:val="16"/>
-          <w:szCs w:val="16"/>
-        </w:rPr>
-        <w:t>OS.</w:t>
+      <w:r>
+        <w:rPr>
+          <w:rFonts w:ascii="Menlo" w:hAnsi="Menlo" w:cs="Menlo"/>
+          <w:color w:val="000000"/>
+          <w:sz w:val="16"/>
+          <w:szCs w:val="16"/>
+        </w:rPr>
+        <w:t>addSource(OS.</w:t>
       </w:r>
       <w:r>
         <w:rPr>
@@ -1084,7 +862,6 @@
         </w:rPr>
         <w:t>Linux</w:t>
       </w:r>
-      <w:proofErr w:type="spellEnd"/>
       <w:r>
         <w:rPr>
           <w:rFonts w:ascii="Menlo" w:hAnsi="Menlo" w:cs="Menlo"/>
@@ -1160,7 +937,6 @@
           <w:szCs w:val="16"/>
         </w:rPr>
       </w:pPr>
-      <w:proofErr w:type="spellStart"/>
       <w:r>
         <w:rPr>
           <w:rFonts w:ascii="Menlo" w:hAnsi="Menlo" w:cs="Menlo"/>
@@ -1170,7 +946,6 @@
         </w:rPr>
         <w:t>CpuNiceTime</w:t>
       </w:r>
-      <w:proofErr w:type="spellEnd"/>
     </w:p>
     <w:p>
       <w:pPr>
@@ -1197,37 +972,14 @@
           <w:szCs w:val="16"/>
         </w:rPr>
       </w:pPr>
-      <w:proofErr w:type="spellStart"/>
-      <w:proofErr w:type="gramStart"/>
-      <w:r>
-        <w:rPr>
-          <w:rFonts w:ascii="Menlo" w:hAnsi="Menlo" w:cs="Menlo"/>
-          <w:color w:val="000000"/>
-          <w:sz w:val="16"/>
-          <w:szCs w:val="16"/>
-        </w:rPr>
-        <w:t>addSource</w:t>
-      </w:r>
-      <w:proofErr w:type="spellEnd"/>
-      <w:r>
-        <w:rPr>
-          <w:rFonts w:ascii="Menlo" w:hAnsi="Menlo" w:cs="Menlo"/>
-          <w:color w:val="000000"/>
-          <w:sz w:val="16"/>
-          <w:szCs w:val="16"/>
-        </w:rPr>
-        <w:t>(</w:t>
-      </w:r>
-      <w:proofErr w:type="spellStart"/>
-      <w:proofErr w:type="gramEnd"/>
-      <w:r>
-        <w:rPr>
-          <w:rFonts w:ascii="Menlo" w:hAnsi="Menlo" w:cs="Menlo"/>
-          <w:color w:val="000000"/>
-          <w:sz w:val="16"/>
-          <w:szCs w:val="16"/>
-        </w:rPr>
-        <w:t>OS.</w:t>
+      <w:r>
+        <w:rPr>
+          <w:rFonts w:ascii="Menlo" w:hAnsi="Menlo" w:cs="Menlo"/>
+          <w:color w:val="000000"/>
+          <w:sz w:val="16"/>
+          <w:szCs w:val="16"/>
+        </w:rPr>
+        <w:t>addSource(OS.</w:t>
       </w:r>
       <w:r>
         <w:rPr>
@@ -1242,7 +994,6 @@
         </w:rPr>
         <w:t>Linux</w:t>
       </w:r>
-      <w:proofErr w:type="spellEnd"/>
       <w:r>
         <w:rPr>
           <w:rFonts w:ascii="Menlo" w:hAnsi="Menlo" w:cs="Menlo"/>
@@ -1328,7 +1079,6 @@
           <w:szCs w:val="16"/>
         </w:rPr>
       </w:pPr>
-      <w:proofErr w:type="spellStart"/>
       <w:r>
         <w:rPr>
           <w:rFonts w:ascii="Garamond" w:hAnsi="Garamond"/>
@@ -1337,7 +1087,6 @@
         </w:rPr>
         <w:t>PhysicalMemoryTotal</w:t>
       </w:r>
-      <w:proofErr w:type="spellEnd"/>
       <w:r>
         <w:rPr>
           <w:rFonts w:ascii="Garamond" w:hAnsi="Garamond"/>
@@ -1356,43 +1105,13 @@
           <w:szCs w:val="16"/>
         </w:rPr>
       </w:pPr>
-      <w:proofErr w:type="spellStart"/>
-      <w:proofErr w:type="gramStart"/>
-      <w:r>
-        <w:rPr>
-          <w:rFonts w:ascii="Garamond" w:hAnsi="Garamond"/>
-          <w:sz w:val="16"/>
-          <w:szCs w:val="16"/>
-        </w:rPr>
-        <w:t>addSource</w:t>
-      </w:r>
-      <w:proofErr w:type="spellEnd"/>
-      <w:r>
-        <w:rPr>
-          <w:rFonts w:ascii="Garamond" w:hAnsi="Garamond"/>
-          <w:sz w:val="16"/>
-          <w:szCs w:val="16"/>
-        </w:rPr>
-        <w:t>(</w:t>
-      </w:r>
-      <w:proofErr w:type="spellStart"/>
-      <w:proofErr w:type="gramEnd"/>
-      <w:r>
-        <w:rPr>
-          <w:rFonts w:ascii="Garamond" w:hAnsi="Garamond"/>
-          <w:sz w:val="16"/>
-          <w:szCs w:val="16"/>
-        </w:rPr>
-        <w:t>OS.Linux</w:t>
-      </w:r>
-      <w:proofErr w:type="spellEnd"/>
-      <w:r>
-        <w:rPr>
-          <w:rFonts w:ascii="Garamond" w:hAnsi="Garamond"/>
-          <w:sz w:val="16"/>
-          <w:szCs w:val="16"/>
-        </w:rPr>
-        <w:t>, new Top("-b -n 1 -p 0"));</w:t>
+      <w:r>
+        <w:rPr>
+          <w:rFonts w:ascii="Garamond" w:hAnsi="Garamond"/>
+          <w:sz w:val="16"/>
+          <w:szCs w:val="16"/>
+        </w:rPr>
+        <w:t>addSource(OS.Linux, new Top("-b -n 1 -p 0"));</w:t>
       </w:r>
     </w:p>
     <w:p>
@@ -1427,7 +1146,6 @@
           <w:szCs w:val="16"/>
         </w:rPr>
       </w:pPr>
-      <w:proofErr w:type="spellStart"/>
       <w:r>
         <w:rPr>
           <w:rFonts w:ascii="Menlo" w:hAnsi="Menlo" w:cs="Menlo"/>
@@ -1438,7 +1156,6 @@
         </w:rPr>
         <w:t>PhysicalMemoryUsed</w:t>
       </w:r>
-      <w:proofErr w:type="spellEnd"/>
     </w:p>
     <w:p>
       <w:pPr>
@@ -1452,37 +1169,15 @@
           <w:szCs w:val="16"/>
         </w:rPr>
       </w:pPr>
-      <w:proofErr w:type="spellStart"/>
-      <w:proofErr w:type="gramStart"/>
-      <w:r>
-        <w:rPr>
-          <w:rFonts w:ascii="Menlo" w:hAnsi="Menlo" w:cs="Menlo"/>
-          <w:color w:val="000000"/>
-          <w:sz w:val="16"/>
-          <w:szCs w:val="16"/>
-        </w:rPr>
-        <w:t>addSource</w:t>
-      </w:r>
-      <w:proofErr w:type="spellEnd"/>
-      <w:r>
-        <w:rPr>
-          <w:rFonts w:ascii="Menlo" w:hAnsi="Menlo" w:cs="Menlo"/>
-          <w:color w:val="000000"/>
-          <w:sz w:val="16"/>
-          <w:szCs w:val="16"/>
-        </w:rPr>
-        <w:t>(</w:t>
-      </w:r>
-      <w:proofErr w:type="spellStart"/>
-      <w:proofErr w:type="gramEnd"/>
-      <w:r>
-        <w:rPr>
-          <w:rFonts w:ascii="Menlo" w:hAnsi="Menlo" w:cs="Menlo"/>
-          <w:color w:val="000000"/>
-          <w:sz w:val="16"/>
-          <w:szCs w:val="16"/>
-        </w:rPr>
-        <w:t>OS.</w:t>
+      <w:r>
+        <w:rPr>
+          <w:rFonts w:ascii="Menlo" w:hAnsi="Menlo" w:cs="Menlo"/>
+          <w:color w:val="000000"/>
+          <w:sz w:val="16"/>
+          <w:szCs w:val="16"/>
+        </w:rPr>
+        <w:lastRenderedPageBreak/>
+        <w:t>addSource(OS.</w:t>
       </w:r>
       <w:r>
         <w:rPr>
@@ -1497,7 +1192,6 @@
         </w:rPr>
         <w:t>Linux</w:t>
       </w:r>
-      <w:proofErr w:type="spellEnd"/>
       <w:r>
         <w:rPr>
           <w:rFonts w:ascii="Menlo" w:hAnsi="Menlo" w:cs="Menlo"/>
@@ -1555,36 +1249,7 @@
           <w:szCs w:val="16"/>
         </w:rPr>
         <w:br/>
-      </w:r>
-      <w:proofErr w:type="spellStart"/>
-      <w:r>
-        <w:rPr>
-          <w:rFonts w:ascii="Menlo" w:hAnsi="Menlo" w:cs="Menlo"/>
-          <w:color w:val="000000"/>
-          <w:sz w:val="16"/>
-          <w:szCs w:val="16"/>
-        </w:rPr>
-        <w:t>addSource</w:t>
-      </w:r>
-      <w:proofErr w:type="spellEnd"/>
-      <w:r>
-        <w:rPr>
-          <w:rFonts w:ascii="Menlo" w:hAnsi="Menlo" w:cs="Menlo"/>
-          <w:color w:val="000000"/>
-          <w:sz w:val="16"/>
-          <w:szCs w:val="16"/>
-        </w:rPr>
-        <w:t>(</w:t>
-      </w:r>
-      <w:proofErr w:type="spellStart"/>
-      <w:r>
-        <w:rPr>
-          <w:rFonts w:ascii="Menlo" w:hAnsi="Menlo" w:cs="Menlo"/>
-          <w:color w:val="000000"/>
-          <w:sz w:val="16"/>
-          <w:szCs w:val="16"/>
-        </w:rPr>
-        <w:t>OS.</w:t>
+        <w:t>addSource(OS.</w:t>
       </w:r>
       <w:r>
         <w:rPr>
@@ -1599,7 +1264,6 @@
         </w:rPr>
         <w:t>MacOS</w:t>
       </w:r>
-      <w:proofErr w:type="spellEnd"/>
       <w:r>
         <w:rPr>
           <w:rFonts w:ascii="Menlo" w:hAnsi="Menlo" w:cs="Menlo"/>
@@ -1683,36 +1347,14 @@
         </w:rPr>
         <w:t xml:space="preserve">public </w:t>
       </w:r>
-      <w:proofErr w:type="spellStart"/>
-      <w:proofErr w:type="gramStart"/>
-      <w:r>
-        <w:rPr>
-          <w:rFonts w:ascii="Menlo" w:hAnsi="Menlo" w:cs="Menlo"/>
-          <w:color w:val="000000"/>
-          <w:sz w:val="16"/>
-          <w:szCs w:val="16"/>
-        </w:rPr>
-        <w:t>CpuSoftwareInterruptTime</w:t>
-      </w:r>
-      <w:proofErr w:type="spellEnd"/>
-      <w:r>
-        <w:rPr>
-          <w:rFonts w:ascii="Menlo" w:hAnsi="Menlo" w:cs="Menlo"/>
-          <w:color w:val="000000"/>
-          <w:sz w:val="16"/>
-          <w:szCs w:val="16"/>
-        </w:rPr>
-        <w:t>(</w:t>
-      </w:r>
-      <w:proofErr w:type="gramEnd"/>
-      <w:r>
-        <w:rPr>
-          <w:rFonts w:ascii="Menlo" w:hAnsi="Menlo" w:cs="Menlo"/>
-          <w:color w:val="000000"/>
-          <w:sz w:val="16"/>
-          <w:szCs w:val="16"/>
-        </w:rPr>
-        <w:t>) {</w:t>
+      <w:r>
+        <w:rPr>
+          <w:rFonts w:ascii="Menlo" w:hAnsi="Menlo" w:cs="Menlo"/>
+          <w:color w:val="000000"/>
+          <w:sz w:val="16"/>
+          <w:szCs w:val="16"/>
+        </w:rPr>
+        <w:t>CpuSoftwareInterruptTime() {</w:t>
       </w:r>
       <w:r>
         <w:rPr>
@@ -1731,37 +1373,7 @@
           <w:szCs w:val="16"/>
         </w:rPr>
         <w:br/>
-        <w:t xml:space="preserve">    </w:t>
-      </w:r>
-      <w:proofErr w:type="spellStart"/>
-      <w:r>
-        <w:rPr>
-          <w:rFonts w:ascii="Menlo" w:hAnsi="Menlo" w:cs="Menlo"/>
-          <w:color w:val="000000"/>
-          <w:sz w:val="16"/>
-          <w:szCs w:val="16"/>
-        </w:rPr>
-        <w:t>addSource</w:t>
-      </w:r>
-      <w:proofErr w:type="spellEnd"/>
-      <w:r>
-        <w:rPr>
-          <w:rFonts w:ascii="Menlo" w:hAnsi="Menlo" w:cs="Menlo"/>
-          <w:color w:val="000000"/>
-          <w:sz w:val="16"/>
-          <w:szCs w:val="16"/>
-        </w:rPr>
-        <w:t>(</w:t>
-      </w:r>
-      <w:proofErr w:type="spellStart"/>
-      <w:r>
-        <w:rPr>
-          <w:rFonts w:ascii="Menlo" w:hAnsi="Menlo" w:cs="Menlo"/>
-          <w:color w:val="000000"/>
-          <w:sz w:val="16"/>
-          <w:szCs w:val="16"/>
-        </w:rPr>
-        <w:t>OS.</w:t>
+        <w:t xml:space="preserve">    addSource(OS.</w:t>
       </w:r>
       <w:r>
         <w:rPr>
@@ -1776,7 +1388,6 @@
         </w:rPr>
         <w:t>Linux</w:t>
       </w:r>
-      <w:proofErr w:type="spellEnd"/>
       <w:r>
         <w:rPr>
           <w:rFonts w:ascii="Menlo" w:hAnsi="Menlo" w:cs="Menlo"/>
@@ -1881,36 +1492,14 @@
         </w:rPr>
         <w:t xml:space="preserve">public </w:t>
       </w:r>
-      <w:proofErr w:type="spellStart"/>
-      <w:proofErr w:type="gramStart"/>
-      <w:r>
-        <w:rPr>
-          <w:rFonts w:ascii="Menlo" w:hAnsi="Menlo" w:cs="Menlo"/>
-          <w:color w:val="000000"/>
-          <w:sz w:val="16"/>
-          <w:szCs w:val="16"/>
-        </w:rPr>
-        <w:t>LoadAverageLastTenMinutes</w:t>
-      </w:r>
-      <w:proofErr w:type="spellEnd"/>
-      <w:r>
-        <w:rPr>
-          <w:rFonts w:ascii="Menlo" w:hAnsi="Menlo" w:cs="Menlo"/>
-          <w:color w:val="000000"/>
-          <w:sz w:val="16"/>
-          <w:szCs w:val="16"/>
-        </w:rPr>
-        <w:t>(</w:t>
-      </w:r>
-      <w:proofErr w:type="gramEnd"/>
-      <w:r>
-        <w:rPr>
-          <w:rFonts w:ascii="Menlo" w:hAnsi="Menlo" w:cs="Menlo"/>
-          <w:color w:val="000000"/>
-          <w:sz w:val="16"/>
-          <w:szCs w:val="16"/>
-        </w:rPr>
-        <w:t>) {</w:t>
+      <w:r>
+        <w:rPr>
+          <w:rFonts w:ascii="Menlo" w:hAnsi="Menlo" w:cs="Menlo"/>
+          <w:color w:val="000000"/>
+          <w:sz w:val="16"/>
+          <w:szCs w:val="16"/>
+        </w:rPr>
+        <w:t>LoadAverageLastTenMinutes() {</w:t>
       </w:r>
       <w:r>
         <w:rPr>
@@ -1929,37 +1518,7 @@
           <w:szCs w:val="16"/>
         </w:rPr>
         <w:br/>
-        <w:t xml:space="preserve">    </w:t>
-      </w:r>
-      <w:proofErr w:type="spellStart"/>
-      <w:r>
-        <w:rPr>
-          <w:rFonts w:ascii="Menlo" w:hAnsi="Menlo" w:cs="Menlo"/>
-          <w:color w:val="000000"/>
-          <w:sz w:val="16"/>
-          <w:szCs w:val="16"/>
-        </w:rPr>
-        <w:t>addSource</w:t>
-      </w:r>
-      <w:proofErr w:type="spellEnd"/>
-      <w:r>
-        <w:rPr>
-          <w:rFonts w:ascii="Menlo" w:hAnsi="Menlo" w:cs="Menlo"/>
-          <w:color w:val="000000"/>
-          <w:sz w:val="16"/>
-          <w:szCs w:val="16"/>
-        </w:rPr>
-        <w:t>(</w:t>
-      </w:r>
-      <w:proofErr w:type="spellStart"/>
-      <w:r>
-        <w:rPr>
-          <w:rFonts w:ascii="Menlo" w:hAnsi="Menlo" w:cs="Menlo"/>
-          <w:color w:val="000000"/>
-          <w:sz w:val="16"/>
-          <w:szCs w:val="16"/>
-        </w:rPr>
-        <w:t>OS.</w:t>
+        <w:t xml:space="preserve">    addSource(OS.</w:t>
       </w:r>
       <w:r>
         <w:rPr>
@@ -1974,7 +1533,6 @@
         </w:rPr>
         <w:t>Linux</w:t>
       </w:r>
-      <w:proofErr w:type="spellEnd"/>
       <w:r>
         <w:rPr>
           <w:rFonts w:ascii="Menlo" w:hAnsi="Menlo" w:cs="Menlo"/>
@@ -2032,37 +1590,7 @@
           <w:szCs w:val="16"/>
         </w:rPr>
         <w:br/>
-        <w:t xml:space="preserve">    </w:t>
-      </w:r>
-      <w:proofErr w:type="spellStart"/>
-      <w:r>
-        <w:rPr>
-          <w:rFonts w:ascii="Menlo" w:hAnsi="Menlo" w:cs="Menlo"/>
-          <w:color w:val="000000"/>
-          <w:sz w:val="16"/>
-          <w:szCs w:val="16"/>
-        </w:rPr>
-        <w:t>addSource</w:t>
-      </w:r>
-      <w:proofErr w:type="spellEnd"/>
-      <w:r>
-        <w:rPr>
-          <w:rFonts w:ascii="Menlo" w:hAnsi="Menlo" w:cs="Menlo"/>
-          <w:color w:val="000000"/>
-          <w:sz w:val="16"/>
-          <w:szCs w:val="16"/>
-        </w:rPr>
-        <w:t>(</w:t>
-      </w:r>
-      <w:proofErr w:type="spellStart"/>
-      <w:r>
-        <w:rPr>
-          <w:rFonts w:ascii="Menlo" w:hAnsi="Menlo" w:cs="Menlo"/>
-          <w:color w:val="000000"/>
-          <w:sz w:val="16"/>
-          <w:szCs w:val="16"/>
-        </w:rPr>
-        <w:t>OS.</w:t>
+        <w:t xml:space="preserve">    addSource(OS.</w:t>
       </w:r>
       <w:r>
         <w:rPr>
@@ -2077,7 +1605,6 @@
         </w:rPr>
         <w:t>MacOS</w:t>
       </w:r>
-      <w:proofErr w:type="spellEnd"/>
       <w:r>
         <w:rPr>
           <w:rFonts w:ascii="Menlo" w:hAnsi="Menlo" w:cs="Menlo"/>
@@ -2162,36 +1689,14 @@
         </w:rPr>
         <w:t xml:space="preserve">public </w:t>
       </w:r>
-      <w:proofErr w:type="spellStart"/>
-      <w:proofErr w:type="gramStart"/>
-      <w:r>
-        <w:rPr>
-          <w:rFonts w:ascii="Menlo" w:hAnsi="Menlo" w:cs="Menlo"/>
-          <w:color w:val="000000"/>
-          <w:sz w:val="16"/>
-          <w:szCs w:val="16"/>
-        </w:rPr>
-        <w:t>CpuIdleTime</w:t>
-      </w:r>
-      <w:proofErr w:type="spellEnd"/>
-      <w:r>
-        <w:rPr>
-          <w:rFonts w:ascii="Menlo" w:hAnsi="Menlo" w:cs="Menlo"/>
-          <w:color w:val="000000"/>
-          <w:sz w:val="16"/>
-          <w:szCs w:val="16"/>
-        </w:rPr>
-        <w:t>(</w:t>
-      </w:r>
-      <w:proofErr w:type="gramEnd"/>
-      <w:r>
-        <w:rPr>
-          <w:rFonts w:ascii="Menlo" w:hAnsi="Menlo" w:cs="Menlo"/>
-          <w:color w:val="000000"/>
-          <w:sz w:val="16"/>
-          <w:szCs w:val="16"/>
-        </w:rPr>
-        <w:t>) {</w:t>
+      <w:r>
+        <w:rPr>
+          <w:rFonts w:ascii="Menlo" w:hAnsi="Menlo" w:cs="Menlo"/>
+          <w:color w:val="000000"/>
+          <w:sz w:val="16"/>
+          <w:szCs w:val="16"/>
+        </w:rPr>
+        <w:t>CpuIdleTime() {</w:t>
       </w:r>
       <w:r>
         <w:rPr>
@@ -2210,37 +1715,7 @@
           <w:szCs w:val="16"/>
         </w:rPr>
         <w:br/>
-        <w:t xml:space="preserve">    </w:t>
-      </w:r>
-      <w:proofErr w:type="spellStart"/>
-      <w:r>
-        <w:rPr>
-          <w:rFonts w:ascii="Menlo" w:hAnsi="Menlo" w:cs="Menlo"/>
-          <w:color w:val="000000"/>
-          <w:sz w:val="16"/>
-          <w:szCs w:val="16"/>
-        </w:rPr>
-        <w:t>addSource</w:t>
-      </w:r>
-      <w:proofErr w:type="spellEnd"/>
-      <w:r>
-        <w:rPr>
-          <w:rFonts w:ascii="Menlo" w:hAnsi="Menlo" w:cs="Menlo"/>
-          <w:color w:val="000000"/>
-          <w:sz w:val="16"/>
-          <w:szCs w:val="16"/>
-        </w:rPr>
-        <w:t>(</w:t>
-      </w:r>
-      <w:proofErr w:type="spellStart"/>
-      <w:r>
-        <w:rPr>
-          <w:rFonts w:ascii="Menlo" w:hAnsi="Menlo" w:cs="Menlo"/>
-          <w:color w:val="000000"/>
-          <w:sz w:val="16"/>
-          <w:szCs w:val="16"/>
-        </w:rPr>
-        <w:t>OS.</w:t>
+        <w:t xml:space="preserve">    addSource(OS.</w:t>
       </w:r>
       <w:r>
         <w:rPr>
@@ -2255,7 +1730,6 @@
         </w:rPr>
         <w:t>Linux</w:t>
       </w:r>
-      <w:proofErr w:type="spellEnd"/>
       <w:r>
         <w:rPr>
           <w:rFonts w:ascii="Menlo" w:hAnsi="Menlo" w:cs="Menlo"/>
@@ -2313,37 +1787,7 @@
           <w:szCs w:val="16"/>
         </w:rPr>
         <w:br/>
-        <w:t xml:space="preserve">    </w:t>
-      </w:r>
-      <w:proofErr w:type="spellStart"/>
-      <w:r>
-        <w:rPr>
-          <w:rFonts w:ascii="Menlo" w:hAnsi="Menlo" w:cs="Menlo"/>
-          <w:color w:val="000000"/>
-          <w:sz w:val="16"/>
-          <w:szCs w:val="16"/>
-        </w:rPr>
-        <w:t>addSource</w:t>
-      </w:r>
-      <w:proofErr w:type="spellEnd"/>
-      <w:r>
-        <w:rPr>
-          <w:rFonts w:ascii="Menlo" w:hAnsi="Menlo" w:cs="Menlo"/>
-          <w:color w:val="000000"/>
-          <w:sz w:val="16"/>
-          <w:szCs w:val="16"/>
-        </w:rPr>
-        <w:t>(</w:t>
-      </w:r>
-      <w:proofErr w:type="spellStart"/>
-      <w:r>
-        <w:rPr>
-          <w:rFonts w:ascii="Menlo" w:hAnsi="Menlo" w:cs="Menlo"/>
-          <w:color w:val="000000"/>
-          <w:sz w:val="16"/>
-          <w:szCs w:val="16"/>
-        </w:rPr>
-        <w:t>OS.</w:t>
+        <w:t xml:space="preserve">    addSource(OS.</w:t>
       </w:r>
       <w:r>
         <w:rPr>
@@ -2358,7 +1802,6 @@
         </w:rPr>
         <w:t>MacOS</w:t>
       </w:r>
-      <w:proofErr w:type="spellEnd"/>
       <w:r>
         <w:rPr>
           <w:rFonts w:ascii="Menlo" w:hAnsi="Menlo" w:cs="Menlo"/>
@@ -2443,36 +1886,14 @@
         </w:rPr>
         <w:t xml:space="preserve">public </w:t>
       </w:r>
-      <w:proofErr w:type="spellStart"/>
-      <w:proofErr w:type="gramStart"/>
-      <w:r>
-        <w:rPr>
-          <w:rFonts w:ascii="Menlo" w:hAnsi="Menlo" w:cs="Menlo"/>
-          <w:color w:val="000000"/>
-          <w:sz w:val="16"/>
-          <w:szCs w:val="16"/>
-        </w:rPr>
-        <w:t>SwapFree</w:t>
-      </w:r>
-      <w:proofErr w:type="spellEnd"/>
-      <w:r>
-        <w:rPr>
-          <w:rFonts w:ascii="Menlo" w:hAnsi="Menlo" w:cs="Menlo"/>
-          <w:color w:val="000000"/>
-          <w:sz w:val="16"/>
-          <w:szCs w:val="16"/>
-        </w:rPr>
-        <w:t>(</w:t>
-      </w:r>
-      <w:proofErr w:type="gramEnd"/>
-      <w:r>
-        <w:rPr>
-          <w:rFonts w:ascii="Menlo" w:hAnsi="Menlo" w:cs="Menlo"/>
-          <w:color w:val="000000"/>
-          <w:sz w:val="16"/>
-          <w:szCs w:val="16"/>
-        </w:rPr>
-        <w:t>) {</w:t>
+      <w:r>
+        <w:rPr>
+          <w:rFonts w:ascii="Menlo" w:hAnsi="Menlo" w:cs="Menlo"/>
+          <w:color w:val="000000"/>
+          <w:sz w:val="16"/>
+          <w:szCs w:val="16"/>
+        </w:rPr>
+        <w:t>SwapFree() {</w:t>
       </w:r>
       <w:r>
         <w:rPr>
@@ -2491,37 +1912,7 @@
           <w:szCs w:val="16"/>
         </w:rPr>
         <w:br/>
-        <w:t xml:space="preserve">    </w:t>
-      </w:r>
-      <w:proofErr w:type="spellStart"/>
-      <w:r>
-        <w:rPr>
-          <w:rFonts w:ascii="Menlo" w:hAnsi="Menlo" w:cs="Menlo"/>
-          <w:color w:val="000000"/>
-          <w:sz w:val="16"/>
-          <w:szCs w:val="16"/>
-        </w:rPr>
-        <w:t>addSource</w:t>
-      </w:r>
-      <w:proofErr w:type="spellEnd"/>
-      <w:r>
-        <w:rPr>
-          <w:rFonts w:ascii="Menlo" w:hAnsi="Menlo" w:cs="Menlo"/>
-          <w:color w:val="000000"/>
-          <w:sz w:val="16"/>
-          <w:szCs w:val="16"/>
-        </w:rPr>
-        <w:t>(</w:t>
-      </w:r>
-      <w:proofErr w:type="spellStart"/>
-      <w:r>
-        <w:rPr>
-          <w:rFonts w:ascii="Menlo" w:hAnsi="Menlo" w:cs="Menlo"/>
-          <w:color w:val="000000"/>
-          <w:sz w:val="16"/>
-          <w:szCs w:val="16"/>
-        </w:rPr>
-        <w:t>OS.</w:t>
+        <w:t xml:space="preserve">    addSource(OS.</w:t>
       </w:r>
       <w:r>
         <w:rPr>
@@ -2536,7 +1927,6 @@
         </w:rPr>
         <w:t>Linux</w:t>
       </w:r>
-      <w:proofErr w:type="spellEnd"/>
       <w:r>
         <w:rPr>
           <w:rFonts w:ascii="Menlo" w:hAnsi="Menlo" w:cs="Menlo"/>
@@ -2621,36 +2011,14 @@
         </w:rPr>
         <w:t xml:space="preserve">public </w:t>
       </w:r>
-      <w:proofErr w:type="spellStart"/>
-      <w:proofErr w:type="gramStart"/>
-      <w:r>
-        <w:rPr>
-          <w:rFonts w:ascii="Menlo" w:hAnsi="Menlo" w:cs="Menlo"/>
-          <w:color w:val="000000"/>
-          <w:sz w:val="16"/>
-          <w:szCs w:val="16"/>
-        </w:rPr>
-        <w:t>LoadAverageLastMinute</w:t>
-      </w:r>
-      <w:proofErr w:type="spellEnd"/>
-      <w:r>
-        <w:rPr>
-          <w:rFonts w:ascii="Menlo" w:hAnsi="Menlo" w:cs="Menlo"/>
-          <w:color w:val="000000"/>
-          <w:sz w:val="16"/>
-          <w:szCs w:val="16"/>
-        </w:rPr>
-        <w:t>(</w:t>
-      </w:r>
-      <w:proofErr w:type="gramEnd"/>
-      <w:r>
-        <w:rPr>
-          <w:rFonts w:ascii="Menlo" w:hAnsi="Menlo" w:cs="Menlo"/>
-          <w:color w:val="000000"/>
-          <w:sz w:val="16"/>
-          <w:szCs w:val="16"/>
-        </w:rPr>
-        <w:t>) {</w:t>
+      <w:r>
+        <w:rPr>
+          <w:rFonts w:ascii="Menlo" w:hAnsi="Menlo" w:cs="Menlo"/>
+          <w:color w:val="000000"/>
+          <w:sz w:val="16"/>
+          <w:szCs w:val="16"/>
+        </w:rPr>
+        <w:t>LoadAverageLastMinute() {</w:t>
       </w:r>
       <w:r>
         <w:rPr>
@@ -2669,37 +2037,7 @@
           <w:szCs w:val="16"/>
         </w:rPr>
         <w:br/>
-        <w:t xml:space="preserve">    </w:t>
-      </w:r>
-      <w:proofErr w:type="spellStart"/>
-      <w:r>
-        <w:rPr>
-          <w:rFonts w:ascii="Menlo" w:hAnsi="Menlo" w:cs="Menlo"/>
-          <w:color w:val="000000"/>
-          <w:sz w:val="16"/>
-          <w:szCs w:val="16"/>
-        </w:rPr>
-        <w:t>addSource</w:t>
-      </w:r>
-      <w:proofErr w:type="spellEnd"/>
-      <w:r>
-        <w:rPr>
-          <w:rFonts w:ascii="Menlo" w:hAnsi="Menlo" w:cs="Menlo"/>
-          <w:color w:val="000000"/>
-          <w:sz w:val="16"/>
-          <w:szCs w:val="16"/>
-        </w:rPr>
-        <w:t>(</w:t>
-      </w:r>
-      <w:proofErr w:type="spellStart"/>
-      <w:r>
-        <w:rPr>
-          <w:rFonts w:ascii="Menlo" w:hAnsi="Menlo" w:cs="Menlo"/>
-          <w:color w:val="000000"/>
-          <w:sz w:val="16"/>
-          <w:szCs w:val="16"/>
-        </w:rPr>
-        <w:t>OS.</w:t>
+        <w:t xml:space="preserve">    addSource(OS.</w:t>
       </w:r>
       <w:r>
         <w:rPr>
@@ -2714,7 +2052,6 @@
         </w:rPr>
         <w:t>Linux</w:t>
       </w:r>
-      <w:proofErr w:type="spellEnd"/>
       <w:r>
         <w:rPr>
           <w:rFonts w:ascii="Menlo" w:hAnsi="Menlo" w:cs="Menlo"/>
@@ -2772,37 +2109,7 @@
           <w:szCs w:val="16"/>
         </w:rPr>
         <w:br/>
-        <w:t xml:space="preserve">    </w:t>
-      </w:r>
-      <w:proofErr w:type="spellStart"/>
-      <w:r>
-        <w:rPr>
-          <w:rFonts w:ascii="Menlo" w:hAnsi="Menlo" w:cs="Menlo"/>
-          <w:color w:val="000000"/>
-          <w:sz w:val="16"/>
-          <w:szCs w:val="16"/>
-        </w:rPr>
-        <w:t>addSource</w:t>
-      </w:r>
-      <w:proofErr w:type="spellEnd"/>
-      <w:r>
-        <w:rPr>
-          <w:rFonts w:ascii="Menlo" w:hAnsi="Menlo" w:cs="Menlo"/>
-          <w:color w:val="000000"/>
-          <w:sz w:val="16"/>
-          <w:szCs w:val="16"/>
-        </w:rPr>
-        <w:t>(</w:t>
-      </w:r>
-      <w:proofErr w:type="spellStart"/>
-      <w:r>
-        <w:rPr>
-          <w:rFonts w:ascii="Menlo" w:hAnsi="Menlo" w:cs="Menlo"/>
-          <w:color w:val="000000"/>
-          <w:sz w:val="16"/>
-          <w:szCs w:val="16"/>
-        </w:rPr>
-        <w:t>OS.</w:t>
+        <w:t xml:space="preserve">    addSource(OS.</w:t>
       </w:r>
       <w:r>
         <w:rPr>
@@ -2817,7 +2124,6 @@
         </w:rPr>
         <w:t>MacOS</w:t>
       </w:r>
-      <w:proofErr w:type="spellEnd"/>
       <w:r>
         <w:rPr>
           <w:rFonts w:ascii="Menlo" w:hAnsi="Menlo" w:cs="Menlo"/>
@@ -2902,36 +2208,14 @@
         </w:rPr>
         <w:t xml:space="preserve">public </w:t>
       </w:r>
-      <w:proofErr w:type="spellStart"/>
-      <w:proofErr w:type="gramStart"/>
-      <w:r>
-        <w:rPr>
-          <w:rFonts w:ascii="Menlo" w:hAnsi="Menlo" w:cs="Menlo"/>
-          <w:color w:val="000000"/>
-          <w:sz w:val="16"/>
-          <w:szCs w:val="16"/>
-        </w:rPr>
-        <w:t>LoadAverageLastFiveMinutes</w:t>
-      </w:r>
-      <w:proofErr w:type="spellEnd"/>
-      <w:r>
-        <w:rPr>
-          <w:rFonts w:ascii="Menlo" w:hAnsi="Menlo" w:cs="Menlo"/>
-          <w:color w:val="000000"/>
-          <w:sz w:val="16"/>
-          <w:szCs w:val="16"/>
-        </w:rPr>
-        <w:t>(</w:t>
-      </w:r>
-      <w:proofErr w:type="gramEnd"/>
-      <w:r>
-        <w:rPr>
-          <w:rFonts w:ascii="Menlo" w:hAnsi="Menlo" w:cs="Menlo"/>
-          <w:color w:val="000000"/>
-          <w:sz w:val="16"/>
-          <w:szCs w:val="16"/>
-        </w:rPr>
-        <w:t>) {</w:t>
+      <w:r>
+        <w:rPr>
+          <w:rFonts w:ascii="Menlo" w:hAnsi="Menlo" w:cs="Menlo"/>
+          <w:color w:val="000000"/>
+          <w:sz w:val="16"/>
+          <w:szCs w:val="16"/>
+        </w:rPr>
+        <w:t>LoadAverageLastFiveMinutes() {</w:t>
       </w:r>
       <w:r>
         <w:rPr>
@@ -2950,37 +2234,7 @@
           <w:szCs w:val="16"/>
         </w:rPr>
         <w:br/>
-        <w:t xml:space="preserve">    </w:t>
-      </w:r>
-      <w:proofErr w:type="spellStart"/>
-      <w:r>
-        <w:rPr>
-          <w:rFonts w:ascii="Menlo" w:hAnsi="Menlo" w:cs="Menlo"/>
-          <w:color w:val="000000"/>
-          <w:sz w:val="16"/>
-          <w:szCs w:val="16"/>
-        </w:rPr>
-        <w:t>addSource</w:t>
-      </w:r>
-      <w:proofErr w:type="spellEnd"/>
-      <w:r>
-        <w:rPr>
-          <w:rFonts w:ascii="Menlo" w:hAnsi="Menlo" w:cs="Menlo"/>
-          <w:color w:val="000000"/>
-          <w:sz w:val="16"/>
-          <w:szCs w:val="16"/>
-        </w:rPr>
-        <w:t>(</w:t>
-      </w:r>
-      <w:proofErr w:type="spellStart"/>
-      <w:r>
-        <w:rPr>
-          <w:rFonts w:ascii="Menlo" w:hAnsi="Menlo" w:cs="Menlo"/>
-          <w:color w:val="000000"/>
-          <w:sz w:val="16"/>
-          <w:szCs w:val="16"/>
-        </w:rPr>
-        <w:t>OS.</w:t>
+        <w:t xml:space="preserve">    addSource(OS.</w:t>
       </w:r>
       <w:r>
         <w:rPr>
@@ -2995,7 +2249,6 @@
         </w:rPr>
         <w:t>Linux</w:t>
       </w:r>
-      <w:proofErr w:type="spellEnd"/>
       <w:r>
         <w:rPr>
           <w:rFonts w:ascii="Menlo" w:hAnsi="Menlo" w:cs="Menlo"/>
@@ -3053,37 +2306,7 @@
           <w:szCs w:val="16"/>
         </w:rPr>
         <w:br/>
-        <w:t xml:space="preserve">    </w:t>
-      </w:r>
-      <w:proofErr w:type="spellStart"/>
-      <w:r>
-        <w:rPr>
-          <w:rFonts w:ascii="Menlo" w:hAnsi="Menlo" w:cs="Menlo"/>
-          <w:color w:val="000000"/>
-          <w:sz w:val="16"/>
-          <w:szCs w:val="16"/>
-        </w:rPr>
-        <w:t>addSource</w:t>
-      </w:r>
-      <w:proofErr w:type="spellEnd"/>
-      <w:r>
-        <w:rPr>
-          <w:rFonts w:ascii="Menlo" w:hAnsi="Menlo" w:cs="Menlo"/>
-          <w:color w:val="000000"/>
-          <w:sz w:val="16"/>
-          <w:szCs w:val="16"/>
-        </w:rPr>
-        <w:t>(</w:t>
-      </w:r>
-      <w:proofErr w:type="spellStart"/>
-      <w:r>
-        <w:rPr>
-          <w:rFonts w:ascii="Menlo" w:hAnsi="Menlo" w:cs="Menlo"/>
-          <w:color w:val="000000"/>
-          <w:sz w:val="16"/>
-          <w:szCs w:val="16"/>
-        </w:rPr>
-        <w:t>OS.</w:t>
+        <w:t xml:space="preserve">    addSource(OS.</w:t>
       </w:r>
       <w:r>
         <w:rPr>
@@ -3098,7 +2321,6 @@
         </w:rPr>
         <w:t>MacOS</w:t>
       </w:r>
-      <w:proofErr w:type="spellEnd"/>
       <w:r>
         <w:rPr>
           <w:rFonts w:ascii="Menlo" w:hAnsi="Menlo" w:cs="Menlo"/>
@@ -3193,36 +2415,14 @@
         </w:rPr>
         <w:t xml:space="preserve">public </w:t>
       </w:r>
-      <w:proofErr w:type="spellStart"/>
-      <w:proofErr w:type="gramStart"/>
-      <w:r>
-        <w:rPr>
-          <w:rFonts w:ascii="Menlo" w:hAnsi="Menlo" w:cs="Menlo"/>
-          <w:color w:val="000000"/>
-          <w:sz w:val="16"/>
-          <w:szCs w:val="16"/>
-        </w:rPr>
-        <w:t>CpuKernelTime</w:t>
-      </w:r>
-      <w:proofErr w:type="spellEnd"/>
-      <w:r>
-        <w:rPr>
-          <w:rFonts w:ascii="Menlo" w:hAnsi="Menlo" w:cs="Menlo"/>
-          <w:color w:val="000000"/>
-          <w:sz w:val="16"/>
-          <w:szCs w:val="16"/>
-        </w:rPr>
-        <w:t>(</w:t>
-      </w:r>
-      <w:proofErr w:type="gramEnd"/>
-      <w:r>
-        <w:rPr>
-          <w:rFonts w:ascii="Menlo" w:hAnsi="Menlo" w:cs="Menlo"/>
-          <w:color w:val="000000"/>
-          <w:sz w:val="16"/>
-          <w:szCs w:val="16"/>
-        </w:rPr>
-        <w:t>) {</w:t>
+      <w:r>
+        <w:rPr>
+          <w:rFonts w:ascii="Menlo" w:hAnsi="Menlo" w:cs="Menlo"/>
+          <w:color w:val="000000"/>
+          <w:sz w:val="16"/>
+          <w:szCs w:val="16"/>
+        </w:rPr>
+        <w:t>CpuKernelTime() {</w:t>
       </w:r>
       <w:r>
         <w:rPr>
@@ -3241,37 +2441,7 @@
           <w:szCs w:val="16"/>
         </w:rPr>
         <w:br/>
-        <w:t xml:space="preserve">    </w:t>
-      </w:r>
-      <w:proofErr w:type="spellStart"/>
-      <w:r>
-        <w:rPr>
-          <w:rFonts w:ascii="Menlo" w:hAnsi="Menlo" w:cs="Menlo"/>
-          <w:color w:val="000000"/>
-          <w:sz w:val="16"/>
-          <w:szCs w:val="16"/>
-        </w:rPr>
-        <w:t>addSource</w:t>
-      </w:r>
-      <w:proofErr w:type="spellEnd"/>
-      <w:r>
-        <w:rPr>
-          <w:rFonts w:ascii="Menlo" w:hAnsi="Menlo" w:cs="Menlo"/>
-          <w:color w:val="000000"/>
-          <w:sz w:val="16"/>
-          <w:szCs w:val="16"/>
-        </w:rPr>
-        <w:t>(</w:t>
-      </w:r>
-      <w:proofErr w:type="spellStart"/>
-      <w:r>
-        <w:rPr>
-          <w:rFonts w:ascii="Menlo" w:hAnsi="Menlo" w:cs="Menlo"/>
-          <w:color w:val="000000"/>
-          <w:sz w:val="16"/>
-          <w:szCs w:val="16"/>
-        </w:rPr>
-        <w:t>OS.</w:t>
+        <w:t xml:space="preserve">    addSource(OS.</w:t>
       </w:r>
       <w:r>
         <w:rPr>
@@ -3286,7 +2456,6 @@
         </w:rPr>
         <w:t>Linux</w:t>
       </w:r>
-      <w:proofErr w:type="spellEnd"/>
       <w:r>
         <w:rPr>
           <w:rFonts w:ascii="Menlo" w:hAnsi="Menlo" w:cs="Menlo"/>
@@ -3344,37 +2513,7 @@
           <w:szCs w:val="16"/>
         </w:rPr>
         <w:br/>
-        <w:t xml:space="preserve">    </w:t>
-      </w:r>
-      <w:proofErr w:type="spellStart"/>
-      <w:r>
-        <w:rPr>
-          <w:rFonts w:ascii="Menlo" w:hAnsi="Menlo" w:cs="Menlo"/>
-          <w:color w:val="000000"/>
-          <w:sz w:val="16"/>
-          <w:szCs w:val="16"/>
-        </w:rPr>
-        <w:t>addSource</w:t>
-      </w:r>
-      <w:proofErr w:type="spellEnd"/>
-      <w:r>
-        <w:rPr>
-          <w:rFonts w:ascii="Menlo" w:hAnsi="Menlo" w:cs="Menlo"/>
-          <w:color w:val="000000"/>
-          <w:sz w:val="16"/>
-          <w:szCs w:val="16"/>
-        </w:rPr>
-        <w:t>(</w:t>
-      </w:r>
-      <w:proofErr w:type="spellStart"/>
-      <w:r>
-        <w:rPr>
-          <w:rFonts w:ascii="Menlo" w:hAnsi="Menlo" w:cs="Menlo"/>
-          <w:color w:val="000000"/>
-          <w:sz w:val="16"/>
-          <w:szCs w:val="16"/>
-        </w:rPr>
-        <w:t>OS.</w:t>
+        <w:t xml:space="preserve">    addSource(OS.</w:t>
       </w:r>
       <w:r>
         <w:rPr>
@@ -3389,7 +2528,6 @@
         </w:rPr>
         <w:t>MacOS</w:t>
       </w:r>
-      <w:proofErr w:type="spellEnd"/>
       <w:r>
         <w:rPr>
           <w:rFonts w:ascii="Menlo" w:hAnsi="Menlo" w:cs="Menlo"/>
@@ -3474,36 +2612,14 @@
         </w:rPr>
         <w:t xml:space="preserve">public </w:t>
       </w:r>
-      <w:proofErr w:type="spellStart"/>
-      <w:proofErr w:type="gramStart"/>
-      <w:r>
-        <w:rPr>
-          <w:rFonts w:ascii="Menlo" w:hAnsi="Menlo" w:cs="Menlo"/>
-          <w:color w:val="000000"/>
-          <w:sz w:val="16"/>
-          <w:szCs w:val="16"/>
-        </w:rPr>
-        <w:t>CpuStolenTime</w:t>
-      </w:r>
-      <w:proofErr w:type="spellEnd"/>
-      <w:r>
-        <w:rPr>
-          <w:rFonts w:ascii="Menlo" w:hAnsi="Menlo" w:cs="Menlo"/>
-          <w:color w:val="000000"/>
-          <w:sz w:val="16"/>
-          <w:szCs w:val="16"/>
-        </w:rPr>
-        <w:t>(</w:t>
-      </w:r>
-      <w:proofErr w:type="gramEnd"/>
-      <w:r>
-        <w:rPr>
-          <w:rFonts w:ascii="Menlo" w:hAnsi="Menlo" w:cs="Menlo"/>
-          <w:color w:val="000000"/>
-          <w:sz w:val="16"/>
-          <w:szCs w:val="16"/>
-        </w:rPr>
-        <w:t>) {</w:t>
+      <w:r>
+        <w:rPr>
+          <w:rFonts w:ascii="Menlo" w:hAnsi="Menlo" w:cs="Menlo"/>
+          <w:color w:val="000000"/>
+          <w:sz w:val="16"/>
+          <w:szCs w:val="16"/>
+        </w:rPr>
+        <w:t>CpuStolenTime() {</w:t>
       </w:r>
       <w:r>
         <w:rPr>
@@ -3522,37 +2638,7 @@
           <w:szCs w:val="16"/>
         </w:rPr>
         <w:br/>
-        <w:t xml:space="preserve">    </w:t>
-      </w:r>
-      <w:proofErr w:type="spellStart"/>
-      <w:r>
-        <w:rPr>
-          <w:rFonts w:ascii="Menlo" w:hAnsi="Menlo" w:cs="Menlo"/>
-          <w:color w:val="000000"/>
-          <w:sz w:val="16"/>
-          <w:szCs w:val="16"/>
-        </w:rPr>
-        <w:t>addSource</w:t>
-      </w:r>
-      <w:proofErr w:type="spellEnd"/>
-      <w:r>
-        <w:rPr>
-          <w:rFonts w:ascii="Menlo" w:hAnsi="Menlo" w:cs="Menlo"/>
-          <w:color w:val="000000"/>
-          <w:sz w:val="16"/>
-          <w:szCs w:val="16"/>
-        </w:rPr>
-        <w:t>(</w:t>
-      </w:r>
-      <w:proofErr w:type="spellStart"/>
-      <w:r>
-        <w:rPr>
-          <w:rFonts w:ascii="Menlo" w:hAnsi="Menlo" w:cs="Menlo"/>
-          <w:color w:val="000000"/>
-          <w:sz w:val="16"/>
-          <w:szCs w:val="16"/>
-        </w:rPr>
-        <w:t>OS.</w:t>
+        <w:t xml:space="preserve">    addSource(OS.</w:t>
       </w:r>
       <w:r>
         <w:rPr>
@@ -3567,7 +2653,6 @@
         </w:rPr>
         <w:t>Linux</w:t>
       </w:r>
-      <w:proofErr w:type="spellEnd"/>
       <w:r>
         <w:rPr>
           <w:rFonts w:ascii="Menlo" w:hAnsi="Menlo" w:cs="Menlo"/>
@@ -3652,36 +2737,14 @@
         </w:rPr>
         <w:t xml:space="preserve">public </w:t>
       </w:r>
-      <w:proofErr w:type="spellStart"/>
-      <w:proofErr w:type="gramStart"/>
-      <w:r>
-        <w:rPr>
-          <w:rFonts w:ascii="Menlo" w:hAnsi="Menlo" w:cs="Menlo"/>
-          <w:color w:val="000000"/>
-          <w:sz w:val="16"/>
-          <w:szCs w:val="16"/>
-        </w:rPr>
-        <w:t>CpuHardwareInterruptTime</w:t>
-      </w:r>
-      <w:proofErr w:type="spellEnd"/>
-      <w:r>
-        <w:rPr>
-          <w:rFonts w:ascii="Menlo" w:hAnsi="Menlo" w:cs="Menlo"/>
-          <w:color w:val="000000"/>
-          <w:sz w:val="16"/>
-          <w:szCs w:val="16"/>
-        </w:rPr>
-        <w:t>(</w:t>
-      </w:r>
-      <w:proofErr w:type="gramEnd"/>
-      <w:r>
-        <w:rPr>
-          <w:rFonts w:ascii="Menlo" w:hAnsi="Menlo" w:cs="Menlo"/>
-          <w:color w:val="000000"/>
-          <w:sz w:val="16"/>
-          <w:szCs w:val="16"/>
-        </w:rPr>
-        <w:t>) {</w:t>
+      <w:r>
+        <w:rPr>
+          <w:rFonts w:ascii="Menlo" w:hAnsi="Menlo" w:cs="Menlo"/>
+          <w:color w:val="000000"/>
+          <w:sz w:val="16"/>
+          <w:szCs w:val="16"/>
+        </w:rPr>
+        <w:t>CpuHardwareInterruptTime() {</w:t>
       </w:r>
       <w:r>
         <w:rPr>
@@ -3700,37 +2763,7 @@
           <w:szCs w:val="16"/>
         </w:rPr>
         <w:br/>
-        <w:t xml:space="preserve">    </w:t>
-      </w:r>
-      <w:proofErr w:type="spellStart"/>
-      <w:r>
-        <w:rPr>
-          <w:rFonts w:ascii="Menlo" w:hAnsi="Menlo" w:cs="Menlo"/>
-          <w:color w:val="000000"/>
-          <w:sz w:val="16"/>
-          <w:szCs w:val="16"/>
-        </w:rPr>
-        <w:t>addSource</w:t>
-      </w:r>
-      <w:proofErr w:type="spellEnd"/>
-      <w:r>
-        <w:rPr>
-          <w:rFonts w:ascii="Menlo" w:hAnsi="Menlo" w:cs="Menlo"/>
-          <w:color w:val="000000"/>
-          <w:sz w:val="16"/>
-          <w:szCs w:val="16"/>
-        </w:rPr>
-        <w:t>(</w:t>
-      </w:r>
-      <w:proofErr w:type="spellStart"/>
-      <w:r>
-        <w:rPr>
-          <w:rFonts w:ascii="Menlo" w:hAnsi="Menlo" w:cs="Menlo"/>
-          <w:color w:val="000000"/>
-          <w:sz w:val="16"/>
-          <w:szCs w:val="16"/>
-        </w:rPr>
-        <w:t>OS.</w:t>
+        <w:t xml:space="preserve">    addSource(OS.</w:t>
       </w:r>
       <w:r>
         <w:rPr>
@@ -3745,7 +2778,6 @@
         </w:rPr>
         <w:t>Linux</w:t>
       </w:r>
-      <w:proofErr w:type="spellEnd"/>
       <w:r>
         <w:rPr>
           <w:rFonts w:ascii="Menlo" w:hAnsi="Menlo" w:cs="Menlo"/>

</xml_diff>

<commit_message>
Local/Remote OS execution suport
</commit_message>
<xml_diff>
--- a/doc/events API TODO.docx
+++ b/doc/events API TODO.docx
@@ -36,6 +36,54 @@
           <w:rFonts w:ascii="Garamond" w:hAnsi="Garamond"/>
         </w:rPr>
       </w:pPr>
+    </w:p>
+    <w:p>
+      <w:pPr>
+        <w:pStyle w:val="ListParagraph"/>
+        <w:numPr>
+          <w:ilvl w:val="0"/>
+          <w:numId w:val="3"/>
+        </w:numPr>
+        <w:rPr>
+          <w:rFonts w:ascii="Garamond" w:hAnsi="Garamond"/>
+        </w:rPr>
+      </w:pPr>
+      <w:r>
+        <w:rPr>
+          <w:rFonts w:ascii="Garamond" w:hAnsi="Garamond"/>
+        </w:rPr>
+        <w:t>Move OSType</w:t>
+      </w:r>
+      <w:r>
+        <w:rPr>
+          <w:rFonts w:ascii="Garamond" w:hAnsi="Garamond"/>
+        </w:rPr>
+        <w:t xml:space="preserve"> into utilities, alongside OS</w:t>
+      </w:r>
+      <w:r>
+        <w:rPr>
+          <w:rFonts w:ascii="Garamond" w:hAnsi="Garamond"/>
+        </w:rPr>
+        <w:t>.</w:t>
+      </w:r>
+    </w:p>
+    <w:p>
+      <w:pPr>
+        <w:pStyle w:val="ListParagraph"/>
+        <w:numPr>
+          <w:ilvl w:val="0"/>
+          <w:numId w:val="3"/>
+        </w:numPr>
+        <w:rPr>
+          <w:rFonts w:ascii="Garamond" w:hAnsi="Garamond"/>
+        </w:rPr>
+      </w:pPr>
+      <w:r>
+        <w:rPr>
+          <w:rFonts w:ascii="Garamond" w:hAnsi="Garamond"/>
+        </w:rPr>
+        <w:t>Move sshConnection and all SSH stuff in its own project or utilities.</w:t>
+      </w:r>
       <w:bookmarkStart w:id="0" w:name="_GoBack"/>
       <w:bookmarkEnd w:id="0"/>
     </w:p>
@@ -45,66 +93,6 @@
           <w:rFonts w:ascii="Garamond" w:hAnsi="Garamond"/>
         </w:rPr>
       </w:pPr>
-      <w:r>
-        <w:rPr>
-          <w:rFonts w:ascii="Garamond" w:hAnsi="Garamond"/>
-        </w:rPr>
-        <w:t xml:space="preserve">Move </w:t>
-      </w:r>
-      <w:proofErr w:type="spellStart"/>
-      <w:r>
-        <w:rPr>
-          <w:rFonts w:ascii="Garamond" w:hAnsi="Garamond"/>
-        </w:rPr>
-        <w:t>OSType</w:t>
-      </w:r>
-      <w:proofErr w:type="spellEnd"/>
-      <w:r>
-        <w:rPr>
-          <w:rFonts w:ascii="Garamond" w:hAnsi="Garamond"/>
-        </w:rPr>
-        <w:t xml:space="preserve"> into utilities, alongside OS</w:t>
-      </w:r>
-      <w:r>
-        <w:rPr>
-          <w:rFonts w:ascii="Garamond" w:hAnsi="Garamond"/>
-        </w:rPr>
-        <w:t>.</w:t>
-      </w:r>
-    </w:p>
-    <w:p>
-      <w:pPr>
-        <w:rPr>
-          <w:rFonts w:ascii="Garamond" w:hAnsi="Garamond"/>
-        </w:rPr>
-      </w:pPr>
-    </w:p>
-    <w:p>
-      <w:pPr>
-        <w:rPr>
-          <w:rFonts w:ascii="Garamond" w:hAnsi="Garamond"/>
-        </w:rPr>
-      </w:pPr>
-      <w:r>
-        <w:rPr>
-          <w:rFonts w:ascii="Garamond" w:hAnsi="Garamond"/>
-        </w:rPr>
-        <w:t xml:space="preserve">It seems I need an </w:t>
-      </w:r>
-      <w:proofErr w:type="spellStart"/>
-      <w:r>
-        <w:rPr>
-          <w:rFonts w:ascii="Garamond" w:hAnsi="Garamond"/>
-        </w:rPr>
-        <w:t>OSType</w:t>
-      </w:r>
-      <w:proofErr w:type="spellEnd"/>
-      <w:r>
-        <w:rPr>
-          <w:rFonts w:ascii="Garamond" w:hAnsi="Garamond"/>
-        </w:rPr>
-        <w:t xml:space="preserve"> in utilities. Think about that.</w:t>
-      </w:r>
     </w:p>
     <w:p>
       <w:pPr>
@@ -166,33 +154,11 @@
           <w:rFonts w:ascii="Garamond" w:hAnsi="Garamond"/>
         </w:rPr>
       </w:pPr>
-      <w:proofErr w:type="spellStart"/>
-      <w:r>
-        <w:rPr>
-          <w:rFonts w:ascii="Garamond" w:hAnsi="Garamond"/>
-        </w:rPr>
-        <w:t>OSCommand</w:t>
-      </w:r>
-      <w:proofErr w:type="spellEnd"/>
-      <w:r>
-        <w:rPr>
-          <w:rFonts w:ascii="Garamond" w:hAnsi="Garamond"/>
-        </w:rPr>
-        <w:t xml:space="preserve"> – review, it’s not a </w:t>
-      </w:r>
-      <w:proofErr w:type="spellStart"/>
-      <w:r>
-        <w:rPr>
-          <w:rFonts w:ascii="Garamond" w:hAnsi="Garamond"/>
-        </w:rPr>
-        <w:t>MetricSource</w:t>
-      </w:r>
-      <w:proofErr w:type="spellEnd"/>
-      <w:r>
-        <w:rPr>
-          <w:rFonts w:ascii="Garamond" w:hAnsi="Garamond"/>
-        </w:rPr>
-        <w:t xml:space="preserve"> anymore.</w:t>
+      <w:r>
+        <w:rPr>
+          <w:rFonts w:ascii="Garamond" w:hAnsi="Garamond"/>
+        </w:rPr>
+        <w:t>OSCommand – review, it’s not a MetricSource anymore.</w:t>
       </w:r>
     </w:p>
     <w:p>
@@ -213,7 +179,6 @@
           <w:szCs w:val="24"/>
         </w:rPr>
       </w:pPr>
-      <w:proofErr w:type="spellStart"/>
       <w:r>
         <w:rPr>
           <w:rFonts w:ascii="Menlo" w:hAnsi="Menlo" w:cs="Menlo"/>
@@ -221,17 +186,7 @@
           <w:sz w:val="24"/>
           <w:szCs w:val="24"/>
         </w:rPr>
-        <w:t>OSSource.collectMetrics</w:t>
-      </w:r>
-      <w:proofErr w:type="spellEnd"/>
-      <w:r>
-        <w:rPr>
-          <w:rFonts w:ascii="Menlo" w:hAnsi="Menlo" w:cs="Menlo"/>
-          <w:color w:val="000000"/>
-          <w:sz w:val="24"/>
-          <w:szCs w:val="24"/>
-        </w:rPr>
-        <w:t>() needs tests.</w:t>
+        <w:t>OSSource.collectMetrics() needs tests.</w:t>
       </w:r>
     </w:p>
     <w:p>
@@ -321,36 +276,14 @@
         </w:rPr>
         <w:t xml:space="preserve">public </w:t>
       </w:r>
-      <w:proofErr w:type="spellStart"/>
-      <w:proofErr w:type="gramStart"/>
-      <w:r>
-        <w:rPr>
-          <w:rFonts w:ascii="Menlo" w:hAnsi="Menlo" w:cs="Menlo"/>
-          <w:color w:val="000000"/>
-          <w:sz w:val="16"/>
-          <w:szCs w:val="16"/>
-        </w:rPr>
-        <w:t>PhysicalMemoryFree</w:t>
-      </w:r>
-      <w:proofErr w:type="spellEnd"/>
-      <w:r>
-        <w:rPr>
-          <w:rFonts w:ascii="Menlo" w:hAnsi="Menlo" w:cs="Menlo"/>
-          <w:color w:val="000000"/>
-          <w:sz w:val="16"/>
-          <w:szCs w:val="16"/>
-        </w:rPr>
-        <w:t>(</w:t>
-      </w:r>
-      <w:proofErr w:type="gramEnd"/>
-      <w:r>
-        <w:rPr>
-          <w:rFonts w:ascii="Menlo" w:hAnsi="Menlo" w:cs="Menlo"/>
-          <w:color w:val="000000"/>
-          <w:sz w:val="16"/>
-          <w:szCs w:val="16"/>
-        </w:rPr>
-        <w:t>) {</w:t>
+      <w:r>
+        <w:rPr>
+          <w:rFonts w:ascii="Menlo" w:hAnsi="Menlo" w:cs="Menlo"/>
+          <w:color w:val="000000"/>
+          <w:sz w:val="16"/>
+          <w:szCs w:val="16"/>
+        </w:rPr>
+        <w:t>PhysicalMemoryFree() {</w:t>
       </w:r>
       <w:r>
         <w:rPr>
@@ -369,37 +302,7 @@
           <w:szCs w:val="16"/>
         </w:rPr>
         <w:br/>
-        <w:t xml:space="preserve">    </w:t>
-      </w:r>
-      <w:proofErr w:type="spellStart"/>
-      <w:r>
-        <w:rPr>
-          <w:rFonts w:ascii="Menlo" w:hAnsi="Menlo" w:cs="Menlo"/>
-          <w:color w:val="000000"/>
-          <w:sz w:val="16"/>
-          <w:szCs w:val="16"/>
-        </w:rPr>
-        <w:t>addSource</w:t>
-      </w:r>
-      <w:proofErr w:type="spellEnd"/>
-      <w:r>
-        <w:rPr>
-          <w:rFonts w:ascii="Menlo" w:hAnsi="Menlo" w:cs="Menlo"/>
-          <w:color w:val="000000"/>
-          <w:sz w:val="16"/>
-          <w:szCs w:val="16"/>
-        </w:rPr>
-        <w:t>(</w:t>
-      </w:r>
-      <w:proofErr w:type="spellStart"/>
-      <w:r>
-        <w:rPr>
-          <w:rFonts w:ascii="Menlo" w:hAnsi="Menlo" w:cs="Menlo"/>
-          <w:color w:val="000000"/>
-          <w:sz w:val="16"/>
-          <w:szCs w:val="16"/>
-        </w:rPr>
-        <w:t>OS.</w:t>
+        <w:t xml:space="preserve">    addSource(OS.</w:t>
       </w:r>
       <w:r>
         <w:rPr>
@@ -414,7 +317,6 @@
         </w:rPr>
         <w:t>Linux</w:t>
       </w:r>
-      <w:proofErr w:type="spellEnd"/>
       <w:r>
         <w:rPr>
           <w:rFonts w:ascii="Menlo" w:hAnsi="Menlo" w:cs="Menlo"/>
@@ -472,37 +374,7 @@
           <w:szCs w:val="16"/>
         </w:rPr>
         <w:br/>
-        <w:t xml:space="preserve">    </w:t>
-      </w:r>
-      <w:proofErr w:type="spellStart"/>
-      <w:r>
-        <w:rPr>
-          <w:rFonts w:ascii="Menlo" w:hAnsi="Menlo" w:cs="Menlo"/>
-          <w:color w:val="000000"/>
-          <w:sz w:val="16"/>
-          <w:szCs w:val="16"/>
-        </w:rPr>
-        <w:t>addSource</w:t>
-      </w:r>
-      <w:proofErr w:type="spellEnd"/>
-      <w:r>
-        <w:rPr>
-          <w:rFonts w:ascii="Menlo" w:hAnsi="Menlo" w:cs="Menlo"/>
-          <w:color w:val="000000"/>
-          <w:sz w:val="16"/>
-          <w:szCs w:val="16"/>
-        </w:rPr>
-        <w:t>(</w:t>
-      </w:r>
-      <w:proofErr w:type="spellStart"/>
-      <w:r>
-        <w:rPr>
-          <w:rFonts w:ascii="Menlo" w:hAnsi="Menlo" w:cs="Menlo"/>
-          <w:color w:val="000000"/>
-          <w:sz w:val="16"/>
-          <w:szCs w:val="16"/>
-        </w:rPr>
-        <w:t>OS.</w:t>
+        <w:t xml:space="preserve">    addSource(OS.</w:t>
       </w:r>
       <w:r>
         <w:rPr>
@@ -517,7 +389,6 @@
         </w:rPr>
         <w:t>MacOS</w:t>
       </w:r>
-      <w:proofErr w:type="spellEnd"/>
       <w:r>
         <w:rPr>
           <w:rFonts w:ascii="Menlo" w:hAnsi="Menlo" w:cs="Menlo"/>
@@ -627,33 +498,13 @@
           <w:szCs w:val="16"/>
         </w:rPr>
       </w:pPr>
-      <w:proofErr w:type="spellStart"/>
-      <w:proofErr w:type="gramStart"/>
-      <w:r>
-        <w:rPr>
-          <w:rFonts w:ascii="Garamond" w:hAnsi="Garamond"/>
-          <w:sz w:val="16"/>
-          <w:szCs w:val="16"/>
-        </w:rPr>
-        <w:t>SwapUsed</w:t>
-      </w:r>
-      <w:proofErr w:type="spellEnd"/>
-      <w:r>
-        <w:rPr>
-          <w:rFonts w:ascii="Garamond" w:hAnsi="Garamond"/>
-          <w:sz w:val="16"/>
-          <w:szCs w:val="16"/>
-        </w:rPr>
-        <w:t xml:space="preserve">  Top</w:t>
-      </w:r>
-      <w:proofErr w:type="gramEnd"/>
-      <w:r>
-        <w:rPr>
-          <w:rFonts w:ascii="Garamond" w:hAnsi="Garamond"/>
-          <w:sz w:val="16"/>
-          <w:szCs w:val="16"/>
-        </w:rPr>
-        <w:t>("-b -n 1 -p 0")</w:t>
+      <w:r>
+        <w:rPr>
+          <w:rFonts w:ascii="Garamond" w:hAnsi="Garamond"/>
+          <w:sz w:val="16"/>
+          <w:szCs w:val="16"/>
+        </w:rPr>
+        <w:t>SwapUsed  Top("-b -n 1 -p 0")</w:t>
       </w:r>
     </w:p>
     <w:p>
@@ -678,37 +529,15 @@
           <w:szCs w:val="16"/>
         </w:rPr>
       </w:pPr>
-      <w:proofErr w:type="spellStart"/>
-      <w:r>
-        <w:rPr>
-          <w:rFonts w:ascii="Menlo" w:hAnsi="Menlo" w:cs="Menlo"/>
-          <w:color w:val="000000"/>
-          <w:sz w:val="16"/>
-          <w:szCs w:val="16"/>
-        </w:rPr>
-        <w:t>SwapTotal</w:t>
-      </w:r>
-      <w:proofErr w:type="spellEnd"/>
-      <w:r>
-        <w:rPr>
-          <w:rFonts w:ascii="Menlo" w:hAnsi="Menlo" w:cs="Menlo"/>
-          <w:color w:val="000000"/>
-          <w:sz w:val="16"/>
-          <w:szCs w:val="16"/>
-        </w:rPr>
-        <w:t xml:space="preserve"> </w:t>
-      </w:r>
-      <w:proofErr w:type="gramStart"/>
-      <w:r>
-        <w:rPr>
-          <w:rFonts w:ascii="Menlo" w:hAnsi="Menlo" w:cs="Menlo"/>
-          <w:color w:val="000000"/>
-          <w:sz w:val="16"/>
-          <w:szCs w:val="16"/>
-        </w:rPr>
-        <w:t>Top(</w:t>
-      </w:r>
-      <w:proofErr w:type="gramEnd"/>
+      <w:r>
+        <w:rPr>
+          <w:rFonts w:ascii="Menlo" w:hAnsi="Menlo" w:cs="Menlo"/>
+          <w:color w:val="000000"/>
+          <w:sz w:val="16"/>
+          <w:szCs w:val="16"/>
+        </w:rPr>
+        <w:t>SwapTotal Top(</w:t>
+      </w:r>
       <w:r>
         <w:rPr>
           <w:rFonts w:ascii="Menlo" w:hAnsi="Menlo" w:cs="Menlo"/>
@@ -755,7 +584,6 @@
           <w:szCs w:val="16"/>
         </w:rPr>
       </w:pPr>
-      <w:proofErr w:type="spellStart"/>
       <w:r>
         <w:rPr>
           <w:rFonts w:ascii="Menlo" w:hAnsi="Menlo" w:cs="Menlo"/>
@@ -765,7 +593,6 @@
         </w:rPr>
         <w:t>CpuUserTime</w:t>
       </w:r>
-      <w:proofErr w:type="spellEnd"/>
     </w:p>
     <w:p>
       <w:pPr>
@@ -792,37 +619,14 @@
           <w:szCs w:val="16"/>
         </w:rPr>
       </w:pPr>
-      <w:proofErr w:type="spellStart"/>
-      <w:proofErr w:type="gramStart"/>
-      <w:r>
-        <w:rPr>
-          <w:rFonts w:ascii="Menlo" w:hAnsi="Menlo" w:cs="Menlo"/>
-          <w:color w:val="000000"/>
-          <w:sz w:val="16"/>
-          <w:szCs w:val="16"/>
-        </w:rPr>
-        <w:t>addSource</w:t>
-      </w:r>
-      <w:proofErr w:type="spellEnd"/>
-      <w:r>
-        <w:rPr>
-          <w:rFonts w:ascii="Menlo" w:hAnsi="Menlo" w:cs="Menlo"/>
-          <w:color w:val="000000"/>
-          <w:sz w:val="16"/>
-          <w:szCs w:val="16"/>
-        </w:rPr>
-        <w:t>(</w:t>
-      </w:r>
-      <w:proofErr w:type="spellStart"/>
-      <w:proofErr w:type="gramEnd"/>
-      <w:r>
-        <w:rPr>
-          <w:rFonts w:ascii="Menlo" w:hAnsi="Menlo" w:cs="Menlo"/>
-          <w:color w:val="000000"/>
-          <w:sz w:val="16"/>
-          <w:szCs w:val="16"/>
-        </w:rPr>
-        <w:t>OS.</w:t>
+      <w:r>
+        <w:rPr>
+          <w:rFonts w:ascii="Menlo" w:hAnsi="Menlo" w:cs="Menlo"/>
+          <w:color w:val="000000"/>
+          <w:sz w:val="16"/>
+          <w:szCs w:val="16"/>
+        </w:rPr>
+        <w:t>addSource(OS.</w:t>
       </w:r>
       <w:r>
         <w:rPr>
@@ -837,7 +641,6 @@
         </w:rPr>
         <w:t>Linux</w:t>
       </w:r>
-      <w:proofErr w:type="spellEnd"/>
       <w:r>
         <w:rPr>
           <w:rFonts w:ascii="Menlo" w:hAnsi="Menlo" w:cs="Menlo"/>
@@ -895,36 +698,7 @@
           <w:szCs w:val="16"/>
         </w:rPr>
         <w:br/>
-      </w:r>
-      <w:proofErr w:type="spellStart"/>
-      <w:r>
-        <w:rPr>
-          <w:rFonts w:ascii="Menlo" w:hAnsi="Menlo" w:cs="Menlo"/>
-          <w:color w:val="000000"/>
-          <w:sz w:val="16"/>
-          <w:szCs w:val="16"/>
-        </w:rPr>
-        <w:t>addSource</w:t>
-      </w:r>
-      <w:proofErr w:type="spellEnd"/>
-      <w:r>
-        <w:rPr>
-          <w:rFonts w:ascii="Menlo" w:hAnsi="Menlo" w:cs="Menlo"/>
-          <w:color w:val="000000"/>
-          <w:sz w:val="16"/>
-          <w:szCs w:val="16"/>
-        </w:rPr>
-        <w:t>(</w:t>
-      </w:r>
-      <w:proofErr w:type="spellStart"/>
-      <w:r>
-        <w:rPr>
-          <w:rFonts w:ascii="Menlo" w:hAnsi="Menlo" w:cs="Menlo"/>
-          <w:color w:val="000000"/>
-          <w:sz w:val="16"/>
-          <w:szCs w:val="16"/>
-        </w:rPr>
-        <w:t>OS.</w:t>
+        <w:t>addSource(OS.</w:t>
       </w:r>
       <w:r>
         <w:rPr>
@@ -939,7 +713,6 @@
         </w:rPr>
         <w:t>MacOS</w:t>
       </w:r>
-      <w:proofErr w:type="spellEnd"/>
       <w:r>
         <w:rPr>
           <w:rFonts w:ascii="Menlo" w:hAnsi="Menlo" w:cs="Menlo"/>
@@ -1028,7 +801,6 @@
           <w:szCs w:val="16"/>
         </w:rPr>
       </w:pPr>
-      <w:proofErr w:type="spellStart"/>
       <w:r>
         <w:rPr>
           <w:rFonts w:ascii="Menlo" w:hAnsi="Menlo" w:cs="Menlo"/>
@@ -1039,7 +811,6 @@
         </w:rPr>
         <w:t>CpuIoWaitTime</w:t>
       </w:r>
-      <w:proofErr w:type="spellEnd"/>
     </w:p>
     <w:p>
       <w:pPr>
@@ -1053,37 +824,14 @@
           <w:szCs w:val="16"/>
         </w:rPr>
       </w:pPr>
-      <w:proofErr w:type="spellStart"/>
-      <w:proofErr w:type="gramStart"/>
-      <w:r>
-        <w:rPr>
-          <w:rFonts w:ascii="Menlo" w:hAnsi="Menlo" w:cs="Menlo"/>
-          <w:color w:val="000000"/>
-          <w:sz w:val="16"/>
-          <w:szCs w:val="16"/>
-        </w:rPr>
-        <w:t>addSource</w:t>
-      </w:r>
-      <w:proofErr w:type="spellEnd"/>
-      <w:r>
-        <w:rPr>
-          <w:rFonts w:ascii="Menlo" w:hAnsi="Menlo" w:cs="Menlo"/>
-          <w:color w:val="000000"/>
-          <w:sz w:val="16"/>
-          <w:szCs w:val="16"/>
-        </w:rPr>
-        <w:t>(</w:t>
-      </w:r>
-      <w:proofErr w:type="spellStart"/>
-      <w:proofErr w:type="gramEnd"/>
-      <w:r>
-        <w:rPr>
-          <w:rFonts w:ascii="Menlo" w:hAnsi="Menlo" w:cs="Menlo"/>
-          <w:color w:val="000000"/>
-          <w:sz w:val="16"/>
-          <w:szCs w:val="16"/>
-        </w:rPr>
-        <w:t>OS.</w:t>
+      <w:r>
+        <w:rPr>
+          <w:rFonts w:ascii="Menlo" w:hAnsi="Menlo" w:cs="Menlo"/>
+          <w:color w:val="000000"/>
+          <w:sz w:val="16"/>
+          <w:szCs w:val="16"/>
+        </w:rPr>
+        <w:t>addSource(OS.</w:t>
       </w:r>
       <w:r>
         <w:rPr>
@@ -1098,7 +846,6 @@
         </w:rPr>
         <w:t>Linux</w:t>
       </w:r>
-      <w:proofErr w:type="spellEnd"/>
       <w:r>
         <w:rPr>
           <w:rFonts w:ascii="Menlo" w:hAnsi="Menlo" w:cs="Menlo"/>
@@ -1174,7 +921,6 @@
           <w:szCs w:val="16"/>
         </w:rPr>
       </w:pPr>
-      <w:proofErr w:type="spellStart"/>
       <w:r>
         <w:rPr>
           <w:rFonts w:ascii="Menlo" w:hAnsi="Menlo" w:cs="Menlo"/>
@@ -1184,7 +930,6 @@
         </w:rPr>
         <w:t>CpuNiceTime</w:t>
       </w:r>
-      <w:proofErr w:type="spellEnd"/>
     </w:p>
     <w:p>
       <w:pPr>
@@ -1211,37 +956,14 @@
           <w:szCs w:val="16"/>
         </w:rPr>
       </w:pPr>
-      <w:proofErr w:type="spellStart"/>
-      <w:proofErr w:type="gramStart"/>
-      <w:r>
-        <w:rPr>
-          <w:rFonts w:ascii="Menlo" w:hAnsi="Menlo" w:cs="Menlo"/>
-          <w:color w:val="000000"/>
-          <w:sz w:val="16"/>
-          <w:szCs w:val="16"/>
-        </w:rPr>
-        <w:t>addSource</w:t>
-      </w:r>
-      <w:proofErr w:type="spellEnd"/>
-      <w:r>
-        <w:rPr>
-          <w:rFonts w:ascii="Menlo" w:hAnsi="Menlo" w:cs="Menlo"/>
-          <w:color w:val="000000"/>
-          <w:sz w:val="16"/>
-          <w:szCs w:val="16"/>
-        </w:rPr>
-        <w:t>(</w:t>
-      </w:r>
-      <w:proofErr w:type="spellStart"/>
-      <w:proofErr w:type="gramEnd"/>
-      <w:r>
-        <w:rPr>
-          <w:rFonts w:ascii="Menlo" w:hAnsi="Menlo" w:cs="Menlo"/>
-          <w:color w:val="000000"/>
-          <w:sz w:val="16"/>
-          <w:szCs w:val="16"/>
-        </w:rPr>
-        <w:t>OS.</w:t>
+      <w:r>
+        <w:rPr>
+          <w:rFonts w:ascii="Menlo" w:hAnsi="Menlo" w:cs="Menlo"/>
+          <w:color w:val="000000"/>
+          <w:sz w:val="16"/>
+          <w:szCs w:val="16"/>
+        </w:rPr>
+        <w:t>addSource(OS.</w:t>
       </w:r>
       <w:r>
         <w:rPr>
@@ -1256,7 +978,6 @@
         </w:rPr>
         <w:t>Linux</w:t>
       </w:r>
-      <w:proofErr w:type="spellEnd"/>
       <w:r>
         <w:rPr>
           <w:rFonts w:ascii="Menlo" w:hAnsi="Menlo" w:cs="Menlo"/>
@@ -1342,7 +1063,6 @@
           <w:szCs w:val="16"/>
         </w:rPr>
       </w:pPr>
-      <w:proofErr w:type="spellStart"/>
       <w:r>
         <w:rPr>
           <w:rFonts w:ascii="Garamond" w:hAnsi="Garamond"/>
@@ -1351,7 +1071,6 @@
         </w:rPr>
         <w:t>PhysicalMemoryTotal</w:t>
       </w:r>
-      <w:proofErr w:type="spellEnd"/>
       <w:r>
         <w:rPr>
           <w:rFonts w:ascii="Garamond" w:hAnsi="Garamond"/>
@@ -1370,43 +1089,13 @@
           <w:szCs w:val="16"/>
         </w:rPr>
       </w:pPr>
-      <w:proofErr w:type="spellStart"/>
-      <w:proofErr w:type="gramStart"/>
-      <w:r>
-        <w:rPr>
-          <w:rFonts w:ascii="Garamond" w:hAnsi="Garamond"/>
-          <w:sz w:val="16"/>
-          <w:szCs w:val="16"/>
-        </w:rPr>
-        <w:t>addSource</w:t>
-      </w:r>
-      <w:proofErr w:type="spellEnd"/>
-      <w:r>
-        <w:rPr>
-          <w:rFonts w:ascii="Garamond" w:hAnsi="Garamond"/>
-          <w:sz w:val="16"/>
-          <w:szCs w:val="16"/>
-        </w:rPr>
-        <w:t>(</w:t>
-      </w:r>
-      <w:proofErr w:type="spellStart"/>
-      <w:proofErr w:type="gramEnd"/>
-      <w:r>
-        <w:rPr>
-          <w:rFonts w:ascii="Garamond" w:hAnsi="Garamond"/>
-          <w:sz w:val="16"/>
-          <w:szCs w:val="16"/>
-        </w:rPr>
-        <w:t>OS.Linux</w:t>
-      </w:r>
-      <w:proofErr w:type="spellEnd"/>
-      <w:r>
-        <w:rPr>
-          <w:rFonts w:ascii="Garamond" w:hAnsi="Garamond"/>
-          <w:sz w:val="16"/>
-          <w:szCs w:val="16"/>
-        </w:rPr>
-        <w:t>, new Top("-b -n 1 -p 0"));</w:t>
+      <w:r>
+        <w:rPr>
+          <w:rFonts w:ascii="Garamond" w:hAnsi="Garamond"/>
+          <w:sz w:val="16"/>
+          <w:szCs w:val="16"/>
+        </w:rPr>
+        <w:t>addSource(OS.Linux, new Top("-b -n 1 -p 0"));</w:t>
       </w:r>
     </w:p>
     <w:p>
@@ -1441,7 +1130,6 @@
           <w:szCs w:val="16"/>
         </w:rPr>
       </w:pPr>
-      <w:proofErr w:type="spellStart"/>
       <w:r>
         <w:rPr>
           <w:rFonts w:ascii="Menlo" w:hAnsi="Menlo" w:cs="Menlo"/>
@@ -1452,7 +1140,6 @@
         </w:rPr>
         <w:t>PhysicalMemoryUsed</w:t>
       </w:r>
-      <w:proofErr w:type="spellEnd"/>
     </w:p>
     <w:p>
       <w:pPr>
@@ -1466,37 +1153,14 @@
           <w:szCs w:val="16"/>
         </w:rPr>
       </w:pPr>
-      <w:proofErr w:type="spellStart"/>
-      <w:proofErr w:type="gramStart"/>
-      <w:r>
-        <w:rPr>
-          <w:rFonts w:ascii="Menlo" w:hAnsi="Menlo" w:cs="Menlo"/>
-          <w:color w:val="000000"/>
-          <w:sz w:val="16"/>
-          <w:szCs w:val="16"/>
-        </w:rPr>
-        <w:t>addSource</w:t>
-      </w:r>
-      <w:proofErr w:type="spellEnd"/>
-      <w:r>
-        <w:rPr>
-          <w:rFonts w:ascii="Menlo" w:hAnsi="Menlo" w:cs="Menlo"/>
-          <w:color w:val="000000"/>
-          <w:sz w:val="16"/>
-          <w:szCs w:val="16"/>
-        </w:rPr>
-        <w:t>(</w:t>
-      </w:r>
-      <w:proofErr w:type="spellStart"/>
-      <w:proofErr w:type="gramEnd"/>
-      <w:r>
-        <w:rPr>
-          <w:rFonts w:ascii="Menlo" w:hAnsi="Menlo" w:cs="Menlo"/>
-          <w:color w:val="000000"/>
-          <w:sz w:val="16"/>
-          <w:szCs w:val="16"/>
-        </w:rPr>
-        <w:t>OS.</w:t>
+      <w:r>
+        <w:rPr>
+          <w:rFonts w:ascii="Menlo" w:hAnsi="Menlo" w:cs="Menlo"/>
+          <w:color w:val="000000"/>
+          <w:sz w:val="16"/>
+          <w:szCs w:val="16"/>
+        </w:rPr>
+        <w:t>addSource(OS.</w:t>
       </w:r>
       <w:r>
         <w:rPr>
@@ -1511,7 +1175,6 @@
         </w:rPr>
         <w:t>Linux</w:t>
       </w:r>
-      <w:proofErr w:type="spellEnd"/>
       <w:r>
         <w:rPr>
           <w:rFonts w:ascii="Menlo" w:hAnsi="Menlo" w:cs="Menlo"/>
@@ -1569,36 +1232,7 @@
           <w:szCs w:val="16"/>
         </w:rPr>
         <w:br/>
-      </w:r>
-      <w:proofErr w:type="spellStart"/>
-      <w:r>
-        <w:rPr>
-          <w:rFonts w:ascii="Menlo" w:hAnsi="Menlo" w:cs="Menlo"/>
-          <w:color w:val="000000"/>
-          <w:sz w:val="16"/>
-          <w:szCs w:val="16"/>
-        </w:rPr>
-        <w:t>addSource</w:t>
-      </w:r>
-      <w:proofErr w:type="spellEnd"/>
-      <w:r>
-        <w:rPr>
-          <w:rFonts w:ascii="Menlo" w:hAnsi="Menlo" w:cs="Menlo"/>
-          <w:color w:val="000000"/>
-          <w:sz w:val="16"/>
-          <w:szCs w:val="16"/>
-        </w:rPr>
-        <w:t>(</w:t>
-      </w:r>
-      <w:proofErr w:type="spellStart"/>
-      <w:r>
-        <w:rPr>
-          <w:rFonts w:ascii="Menlo" w:hAnsi="Menlo" w:cs="Menlo"/>
-          <w:color w:val="000000"/>
-          <w:sz w:val="16"/>
-          <w:szCs w:val="16"/>
-        </w:rPr>
-        <w:t>OS.</w:t>
+        <w:t>addSource(OS.</w:t>
       </w:r>
       <w:r>
         <w:rPr>
@@ -1613,7 +1247,6 @@
         </w:rPr>
         <w:t>MacOS</w:t>
       </w:r>
-      <w:proofErr w:type="spellEnd"/>
       <w:r>
         <w:rPr>
           <w:rFonts w:ascii="Menlo" w:hAnsi="Menlo" w:cs="Menlo"/>
@@ -1698,36 +1331,14 @@
         <w:lastRenderedPageBreak/>
         <w:t xml:space="preserve">public </w:t>
       </w:r>
-      <w:proofErr w:type="spellStart"/>
-      <w:proofErr w:type="gramStart"/>
-      <w:r>
-        <w:rPr>
-          <w:rFonts w:ascii="Menlo" w:hAnsi="Menlo" w:cs="Menlo"/>
-          <w:color w:val="000000"/>
-          <w:sz w:val="16"/>
-          <w:szCs w:val="16"/>
-        </w:rPr>
-        <w:t>CpuSoftwareInterruptTime</w:t>
-      </w:r>
-      <w:proofErr w:type="spellEnd"/>
-      <w:r>
-        <w:rPr>
-          <w:rFonts w:ascii="Menlo" w:hAnsi="Menlo" w:cs="Menlo"/>
-          <w:color w:val="000000"/>
-          <w:sz w:val="16"/>
-          <w:szCs w:val="16"/>
-        </w:rPr>
-        <w:t>(</w:t>
-      </w:r>
-      <w:proofErr w:type="gramEnd"/>
-      <w:r>
-        <w:rPr>
-          <w:rFonts w:ascii="Menlo" w:hAnsi="Menlo" w:cs="Menlo"/>
-          <w:color w:val="000000"/>
-          <w:sz w:val="16"/>
-          <w:szCs w:val="16"/>
-        </w:rPr>
-        <w:t>) {</w:t>
+      <w:r>
+        <w:rPr>
+          <w:rFonts w:ascii="Menlo" w:hAnsi="Menlo" w:cs="Menlo"/>
+          <w:color w:val="000000"/>
+          <w:sz w:val="16"/>
+          <w:szCs w:val="16"/>
+        </w:rPr>
+        <w:t>CpuSoftwareInterruptTime() {</w:t>
       </w:r>
       <w:r>
         <w:rPr>
@@ -1746,37 +1357,7 @@
           <w:szCs w:val="16"/>
         </w:rPr>
         <w:br/>
-        <w:t xml:space="preserve">    </w:t>
-      </w:r>
-      <w:proofErr w:type="spellStart"/>
-      <w:r>
-        <w:rPr>
-          <w:rFonts w:ascii="Menlo" w:hAnsi="Menlo" w:cs="Menlo"/>
-          <w:color w:val="000000"/>
-          <w:sz w:val="16"/>
-          <w:szCs w:val="16"/>
-        </w:rPr>
-        <w:t>addSource</w:t>
-      </w:r>
-      <w:proofErr w:type="spellEnd"/>
-      <w:r>
-        <w:rPr>
-          <w:rFonts w:ascii="Menlo" w:hAnsi="Menlo" w:cs="Menlo"/>
-          <w:color w:val="000000"/>
-          <w:sz w:val="16"/>
-          <w:szCs w:val="16"/>
-        </w:rPr>
-        <w:t>(</w:t>
-      </w:r>
-      <w:proofErr w:type="spellStart"/>
-      <w:r>
-        <w:rPr>
-          <w:rFonts w:ascii="Menlo" w:hAnsi="Menlo" w:cs="Menlo"/>
-          <w:color w:val="000000"/>
-          <w:sz w:val="16"/>
-          <w:szCs w:val="16"/>
-        </w:rPr>
-        <w:t>OS.</w:t>
+        <w:t xml:space="preserve">    addSource(OS.</w:t>
       </w:r>
       <w:r>
         <w:rPr>
@@ -1791,7 +1372,6 @@
         </w:rPr>
         <w:t>Linux</w:t>
       </w:r>
-      <w:proofErr w:type="spellEnd"/>
       <w:r>
         <w:rPr>
           <w:rFonts w:ascii="Menlo" w:hAnsi="Menlo" w:cs="Menlo"/>
@@ -1896,36 +1476,14 @@
         </w:rPr>
         <w:t xml:space="preserve">public </w:t>
       </w:r>
-      <w:proofErr w:type="spellStart"/>
-      <w:proofErr w:type="gramStart"/>
-      <w:r>
-        <w:rPr>
-          <w:rFonts w:ascii="Menlo" w:hAnsi="Menlo" w:cs="Menlo"/>
-          <w:color w:val="000000"/>
-          <w:sz w:val="16"/>
-          <w:szCs w:val="16"/>
-        </w:rPr>
-        <w:t>LoadAverageLastTenMinutes</w:t>
-      </w:r>
-      <w:proofErr w:type="spellEnd"/>
-      <w:r>
-        <w:rPr>
-          <w:rFonts w:ascii="Menlo" w:hAnsi="Menlo" w:cs="Menlo"/>
-          <w:color w:val="000000"/>
-          <w:sz w:val="16"/>
-          <w:szCs w:val="16"/>
-        </w:rPr>
-        <w:t>(</w:t>
-      </w:r>
-      <w:proofErr w:type="gramEnd"/>
-      <w:r>
-        <w:rPr>
-          <w:rFonts w:ascii="Menlo" w:hAnsi="Menlo" w:cs="Menlo"/>
-          <w:color w:val="000000"/>
-          <w:sz w:val="16"/>
-          <w:szCs w:val="16"/>
-        </w:rPr>
-        <w:t>) {</w:t>
+      <w:r>
+        <w:rPr>
+          <w:rFonts w:ascii="Menlo" w:hAnsi="Menlo" w:cs="Menlo"/>
+          <w:color w:val="000000"/>
+          <w:sz w:val="16"/>
+          <w:szCs w:val="16"/>
+        </w:rPr>
+        <w:t>LoadAverageLastTenMinutes() {</w:t>
       </w:r>
       <w:r>
         <w:rPr>
@@ -1944,37 +1502,7 @@
           <w:szCs w:val="16"/>
         </w:rPr>
         <w:br/>
-        <w:t xml:space="preserve">    </w:t>
-      </w:r>
-      <w:proofErr w:type="spellStart"/>
-      <w:r>
-        <w:rPr>
-          <w:rFonts w:ascii="Menlo" w:hAnsi="Menlo" w:cs="Menlo"/>
-          <w:color w:val="000000"/>
-          <w:sz w:val="16"/>
-          <w:szCs w:val="16"/>
-        </w:rPr>
-        <w:t>addSource</w:t>
-      </w:r>
-      <w:proofErr w:type="spellEnd"/>
-      <w:r>
-        <w:rPr>
-          <w:rFonts w:ascii="Menlo" w:hAnsi="Menlo" w:cs="Menlo"/>
-          <w:color w:val="000000"/>
-          <w:sz w:val="16"/>
-          <w:szCs w:val="16"/>
-        </w:rPr>
-        <w:t>(</w:t>
-      </w:r>
-      <w:proofErr w:type="spellStart"/>
-      <w:r>
-        <w:rPr>
-          <w:rFonts w:ascii="Menlo" w:hAnsi="Menlo" w:cs="Menlo"/>
-          <w:color w:val="000000"/>
-          <w:sz w:val="16"/>
-          <w:szCs w:val="16"/>
-        </w:rPr>
-        <w:t>OS.</w:t>
+        <w:t xml:space="preserve">    addSource(OS.</w:t>
       </w:r>
       <w:r>
         <w:rPr>
@@ -1989,7 +1517,6 @@
         </w:rPr>
         <w:t>Linux</w:t>
       </w:r>
-      <w:proofErr w:type="spellEnd"/>
       <w:r>
         <w:rPr>
           <w:rFonts w:ascii="Menlo" w:hAnsi="Menlo" w:cs="Menlo"/>
@@ -2047,37 +1574,7 @@
           <w:szCs w:val="16"/>
         </w:rPr>
         <w:br/>
-        <w:t xml:space="preserve">    </w:t>
-      </w:r>
-      <w:proofErr w:type="spellStart"/>
-      <w:r>
-        <w:rPr>
-          <w:rFonts w:ascii="Menlo" w:hAnsi="Menlo" w:cs="Menlo"/>
-          <w:color w:val="000000"/>
-          <w:sz w:val="16"/>
-          <w:szCs w:val="16"/>
-        </w:rPr>
-        <w:t>addSource</w:t>
-      </w:r>
-      <w:proofErr w:type="spellEnd"/>
-      <w:r>
-        <w:rPr>
-          <w:rFonts w:ascii="Menlo" w:hAnsi="Menlo" w:cs="Menlo"/>
-          <w:color w:val="000000"/>
-          <w:sz w:val="16"/>
-          <w:szCs w:val="16"/>
-        </w:rPr>
-        <w:t>(</w:t>
-      </w:r>
-      <w:proofErr w:type="spellStart"/>
-      <w:r>
-        <w:rPr>
-          <w:rFonts w:ascii="Menlo" w:hAnsi="Menlo" w:cs="Menlo"/>
-          <w:color w:val="000000"/>
-          <w:sz w:val="16"/>
-          <w:szCs w:val="16"/>
-        </w:rPr>
-        <w:t>OS.</w:t>
+        <w:t xml:space="preserve">    addSource(OS.</w:t>
       </w:r>
       <w:r>
         <w:rPr>
@@ -2092,7 +1589,6 @@
         </w:rPr>
         <w:t>MacOS</w:t>
       </w:r>
-      <w:proofErr w:type="spellEnd"/>
       <w:r>
         <w:rPr>
           <w:rFonts w:ascii="Menlo" w:hAnsi="Menlo" w:cs="Menlo"/>
@@ -2177,36 +1673,14 @@
         </w:rPr>
         <w:t xml:space="preserve">public </w:t>
       </w:r>
-      <w:proofErr w:type="spellStart"/>
-      <w:proofErr w:type="gramStart"/>
-      <w:r>
-        <w:rPr>
-          <w:rFonts w:ascii="Menlo" w:hAnsi="Menlo" w:cs="Menlo"/>
-          <w:color w:val="000000"/>
-          <w:sz w:val="16"/>
-          <w:szCs w:val="16"/>
-        </w:rPr>
-        <w:t>CpuIdleTime</w:t>
-      </w:r>
-      <w:proofErr w:type="spellEnd"/>
-      <w:r>
-        <w:rPr>
-          <w:rFonts w:ascii="Menlo" w:hAnsi="Menlo" w:cs="Menlo"/>
-          <w:color w:val="000000"/>
-          <w:sz w:val="16"/>
-          <w:szCs w:val="16"/>
-        </w:rPr>
-        <w:t>(</w:t>
-      </w:r>
-      <w:proofErr w:type="gramEnd"/>
-      <w:r>
-        <w:rPr>
-          <w:rFonts w:ascii="Menlo" w:hAnsi="Menlo" w:cs="Menlo"/>
-          <w:color w:val="000000"/>
-          <w:sz w:val="16"/>
-          <w:szCs w:val="16"/>
-        </w:rPr>
-        <w:t>) {</w:t>
+      <w:r>
+        <w:rPr>
+          <w:rFonts w:ascii="Menlo" w:hAnsi="Menlo" w:cs="Menlo"/>
+          <w:color w:val="000000"/>
+          <w:sz w:val="16"/>
+          <w:szCs w:val="16"/>
+        </w:rPr>
+        <w:t>CpuIdleTime() {</w:t>
       </w:r>
       <w:r>
         <w:rPr>
@@ -2225,37 +1699,7 @@
           <w:szCs w:val="16"/>
         </w:rPr>
         <w:br/>
-        <w:t xml:space="preserve">    </w:t>
-      </w:r>
-      <w:proofErr w:type="spellStart"/>
-      <w:r>
-        <w:rPr>
-          <w:rFonts w:ascii="Menlo" w:hAnsi="Menlo" w:cs="Menlo"/>
-          <w:color w:val="000000"/>
-          <w:sz w:val="16"/>
-          <w:szCs w:val="16"/>
-        </w:rPr>
-        <w:t>addSource</w:t>
-      </w:r>
-      <w:proofErr w:type="spellEnd"/>
-      <w:r>
-        <w:rPr>
-          <w:rFonts w:ascii="Menlo" w:hAnsi="Menlo" w:cs="Menlo"/>
-          <w:color w:val="000000"/>
-          <w:sz w:val="16"/>
-          <w:szCs w:val="16"/>
-        </w:rPr>
-        <w:t>(</w:t>
-      </w:r>
-      <w:proofErr w:type="spellStart"/>
-      <w:r>
-        <w:rPr>
-          <w:rFonts w:ascii="Menlo" w:hAnsi="Menlo" w:cs="Menlo"/>
-          <w:color w:val="000000"/>
-          <w:sz w:val="16"/>
-          <w:szCs w:val="16"/>
-        </w:rPr>
-        <w:t>OS.</w:t>
+        <w:t xml:space="preserve">    addSource(OS.</w:t>
       </w:r>
       <w:r>
         <w:rPr>
@@ -2270,7 +1714,6 @@
         </w:rPr>
         <w:t>Linux</w:t>
       </w:r>
-      <w:proofErr w:type="spellEnd"/>
       <w:r>
         <w:rPr>
           <w:rFonts w:ascii="Menlo" w:hAnsi="Menlo" w:cs="Menlo"/>
@@ -2328,37 +1771,7 @@
           <w:szCs w:val="16"/>
         </w:rPr>
         <w:br/>
-        <w:t xml:space="preserve">    </w:t>
-      </w:r>
-      <w:proofErr w:type="spellStart"/>
-      <w:r>
-        <w:rPr>
-          <w:rFonts w:ascii="Menlo" w:hAnsi="Menlo" w:cs="Menlo"/>
-          <w:color w:val="000000"/>
-          <w:sz w:val="16"/>
-          <w:szCs w:val="16"/>
-        </w:rPr>
-        <w:t>addSource</w:t>
-      </w:r>
-      <w:proofErr w:type="spellEnd"/>
-      <w:r>
-        <w:rPr>
-          <w:rFonts w:ascii="Menlo" w:hAnsi="Menlo" w:cs="Menlo"/>
-          <w:color w:val="000000"/>
-          <w:sz w:val="16"/>
-          <w:szCs w:val="16"/>
-        </w:rPr>
-        <w:t>(</w:t>
-      </w:r>
-      <w:proofErr w:type="spellStart"/>
-      <w:r>
-        <w:rPr>
-          <w:rFonts w:ascii="Menlo" w:hAnsi="Menlo" w:cs="Menlo"/>
-          <w:color w:val="000000"/>
-          <w:sz w:val="16"/>
-          <w:szCs w:val="16"/>
-        </w:rPr>
-        <w:t>OS.</w:t>
+        <w:t xml:space="preserve">    addSource(OS.</w:t>
       </w:r>
       <w:r>
         <w:rPr>
@@ -2373,7 +1786,6 @@
         </w:rPr>
         <w:t>MacOS</w:t>
       </w:r>
-      <w:proofErr w:type="spellEnd"/>
       <w:r>
         <w:rPr>
           <w:rFonts w:ascii="Menlo" w:hAnsi="Menlo" w:cs="Menlo"/>
@@ -2458,36 +1870,14 @@
         </w:rPr>
         <w:t xml:space="preserve">public </w:t>
       </w:r>
-      <w:proofErr w:type="spellStart"/>
-      <w:proofErr w:type="gramStart"/>
-      <w:r>
-        <w:rPr>
-          <w:rFonts w:ascii="Menlo" w:hAnsi="Menlo" w:cs="Menlo"/>
-          <w:color w:val="000000"/>
-          <w:sz w:val="16"/>
-          <w:szCs w:val="16"/>
-        </w:rPr>
-        <w:t>SwapFree</w:t>
-      </w:r>
-      <w:proofErr w:type="spellEnd"/>
-      <w:r>
-        <w:rPr>
-          <w:rFonts w:ascii="Menlo" w:hAnsi="Menlo" w:cs="Menlo"/>
-          <w:color w:val="000000"/>
-          <w:sz w:val="16"/>
-          <w:szCs w:val="16"/>
-        </w:rPr>
-        <w:t>(</w:t>
-      </w:r>
-      <w:proofErr w:type="gramEnd"/>
-      <w:r>
-        <w:rPr>
-          <w:rFonts w:ascii="Menlo" w:hAnsi="Menlo" w:cs="Menlo"/>
-          <w:color w:val="000000"/>
-          <w:sz w:val="16"/>
-          <w:szCs w:val="16"/>
-        </w:rPr>
-        <w:t>) {</w:t>
+      <w:r>
+        <w:rPr>
+          <w:rFonts w:ascii="Menlo" w:hAnsi="Menlo" w:cs="Menlo"/>
+          <w:color w:val="000000"/>
+          <w:sz w:val="16"/>
+          <w:szCs w:val="16"/>
+        </w:rPr>
+        <w:t>SwapFree() {</w:t>
       </w:r>
       <w:r>
         <w:rPr>
@@ -2506,37 +1896,7 @@
           <w:szCs w:val="16"/>
         </w:rPr>
         <w:br/>
-        <w:t xml:space="preserve">    </w:t>
-      </w:r>
-      <w:proofErr w:type="spellStart"/>
-      <w:r>
-        <w:rPr>
-          <w:rFonts w:ascii="Menlo" w:hAnsi="Menlo" w:cs="Menlo"/>
-          <w:color w:val="000000"/>
-          <w:sz w:val="16"/>
-          <w:szCs w:val="16"/>
-        </w:rPr>
-        <w:t>addSource</w:t>
-      </w:r>
-      <w:proofErr w:type="spellEnd"/>
-      <w:r>
-        <w:rPr>
-          <w:rFonts w:ascii="Menlo" w:hAnsi="Menlo" w:cs="Menlo"/>
-          <w:color w:val="000000"/>
-          <w:sz w:val="16"/>
-          <w:szCs w:val="16"/>
-        </w:rPr>
-        <w:t>(</w:t>
-      </w:r>
-      <w:proofErr w:type="spellStart"/>
-      <w:r>
-        <w:rPr>
-          <w:rFonts w:ascii="Menlo" w:hAnsi="Menlo" w:cs="Menlo"/>
-          <w:color w:val="000000"/>
-          <w:sz w:val="16"/>
-          <w:szCs w:val="16"/>
-        </w:rPr>
-        <w:t>OS.</w:t>
+        <w:t xml:space="preserve">    addSource(OS.</w:t>
       </w:r>
       <w:r>
         <w:rPr>
@@ -2551,7 +1911,6 @@
         </w:rPr>
         <w:t>Linux</w:t>
       </w:r>
-      <w:proofErr w:type="spellEnd"/>
       <w:r>
         <w:rPr>
           <w:rFonts w:ascii="Menlo" w:hAnsi="Menlo" w:cs="Menlo"/>
@@ -2636,36 +1995,14 @@
         </w:rPr>
         <w:t xml:space="preserve">public </w:t>
       </w:r>
-      <w:proofErr w:type="spellStart"/>
-      <w:proofErr w:type="gramStart"/>
-      <w:r>
-        <w:rPr>
-          <w:rFonts w:ascii="Menlo" w:hAnsi="Menlo" w:cs="Menlo"/>
-          <w:color w:val="000000"/>
-          <w:sz w:val="16"/>
-          <w:szCs w:val="16"/>
-        </w:rPr>
-        <w:t>LoadAverageLastMinute</w:t>
-      </w:r>
-      <w:proofErr w:type="spellEnd"/>
-      <w:r>
-        <w:rPr>
-          <w:rFonts w:ascii="Menlo" w:hAnsi="Menlo" w:cs="Menlo"/>
-          <w:color w:val="000000"/>
-          <w:sz w:val="16"/>
-          <w:szCs w:val="16"/>
-        </w:rPr>
-        <w:t>(</w:t>
-      </w:r>
-      <w:proofErr w:type="gramEnd"/>
-      <w:r>
-        <w:rPr>
-          <w:rFonts w:ascii="Menlo" w:hAnsi="Menlo" w:cs="Menlo"/>
-          <w:color w:val="000000"/>
-          <w:sz w:val="16"/>
-          <w:szCs w:val="16"/>
-        </w:rPr>
-        <w:t>) {</w:t>
+      <w:r>
+        <w:rPr>
+          <w:rFonts w:ascii="Menlo" w:hAnsi="Menlo" w:cs="Menlo"/>
+          <w:color w:val="000000"/>
+          <w:sz w:val="16"/>
+          <w:szCs w:val="16"/>
+        </w:rPr>
+        <w:t>LoadAverageLastMinute() {</w:t>
       </w:r>
       <w:r>
         <w:rPr>
@@ -2684,37 +2021,7 @@
           <w:szCs w:val="16"/>
         </w:rPr>
         <w:br/>
-        <w:t xml:space="preserve">    </w:t>
-      </w:r>
-      <w:proofErr w:type="spellStart"/>
-      <w:r>
-        <w:rPr>
-          <w:rFonts w:ascii="Menlo" w:hAnsi="Menlo" w:cs="Menlo"/>
-          <w:color w:val="000000"/>
-          <w:sz w:val="16"/>
-          <w:szCs w:val="16"/>
-        </w:rPr>
-        <w:t>addSource</w:t>
-      </w:r>
-      <w:proofErr w:type="spellEnd"/>
-      <w:r>
-        <w:rPr>
-          <w:rFonts w:ascii="Menlo" w:hAnsi="Menlo" w:cs="Menlo"/>
-          <w:color w:val="000000"/>
-          <w:sz w:val="16"/>
-          <w:szCs w:val="16"/>
-        </w:rPr>
-        <w:t>(</w:t>
-      </w:r>
-      <w:proofErr w:type="spellStart"/>
-      <w:r>
-        <w:rPr>
-          <w:rFonts w:ascii="Menlo" w:hAnsi="Menlo" w:cs="Menlo"/>
-          <w:color w:val="000000"/>
-          <w:sz w:val="16"/>
-          <w:szCs w:val="16"/>
-        </w:rPr>
-        <w:t>OS.</w:t>
+        <w:t xml:space="preserve">    addSource(OS.</w:t>
       </w:r>
       <w:r>
         <w:rPr>
@@ -2729,7 +2036,6 @@
         </w:rPr>
         <w:t>Linux</w:t>
       </w:r>
-      <w:proofErr w:type="spellEnd"/>
       <w:r>
         <w:rPr>
           <w:rFonts w:ascii="Menlo" w:hAnsi="Menlo" w:cs="Menlo"/>
@@ -2787,37 +2093,7 @@
           <w:szCs w:val="16"/>
         </w:rPr>
         <w:br/>
-        <w:t xml:space="preserve">    </w:t>
-      </w:r>
-      <w:proofErr w:type="spellStart"/>
-      <w:r>
-        <w:rPr>
-          <w:rFonts w:ascii="Menlo" w:hAnsi="Menlo" w:cs="Menlo"/>
-          <w:color w:val="000000"/>
-          <w:sz w:val="16"/>
-          <w:szCs w:val="16"/>
-        </w:rPr>
-        <w:t>addSource</w:t>
-      </w:r>
-      <w:proofErr w:type="spellEnd"/>
-      <w:r>
-        <w:rPr>
-          <w:rFonts w:ascii="Menlo" w:hAnsi="Menlo" w:cs="Menlo"/>
-          <w:color w:val="000000"/>
-          <w:sz w:val="16"/>
-          <w:szCs w:val="16"/>
-        </w:rPr>
-        <w:t>(</w:t>
-      </w:r>
-      <w:proofErr w:type="spellStart"/>
-      <w:r>
-        <w:rPr>
-          <w:rFonts w:ascii="Menlo" w:hAnsi="Menlo" w:cs="Menlo"/>
-          <w:color w:val="000000"/>
-          <w:sz w:val="16"/>
-          <w:szCs w:val="16"/>
-        </w:rPr>
-        <w:t>OS.</w:t>
+        <w:t xml:space="preserve">    addSource(OS.</w:t>
       </w:r>
       <w:r>
         <w:rPr>
@@ -2832,7 +2108,6 @@
         </w:rPr>
         <w:t>MacOS</w:t>
       </w:r>
-      <w:proofErr w:type="spellEnd"/>
       <w:r>
         <w:rPr>
           <w:rFonts w:ascii="Menlo" w:hAnsi="Menlo" w:cs="Menlo"/>
@@ -2917,36 +2192,14 @@
         </w:rPr>
         <w:t xml:space="preserve">public </w:t>
       </w:r>
-      <w:proofErr w:type="spellStart"/>
-      <w:proofErr w:type="gramStart"/>
-      <w:r>
-        <w:rPr>
-          <w:rFonts w:ascii="Menlo" w:hAnsi="Menlo" w:cs="Menlo"/>
-          <w:color w:val="000000"/>
-          <w:sz w:val="16"/>
-          <w:szCs w:val="16"/>
-        </w:rPr>
-        <w:t>LoadAverageLastFiveMinutes</w:t>
-      </w:r>
-      <w:proofErr w:type="spellEnd"/>
-      <w:r>
-        <w:rPr>
-          <w:rFonts w:ascii="Menlo" w:hAnsi="Menlo" w:cs="Menlo"/>
-          <w:color w:val="000000"/>
-          <w:sz w:val="16"/>
-          <w:szCs w:val="16"/>
-        </w:rPr>
-        <w:t>(</w:t>
-      </w:r>
-      <w:proofErr w:type="gramEnd"/>
-      <w:r>
-        <w:rPr>
-          <w:rFonts w:ascii="Menlo" w:hAnsi="Menlo" w:cs="Menlo"/>
-          <w:color w:val="000000"/>
-          <w:sz w:val="16"/>
-          <w:szCs w:val="16"/>
-        </w:rPr>
-        <w:t>) {</w:t>
+      <w:r>
+        <w:rPr>
+          <w:rFonts w:ascii="Menlo" w:hAnsi="Menlo" w:cs="Menlo"/>
+          <w:color w:val="000000"/>
+          <w:sz w:val="16"/>
+          <w:szCs w:val="16"/>
+        </w:rPr>
+        <w:t>LoadAverageLastFiveMinutes() {</w:t>
       </w:r>
       <w:r>
         <w:rPr>
@@ -2965,37 +2218,7 @@
           <w:szCs w:val="16"/>
         </w:rPr>
         <w:br/>
-        <w:t xml:space="preserve">    </w:t>
-      </w:r>
-      <w:proofErr w:type="spellStart"/>
-      <w:r>
-        <w:rPr>
-          <w:rFonts w:ascii="Menlo" w:hAnsi="Menlo" w:cs="Menlo"/>
-          <w:color w:val="000000"/>
-          <w:sz w:val="16"/>
-          <w:szCs w:val="16"/>
-        </w:rPr>
-        <w:t>addSource</w:t>
-      </w:r>
-      <w:proofErr w:type="spellEnd"/>
-      <w:r>
-        <w:rPr>
-          <w:rFonts w:ascii="Menlo" w:hAnsi="Menlo" w:cs="Menlo"/>
-          <w:color w:val="000000"/>
-          <w:sz w:val="16"/>
-          <w:szCs w:val="16"/>
-        </w:rPr>
-        <w:t>(</w:t>
-      </w:r>
-      <w:proofErr w:type="spellStart"/>
-      <w:r>
-        <w:rPr>
-          <w:rFonts w:ascii="Menlo" w:hAnsi="Menlo" w:cs="Menlo"/>
-          <w:color w:val="000000"/>
-          <w:sz w:val="16"/>
-          <w:szCs w:val="16"/>
-        </w:rPr>
-        <w:t>OS.</w:t>
+        <w:t xml:space="preserve">    addSource(OS.</w:t>
       </w:r>
       <w:r>
         <w:rPr>
@@ -3010,7 +2233,6 @@
         </w:rPr>
         <w:t>Linux</w:t>
       </w:r>
-      <w:proofErr w:type="spellEnd"/>
       <w:r>
         <w:rPr>
           <w:rFonts w:ascii="Menlo" w:hAnsi="Menlo" w:cs="Menlo"/>
@@ -3068,37 +2290,7 @@
           <w:szCs w:val="16"/>
         </w:rPr>
         <w:br/>
-        <w:t xml:space="preserve">    </w:t>
-      </w:r>
-      <w:proofErr w:type="spellStart"/>
-      <w:r>
-        <w:rPr>
-          <w:rFonts w:ascii="Menlo" w:hAnsi="Menlo" w:cs="Menlo"/>
-          <w:color w:val="000000"/>
-          <w:sz w:val="16"/>
-          <w:szCs w:val="16"/>
-        </w:rPr>
-        <w:t>addSource</w:t>
-      </w:r>
-      <w:proofErr w:type="spellEnd"/>
-      <w:r>
-        <w:rPr>
-          <w:rFonts w:ascii="Menlo" w:hAnsi="Menlo" w:cs="Menlo"/>
-          <w:color w:val="000000"/>
-          <w:sz w:val="16"/>
-          <w:szCs w:val="16"/>
-        </w:rPr>
-        <w:t>(</w:t>
-      </w:r>
-      <w:proofErr w:type="spellStart"/>
-      <w:r>
-        <w:rPr>
-          <w:rFonts w:ascii="Menlo" w:hAnsi="Menlo" w:cs="Menlo"/>
-          <w:color w:val="000000"/>
-          <w:sz w:val="16"/>
-          <w:szCs w:val="16"/>
-        </w:rPr>
-        <w:t>OS.</w:t>
+        <w:t xml:space="preserve">    addSource(OS.</w:t>
       </w:r>
       <w:r>
         <w:rPr>
@@ -3113,7 +2305,6 @@
         </w:rPr>
         <w:t>MacOS</w:t>
       </w:r>
-      <w:proofErr w:type="spellEnd"/>
       <w:r>
         <w:rPr>
           <w:rFonts w:ascii="Menlo" w:hAnsi="Menlo" w:cs="Menlo"/>
@@ -3208,36 +2399,14 @@
         </w:rPr>
         <w:t xml:space="preserve">public </w:t>
       </w:r>
-      <w:proofErr w:type="spellStart"/>
-      <w:proofErr w:type="gramStart"/>
-      <w:r>
-        <w:rPr>
-          <w:rFonts w:ascii="Menlo" w:hAnsi="Menlo" w:cs="Menlo"/>
-          <w:color w:val="000000"/>
-          <w:sz w:val="16"/>
-          <w:szCs w:val="16"/>
-        </w:rPr>
-        <w:t>CpuKernelTime</w:t>
-      </w:r>
-      <w:proofErr w:type="spellEnd"/>
-      <w:r>
-        <w:rPr>
-          <w:rFonts w:ascii="Menlo" w:hAnsi="Menlo" w:cs="Menlo"/>
-          <w:color w:val="000000"/>
-          <w:sz w:val="16"/>
-          <w:szCs w:val="16"/>
-        </w:rPr>
-        <w:t>(</w:t>
-      </w:r>
-      <w:proofErr w:type="gramEnd"/>
-      <w:r>
-        <w:rPr>
-          <w:rFonts w:ascii="Menlo" w:hAnsi="Menlo" w:cs="Menlo"/>
-          <w:color w:val="000000"/>
-          <w:sz w:val="16"/>
-          <w:szCs w:val="16"/>
-        </w:rPr>
-        <w:t>) {</w:t>
+      <w:r>
+        <w:rPr>
+          <w:rFonts w:ascii="Menlo" w:hAnsi="Menlo" w:cs="Menlo"/>
+          <w:color w:val="000000"/>
+          <w:sz w:val="16"/>
+          <w:szCs w:val="16"/>
+        </w:rPr>
+        <w:t>CpuKernelTime() {</w:t>
       </w:r>
       <w:r>
         <w:rPr>
@@ -3256,37 +2425,7 @@
           <w:szCs w:val="16"/>
         </w:rPr>
         <w:br/>
-        <w:t xml:space="preserve">    </w:t>
-      </w:r>
-      <w:proofErr w:type="spellStart"/>
-      <w:r>
-        <w:rPr>
-          <w:rFonts w:ascii="Menlo" w:hAnsi="Menlo" w:cs="Menlo"/>
-          <w:color w:val="000000"/>
-          <w:sz w:val="16"/>
-          <w:szCs w:val="16"/>
-        </w:rPr>
-        <w:t>addSource</w:t>
-      </w:r>
-      <w:proofErr w:type="spellEnd"/>
-      <w:r>
-        <w:rPr>
-          <w:rFonts w:ascii="Menlo" w:hAnsi="Menlo" w:cs="Menlo"/>
-          <w:color w:val="000000"/>
-          <w:sz w:val="16"/>
-          <w:szCs w:val="16"/>
-        </w:rPr>
-        <w:t>(</w:t>
-      </w:r>
-      <w:proofErr w:type="spellStart"/>
-      <w:r>
-        <w:rPr>
-          <w:rFonts w:ascii="Menlo" w:hAnsi="Menlo" w:cs="Menlo"/>
-          <w:color w:val="000000"/>
-          <w:sz w:val="16"/>
-          <w:szCs w:val="16"/>
-        </w:rPr>
-        <w:t>OS.</w:t>
+        <w:t xml:space="preserve">    addSource(OS.</w:t>
       </w:r>
       <w:r>
         <w:rPr>
@@ -3301,7 +2440,6 @@
         </w:rPr>
         <w:t>Linux</w:t>
       </w:r>
-      <w:proofErr w:type="spellEnd"/>
       <w:r>
         <w:rPr>
           <w:rFonts w:ascii="Menlo" w:hAnsi="Menlo" w:cs="Menlo"/>
@@ -3359,37 +2497,7 @@
           <w:szCs w:val="16"/>
         </w:rPr>
         <w:br/>
-        <w:t xml:space="preserve">    </w:t>
-      </w:r>
-      <w:proofErr w:type="spellStart"/>
-      <w:r>
-        <w:rPr>
-          <w:rFonts w:ascii="Menlo" w:hAnsi="Menlo" w:cs="Menlo"/>
-          <w:color w:val="000000"/>
-          <w:sz w:val="16"/>
-          <w:szCs w:val="16"/>
-        </w:rPr>
-        <w:t>addSource</w:t>
-      </w:r>
-      <w:proofErr w:type="spellEnd"/>
-      <w:r>
-        <w:rPr>
-          <w:rFonts w:ascii="Menlo" w:hAnsi="Menlo" w:cs="Menlo"/>
-          <w:color w:val="000000"/>
-          <w:sz w:val="16"/>
-          <w:szCs w:val="16"/>
-        </w:rPr>
-        <w:t>(</w:t>
-      </w:r>
-      <w:proofErr w:type="spellStart"/>
-      <w:r>
-        <w:rPr>
-          <w:rFonts w:ascii="Menlo" w:hAnsi="Menlo" w:cs="Menlo"/>
-          <w:color w:val="000000"/>
-          <w:sz w:val="16"/>
-          <w:szCs w:val="16"/>
-        </w:rPr>
-        <w:t>OS.</w:t>
+        <w:t xml:space="preserve">    addSource(OS.</w:t>
       </w:r>
       <w:r>
         <w:rPr>
@@ -3404,7 +2512,6 @@
         </w:rPr>
         <w:t>MacOS</w:t>
       </w:r>
-      <w:proofErr w:type="spellEnd"/>
       <w:r>
         <w:rPr>
           <w:rFonts w:ascii="Menlo" w:hAnsi="Menlo" w:cs="Menlo"/>
@@ -3489,36 +2596,14 @@
         </w:rPr>
         <w:t xml:space="preserve">public </w:t>
       </w:r>
-      <w:proofErr w:type="spellStart"/>
-      <w:proofErr w:type="gramStart"/>
-      <w:r>
-        <w:rPr>
-          <w:rFonts w:ascii="Menlo" w:hAnsi="Menlo" w:cs="Menlo"/>
-          <w:color w:val="000000"/>
-          <w:sz w:val="16"/>
-          <w:szCs w:val="16"/>
-        </w:rPr>
-        <w:t>CpuStolenTime</w:t>
-      </w:r>
-      <w:proofErr w:type="spellEnd"/>
-      <w:r>
-        <w:rPr>
-          <w:rFonts w:ascii="Menlo" w:hAnsi="Menlo" w:cs="Menlo"/>
-          <w:color w:val="000000"/>
-          <w:sz w:val="16"/>
-          <w:szCs w:val="16"/>
-        </w:rPr>
-        <w:t>(</w:t>
-      </w:r>
-      <w:proofErr w:type="gramEnd"/>
-      <w:r>
-        <w:rPr>
-          <w:rFonts w:ascii="Menlo" w:hAnsi="Menlo" w:cs="Menlo"/>
-          <w:color w:val="000000"/>
-          <w:sz w:val="16"/>
-          <w:szCs w:val="16"/>
-        </w:rPr>
-        <w:t>) {</w:t>
+      <w:r>
+        <w:rPr>
+          <w:rFonts w:ascii="Menlo" w:hAnsi="Menlo" w:cs="Menlo"/>
+          <w:color w:val="000000"/>
+          <w:sz w:val="16"/>
+          <w:szCs w:val="16"/>
+        </w:rPr>
+        <w:t>CpuStolenTime() {</w:t>
       </w:r>
       <w:r>
         <w:rPr>
@@ -3537,37 +2622,7 @@
           <w:szCs w:val="16"/>
         </w:rPr>
         <w:br/>
-        <w:t xml:space="preserve">    </w:t>
-      </w:r>
-      <w:proofErr w:type="spellStart"/>
-      <w:r>
-        <w:rPr>
-          <w:rFonts w:ascii="Menlo" w:hAnsi="Menlo" w:cs="Menlo"/>
-          <w:color w:val="000000"/>
-          <w:sz w:val="16"/>
-          <w:szCs w:val="16"/>
-        </w:rPr>
-        <w:t>addSource</w:t>
-      </w:r>
-      <w:proofErr w:type="spellEnd"/>
-      <w:r>
-        <w:rPr>
-          <w:rFonts w:ascii="Menlo" w:hAnsi="Menlo" w:cs="Menlo"/>
-          <w:color w:val="000000"/>
-          <w:sz w:val="16"/>
-          <w:szCs w:val="16"/>
-        </w:rPr>
-        <w:t>(</w:t>
-      </w:r>
-      <w:proofErr w:type="spellStart"/>
-      <w:r>
-        <w:rPr>
-          <w:rFonts w:ascii="Menlo" w:hAnsi="Menlo" w:cs="Menlo"/>
-          <w:color w:val="000000"/>
-          <w:sz w:val="16"/>
-          <w:szCs w:val="16"/>
-        </w:rPr>
-        <w:t>OS.</w:t>
+        <w:t xml:space="preserve">    addSource(OS.</w:t>
       </w:r>
       <w:r>
         <w:rPr>
@@ -3582,7 +2637,6 @@
         </w:rPr>
         <w:t>Linux</w:t>
       </w:r>
-      <w:proofErr w:type="spellEnd"/>
       <w:r>
         <w:rPr>
           <w:rFonts w:ascii="Menlo" w:hAnsi="Menlo" w:cs="Menlo"/>
@@ -3667,36 +2721,14 @@
         </w:rPr>
         <w:t xml:space="preserve">public </w:t>
       </w:r>
-      <w:proofErr w:type="spellStart"/>
-      <w:proofErr w:type="gramStart"/>
-      <w:r>
-        <w:rPr>
-          <w:rFonts w:ascii="Menlo" w:hAnsi="Menlo" w:cs="Menlo"/>
-          <w:color w:val="000000"/>
-          <w:sz w:val="16"/>
-          <w:szCs w:val="16"/>
-        </w:rPr>
-        <w:t>CpuHardwareInterruptTime</w:t>
-      </w:r>
-      <w:proofErr w:type="spellEnd"/>
-      <w:r>
-        <w:rPr>
-          <w:rFonts w:ascii="Menlo" w:hAnsi="Menlo" w:cs="Menlo"/>
-          <w:color w:val="000000"/>
-          <w:sz w:val="16"/>
-          <w:szCs w:val="16"/>
-        </w:rPr>
-        <w:t>(</w:t>
-      </w:r>
-      <w:proofErr w:type="gramEnd"/>
-      <w:r>
-        <w:rPr>
-          <w:rFonts w:ascii="Menlo" w:hAnsi="Menlo" w:cs="Menlo"/>
-          <w:color w:val="000000"/>
-          <w:sz w:val="16"/>
-          <w:szCs w:val="16"/>
-        </w:rPr>
-        <w:t>) {</w:t>
+      <w:r>
+        <w:rPr>
+          <w:rFonts w:ascii="Menlo" w:hAnsi="Menlo" w:cs="Menlo"/>
+          <w:color w:val="000000"/>
+          <w:sz w:val="16"/>
+          <w:szCs w:val="16"/>
+        </w:rPr>
+        <w:t>CpuHardwareInterruptTime() {</w:t>
       </w:r>
       <w:r>
         <w:rPr>
@@ -3715,37 +2747,7 @@
           <w:szCs w:val="16"/>
         </w:rPr>
         <w:br/>
-        <w:t xml:space="preserve">    </w:t>
-      </w:r>
-      <w:proofErr w:type="spellStart"/>
-      <w:r>
-        <w:rPr>
-          <w:rFonts w:ascii="Menlo" w:hAnsi="Menlo" w:cs="Menlo"/>
-          <w:color w:val="000000"/>
-          <w:sz w:val="16"/>
-          <w:szCs w:val="16"/>
-        </w:rPr>
-        <w:t>addSource</w:t>
-      </w:r>
-      <w:proofErr w:type="spellEnd"/>
-      <w:r>
-        <w:rPr>
-          <w:rFonts w:ascii="Menlo" w:hAnsi="Menlo" w:cs="Menlo"/>
-          <w:color w:val="000000"/>
-          <w:sz w:val="16"/>
-          <w:szCs w:val="16"/>
-        </w:rPr>
-        <w:t>(</w:t>
-      </w:r>
-      <w:proofErr w:type="spellStart"/>
-      <w:r>
-        <w:rPr>
-          <w:rFonts w:ascii="Menlo" w:hAnsi="Menlo" w:cs="Menlo"/>
-          <w:color w:val="000000"/>
-          <w:sz w:val="16"/>
-          <w:szCs w:val="16"/>
-        </w:rPr>
-        <w:t>OS.</w:t>
+        <w:t xml:space="preserve">    addSource(OS.</w:t>
       </w:r>
       <w:r>
         <w:rPr>
@@ -3760,7 +2762,6 @@
         </w:rPr>
         <w:t>Linux</w:t>
       </w:r>
-      <w:proofErr w:type="spellEnd"/>
       <w:r>
         <w:rPr>
           <w:rFonts w:ascii="Menlo" w:hAnsi="Menlo" w:cs="Menlo"/>
@@ -4029,9 +3030,9 @@
 <file path=word/numbering.xml><?xml version="1.0" encoding="utf-8"?>
 <w:numbering xmlns:wpc="http://schemas.microsoft.com/office/word/2010/wordprocessingCanvas" xmlns:mo="http://schemas.microsoft.com/office/mac/office/2008/main" xmlns:mc="http://schemas.openxmlformats.org/markup-compatibility/2006" xmlns:mv="urn:schemas-microsoft-com:mac:vml" xmlns:o="urn:schemas-microsoft-com:office:office" xmlns:r="http://schemas.openxmlformats.org/officeDocument/2006/relationships" xmlns:m="http://schemas.openxmlformats.org/officeDocument/2006/math" xmlns:v="urn:schemas-microsoft-com:vml" xmlns:wp14="http://schemas.microsoft.com/office/word/2010/wordprocessingDrawing" xmlns:wp="http://schemas.openxmlformats.org/drawingml/2006/wordprocessingDrawing" xmlns:w10="urn:schemas-microsoft-com:office:word" xmlns:w="http://schemas.openxmlformats.org/wordprocessingml/2006/main" xmlns:w14="http://schemas.microsoft.com/office/word/2010/wordml" xmlns:w15="http://schemas.microsoft.com/office/word/2012/wordml" xmlns:wpg="http://schemas.microsoft.com/office/word/2010/wordprocessingGroup" xmlns:wpi="http://schemas.microsoft.com/office/word/2010/wordprocessingInk" xmlns:wne="http://schemas.microsoft.com/office/word/2006/wordml" xmlns:wps="http://schemas.microsoft.com/office/word/2010/wordprocessingShape" mc:Ignorable="w14 w15 wp14">
   <w:abstractNum w:abstractNumId="0">
-    <w:nsid w:val="5D815B97"/>
+    <w:nsid w:val="04B248BC"/>
     <w:multiLevelType w:val="hybridMultilevel"/>
-    <w:tmpl w:val="D45450D0"/>
+    <w:tmpl w:val="4FA4BC52"/>
     <w:lvl w:ilvl="0" w:tplc="04090001">
       <w:start w:val="1"/>
       <w:numFmt w:val="bullet"/>
@@ -4142,9 +3143,9 @@
     </w:lvl>
   </w:abstractNum>
   <w:abstractNum w:abstractNumId="1">
-    <w:nsid w:val="78896DA7"/>
+    <w:nsid w:val="5D815B97"/>
     <w:multiLevelType w:val="hybridMultilevel"/>
-    <w:tmpl w:val="C0D8CAB0"/>
+    <w:tmpl w:val="D45450D0"/>
     <w:lvl w:ilvl="0" w:tplc="04090001">
       <w:start w:val="1"/>
       <w:numFmt w:val="bullet"/>
@@ -4254,10 +3255,126 @@
       </w:rPr>
     </w:lvl>
   </w:abstractNum>
+  <w:abstractNum w:abstractNumId="2">
+    <w:nsid w:val="78896DA7"/>
+    <w:multiLevelType w:val="hybridMultilevel"/>
+    <w:tmpl w:val="C0D8CAB0"/>
+    <w:lvl w:ilvl="0" w:tplc="04090001">
+      <w:start w:val="1"/>
+      <w:numFmt w:val="bullet"/>
+      <w:lvlText w:val=""/>
+      <w:lvlJc w:val="left"/>
+      <w:pPr>
+        <w:ind w:left="720" w:hanging="360"/>
+      </w:pPr>
+      <w:rPr>
+        <w:rFonts w:ascii="Symbol" w:hAnsi="Symbol" w:hint="default"/>
+      </w:rPr>
+    </w:lvl>
+    <w:lvl w:ilvl="1" w:tplc="04090003" w:tentative="1">
+      <w:start w:val="1"/>
+      <w:numFmt w:val="bullet"/>
+      <w:lvlText w:val="o"/>
+      <w:lvlJc w:val="left"/>
+      <w:pPr>
+        <w:ind w:left="1440" w:hanging="360"/>
+      </w:pPr>
+      <w:rPr>
+        <w:rFonts w:ascii="Courier New" w:hAnsi="Courier New" w:cs="Courier New" w:hint="default"/>
+      </w:rPr>
+    </w:lvl>
+    <w:lvl w:ilvl="2" w:tplc="04090005" w:tentative="1">
+      <w:start w:val="1"/>
+      <w:numFmt w:val="bullet"/>
+      <w:lvlText w:val=""/>
+      <w:lvlJc w:val="left"/>
+      <w:pPr>
+        <w:ind w:left="2160" w:hanging="360"/>
+      </w:pPr>
+      <w:rPr>
+        <w:rFonts w:ascii="Wingdings" w:hAnsi="Wingdings" w:hint="default"/>
+      </w:rPr>
+    </w:lvl>
+    <w:lvl w:ilvl="3" w:tplc="04090001" w:tentative="1">
+      <w:start w:val="1"/>
+      <w:numFmt w:val="bullet"/>
+      <w:lvlText w:val=""/>
+      <w:lvlJc w:val="left"/>
+      <w:pPr>
+        <w:ind w:left="2880" w:hanging="360"/>
+      </w:pPr>
+      <w:rPr>
+        <w:rFonts w:ascii="Symbol" w:hAnsi="Symbol" w:hint="default"/>
+      </w:rPr>
+    </w:lvl>
+    <w:lvl w:ilvl="4" w:tplc="04090003" w:tentative="1">
+      <w:start w:val="1"/>
+      <w:numFmt w:val="bullet"/>
+      <w:lvlText w:val="o"/>
+      <w:lvlJc w:val="left"/>
+      <w:pPr>
+        <w:ind w:left="3600" w:hanging="360"/>
+      </w:pPr>
+      <w:rPr>
+        <w:rFonts w:ascii="Courier New" w:hAnsi="Courier New" w:cs="Courier New" w:hint="default"/>
+      </w:rPr>
+    </w:lvl>
+    <w:lvl w:ilvl="5" w:tplc="04090005" w:tentative="1">
+      <w:start w:val="1"/>
+      <w:numFmt w:val="bullet"/>
+      <w:lvlText w:val=""/>
+      <w:lvlJc w:val="left"/>
+      <w:pPr>
+        <w:ind w:left="4320" w:hanging="360"/>
+      </w:pPr>
+      <w:rPr>
+        <w:rFonts w:ascii="Wingdings" w:hAnsi="Wingdings" w:hint="default"/>
+      </w:rPr>
+    </w:lvl>
+    <w:lvl w:ilvl="6" w:tplc="04090001" w:tentative="1">
+      <w:start w:val="1"/>
+      <w:numFmt w:val="bullet"/>
+      <w:lvlText w:val=""/>
+      <w:lvlJc w:val="left"/>
+      <w:pPr>
+        <w:ind w:left="5040" w:hanging="360"/>
+      </w:pPr>
+      <w:rPr>
+        <w:rFonts w:ascii="Symbol" w:hAnsi="Symbol" w:hint="default"/>
+      </w:rPr>
+    </w:lvl>
+    <w:lvl w:ilvl="7" w:tplc="04090003" w:tentative="1">
+      <w:start w:val="1"/>
+      <w:numFmt w:val="bullet"/>
+      <w:lvlText w:val="o"/>
+      <w:lvlJc w:val="left"/>
+      <w:pPr>
+        <w:ind w:left="5760" w:hanging="360"/>
+      </w:pPr>
+      <w:rPr>
+        <w:rFonts w:ascii="Courier New" w:hAnsi="Courier New" w:cs="Courier New" w:hint="default"/>
+      </w:rPr>
+    </w:lvl>
+    <w:lvl w:ilvl="8" w:tplc="04090005" w:tentative="1">
+      <w:start w:val="1"/>
+      <w:numFmt w:val="bullet"/>
+      <w:lvlText w:val=""/>
+      <w:lvlJc w:val="left"/>
+      <w:pPr>
+        <w:ind w:left="6480" w:hanging="360"/>
+      </w:pPr>
+      <w:rPr>
+        <w:rFonts w:ascii="Wingdings" w:hAnsi="Wingdings" w:hint="default"/>
+      </w:rPr>
+    </w:lvl>
+  </w:abstractNum>
   <w:num w:numId="1">
+    <w:abstractNumId w:val="2"/>
+  </w:num>
+  <w:num w:numId="2">
     <w:abstractNumId w:val="1"/>
   </w:num>
-  <w:num w:numId="2">
+  <w:num w:numId="3">
     <w:abstractNumId w:val="0"/>
   </w:num>
 </w:numbering>

</xml_diff>

<commit_message>
got rid of obsolete classes
</commit_message>
<xml_diff>
--- a/doc/events API TODO.docx
+++ b/doc/events API TODO.docx
@@ -25,79 +25,79 @@
     </w:p>
     <w:p>
       <w:pPr>
-        <w:rPr>
-          <w:rFonts w:ascii="Garamond" w:hAnsi="Garamond"/>
-        </w:rPr>
-      </w:pPr>
-      <w:r>
-        <w:rPr>
-          <w:rFonts w:ascii="Garamond" w:hAnsi="Garamond"/>
-        </w:rPr>
-        <w:t>Rename os-stats databot</w:t>
-      </w:r>
-      <w:r>
-        <w:rPr>
-          <w:rFonts w:ascii="Garamond" w:hAnsi="Garamond"/>
-        </w:rPr>
-        <w:t xml:space="preserve"> or metrobot</w:t>
-      </w:r>
-    </w:p>
-    <w:p>
-      <w:pPr>
-        <w:rPr>
-          <w:rFonts w:ascii="Garamond" w:hAnsi="Garamond"/>
-        </w:rPr>
-      </w:pPr>
-    </w:p>
-    <w:p>
-      <w:pPr>
-        <w:rPr>
-          <w:rFonts w:ascii="Garamond" w:hAnsi="Garamond"/>
-        </w:rPr>
-      </w:pPr>
-      <w:bookmarkStart w:id="0" w:name="_GoBack"/>
-      <w:bookmarkEnd w:id="0"/>
-    </w:p>
-    <w:p>
-      <w:pPr>
-        <w:rPr>
-          <w:rFonts w:ascii="Garamond" w:hAnsi="Garamond"/>
-        </w:rPr>
-      </w:pPr>
-    </w:p>
-    <w:p>
-      <w:pPr>
-        <w:rPr>
-          <w:rFonts w:ascii="Garamond" w:hAnsi="Garamond"/>
-        </w:rPr>
-      </w:pPr>
-      <w:r>
-        <w:rPr>
-          <w:rFonts w:ascii="Garamond" w:hAnsi="Garamond"/>
-        </w:rPr>
-        <w:t>Return to RemoteOS.execute()</w:t>
-      </w:r>
-    </w:p>
-    <w:p>
-      <w:pPr>
-        <w:rPr>
-          <w:rFonts w:ascii="Garamond" w:hAnsi="Garamond"/>
-        </w:rPr>
-      </w:pPr>
-    </w:p>
-    <w:p>
-      <w:pPr>
-        <w:rPr>
-          <w:rFonts w:ascii="Garamond" w:hAnsi="Garamond"/>
-        </w:rPr>
-      </w:pPr>
-    </w:p>
-    <w:p>
-      <w:pPr>
-        <w:rPr>
-          <w:rFonts w:ascii="Garamond" w:hAnsi="Garamond"/>
-        </w:rPr>
-      </w:pPr>
+        <w:pStyle w:val="ListParagraph"/>
+        <w:numPr>
+          <w:ilvl w:val="0"/>
+          <w:numId w:val="4"/>
+        </w:numPr>
+        <w:rPr>
+          <w:rFonts w:ascii="Garamond" w:hAnsi="Garamond"/>
+        </w:rPr>
+      </w:pPr>
+      <w:proofErr w:type="spellStart"/>
+      <w:r>
+        <w:rPr>
+          <w:rFonts w:ascii="Garamond" w:hAnsi="Garamond"/>
+          <w:b/>
+        </w:rPr>
+        <w:t>os</w:t>
+      </w:r>
+      <w:proofErr w:type="spellEnd"/>
+      <w:r>
+        <w:rPr>
+          <w:rFonts w:ascii="Garamond" w:hAnsi="Garamond"/>
+          <w:b/>
+        </w:rPr>
+        <w:t>-stats</w:t>
+      </w:r>
+      <w:r>
+        <w:rPr>
+          <w:rFonts w:ascii="Garamond" w:hAnsi="Garamond"/>
+        </w:rPr>
+        <w:t xml:space="preserve">: </w:t>
+      </w:r>
+      <w:r>
+        <w:rPr>
+          <w:rFonts w:ascii="Garamond" w:hAnsi="Garamond"/>
+        </w:rPr>
+        <w:t xml:space="preserve">Rename </w:t>
+      </w:r>
+      <w:proofErr w:type="spellStart"/>
+      <w:r>
+        <w:rPr>
+          <w:rFonts w:ascii="Garamond" w:hAnsi="Garamond"/>
+        </w:rPr>
+        <w:t>os</w:t>
+      </w:r>
+      <w:proofErr w:type="spellEnd"/>
+      <w:r>
+        <w:rPr>
+          <w:rFonts w:ascii="Garamond" w:hAnsi="Garamond"/>
+        </w:rPr>
+        <w:t xml:space="preserve">-stats </w:t>
+      </w:r>
+      <w:proofErr w:type="spellStart"/>
+      <w:r>
+        <w:rPr>
+          <w:rFonts w:ascii="Garamond" w:hAnsi="Garamond"/>
+        </w:rPr>
+        <w:t>databot</w:t>
+      </w:r>
+      <w:proofErr w:type="spellEnd"/>
+      <w:r>
+        <w:rPr>
+          <w:rFonts w:ascii="Garamond" w:hAnsi="Garamond"/>
+        </w:rPr>
+        <w:t xml:space="preserve"> or </w:t>
+      </w:r>
+      <w:proofErr w:type="spellStart"/>
+      <w:r>
+        <w:rPr>
+          <w:rFonts w:ascii="Garamond" w:hAnsi="Garamond"/>
+        </w:rPr>
+        <w:t>metrobot</w:t>
+      </w:r>
+      <w:proofErr w:type="spellEnd"/>
     </w:p>
     <w:p>
       <w:pPr>
@@ -113,9 +113,30 @@
       <w:r>
         <w:rPr>
           <w:rFonts w:ascii="Garamond" w:hAnsi="Garamond"/>
-        </w:rPr>
-        <w:t>Move OSType</w:t>
-      </w:r>
+          <w:b/>
+        </w:rPr>
+        <w:t>novaordis-utilities</w:t>
+      </w:r>
+      <w:r>
+        <w:rPr>
+          <w:rFonts w:ascii="Garamond" w:hAnsi="Garamond"/>
+        </w:rPr>
+        <w:t xml:space="preserve">: </w:t>
+      </w:r>
+      <w:r>
+        <w:rPr>
+          <w:rFonts w:ascii="Garamond" w:hAnsi="Garamond"/>
+        </w:rPr>
+        <w:t xml:space="preserve">Move </w:t>
+      </w:r>
+      <w:proofErr w:type="spellStart"/>
+      <w:r>
+        <w:rPr>
+          <w:rFonts w:ascii="Garamond" w:hAnsi="Garamond"/>
+        </w:rPr>
+        <w:t>OSType</w:t>
+      </w:r>
+      <w:proofErr w:type="spellEnd"/>
       <w:r>
         <w:rPr>
           <w:rFonts w:ascii="Garamond" w:hAnsi="Garamond"/>
@@ -143,33 +164,72 @@
       <w:r>
         <w:rPr>
           <w:rFonts w:ascii="Garamond" w:hAnsi="Garamond"/>
-        </w:rPr>
-        <w:t>Move sshConnection and all SSH stuff in its own project or utilities.</w:t>
-      </w:r>
-    </w:p>
-    <w:p>
-      <w:pPr>
-        <w:rPr>
-          <w:rFonts w:ascii="Garamond" w:hAnsi="Garamond"/>
-        </w:rPr>
-      </w:pPr>
-    </w:p>
-    <w:p>
-      <w:pPr>
-        <w:rPr>
-          <w:rFonts w:ascii="Garamond" w:hAnsi="Garamond"/>
-        </w:rPr>
-      </w:pPr>
-    </w:p>
-    <w:p>
-      <w:pPr>
-        <w:rPr>
-          <w:rFonts w:ascii="Garamond" w:hAnsi="Garamond"/>
-        </w:rPr>
-      </w:pPr>
-    </w:p>
-    <w:p>
-      <w:pPr>
+          <w:b/>
+        </w:rPr>
+        <w:t>novaordis-utilities</w:t>
+      </w:r>
+      <w:r>
+        <w:rPr>
+          <w:rFonts w:ascii="Garamond" w:hAnsi="Garamond"/>
+          <w:b/>
+        </w:rPr>
+        <w:t>:</w:t>
+      </w:r>
+      <w:r>
+        <w:rPr>
+          <w:rFonts w:ascii="Garamond" w:hAnsi="Garamond"/>
+        </w:rPr>
+        <w:t xml:space="preserve"> </w:t>
+      </w:r>
+      <w:r>
+        <w:rPr>
+          <w:rFonts w:ascii="Garamond" w:hAnsi="Garamond"/>
+        </w:rPr>
+        <w:t xml:space="preserve">Move </w:t>
+      </w:r>
+      <w:proofErr w:type="spellStart"/>
+      <w:r>
+        <w:rPr>
+          <w:rFonts w:ascii="Garamond" w:hAnsi="Garamond"/>
+        </w:rPr>
+        <w:t>sshConnection</w:t>
+      </w:r>
+      <w:proofErr w:type="spellEnd"/>
+      <w:r>
+        <w:rPr>
+          <w:rFonts w:ascii="Garamond" w:hAnsi="Garamond"/>
+        </w:rPr>
+        <w:t xml:space="preserve"> and all SSH stuff in its own project or utilities.</w:t>
+      </w:r>
+    </w:p>
+    <w:p>
+      <w:pPr>
+        <w:rPr>
+          <w:rFonts w:ascii="Garamond" w:hAnsi="Garamond"/>
+        </w:rPr>
+      </w:pPr>
+    </w:p>
+    <w:p>
+      <w:pPr>
+        <w:rPr>
+          <w:rFonts w:ascii="Garamond" w:hAnsi="Garamond"/>
+        </w:rPr>
+      </w:pPr>
+    </w:p>
+    <w:p>
+      <w:pPr>
+        <w:rPr>
+          <w:rFonts w:ascii="Garamond" w:hAnsi="Garamond"/>
+        </w:rPr>
+      </w:pPr>
+    </w:p>
+    <w:p>
+      <w:pPr>
+        <w:pStyle w:val="ListParagraph"/>
+        <w:numPr>
+          <w:ilvl w:val="0"/>
+          <w:numId w:val="3"/>
+        </w:numPr>
         <w:rPr>
           <w:rFonts w:ascii="Garamond" w:hAnsi="Garamond"/>
         </w:rPr>
@@ -180,16 +240,16 @@
         </w:rPr>
         <w:t>Test two metrics with the same source.</w:t>
       </w:r>
-    </w:p>
-    <w:p>
-      <w:pPr>
-        <w:rPr>
-          <w:rFonts w:ascii="Garamond" w:hAnsi="Garamond"/>
-        </w:rPr>
-      </w:pPr>
-    </w:p>
-    <w:p>
-      <w:pPr>
+      <w:bookmarkStart w:id="0" w:name="_GoBack"/>
+      <w:bookmarkEnd w:id="0"/>
+    </w:p>
+    <w:p>
+      <w:pPr>
+        <w:pStyle w:val="ListParagraph"/>
+        <w:numPr>
+          <w:ilvl w:val="0"/>
+          <w:numId w:val="3"/>
+        </w:numPr>
         <w:rPr>
           <w:rFonts w:ascii="Garamond" w:hAnsi="Garamond"/>
         </w:rPr>
@@ -214,11 +274,33 @@
           <w:rFonts w:ascii="Garamond" w:hAnsi="Garamond"/>
         </w:rPr>
       </w:pPr>
-      <w:r>
-        <w:rPr>
-          <w:rFonts w:ascii="Garamond" w:hAnsi="Garamond"/>
-        </w:rPr>
-        <w:t>OSCommand – review, it’s not a MetricSource anymore.</w:t>
+      <w:proofErr w:type="spellStart"/>
+      <w:r>
+        <w:rPr>
+          <w:rFonts w:ascii="Garamond" w:hAnsi="Garamond"/>
+        </w:rPr>
+        <w:t>OSCommand</w:t>
+      </w:r>
+      <w:proofErr w:type="spellEnd"/>
+      <w:r>
+        <w:rPr>
+          <w:rFonts w:ascii="Garamond" w:hAnsi="Garamond"/>
+        </w:rPr>
+        <w:t xml:space="preserve"> – review, it’s not a </w:t>
+      </w:r>
+      <w:proofErr w:type="spellStart"/>
+      <w:r>
+        <w:rPr>
+          <w:rFonts w:ascii="Garamond" w:hAnsi="Garamond"/>
+        </w:rPr>
+        <w:t>MetricSource</w:t>
+      </w:r>
+      <w:proofErr w:type="spellEnd"/>
+      <w:r>
+        <w:rPr>
+          <w:rFonts w:ascii="Garamond" w:hAnsi="Garamond"/>
+        </w:rPr>
+        <w:t xml:space="preserve"> anymore.</w:t>
       </w:r>
     </w:p>
     <w:p>
@@ -239,6 +321,7 @@
           <w:szCs w:val="24"/>
         </w:rPr>
       </w:pPr>
+      <w:proofErr w:type="spellStart"/>
       <w:r>
         <w:rPr>
           <w:rFonts w:ascii="Menlo" w:hAnsi="Menlo" w:cs="Menlo"/>
@@ -246,7 +329,17 @@
           <w:sz w:val="24"/>
           <w:szCs w:val="24"/>
         </w:rPr>
-        <w:t>OSSource.collectMetrics() needs tests.</w:t>
+        <w:t>OSSource.collectMetrics</w:t>
+      </w:r>
+      <w:proofErr w:type="spellEnd"/>
+      <w:r>
+        <w:rPr>
+          <w:rFonts w:ascii="Menlo" w:hAnsi="Menlo" w:cs="Menlo"/>
+          <w:color w:val="000000"/>
+          <w:sz w:val="24"/>
+          <w:szCs w:val="24"/>
+        </w:rPr>
+        <w:t>() needs tests.</w:t>
       </w:r>
     </w:p>
     <w:p>
@@ -336,14 +429,36 @@
         </w:rPr>
         <w:t xml:space="preserve">public </w:t>
       </w:r>
-      <w:r>
-        <w:rPr>
-          <w:rFonts w:ascii="Menlo" w:hAnsi="Menlo" w:cs="Menlo"/>
-          <w:color w:val="000000"/>
-          <w:sz w:val="16"/>
-          <w:szCs w:val="16"/>
-        </w:rPr>
-        <w:t>PhysicalMemoryFree() {</w:t>
+      <w:proofErr w:type="spellStart"/>
+      <w:proofErr w:type="gramStart"/>
+      <w:r>
+        <w:rPr>
+          <w:rFonts w:ascii="Menlo" w:hAnsi="Menlo" w:cs="Menlo"/>
+          <w:color w:val="000000"/>
+          <w:sz w:val="16"/>
+          <w:szCs w:val="16"/>
+        </w:rPr>
+        <w:t>PhysicalMemoryFree</w:t>
+      </w:r>
+      <w:proofErr w:type="spellEnd"/>
+      <w:r>
+        <w:rPr>
+          <w:rFonts w:ascii="Menlo" w:hAnsi="Menlo" w:cs="Menlo"/>
+          <w:color w:val="000000"/>
+          <w:sz w:val="16"/>
+          <w:szCs w:val="16"/>
+        </w:rPr>
+        <w:t>(</w:t>
+      </w:r>
+      <w:proofErr w:type="gramEnd"/>
+      <w:r>
+        <w:rPr>
+          <w:rFonts w:ascii="Menlo" w:hAnsi="Menlo" w:cs="Menlo"/>
+          <w:color w:val="000000"/>
+          <w:sz w:val="16"/>
+          <w:szCs w:val="16"/>
+        </w:rPr>
+        <w:t>) {</w:t>
       </w:r>
       <w:r>
         <w:rPr>
@@ -362,7 +477,37 @@
           <w:szCs w:val="16"/>
         </w:rPr>
         <w:br/>
-        <w:t xml:space="preserve">    addSource(OS.</w:t>
+        <w:t xml:space="preserve">    </w:t>
+      </w:r>
+      <w:proofErr w:type="spellStart"/>
+      <w:r>
+        <w:rPr>
+          <w:rFonts w:ascii="Menlo" w:hAnsi="Menlo" w:cs="Menlo"/>
+          <w:color w:val="000000"/>
+          <w:sz w:val="16"/>
+          <w:szCs w:val="16"/>
+        </w:rPr>
+        <w:t>addSource</w:t>
+      </w:r>
+      <w:proofErr w:type="spellEnd"/>
+      <w:r>
+        <w:rPr>
+          <w:rFonts w:ascii="Menlo" w:hAnsi="Menlo" w:cs="Menlo"/>
+          <w:color w:val="000000"/>
+          <w:sz w:val="16"/>
+          <w:szCs w:val="16"/>
+        </w:rPr>
+        <w:t>(</w:t>
+      </w:r>
+      <w:proofErr w:type="spellStart"/>
+      <w:r>
+        <w:rPr>
+          <w:rFonts w:ascii="Menlo" w:hAnsi="Menlo" w:cs="Menlo"/>
+          <w:color w:val="000000"/>
+          <w:sz w:val="16"/>
+          <w:szCs w:val="16"/>
+        </w:rPr>
+        <w:t>OS.</w:t>
       </w:r>
       <w:r>
         <w:rPr>
@@ -377,6 +522,7 @@
         </w:rPr>
         <w:t>Linux</w:t>
       </w:r>
+      <w:proofErr w:type="spellEnd"/>
       <w:r>
         <w:rPr>
           <w:rFonts w:ascii="Menlo" w:hAnsi="Menlo" w:cs="Menlo"/>
@@ -434,7 +580,37 @@
           <w:szCs w:val="16"/>
         </w:rPr>
         <w:br/>
-        <w:t xml:space="preserve">    addSource(OS.</w:t>
+        <w:t xml:space="preserve">    </w:t>
+      </w:r>
+      <w:proofErr w:type="spellStart"/>
+      <w:r>
+        <w:rPr>
+          <w:rFonts w:ascii="Menlo" w:hAnsi="Menlo" w:cs="Menlo"/>
+          <w:color w:val="000000"/>
+          <w:sz w:val="16"/>
+          <w:szCs w:val="16"/>
+        </w:rPr>
+        <w:t>addSource</w:t>
+      </w:r>
+      <w:proofErr w:type="spellEnd"/>
+      <w:r>
+        <w:rPr>
+          <w:rFonts w:ascii="Menlo" w:hAnsi="Menlo" w:cs="Menlo"/>
+          <w:color w:val="000000"/>
+          <w:sz w:val="16"/>
+          <w:szCs w:val="16"/>
+        </w:rPr>
+        <w:t>(</w:t>
+      </w:r>
+      <w:proofErr w:type="spellStart"/>
+      <w:r>
+        <w:rPr>
+          <w:rFonts w:ascii="Menlo" w:hAnsi="Menlo" w:cs="Menlo"/>
+          <w:color w:val="000000"/>
+          <w:sz w:val="16"/>
+          <w:szCs w:val="16"/>
+        </w:rPr>
+        <w:t>OS.</w:t>
       </w:r>
       <w:r>
         <w:rPr>
@@ -449,6 +625,7 @@
         </w:rPr>
         <w:t>MacOS</w:t>
       </w:r>
+      <w:proofErr w:type="spellEnd"/>
       <w:r>
         <w:rPr>
           <w:rFonts w:ascii="Menlo" w:hAnsi="Menlo" w:cs="Menlo"/>
@@ -558,13 +735,33 @@
           <w:szCs w:val="16"/>
         </w:rPr>
       </w:pPr>
-      <w:r>
-        <w:rPr>
-          <w:rFonts w:ascii="Garamond" w:hAnsi="Garamond"/>
-          <w:sz w:val="16"/>
-          <w:szCs w:val="16"/>
-        </w:rPr>
-        <w:t>SwapUsed  Top("-b -n 1 -p 0")</w:t>
+      <w:proofErr w:type="spellStart"/>
+      <w:proofErr w:type="gramStart"/>
+      <w:r>
+        <w:rPr>
+          <w:rFonts w:ascii="Garamond" w:hAnsi="Garamond"/>
+          <w:sz w:val="16"/>
+          <w:szCs w:val="16"/>
+        </w:rPr>
+        <w:t>SwapUsed</w:t>
+      </w:r>
+      <w:proofErr w:type="spellEnd"/>
+      <w:r>
+        <w:rPr>
+          <w:rFonts w:ascii="Garamond" w:hAnsi="Garamond"/>
+          <w:sz w:val="16"/>
+          <w:szCs w:val="16"/>
+        </w:rPr>
+        <w:t xml:space="preserve">  Top</w:t>
+      </w:r>
+      <w:proofErr w:type="gramEnd"/>
+      <w:r>
+        <w:rPr>
+          <w:rFonts w:ascii="Garamond" w:hAnsi="Garamond"/>
+          <w:sz w:val="16"/>
+          <w:szCs w:val="16"/>
+        </w:rPr>
+        <w:t>("-b -n 1 -p 0")</w:t>
       </w:r>
     </w:p>
     <w:p>
@@ -589,15 +786,37 @@
           <w:szCs w:val="16"/>
         </w:rPr>
       </w:pPr>
-      <w:r>
-        <w:rPr>
-          <w:rFonts w:ascii="Menlo" w:hAnsi="Menlo" w:cs="Menlo"/>
-          <w:color w:val="000000"/>
-          <w:sz w:val="16"/>
-          <w:szCs w:val="16"/>
-        </w:rPr>
-        <w:t>SwapTotal Top(</w:t>
-      </w:r>
+      <w:proofErr w:type="spellStart"/>
+      <w:r>
+        <w:rPr>
+          <w:rFonts w:ascii="Menlo" w:hAnsi="Menlo" w:cs="Menlo"/>
+          <w:color w:val="000000"/>
+          <w:sz w:val="16"/>
+          <w:szCs w:val="16"/>
+        </w:rPr>
+        <w:t>SwapTotal</w:t>
+      </w:r>
+      <w:proofErr w:type="spellEnd"/>
+      <w:r>
+        <w:rPr>
+          <w:rFonts w:ascii="Menlo" w:hAnsi="Menlo" w:cs="Menlo"/>
+          <w:color w:val="000000"/>
+          <w:sz w:val="16"/>
+          <w:szCs w:val="16"/>
+        </w:rPr>
+        <w:t xml:space="preserve"> </w:t>
+      </w:r>
+      <w:proofErr w:type="gramStart"/>
+      <w:r>
+        <w:rPr>
+          <w:rFonts w:ascii="Menlo" w:hAnsi="Menlo" w:cs="Menlo"/>
+          <w:color w:val="000000"/>
+          <w:sz w:val="16"/>
+          <w:szCs w:val="16"/>
+        </w:rPr>
+        <w:t>Top(</w:t>
+      </w:r>
+      <w:proofErr w:type="gramEnd"/>
       <w:r>
         <w:rPr>
           <w:rFonts w:ascii="Menlo" w:hAnsi="Menlo" w:cs="Menlo"/>
@@ -644,6 +863,7 @@
           <w:szCs w:val="16"/>
         </w:rPr>
       </w:pPr>
+      <w:proofErr w:type="spellStart"/>
       <w:r>
         <w:rPr>
           <w:rFonts w:ascii="Menlo" w:hAnsi="Menlo" w:cs="Menlo"/>
@@ -653,6 +873,7 @@
         </w:rPr>
         <w:t>CpuUserTime</w:t>
       </w:r>
+      <w:proofErr w:type="spellEnd"/>
     </w:p>
     <w:p>
       <w:pPr>
@@ -679,14 +900,37 @@
           <w:szCs w:val="16"/>
         </w:rPr>
       </w:pPr>
-      <w:r>
-        <w:rPr>
-          <w:rFonts w:ascii="Menlo" w:hAnsi="Menlo" w:cs="Menlo"/>
-          <w:color w:val="000000"/>
-          <w:sz w:val="16"/>
-          <w:szCs w:val="16"/>
-        </w:rPr>
-        <w:t>addSource(OS.</w:t>
+      <w:proofErr w:type="spellStart"/>
+      <w:proofErr w:type="gramStart"/>
+      <w:r>
+        <w:rPr>
+          <w:rFonts w:ascii="Menlo" w:hAnsi="Menlo" w:cs="Menlo"/>
+          <w:color w:val="000000"/>
+          <w:sz w:val="16"/>
+          <w:szCs w:val="16"/>
+        </w:rPr>
+        <w:t>addSource</w:t>
+      </w:r>
+      <w:proofErr w:type="spellEnd"/>
+      <w:r>
+        <w:rPr>
+          <w:rFonts w:ascii="Menlo" w:hAnsi="Menlo" w:cs="Menlo"/>
+          <w:color w:val="000000"/>
+          <w:sz w:val="16"/>
+          <w:szCs w:val="16"/>
+        </w:rPr>
+        <w:t>(</w:t>
+      </w:r>
+      <w:proofErr w:type="spellStart"/>
+      <w:proofErr w:type="gramEnd"/>
+      <w:r>
+        <w:rPr>
+          <w:rFonts w:ascii="Menlo" w:hAnsi="Menlo" w:cs="Menlo"/>
+          <w:color w:val="000000"/>
+          <w:sz w:val="16"/>
+          <w:szCs w:val="16"/>
+        </w:rPr>
+        <w:t>OS.</w:t>
       </w:r>
       <w:r>
         <w:rPr>
@@ -701,6 +945,7 @@
         </w:rPr>
         <w:t>Linux</w:t>
       </w:r>
+      <w:proofErr w:type="spellEnd"/>
       <w:r>
         <w:rPr>
           <w:rFonts w:ascii="Menlo" w:hAnsi="Menlo" w:cs="Menlo"/>
@@ -758,7 +1003,36 @@
           <w:szCs w:val="16"/>
         </w:rPr>
         <w:br/>
-        <w:t>addSource(OS.</w:t>
+      </w:r>
+      <w:proofErr w:type="spellStart"/>
+      <w:r>
+        <w:rPr>
+          <w:rFonts w:ascii="Menlo" w:hAnsi="Menlo" w:cs="Menlo"/>
+          <w:color w:val="000000"/>
+          <w:sz w:val="16"/>
+          <w:szCs w:val="16"/>
+        </w:rPr>
+        <w:t>addSource</w:t>
+      </w:r>
+      <w:proofErr w:type="spellEnd"/>
+      <w:r>
+        <w:rPr>
+          <w:rFonts w:ascii="Menlo" w:hAnsi="Menlo" w:cs="Menlo"/>
+          <w:color w:val="000000"/>
+          <w:sz w:val="16"/>
+          <w:szCs w:val="16"/>
+        </w:rPr>
+        <w:t>(</w:t>
+      </w:r>
+      <w:proofErr w:type="spellStart"/>
+      <w:r>
+        <w:rPr>
+          <w:rFonts w:ascii="Menlo" w:hAnsi="Menlo" w:cs="Menlo"/>
+          <w:color w:val="000000"/>
+          <w:sz w:val="16"/>
+          <w:szCs w:val="16"/>
+        </w:rPr>
+        <w:t>OS.</w:t>
       </w:r>
       <w:r>
         <w:rPr>
@@ -773,6 +1047,7 @@
         </w:rPr>
         <w:t>MacOS</w:t>
       </w:r>
+      <w:proofErr w:type="spellEnd"/>
       <w:r>
         <w:rPr>
           <w:rFonts w:ascii="Menlo" w:hAnsi="Menlo" w:cs="Menlo"/>
@@ -861,6 +1136,7 @@
           <w:szCs w:val="16"/>
         </w:rPr>
       </w:pPr>
+      <w:proofErr w:type="spellStart"/>
       <w:r>
         <w:rPr>
           <w:rFonts w:ascii="Menlo" w:hAnsi="Menlo" w:cs="Menlo"/>
@@ -871,6 +1147,7 @@
         </w:rPr>
         <w:t>CpuIoWaitTime</w:t>
       </w:r>
+      <w:proofErr w:type="spellEnd"/>
     </w:p>
     <w:p>
       <w:pPr>
@@ -884,14 +1161,37 @@
           <w:szCs w:val="16"/>
         </w:rPr>
       </w:pPr>
-      <w:r>
-        <w:rPr>
-          <w:rFonts w:ascii="Menlo" w:hAnsi="Menlo" w:cs="Menlo"/>
-          <w:color w:val="000000"/>
-          <w:sz w:val="16"/>
-          <w:szCs w:val="16"/>
-        </w:rPr>
-        <w:t>addSource(OS.</w:t>
+      <w:proofErr w:type="spellStart"/>
+      <w:proofErr w:type="gramStart"/>
+      <w:r>
+        <w:rPr>
+          <w:rFonts w:ascii="Menlo" w:hAnsi="Menlo" w:cs="Menlo"/>
+          <w:color w:val="000000"/>
+          <w:sz w:val="16"/>
+          <w:szCs w:val="16"/>
+        </w:rPr>
+        <w:t>addSource</w:t>
+      </w:r>
+      <w:proofErr w:type="spellEnd"/>
+      <w:r>
+        <w:rPr>
+          <w:rFonts w:ascii="Menlo" w:hAnsi="Menlo" w:cs="Menlo"/>
+          <w:color w:val="000000"/>
+          <w:sz w:val="16"/>
+          <w:szCs w:val="16"/>
+        </w:rPr>
+        <w:t>(</w:t>
+      </w:r>
+      <w:proofErr w:type="spellStart"/>
+      <w:proofErr w:type="gramEnd"/>
+      <w:r>
+        <w:rPr>
+          <w:rFonts w:ascii="Menlo" w:hAnsi="Menlo" w:cs="Menlo"/>
+          <w:color w:val="000000"/>
+          <w:sz w:val="16"/>
+          <w:szCs w:val="16"/>
+        </w:rPr>
+        <w:t>OS.</w:t>
       </w:r>
       <w:r>
         <w:rPr>
@@ -906,6 +1206,7 @@
         </w:rPr>
         <w:t>Linux</w:t>
       </w:r>
+      <w:proofErr w:type="spellEnd"/>
       <w:r>
         <w:rPr>
           <w:rFonts w:ascii="Menlo" w:hAnsi="Menlo" w:cs="Menlo"/>
@@ -981,6 +1282,7 @@
           <w:szCs w:val="16"/>
         </w:rPr>
       </w:pPr>
+      <w:proofErr w:type="spellStart"/>
       <w:r>
         <w:rPr>
           <w:rFonts w:ascii="Menlo" w:hAnsi="Menlo" w:cs="Menlo"/>
@@ -990,6 +1292,7 @@
         </w:rPr>
         <w:t>CpuNiceTime</w:t>
       </w:r>
+      <w:proofErr w:type="spellEnd"/>
     </w:p>
     <w:p>
       <w:pPr>
@@ -1016,14 +1319,37 @@
           <w:szCs w:val="16"/>
         </w:rPr>
       </w:pPr>
-      <w:r>
-        <w:rPr>
-          <w:rFonts w:ascii="Menlo" w:hAnsi="Menlo" w:cs="Menlo"/>
-          <w:color w:val="000000"/>
-          <w:sz w:val="16"/>
-          <w:szCs w:val="16"/>
-        </w:rPr>
-        <w:t>addSource(OS.</w:t>
+      <w:proofErr w:type="spellStart"/>
+      <w:proofErr w:type="gramStart"/>
+      <w:r>
+        <w:rPr>
+          <w:rFonts w:ascii="Menlo" w:hAnsi="Menlo" w:cs="Menlo"/>
+          <w:color w:val="000000"/>
+          <w:sz w:val="16"/>
+          <w:szCs w:val="16"/>
+        </w:rPr>
+        <w:t>addSource</w:t>
+      </w:r>
+      <w:proofErr w:type="spellEnd"/>
+      <w:r>
+        <w:rPr>
+          <w:rFonts w:ascii="Menlo" w:hAnsi="Menlo" w:cs="Menlo"/>
+          <w:color w:val="000000"/>
+          <w:sz w:val="16"/>
+          <w:szCs w:val="16"/>
+        </w:rPr>
+        <w:t>(</w:t>
+      </w:r>
+      <w:proofErr w:type="spellStart"/>
+      <w:proofErr w:type="gramEnd"/>
+      <w:r>
+        <w:rPr>
+          <w:rFonts w:ascii="Menlo" w:hAnsi="Menlo" w:cs="Menlo"/>
+          <w:color w:val="000000"/>
+          <w:sz w:val="16"/>
+          <w:szCs w:val="16"/>
+        </w:rPr>
+        <w:t>OS.</w:t>
       </w:r>
       <w:r>
         <w:rPr>
@@ -1038,6 +1364,7 @@
         </w:rPr>
         <w:t>Linux</w:t>
       </w:r>
+      <w:proofErr w:type="spellEnd"/>
       <w:r>
         <w:rPr>
           <w:rFonts w:ascii="Menlo" w:hAnsi="Menlo" w:cs="Menlo"/>
@@ -1123,15 +1450,16 @@
           <w:szCs w:val="16"/>
         </w:rPr>
       </w:pPr>
-      <w:r>
-        <w:rPr>
-          <w:rFonts w:ascii="Garamond" w:hAnsi="Garamond"/>
-          <w:sz w:val="16"/>
-          <w:szCs w:val="16"/>
-        </w:rPr>
-        <w:lastRenderedPageBreak/>
+      <w:proofErr w:type="spellStart"/>
+      <w:r>
+        <w:rPr>
+          <w:rFonts w:ascii="Garamond" w:hAnsi="Garamond"/>
+          <w:sz w:val="16"/>
+          <w:szCs w:val="16"/>
+        </w:rPr>
         <w:t>PhysicalMemoryTotal</w:t>
       </w:r>
+      <w:proofErr w:type="spellEnd"/>
       <w:r>
         <w:rPr>
           <w:rFonts w:ascii="Garamond" w:hAnsi="Garamond"/>
@@ -1150,13 +1478,43 @@
           <w:szCs w:val="16"/>
         </w:rPr>
       </w:pPr>
-      <w:r>
-        <w:rPr>
-          <w:rFonts w:ascii="Garamond" w:hAnsi="Garamond"/>
-          <w:sz w:val="16"/>
-          <w:szCs w:val="16"/>
-        </w:rPr>
-        <w:t>addSource(OS.Linux, new Top("-b -n 1 -p 0"));</w:t>
+      <w:proofErr w:type="spellStart"/>
+      <w:proofErr w:type="gramStart"/>
+      <w:r>
+        <w:rPr>
+          <w:rFonts w:ascii="Garamond" w:hAnsi="Garamond"/>
+          <w:sz w:val="16"/>
+          <w:szCs w:val="16"/>
+        </w:rPr>
+        <w:t>addSource</w:t>
+      </w:r>
+      <w:proofErr w:type="spellEnd"/>
+      <w:r>
+        <w:rPr>
+          <w:rFonts w:ascii="Garamond" w:hAnsi="Garamond"/>
+          <w:sz w:val="16"/>
+          <w:szCs w:val="16"/>
+        </w:rPr>
+        <w:t>(</w:t>
+      </w:r>
+      <w:proofErr w:type="spellStart"/>
+      <w:proofErr w:type="gramEnd"/>
+      <w:r>
+        <w:rPr>
+          <w:rFonts w:ascii="Garamond" w:hAnsi="Garamond"/>
+          <w:sz w:val="16"/>
+          <w:szCs w:val="16"/>
+        </w:rPr>
+        <w:t>OS.Linux</w:t>
+      </w:r>
+      <w:proofErr w:type="spellEnd"/>
+      <w:r>
+        <w:rPr>
+          <w:rFonts w:ascii="Garamond" w:hAnsi="Garamond"/>
+          <w:sz w:val="16"/>
+          <w:szCs w:val="16"/>
+        </w:rPr>
+        <w:t>, new Top("-b -n 1 -p 0"));</w:t>
       </w:r>
     </w:p>
     <w:p>
@@ -1191,6 +1549,7 @@
           <w:szCs w:val="16"/>
         </w:rPr>
       </w:pPr>
+      <w:proofErr w:type="spellStart"/>
       <w:r>
         <w:rPr>
           <w:rFonts w:ascii="Menlo" w:hAnsi="Menlo" w:cs="Menlo"/>
@@ -1201,6 +1560,7 @@
         </w:rPr>
         <w:t>PhysicalMemoryUsed</w:t>
       </w:r>
+      <w:proofErr w:type="spellEnd"/>
     </w:p>
     <w:p>
       <w:pPr>
@@ -1214,14 +1574,37 @@
           <w:szCs w:val="16"/>
         </w:rPr>
       </w:pPr>
-      <w:r>
-        <w:rPr>
-          <w:rFonts w:ascii="Menlo" w:hAnsi="Menlo" w:cs="Menlo"/>
-          <w:color w:val="000000"/>
-          <w:sz w:val="16"/>
-          <w:szCs w:val="16"/>
-        </w:rPr>
-        <w:t>addSource(OS.</w:t>
+      <w:proofErr w:type="spellStart"/>
+      <w:proofErr w:type="gramStart"/>
+      <w:r>
+        <w:rPr>
+          <w:rFonts w:ascii="Menlo" w:hAnsi="Menlo" w:cs="Menlo"/>
+          <w:color w:val="000000"/>
+          <w:sz w:val="16"/>
+          <w:szCs w:val="16"/>
+        </w:rPr>
+        <w:t>addSource</w:t>
+      </w:r>
+      <w:proofErr w:type="spellEnd"/>
+      <w:r>
+        <w:rPr>
+          <w:rFonts w:ascii="Menlo" w:hAnsi="Menlo" w:cs="Menlo"/>
+          <w:color w:val="000000"/>
+          <w:sz w:val="16"/>
+          <w:szCs w:val="16"/>
+        </w:rPr>
+        <w:t>(</w:t>
+      </w:r>
+      <w:proofErr w:type="spellStart"/>
+      <w:proofErr w:type="gramEnd"/>
+      <w:r>
+        <w:rPr>
+          <w:rFonts w:ascii="Menlo" w:hAnsi="Menlo" w:cs="Menlo"/>
+          <w:color w:val="000000"/>
+          <w:sz w:val="16"/>
+          <w:szCs w:val="16"/>
+        </w:rPr>
+        <w:t>OS.</w:t>
       </w:r>
       <w:r>
         <w:rPr>
@@ -1236,6 +1619,7 @@
         </w:rPr>
         <w:t>Linux</w:t>
       </w:r>
+      <w:proofErr w:type="spellEnd"/>
       <w:r>
         <w:rPr>
           <w:rFonts w:ascii="Menlo" w:hAnsi="Menlo" w:cs="Menlo"/>
@@ -1293,7 +1677,36 @@
           <w:szCs w:val="16"/>
         </w:rPr>
         <w:br/>
-        <w:t>addSource(OS.</w:t>
+      </w:r>
+      <w:proofErr w:type="spellStart"/>
+      <w:r>
+        <w:rPr>
+          <w:rFonts w:ascii="Menlo" w:hAnsi="Menlo" w:cs="Menlo"/>
+          <w:color w:val="000000"/>
+          <w:sz w:val="16"/>
+          <w:szCs w:val="16"/>
+        </w:rPr>
+        <w:t>addSource</w:t>
+      </w:r>
+      <w:proofErr w:type="spellEnd"/>
+      <w:r>
+        <w:rPr>
+          <w:rFonts w:ascii="Menlo" w:hAnsi="Menlo" w:cs="Menlo"/>
+          <w:color w:val="000000"/>
+          <w:sz w:val="16"/>
+          <w:szCs w:val="16"/>
+        </w:rPr>
+        <w:t>(</w:t>
+      </w:r>
+      <w:proofErr w:type="spellStart"/>
+      <w:r>
+        <w:rPr>
+          <w:rFonts w:ascii="Menlo" w:hAnsi="Menlo" w:cs="Menlo"/>
+          <w:color w:val="000000"/>
+          <w:sz w:val="16"/>
+          <w:szCs w:val="16"/>
+        </w:rPr>
+        <w:t>OS.</w:t>
       </w:r>
       <w:r>
         <w:rPr>
@@ -1308,6 +1721,7 @@
         </w:rPr>
         <w:t>MacOS</w:t>
       </w:r>
+      <w:proofErr w:type="spellEnd"/>
       <w:r>
         <w:rPr>
           <w:rFonts w:ascii="Menlo" w:hAnsi="Menlo" w:cs="Menlo"/>
@@ -1391,14 +1805,36 @@
         </w:rPr>
         <w:t xml:space="preserve">public </w:t>
       </w:r>
-      <w:r>
-        <w:rPr>
-          <w:rFonts w:ascii="Menlo" w:hAnsi="Menlo" w:cs="Menlo"/>
-          <w:color w:val="000000"/>
-          <w:sz w:val="16"/>
-          <w:szCs w:val="16"/>
-        </w:rPr>
-        <w:t>CpuSoftwareInterruptTime() {</w:t>
+      <w:proofErr w:type="spellStart"/>
+      <w:proofErr w:type="gramStart"/>
+      <w:r>
+        <w:rPr>
+          <w:rFonts w:ascii="Menlo" w:hAnsi="Menlo" w:cs="Menlo"/>
+          <w:color w:val="000000"/>
+          <w:sz w:val="16"/>
+          <w:szCs w:val="16"/>
+        </w:rPr>
+        <w:t>CpuSoftwareInterruptTime</w:t>
+      </w:r>
+      <w:proofErr w:type="spellEnd"/>
+      <w:r>
+        <w:rPr>
+          <w:rFonts w:ascii="Menlo" w:hAnsi="Menlo" w:cs="Menlo"/>
+          <w:color w:val="000000"/>
+          <w:sz w:val="16"/>
+          <w:szCs w:val="16"/>
+        </w:rPr>
+        <w:t>(</w:t>
+      </w:r>
+      <w:proofErr w:type="gramEnd"/>
+      <w:r>
+        <w:rPr>
+          <w:rFonts w:ascii="Menlo" w:hAnsi="Menlo" w:cs="Menlo"/>
+          <w:color w:val="000000"/>
+          <w:sz w:val="16"/>
+          <w:szCs w:val="16"/>
+        </w:rPr>
+        <w:t>) {</w:t>
       </w:r>
       <w:r>
         <w:rPr>
@@ -1417,7 +1853,46 @@
           <w:szCs w:val="16"/>
         </w:rPr>
         <w:br/>
-        <w:t xml:space="preserve">    addSource(OS.</w:t>
+      </w:r>
+      <w:r>
+        <w:rPr>
+          <w:rFonts w:ascii="Menlo" w:hAnsi="Menlo" w:cs="Menlo"/>
+          <w:color w:val="000000"/>
+          <w:sz w:val="16"/>
+          <w:szCs w:val="16"/>
+        </w:rPr>
+        <w:lastRenderedPageBreak/>
+        <w:t xml:space="preserve">    </w:t>
+      </w:r>
+      <w:proofErr w:type="spellStart"/>
+      <w:r>
+        <w:rPr>
+          <w:rFonts w:ascii="Menlo" w:hAnsi="Menlo" w:cs="Menlo"/>
+          <w:color w:val="000000"/>
+          <w:sz w:val="16"/>
+          <w:szCs w:val="16"/>
+        </w:rPr>
+        <w:t>addSource</w:t>
+      </w:r>
+      <w:proofErr w:type="spellEnd"/>
+      <w:r>
+        <w:rPr>
+          <w:rFonts w:ascii="Menlo" w:hAnsi="Menlo" w:cs="Menlo"/>
+          <w:color w:val="000000"/>
+          <w:sz w:val="16"/>
+          <w:szCs w:val="16"/>
+        </w:rPr>
+        <w:t>(</w:t>
+      </w:r>
+      <w:proofErr w:type="spellStart"/>
+      <w:r>
+        <w:rPr>
+          <w:rFonts w:ascii="Menlo" w:hAnsi="Menlo" w:cs="Menlo"/>
+          <w:color w:val="000000"/>
+          <w:sz w:val="16"/>
+          <w:szCs w:val="16"/>
+        </w:rPr>
+        <w:t>OS.</w:t>
       </w:r>
       <w:r>
         <w:rPr>
@@ -1432,6 +1907,7 @@
         </w:rPr>
         <w:t>Linux</w:t>
       </w:r>
+      <w:proofErr w:type="spellEnd"/>
       <w:r>
         <w:rPr>
           <w:rFonts w:ascii="Menlo" w:hAnsi="Menlo" w:cs="Menlo"/>
@@ -1536,14 +2012,36 @@
         </w:rPr>
         <w:t xml:space="preserve">public </w:t>
       </w:r>
-      <w:r>
-        <w:rPr>
-          <w:rFonts w:ascii="Menlo" w:hAnsi="Menlo" w:cs="Menlo"/>
-          <w:color w:val="000000"/>
-          <w:sz w:val="16"/>
-          <w:szCs w:val="16"/>
-        </w:rPr>
-        <w:t>LoadAverageLastTenMinutes() {</w:t>
+      <w:proofErr w:type="spellStart"/>
+      <w:proofErr w:type="gramStart"/>
+      <w:r>
+        <w:rPr>
+          <w:rFonts w:ascii="Menlo" w:hAnsi="Menlo" w:cs="Menlo"/>
+          <w:color w:val="000000"/>
+          <w:sz w:val="16"/>
+          <w:szCs w:val="16"/>
+        </w:rPr>
+        <w:t>LoadAverageLastTenMinutes</w:t>
+      </w:r>
+      <w:proofErr w:type="spellEnd"/>
+      <w:r>
+        <w:rPr>
+          <w:rFonts w:ascii="Menlo" w:hAnsi="Menlo" w:cs="Menlo"/>
+          <w:color w:val="000000"/>
+          <w:sz w:val="16"/>
+          <w:szCs w:val="16"/>
+        </w:rPr>
+        <w:t>(</w:t>
+      </w:r>
+      <w:proofErr w:type="gramEnd"/>
+      <w:r>
+        <w:rPr>
+          <w:rFonts w:ascii="Menlo" w:hAnsi="Menlo" w:cs="Menlo"/>
+          <w:color w:val="000000"/>
+          <w:sz w:val="16"/>
+          <w:szCs w:val="16"/>
+        </w:rPr>
+        <w:t>) {</w:t>
       </w:r>
       <w:r>
         <w:rPr>
@@ -1562,7 +2060,37 @@
           <w:szCs w:val="16"/>
         </w:rPr>
         <w:br/>
-        <w:t xml:space="preserve">    addSource(OS.</w:t>
+        <w:t xml:space="preserve">    </w:t>
+      </w:r>
+      <w:proofErr w:type="spellStart"/>
+      <w:r>
+        <w:rPr>
+          <w:rFonts w:ascii="Menlo" w:hAnsi="Menlo" w:cs="Menlo"/>
+          <w:color w:val="000000"/>
+          <w:sz w:val="16"/>
+          <w:szCs w:val="16"/>
+        </w:rPr>
+        <w:t>addSource</w:t>
+      </w:r>
+      <w:proofErr w:type="spellEnd"/>
+      <w:r>
+        <w:rPr>
+          <w:rFonts w:ascii="Menlo" w:hAnsi="Menlo" w:cs="Menlo"/>
+          <w:color w:val="000000"/>
+          <w:sz w:val="16"/>
+          <w:szCs w:val="16"/>
+        </w:rPr>
+        <w:t>(</w:t>
+      </w:r>
+      <w:proofErr w:type="spellStart"/>
+      <w:r>
+        <w:rPr>
+          <w:rFonts w:ascii="Menlo" w:hAnsi="Menlo" w:cs="Menlo"/>
+          <w:color w:val="000000"/>
+          <w:sz w:val="16"/>
+          <w:szCs w:val="16"/>
+        </w:rPr>
+        <w:t>OS.</w:t>
       </w:r>
       <w:r>
         <w:rPr>
@@ -1577,6 +2105,7 @@
         </w:rPr>
         <w:t>Linux</w:t>
       </w:r>
+      <w:proofErr w:type="spellEnd"/>
       <w:r>
         <w:rPr>
           <w:rFonts w:ascii="Menlo" w:hAnsi="Menlo" w:cs="Menlo"/>
@@ -1634,7 +2163,37 @@
           <w:szCs w:val="16"/>
         </w:rPr>
         <w:br/>
-        <w:t xml:space="preserve">    addSource(OS.</w:t>
+        <w:t xml:space="preserve">    </w:t>
+      </w:r>
+      <w:proofErr w:type="spellStart"/>
+      <w:r>
+        <w:rPr>
+          <w:rFonts w:ascii="Menlo" w:hAnsi="Menlo" w:cs="Menlo"/>
+          <w:color w:val="000000"/>
+          <w:sz w:val="16"/>
+          <w:szCs w:val="16"/>
+        </w:rPr>
+        <w:t>addSource</w:t>
+      </w:r>
+      <w:proofErr w:type="spellEnd"/>
+      <w:r>
+        <w:rPr>
+          <w:rFonts w:ascii="Menlo" w:hAnsi="Menlo" w:cs="Menlo"/>
+          <w:color w:val="000000"/>
+          <w:sz w:val="16"/>
+          <w:szCs w:val="16"/>
+        </w:rPr>
+        <w:t>(</w:t>
+      </w:r>
+      <w:proofErr w:type="spellStart"/>
+      <w:r>
+        <w:rPr>
+          <w:rFonts w:ascii="Menlo" w:hAnsi="Menlo" w:cs="Menlo"/>
+          <w:color w:val="000000"/>
+          <w:sz w:val="16"/>
+          <w:szCs w:val="16"/>
+        </w:rPr>
+        <w:t>OS.</w:t>
       </w:r>
       <w:r>
         <w:rPr>
@@ -1649,6 +2208,7 @@
         </w:rPr>
         <w:t>MacOS</w:t>
       </w:r>
+      <w:proofErr w:type="spellEnd"/>
       <w:r>
         <w:rPr>
           <w:rFonts w:ascii="Menlo" w:hAnsi="Menlo" w:cs="Menlo"/>
@@ -1733,14 +2293,36 @@
         </w:rPr>
         <w:t xml:space="preserve">public </w:t>
       </w:r>
-      <w:r>
-        <w:rPr>
-          <w:rFonts w:ascii="Menlo" w:hAnsi="Menlo" w:cs="Menlo"/>
-          <w:color w:val="000000"/>
-          <w:sz w:val="16"/>
-          <w:szCs w:val="16"/>
-        </w:rPr>
-        <w:t>CpuIdleTime() {</w:t>
+      <w:proofErr w:type="spellStart"/>
+      <w:proofErr w:type="gramStart"/>
+      <w:r>
+        <w:rPr>
+          <w:rFonts w:ascii="Menlo" w:hAnsi="Menlo" w:cs="Menlo"/>
+          <w:color w:val="000000"/>
+          <w:sz w:val="16"/>
+          <w:szCs w:val="16"/>
+        </w:rPr>
+        <w:t>CpuIdleTime</w:t>
+      </w:r>
+      <w:proofErr w:type="spellEnd"/>
+      <w:r>
+        <w:rPr>
+          <w:rFonts w:ascii="Menlo" w:hAnsi="Menlo" w:cs="Menlo"/>
+          <w:color w:val="000000"/>
+          <w:sz w:val="16"/>
+          <w:szCs w:val="16"/>
+        </w:rPr>
+        <w:t>(</w:t>
+      </w:r>
+      <w:proofErr w:type="gramEnd"/>
+      <w:r>
+        <w:rPr>
+          <w:rFonts w:ascii="Menlo" w:hAnsi="Menlo" w:cs="Menlo"/>
+          <w:color w:val="000000"/>
+          <w:sz w:val="16"/>
+          <w:szCs w:val="16"/>
+        </w:rPr>
+        <w:t>) {</w:t>
       </w:r>
       <w:r>
         <w:rPr>
@@ -1759,7 +2341,37 @@
           <w:szCs w:val="16"/>
         </w:rPr>
         <w:br/>
-        <w:t xml:space="preserve">    addSource(OS.</w:t>
+        <w:t xml:space="preserve">    </w:t>
+      </w:r>
+      <w:proofErr w:type="spellStart"/>
+      <w:r>
+        <w:rPr>
+          <w:rFonts w:ascii="Menlo" w:hAnsi="Menlo" w:cs="Menlo"/>
+          <w:color w:val="000000"/>
+          <w:sz w:val="16"/>
+          <w:szCs w:val="16"/>
+        </w:rPr>
+        <w:t>addSource</w:t>
+      </w:r>
+      <w:proofErr w:type="spellEnd"/>
+      <w:r>
+        <w:rPr>
+          <w:rFonts w:ascii="Menlo" w:hAnsi="Menlo" w:cs="Menlo"/>
+          <w:color w:val="000000"/>
+          <w:sz w:val="16"/>
+          <w:szCs w:val="16"/>
+        </w:rPr>
+        <w:t>(</w:t>
+      </w:r>
+      <w:proofErr w:type="spellStart"/>
+      <w:r>
+        <w:rPr>
+          <w:rFonts w:ascii="Menlo" w:hAnsi="Menlo" w:cs="Menlo"/>
+          <w:color w:val="000000"/>
+          <w:sz w:val="16"/>
+          <w:szCs w:val="16"/>
+        </w:rPr>
+        <w:t>OS.</w:t>
       </w:r>
       <w:r>
         <w:rPr>
@@ -1774,6 +2386,7 @@
         </w:rPr>
         <w:t>Linux</w:t>
       </w:r>
+      <w:proofErr w:type="spellEnd"/>
       <w:r>
         <w:rPr>
           <w:rFonts w:ascii="Menlo" w:hAnsi="Menlo" w:cs="Menlo"/>
@@ -1831,7 +2444,37 @@
           <w:szCs w:val="16"/>
         </w:rPr>
         <w:br/>
-        <w:t xml:space="preserve">    addSource(OS.</w:t>
+        <w:t xml:space="preserve">    </w:t>
+      </w:r>
+      <w:proofErr w:type="spellStart"/>
+      <w:r>
+        <w:rPr>
+          <w:rFonts w:ascii="Menlo" w:hAnsi="Menlo" w:cs="Menlo"/>
+          <w:color w:val="000000"/>
+          <w:sz w:val="16"/>
+          <w:szCs w:val="16"/>
+        </w:rPr>
+        <w:t>addSource</w:t>
+      </w:r>
+      <w:proofErr w:type="spellEnd"/>
+      <w:r>
+        <w:rPr>
+          <w:rFonts w:ascii="Menlo" w:hAnsi="Menlo" w:cs="Menlo"/>
+          <w:color w:val="000000"/>
+          <w:sz w:val="16"/>
+          <w:szCs w:val="16"/>
+        </w:rPr>
+        <w:t>(</w:t>
+      </w:r>
+      <w:proofErr w:type="spellStart"/>
+      <w:r>
+        <w:rPr>
+          <w:rFonts w:ascii="Menlo" w:hAnsi="Menlo" w:cs="Menlo"/>
+          <w:color w:val="000000"/>
+          <w:sz w:val="16"/>
+          <w:szCs w:val="16"/>
+        </w:rPr>
+        <w:t>OS.</w:t>
       </w:r>
       <w:r>
         <w:rPr>
@@ -1846,6 +2489,7 @@
         </w:rPr>
         <w:t>MacOS</w:t>
       </w:r>
+      <w:proofErr w:type="spellEnd"/>
       <w:r>
         <w:rPr>
           <w:rFonts w:ascii="Menlo" w:hAnsi="Menlo" w:cs="Menlo"/>
@@ -1930,14 +2574,36 @@
         </w:rPr>
         <w:t xml:space="preserve">public </w:t>
       </w:r>
-      <w:r>
-        <w:rPr>
-          <w:rFonts w:ascii="Menlo" w:hAnsi="Menlo" w:cs="Menlo"/>
-          <w:color w:val="000000"/>
-          <w:sz w:val="16"/>
-          <w:szCs w:val="16"/>
-        </w:rPr>
-        <w:t>SwapFree() {</w:t>
+      <w:proofErr w:type="spellStart"/>
+      <w:proofErr w:type="gramStart"/>
+      <w:r>
+        <w:rPr>
+          <w:rFonts w:ascii="Menlo" w:hAnsi="Menlo" w:cs="Menlo"/>
+          <w:color w:val="000000"/>
+          <w:sz w:val="16"/>
+          <w:szCs w:val="16"/>
+        </w:rPr>
+        <w:t>SwapFree</w:t>
+      </w:r>
+      <w:proofErr w:type="spellEnd"/>
+      <w:r>
+        <w:rPr>
+          <w:rFonts w:ascii="Menlo" w:hAnsi="Menlo" w:cs="Menlo"/>
+          <w:color w:val="000000"/>
+          <w:sz w:val="16"/>
+          <w:szCs w:val="16"/>
+        </w:rPr>
+        <w:t>(</w:t>
+      </w:r>
+      <w:proofErr w:type="gramEnd"/>
+      <w:r>
+        <w:rPr>
+          <w:rFonts w:ascii="Menlo" w:hAnsi="Menlo" w:cs="Menlo"/>
+          <w:color w:val="000000"/>
+          <w:sz w:val="16"/>
+          <w:szCs w:val="16"/>
+        </w:rPr>
+        <w:t>) {</w:t>
       </w:r>
       <w:r>
         <w:rPr>
@@ -1956,7 +2622,37 @@
           <w:szCs w:val="16"/>
         </w:rPr>
         <w:br/>
-        <w:t xml:space="preserve">    addSource(OS.</w:t>
+        <w:t xml:space="preserve">    </w:t>
+      </w:r>
+      <w:proofErr w:type="spellStart"/>
+      <w:r>
+        <w:rPr>
+          <w:rFonts w:ascii="Menlo" w:hAnsi="Menlo" w:cs="Menlo"/>
+          <w:color w:val="000000"/>
+          <w:sz w:val="16"/>
+          <w:szCs w:val="16"/>
+        </w:rPr>
+        <w:t>addSource</w:t>
+      </w:r>
+      <w:proofErr w:type="spellEnd"/>
+      <w:r>
+        <w:rPr>
+          <w:rFonts w:ascii="Menlo" w:hAnsi="Menlo" w:cs="Menlo"/>
+          <w:color w:val="000000"/>
+          <w:sz w:val="16"/>
+          <w:szCs w:val="16"/>
+        </w:rPr>
+        <w:t>(</w:t>
+      </w:r>
+      <w:proofErr w:type="spellStart"/>
+      <w:r>
+        <w:rPr>
+          <w:rFonts w:ascii="Menlo" w:hAnsi="Menlo" w:cs="Menlo"/>
+          <w:color w:val="000000"/>
+          <w:sz w:val="16"/>
+          <w:szCs w:val="16"/>
+        </w:rPr>
+        <w:t>OS.</w:t>
       </w:r>
       <w:r>
         <w:rPr>
@@ -1971,6 +2667,7 @@
         </w:rPr>
         <w:t>Linux</w:t>
       </w:r>
+      <w:proofErr w:type="spellEnd"/>
       <w:r>
         <w:rPr>
           <w:rFonts w:ascii="Menlo" w:hAnsi="Menlo" w:cs="Menlo"/>
@@ -2055,14 +2752,36 @@
         </w:rPr>
         <w:t xml:space="preserve">public </w:t>
       </w:r>
-      <w:r>
-        <w:rPr>
-          <w:rFonts w:ascii="Menlo" w:hAnsi="Menlo" w:cs="Menlo"/>
-          <w:color w:val="000000"/>
-          <w:sz w:val="16"/>
-          <w:szCs w:val="16"/>
-        </w:rPr>
-        <w:t>LoadAverageLastMinute() {</w:t>
+      <w:proofErr w:type="spellStart"/>
+      <w:proofErr w:type="gramStart"/>
+      <w:r>
+        <w:rPr>
+          <w:rFonts w:ascii="Menlo" w:hAnsi="Menlo" w:cs="Menlo"/>
+          <w:color w:val="000000"/>
+          <w:sz w:val="16"/>
+          <w:szCs w:val="16"/>
+        </w:rPr>
+        <w:t>LoadAverageLastMinute</w:t>
+      </w:r>
+      <w:proofErr w:type="spellEnd"/>
+      <w:r>
+        <w:rPr>
+          <w:rFonts w:ascii="Menlo" w:hAnsi="Menlo" w:cs="Menlo"/>
+          <w:color w:val="000000"/>
+          <w:sz w:val="16"/>
+          <w:szCs w:val="16"/>
+        </w:rPr>
+        <w:t>(</w:t>
+      </w:r>
+      <w:proofErr w:type="gramEnd"/>
+      <w:r>
+        <w:rPr>
+          <w:rFonts w:ascii="Menlo" w:hAnsi="Menlo" w:cs="Menlo"/>
+          <w:color w:val="000000"/>
+          <w:sz w:val="16"/>
+          <w:szCs w:val="16"/>
+        </w:rPr>
+        <w:t>) {</w:t>
       </w:r>
       <w:r>
         <w:rPr>
@@ -2081,7 +2800,37 @@
           <w:szCs w:val="16"/>
         </w:rPr>
         <w:br/>
-        <w:t xml:space="preserve">    addSource(OS.</w:t>
+        <w:t xml:space="preserve">    </w:t>
+      </w:r>
+      <w:proofErr w:type="spellStart"/>
+      <w:r>
+        <w:rPr>
+          <w:rFonts w:ascii="Menlo" w:hAnsi="Menlo" w:cs="Menlo"/>
+          <w:color w:val="000000"/>
+          <w:sz w:val="16"/>
+          <w:szCs w:val="16"/>
+        </w:rPr>
+        <w:t>addSource</w:t>
+      </w:r>
+      <w:proofErr w:type="spellEnd"/>
+      <w:r>
+        <w:rPr>
+          <w:rFonts w:ascii="Menlo" w:hAnsi="Menlo" w:cs="Menlo"/>
+          <w:color w:val="000000"/>
+          <w:sz w:val="16"/>
+          <w:szCs w:val="16"/>
+        </w:rPr>
+        <w:t>(</w:t>
+      </w:r>
+      <w:proofErr w:type="spellStart"/>
+      <w:r>
+        <w:rPr>
+          <w:rFonts w:ascii="Menlo" w:hAnsi="Menlo" w:cs="Menlo"/>
+          <w:color w:val="000000"/>
+          <w:sz w:val="16"/>
+          <w:szCs w:val="16"/>
+        </w:rPr>
+        <w:t>OS.</w:t>
       </w:r>
       <w:r>
         <w:rPr>
@@ -2096,6 +2845,7 @@
         </w:rPr>
         <w:t>Linux</w:t>
       </w:r>
+      <w:proofErr w:type="spellEnd"/>
       <w:r>
         <w:rPr>
           <w:rFonts w:ascii="Menlo" w:hAnsi="Menlo" w:cs="Menlo"/>
@@ -2153,7 +2903,37 @@
           <w:szCs w:val="16"/>
         </w:rPr>
         <w:br/>
-        <w:t xml:space="preserve">    addSource(OS.</w:t>
+        <w:t xml:space="preserve">    </w:t>
+      </w:r>
+      <w:proofErr w:type="spellStart"/>
+      <w:r>
+        <w:rPr>
+          <w:rFonts w:ascii="Menlo" w:hAnsi="Menlo" w:cs="Menlo"/>
+          <w:color w:val="000000"/>
+          <w:sz w:val="16"/>
+          <w:szCs w:val="16"/>
+        </w:rPr>
+        <w:t>addSource</w:t>
+      </w:r>
+      <w:proofErr w:type="spellEnd"/>
+      <w:r>
+        <w:rPr>
+          <w:rFonts w:ascii="Menlo" w:hAnsi="Menlo" w:cs="Menlo"/>
+          <w:color w:val="000000"/>
+          <w:sz w:val="16"/>
+          <w:szCs w:val="16"/>
+        </w:rPr>
+        <w:t>(</w:t>
+      </w:r>
+      <w:proofErr w:type="spellStart"/>
+      <w:r>
+        <w:rPr>
+          <w:rFonts w:ascii="Menlo" w:hAnsi="Menlo" w:cs="Menlo"/>
+          <w:color w:val="000000"/>
+          <w:sz w:val="16"/>
+          <w:szCs w:val="16"/>
+        </w:rPr>
+        <w:t>OS.</w:t>
       </w:r>
       <w:r>
         <w:rPr>
@@ -2168,6 +2948,7 @@
         </w:rPr>
         <w:t>MacOS</w:t>
       </w:r>
+      <w:proofErr w:type="spellEnd"/>
       <w:r>
         <w:rPr>
           <w:rFonts w:ascii="Menlo" w:hAnsi="Menlo" w:cs="Menlo"/>
@@ -2252,14 +3033,36 @@
         </w:rPr>
         <w:t xml:space="preserve">public </w:t>
       </w:r>
-      <w:r>
-        <w:rPr>
-          <w:rFonts w:ascii="Menlo" w:hAnsi="Menlo" w:cs="Menlo"/>
-          <w:color w:val="000000"/>
-          <w:sz w:val="16"/>
-          <w:szCs w:val="16"/>
-        </w:rPr>
-        <w:t>LoadAverageLastFiveMinutes() {</w:t>
+      <w:proofErr w:type="spellStart"/>
+      <w:proofErr w:type="gramStart"/>
+      <w:r>
+        <w:rPr>
+          <w:rFonts w:ascii="Menlo" w:hAnsi="Menlo" w:cs="Menlo"/>
+          <w:color w:val="000000"/>
+          <w:sz w:val="16"/>
+          <w:szCs w:val="16"/>
+        </w:rPr>
+        <w:t>LoadAverageLastFiveMinutes</w:t>
+      </w:r>
+      <w:proofErr w:type="spellEnd"/>
+      <w:r>
+        <w:rPr>
+          <w:rFonts w:ascii="Menlo" w:hAnsi="Menlo" w:cs="Menlo"/>
+          <w:color w:val="000000"/>
+          <w:sz w:val="16"/>
+          <w:szCs w:val="16"/>
+        </w:rPr>
+        <w:t>(</w:t>
+      </w:r>
+      <w:proofErr w:type="gramEnd"/>
+      <w:r>
+        <w:rPr>
+          <w:rFonts w:ascii="Menlo" w:hAnsi="Menlo" w:cs="Menlo"/>
+          <w:color w:val="000000"/>
+          <w:sz w:val="16"/>
+          <w:szCs w:val="16"/>
+        </w:rPr>
+        <w:t>) {</w:t>
       </w:r>
       <w:r>
         <w:rPr>
@@ -2278,7 +3081,37 @@
           <w:szCs w:val="16"/>
         </w:rPr>
         <w:br/>
-        <w:t xml:space="preserve">    addSource(OS.</w:t>
+        <w:t xml:space="preserve">    </w:t>
+      </w:r>
+      <w:proofErr w:type="spellStart"/>
+      <w:r>
+        <w:rPr>
+          <w:rFonts w:ascii="Menlo" w:hAnsi="Menlo" w:cs="Menlo"/>
+          <w:color w:val="000000"/>
+          <w:sz w:val="16"/>
+          <w:szCs w:val="16"/>
+        </w:rPr>
+        <w:t>addSource</w:t>
+      </w:r>
+      <w:proofErr w:type="spellEnd"/>
+      <w:r>
+        <w:rPr>
+          <w:rFonts w:ascii="Menlo" w:hAnsi="Menlo" w:cs="Menlo"/>
+          <w:color w:val="000000"/>
+          <w:sz w:val="16"/>
+          <w:szCs w:val="16"/>
+        </w:rPr>
+        <w:t>(</w:t>
+      </w:r>
+      <w:proofErr w:type="spellStart"/>
+      <w:r>
+        <w:rPr>
+          <w:rFonts w:ascii="Menlo" w:hAnsi="Menlo" w:cs="Menlo"/>
+          <w:color w:val="000000"/>
+          <w:sz w:val="16"/>
+          <w:szCs w:val="16"/>
+        </w:rPr>
+        <w:t>OS.</w:t>
       </w:r>
       <w:r>
         <w:rPr>
@@ -2293,6 +3126,7 @@
         </w:rPr>
         <w:t>Linux</w:t>
       </w:r>
+      <w:proofErr w:type="spellEnd"/>
       <w:r>
         <w:rPr>
           <w:rFonts w:ascii="Menlo" w:hAnsi="Menlo" w:cs="Menlo"/>
@@ -2350,7 +3184,37 @@
           <w:szCs w:val="16"/>
         </w:rPr>
         <w:br/>
-        <w:t xml:space="preserve">    addSource(OS.</w:t>
+        <w:t xml:space="preserve">    </w:t>
+      </w:r>
+      <w:proofErr w:type="spellStart"/>
+      <w:r>
+        <w:rPr>
+          <w:rFonts w:ascii="Menlo" w:hAnsi="Menlo" w:cs="Menlo"/>
+          <w:color w:val="000000"/>
+          <w:sz w:val="16"/>
+          <w:szCs w:val="16"/>
+        </w:rPr>
+        <w:t>addSource</w:t>
+      </w:r>
+      <w:proofErr w:type="spellEnd"/>
+      <w:r>
+        <w:rPr>
+          <w:rFonts w:ascii="Menlo" w:hAnsi="Menlo" w:cs="Menlo"/>
+          <w:color w:val="000000"/>
+          <w:sz w:val="16"/>
+          <w:szCs w:val="16"/>
+        </w:rPr>
+        <w:t>(</w:t>
+      </w:r>
+      <w:proofErr w:type="spellStart"/>
+      <w:r>
+        <w:rPr>
+          <w:rFonts w:ascii="Menlo" w:hAnsi="Menlo" w:cs="Menlo"/>
+          <w:color w:val="000000"/>
+          <w:sz w:val="16"/>
+          <w:szCs w:val="16"/>
+        </w:rPr>
+        <w:t>OS.</w:t>
       </w:r>
       <w:r>
         <w:rPr>
@@ -2365,6 +3229,7 @@
         </w:rPr>
         <w:t>MacOS</w:t>
       </w:r>
+      <w:proofErr w:type="spellEnd"/>
       <w:r>
         <w:rPr>
           <w:rFonts w:ascii="Menlo" w:hAnsi="Menlo" w:cs="Menlo"/>
@@ -2459,14 +3324,36 @@
         </w:rPr>
         <w:t xml:space="preserve">public </w:t>
       </w:r>
-      <w:r>
-        <w:rPr>
-          <w:rFonts w:ascii="Menlo" w:hAnsi="Menlo" w:cs="Menlo"/>
-          <w:color w:val="000000"/>
-          <w:sz w:val="16"/>
-          <w:szCs w:val="16"/>
-        </w:rPr>
-        <w:t>CpuKernelTime() {</w:t>
+      <w:proofErr w:type="spellStart"/>
+      <w:proofErr w:type="gramStart"/>
+      <w:r>
+        <w:rPr>
+          <w:rFonts w:ascii="Menlo" w:hAnsi="Menlo" w:cs="Menlo"/>
+          <w:color w:val="000000"/>
+          <w:sz w:val="16"/>
+          <w:szCs w:val="16"/>
+        </w:rPr>
+        <w:t>CpuKernelTime</w:t>
+      </w:r>
+      <w:proofErr w:type="spellEnd"/>
+      <w:r>
+        <w:rPr>
+          <w:rFonts w:ascii="Menlo" w:hAnsi="Menlo" w:cs="Menlo"/>
+          <w:color w:val="000000"/>
+          <w:sz w:val="16"/>
+          <w:szCs w:val="16"/>
+        </w:rPr>
+        <w:t>(</w:t>
+      </w:r>
+      <w:proofErr w:type="gramEnd"/>
+      <w:r>
+        <w:rPr>
+          <w:rFonts w:ascii="Menlo" w:hAnsi="Menlo" w:cs="Menlo"/>
+          <w:color w:val="000000"/>
+          <w:sz w:val="16"/>
+          <w:szCs w:val="16"/>
+        </w:rPr>
+        <w:t>) {</w:t>
       </w:r>
       <w:r>
         <w:rPr>
@@ -2485,7 +3372,37 @@
           <w:szCs w:val="16"/>
         </w:rPr>
         <w:br/>
-        <w:t xml:space="preserve">    addSource(OS.</w:t>
+        <w:t xml:space="preserve">    </w:t>
+      </w:r>
+      <w:proofErr w:type="spellStart"/>
+      <w:r>
+        <w:rPr>
+          <w:rFonts w:ascii="Menlo" w:hAnsi="Menlo" w:cs="Menlo"/>
+          <w:color w:val="000000"/>
+          <w:sz w:val="16"/>
+          <w:szCs w:val="16"/>
+        </w:rPr>
+        <w:t>addSource</w:t>
+      </w:r>
+      <w:proofErr w:type="spellEnd"/>
+      <w:r>
+        <w:rPr>
+          <w:rFonts w:ascii="Menlo" w:hAnsi="Menlo" w:cs="Menlo"/>
+          <w:color w:val="000000"/>
+          <w:sz w:val="16"/>
+          <w:szCs w:val="16"/>
+        </w:rPr>
+        <w:t>(</w:t>
+      </w:r>
+      <w:proofErr w:type="spellStart"/>
+      <w:r>
+        <w:rPr>
+          <w:rFonts w:ascii="Menlo" w:hAnsi="Menlo" w:cs="Menlo"/>
+          <w:color w:val="000000"/>
+          <w:sz w:val="16"/>
+          <w:szCs w:val="16"/>
+        </w:rPr>
+        <w:t>OS.</w:t>
       </w:r>
       <w:r>
         <w:rPr>
@@ -2500,6 +3417,7 @@
         </w:rPr>
         <w:t>Linux</w:t>
       </w:r>
+      <w:proofErr w:type="spellEnd"/>
       <w:r>
         <w:rPr>
           <w:rFonts w:ascii="Menlo" w:hAnsi="Menlo" w:cs="Menlo"/>
@@ -2557,7 +3475,37 @@
           <w:szCs w:val="16"/>
         </w:rPr>
         <w:br/>
-        <w:t xml:space="preserve">    addSource(OS.</w:t>
+        <w:t xml:space="preserve">    </w:t>
+      </w:r>
+      <w:proofErr w:type="spellStart"/>
+      <w:r>
+        <w:rPr>
+          <w:rFonts w:ascii="Menlo" w:hAnsi="Menlo" w:cs="Menlo"/>
+          <w:color w:val="000000"/>
+          <w:sz w:val="16"/>
+          <w:szCs w:val="16"/>
+        </w:rPr>
+        <w:t>addSource</w:t>
+      </w:r>
+      <w:proofErr w:type="spellEnd"/>
+      <w:r>
+        <w:rPr>
+          <w:rFonts w:ascii="Menlo" w:hAnsi="Menlo" w:cs="Menlo"/>
+          <w:color w:val="000000"/>
+          <w:sz w:val="16"/>
+          <w:szCs w:val="16"/>
+        </w:rPr>
+        <w:t>(</w:t>
+      </w:r>
+      <w:proofErr w:type="spellStart"/>
+      <w:r>
+        <w:rPr>
+          <w:rFonts w:ascii="Menlo" w:hAnsi="Menlo" w:cs="Menlo"/>
+          <w:color w:val="000000"/>
+          <w:sz w:val="16"/>
+          <w:szCs w:val="16"/>
+        </w:rPr>
+        <w:t>OS.</w:t>
       </w:r>
       <w:r>
         <w:rPr>
@@ -2572,6 +3520,7 @@
         </w:rPr>
         <w:t>MacOS</w:t>
       </w:r>
+      <w:proofErr w:type="spellEnd"/>
       <w:r>
         <w:rPr>
           <w:rFonts w:ascii="Menlo" w:hAnsi="Menlo" w:cs="Menlo"/>
@@ -2656,14 +3605,36 @@
         </w:rPr>
         <w:t xml:space="preserve">public </w:t>
       </w:r>
-      <w:r>
-        <w:rPr>
-          <w:rFonts w:ascii="Menlo" w:hAnsi="Menlo" w:cs="Menlo"/>
-          <w:color w:val="000000"/>
-          <w:sz w:val="16"/>
-          <w:szCs w:val="16"/>
-        </w:rPr>
-        <w:t>CpuStolenTime() {</w:t>
+      <w:proofErr w:type="spellStart"/>
+      <w:proofErr w:type="gramStart"/>
+      <w:r>
+        <w:rPr>
+          <w:rFonts w:ascii="Menlo" w:hAnsi="Menlo" w:cs="Menlo"/>
+          <w:color w:val="000000"/>
+          <w:sz w:val="16"/>
+          <w:szCs w:val="16"/>
+        </w:rPr>
+        <w:t>CpuStolenTime</w:t>
+      </w:r>
+      <w:proofErr w:type="spellEnd"/>
+      <w:r>
+        <w:rPr>
+          <w:rFonts w:ascii="Menlo" w:hAnsi="Menlo" w:cs="Menlo"/>
+          <w:color w:val="000000"/>
+          <w:sz w:val="16"/>
+          <w:szCs w:val="16"/>
+        </w:rPr>
+        <w:t>(</w:t>
+      </w:r>
+      <w:proofErr w:type="gramEnd"/>
+      <w:r>
+        <w:rPr>
+          <w:rFonts w:ascii="Menlo" w:hAnsi="Menlo" w:cs="Menlo"/>
+          <w:color w:val="000000"/>
+          <w:sz w:val="16"/>
+          <w:szCs w:val="16"/>
+        </w:rPr>
+        <w:t>) {</w:t>
       </w:r>
       <w:r>
         <w:rPr>
@@ -2682,7 +3653,37 @@
           <w:szCs w:val="16"/>
         </w:rPr>
         <w:br/>
-        <w:t xml:space="preserve">    addSource(OS.</w:t>
+        <w:t xml:space="preserve">    </w:t>
+      </w:r>
+      <w:proofErr w:type="spellStart"/>
+      <w:r>
+        <w:rPr>
+          <w:rFonts w:ascii="Menlo" w:hAnsi="Menlo" w:cs="Menlo"/>
+          <w:color w:val="000000"/>
+          <w:sz w:val="16"/>
+          <w:szCs w:val="16"/>
+        </w:rPr>
+        <w:t>addSource</w:t>
+      </w:r>
+      <w:proofErr w:type="spellEnd"/>
+      <w:r>
+        <w:rPr>
+          <w:rFonts w:ascii="Menlo" w:hAnsi="Menlo" w:cs="Menlo"/>
+          <w:color w:val="000000"/>
+          <w:sz w:val="16"/>
+          <w:szCs w:val="16"/>
+        </w:rPr>
+        <w:t>(</w:t>
+      </w:r>
+      <w:proofErr w:type="spellStart"/>
+      <w:r>
+        <w:rPr>
+          <w:rFonts w:ascii="Menlo" w:hAnsi="Menlo" w:cs="Menlo"/>
+          <w:color w:val="000000"/>
+          <w:sz w:val="16"/>
+          <w:szCs w:val="16"/>
+        </w:rPr>
+        <w:t>OS.</w:t>
       </w:r>
       <w:r>
         <w:rPr>
@@ -2697,6 +3698,7 @@
         </w:rPr>
         <w:t>Linux</w:t>
       </w:r>
+      <w:proofErr w:type="spellEnd"/>
       <w:r>
         <w:rPr>
           <w:rFonts w:ascii="Menlo" w:hAnsi="Menlo" w:cs="Menlo"/>
@@ -2781,14 +3783,36 @@
         </w:rPr>
         <w:t xml:space="preserve">public </w:t>
       </w:r>
-      <w:r>
-        <w:rPr>
-          <w:rFonts w:ascii="Menlo" w:hAnsi="Menlo" w:cs="Menlo"/>
-          <w:color w:val="000000"/>
-          <w:sz w:val="16"/>
-          <w:szCs w:val="16"/>
-        </w:rPr>
-        <w:t>CpuHardwareInterruptTime() {</w:t>
+      <w:proofErr w:type="spellStart"/>
+      <w:proofErr w:type="gramStart"/>
+      <w:r>
+        <w:rPr>
+          <w:rFonts w:ascii="Menlo" w:hAnsi="Menlo" w:cs="Menlo"/>
+          <w:color w:val="000000"/>
+          <w:sz w:val="16"/>
+          <w:szCs w:val="16"/>
+        </w:rPr>
+        <w:t>CpuHardwareInterruptTime</w:t>
+      </w:r>
+      <w:proofErr w:type="spellEnd"/>
+      <w:r>
+        <w:rPr>
+          <w:rFonts w:ascii="Menlo" w:hAnsi="Menlo" w:cs="Menlo"/>
+          <w:color w:val="000000"/>
+          <w:sz w:val="16"/>
+          <w:szCs w:val="16"/>
+        </w:rPr>
+        <w:t>(</w:t>
+      </w:r>
+      <w:proofErr w:type="gramEnd"/>
+      <w:r>
+        <w:rPr>
+          <w:rFonts w:ascii="Menlo" w:hAnsi="Menlo" w:cs="Menlo"/>
+          <w:color w:val="000000"/>
+          <w:sz w:val="16"/>
+          <w:szCs w:val="16"/>
+        </w:rPr>
+        <w:t>) {</w:t>
       </w:r>
       <w:r>
         <w:rPr>
@@ -2807,7 +3831,37 @@
           <w:szCs w:val="16"/>
         </w:rPr>
         <w:br/>
-        <w:t xml:space="preserve">    addSource(OS.</w:t>
+        <w:t xml:space="preserve">    </w:t>
+      </w:r>
+      <w:proofErr w:type="spellStart"/>
+      <w:r>
+        <w:rPr>
+          <w:rFonts w:ascii="Menlo" w:hAnsi="Menlo" w:cs="Menlo"/>
+          <w:color w:val="000000"/>
+          <w:sz w:val="16"/>
+          <w:szCs w:val="16"/>
+        </w:rPr>
+        <w:t>addSource</w:t>
+      </w:r>
+      <w:proofErr w:type="spellEnd"/>
+      <w:r>
+        <w:rPr>
+          <w:rFonts w:ascii="Menlo" w:hAnsi="Menlo" w:cs="Menlo"/>
+          <w:color w:val="000000"/>
+          <w:sz w:val="16"/>
+          <w:szCs w:val="16"/>
+        </w:rPr>
+        <w:t>(</w:t>
+      </w:r>
+      <w:proofErr w:type="spellStart"/>
+      <w:r>
+        <w:rPr>
+          <w:rFonts w:ascii="Menlo" w:hAnsi="Menlo" w:cs="Menlo"/>
+          <w:color w:val="000000"/>
+          <w:sz w:val="16"/>
+          <w:szCs w:val="16"/>
+        </w:rPr>
+        <w:t>OS.</w:t>
       </w:r>
       <w:r>
         <w:rPr>
@@ -2822,6 +3876,7 @@
         </w:rPr>
         <w:t>Linux</w:t>
       </w:r>
+      <w:proofErr w:type="spellEnd"/>
       <w:r>
         <w:rPr>
           <w:rFonts w:ascii="Menlo" w:hAnsi="Menlo" w:cs="Menlo"/>
@@ -3092,7 +4147,7 @@
   <w:abstractNum w:abstractNumId="0">
     <w:nsid w:val="04B248BC"/>
     <w:multiLevelType w:val="hybridMultilevel"/>
-    <w:tmpl w:val="4FA4BC52"/>
+    <w:tmpl w:val="774AD672"/>
     <w:lvl w:ilvl="0" w:tplc="04090001">
       <w:start w:val="1"/>
       <w:numFmt w:val="bullet"/>
@@ -3203,9 +4258,9 @@
     </w:lvl>
   </w:abstractNum>
   <w:abstractNum w:abstractNumId="1">
-    <w:nsid w:val="5D815B97"/>
+    <w:nsid w:val="44CC1298"/>
     <w:multiLevelType w:val="hybridMultilevel"/>
-    <w:tmpl w:val="D45450D0"/>
+    <w:tmpl w:val="FF6206C4"/>
     <w:lvl w:ilvl="0" w:tplc="04090001">
       <w:start w:val="1"/>
       <w:numFmt w:val="bullet"/>
@@ -3316,9 +4371,9 @@
     </w:lvl>
   </w:abstractNum>
   <w:abstractNum w:abstractNumId="2">
-    <w:nsid w:val="78896DA7"/>
+    <w:nsid w:val="5D815B97"/>
     <w:multiLevelType w:val="hybridMultilevel"/>
-    <w:tmpl w:val="C0D8CAB0"/>
+    <w:tmpl w:val="D45450D0"/>
     <w:lvl w:ilvl="0" w:tplc="04090001">
       <w:start w:val="1"/>
       <w:numFmt w:val="bullet"/>
@@ -3428,14 +4483,130 @@
       </w:rPr>
     </w:lvl>
   </w:abstractNum>
+  <w:abstractNum w:abstractNumId="3">
+    <w:nsid w:val="78896DA7"/>
+    <w:multiLevelType w:val="hybridMultilevel"/>
+    <w:tmpl w:val="C0D8CAB0"/>
+    <w:lvl w:ilvl="0" w:tplc="04090001">
+      <w:start w:val="1"/>
+      <w:numFmt w:val="bullet"/>
+      <w:lvlText w:val=""/>
+      <w:lvlJc w:val="left"/>
+      <w:pPr>
+        <w:ind w:left="720" w:hanging="360"/>
+      </w:pPr>
+      <w:rPr>
+        <w:rFonts w:ascii="Symbol" w:hAnsi="Symbol" w:hint="default"/>
+      </w:rPr>
+    </w:lvl>
+    <w:lvl w:ilvl="1" w:tplc="04090003" w:tentative="1">
+      <w:start w:val="1"/>
+      <w:numFmt w:val="bullet"/>
+      <w:lvlText w:val="o"/>
+      <w:lvlJc w:val="left"/>
+      <w:pPr>
+        <w:ind w:left="1440" w:hanging="360"/>
+      </w:pPr>
+      <w:rPr>
+        <w:rFonts w:ascii="Courier New" w:hAnsi="Courier New" w:cs="Courier New" w:hint="default"/>
+      </w:rPr>
+    </w:lvl>
+    <w:lvl w:ilvl="2" w:tplc="04090005" w:tentative="1">
+      <w:start w:val="1"/>
+      <w:numFmt w:val="bullet"/>
+      <w:lvlText w:val=""/>
+      <w:lvlJc w:val="left"/>
+      <w:pPr>
+        <w:ind w:left="2160" w:hanging="360"/>
+      </w:pPr>
+      <w:rPr>
+        <w:rFonts w:ascii="Wingdings" w:hAnsi="Wingdings" w:hint="default"/>
+      </w:rPr>
+    </w:lvl>
+    <w:lvl w:ilvl="3" w:tplc="04090001" w:tentative="1">
+      <w:start w:val="1"/>
+      <w:numFmt w:val="bullet"/>
+      <w:lvlText w:val=""/>
+      <w:lvlJc w:val="left"/>
+      <w:pPr>
+        <w:ind w:left="2880" w:hanging="360"/>
+      </w:pPr>
+      <w:rPr>
+        <w:rFonts w:ascii="Symbol" w:hAnsi="Symbol" w:hint="default"/>
+      </w:rPr>
+    </w:lvl>
+    <w:lvl w:ilvl="4" w:tplc="04090003" w:tentative="1">
+      <w:start w:val="1"/>
+      <w:numFmt w:val="bullet"/>
+      <w:lvlText w:val="o"/>
+      <w:lvlJc w:val="left"/>
+      <w:pPr>
+        <w:ind w:left="3600" w:hanging="360"/>
+      </w:pPr>
+      <w:rPr>
+        <w:rFonts w:ascii="Courier New" w:hAnsi="Courier New" w:cs="Courier New" w:hint="default"/>
+      </w:rPr>
+    </w:lvl>
+    <w:lvl w:ilvl="5" w:tplc="04090005" w:tentative="1">
+      <w:start w:val="1"/>
+      <w:numFmt w:val="bullet"/>
+      <w:lvlText w:val=""/>
+      <w:lvlJc w:val="left"/>
+      <w:pPr>
+        <w:ind w:left="4320" w:hanging="360"/>
+      </w:pPr>
+      <w:rPr>
+        <w:rFonts w:ascii="Wingdings" w:hAnsi="Wingdings" w:hint="default"/>
+      </w:rPr>
+    </w:lvl>
+    <w:lvl w:ilvl="6" w:tplc="04090001" w:tentative="1">
+      <w:start w:val="1"/>
+      <w:numFmt w:val="bullet"/>
+      <w:lvlText w:val=""/>
+      <w:lvlJc w:val="left"/>
+      <w:pPr>
+        <w:ind w:left="5040" w:hanging="360"/>
+      </w:pPr>
+      <w:rPr>
+        <w:rFonts w:ascii="Symbol" w:hAnsi="Symbol" w:hint="default"/>
+      </w:rPr>
+    </w:lvl>
+    <w:lvl w:ilvl="7" w:tplc="04090003" w:tentative="1">
+      <w:start w:val="1"/>
+      <w:numFmt w:val="bullet"/>
+      <w:lvlText w:val="o"/>
+      <w:lvlJc w:val="left"/>
+      <w:pPr>
+        <w:ind w:left="5760" w:hanging="360"/>
+      </w:pPr>
+      <w:rPr>
+        <w:rFonts w:ascii="Courier New" w:hAnsi="Courier New" w:cs="Courier New" w:hint="default"/>
+      </w:rPr>
+    </w:lvl>
+    <w:lvl w:ilvl="8" w:tplc="04090005" w:tentative="1">
+      <w:start w:val="1"/>
+      <w:numFmt w:val="bullet"/>
+      <w:lvlText w:val=""/>
+      <w:lvlJc w:val="left"/>
+      <w:pPr>
+        <w:ind w:left="6480" w:hanging="360"/>
+      </w:pPr>
+      <w:rPr>
+        <w:rFonts w:ascii="Wingdings" w:hAnsi="Wingdings" w:hint="default"/>
+      </w:rPr>
+    </w:lvl>
+  </w:abstractNum>
   <w:num w:numId="1">
-    <w:abstractNumId w:val="2"/>
+    <w:abstractNumId w:val="3"/>
   </w:num>
   <w:num w:numId="2">
-    <w:abstractNumId w:val="1"/>
+    <w:abstractNumId w:val="2"/>
   </w:num>
   <w:num w:numId="3">
     <w:abstractNumId w:val="0"/>
+  </w:num>
+  <w:num w:numId="4">
+    <w:abstractNumId w:val="1"/>
   </w:num>
 </w:numbering>
 </file>

</xml_diff>

<commit_message>
MetricDefinition type hierarchy refactoring (3)
</commit_message>
<xml_diff>
--- a/doc/events API TODO.docx
+++ b/doc/events API TODO.docx
@@ -13,15 +13,7 @@
         <w:rPr>
           <w:rFonts w:ascii="Garamond" w:hAnsi="Garamond"/>
         </w:rPr>
-        <w:t>eve</w:t>
-      </w:r>
-      <w:bookmarkStart w:id="0" w:name="_GoBack"/>
-      <w:bookmarkEnd w:id="0"/>
-      <w:r>
-        <w:rPr>
-          <w:rFonts w:ascii="Garamond" w:hAnsi="Garamond"/>
-        </w:rPr>
-        <w:t>nts API TODO</w:t>
+        <w:t>events API TODO</w:t>
       </w:r>
       <w:r>
         <w:rPr>
@@ -45,29 +37,52 @@
         <w:rPr>
           <w:rFonts w:ascii="Garamond" w:hAnsi="Garamond"/>
         </w:rPr>
-        <w:t xml:space="preserve">Restore </w:t>
-      </w:r>
-      <w:proofErr w:type="spellStart"/>
-      <w:r>
-        <w:rPr>
-          <w:rFonts w:ascii="Garamond" w:hAnsi="Garamond"/>
-        </w:rPr>
-        <w:t>JBOssCLI</w:t>
-      </w:r>
-      <w:proofErr w:type="spellEnd"/>
-      <w:r>
-        <w:rPr>
-          <w:rFonts w:ascii="Garamond" w:hAnsi="Garamond"/>
-        </w:rPr>
-        <w:t xml:space="preserve"> functionality.</w:t>
+        <w:t xml:space="preserve">Continue with </w:t>
+      </w:r>
+      <w:r>
+        <w:rPr>
+          <w:rFonts w:ascii="Garamond" w:hAnsi="Garamond"/>
+        </w:rPr>
+        <w:t>MetricDefintion type system</w:t>
+      </w:r>
+      <w:r>
+        <w:rPr>
+          <w:rFonts w:ascii="Garamond" w:hAnsi="Garamond"/>
+        </w:rPr>
+        <w:t xml:space="preserve"> refactoring.</w:t>
       </w:r>
     </w:p>
     <w:p>
       <w:pPr>
-        <w:rPr>
-          <w:rFonts w:ascii="Garamond" w:hAnsi="Garamond"/>
-        </w:rPr>
-      </w:pPr>
+        <w:pStyle w:val="ListParagraph"/>
+        <w:numPr>
+          <w:ilvl w:val="0"/>
+          <w:numId w:val="6"/>
+        </w:numPr>
+        <w:rPr>
+          <w:rFonts w:ascii="Garamond" w:hAnsi="Garamond"/>
+        </w:rPr>
+      </w:pPr>
+      <w:r>
+        <w:rPr>
+          <w:rFonts w:ascii="Garamond" w:hAnsi="Garamond"/>
+        </w:rPr>
+        <w:t xml:space="preserve">Restore </w:t>
+      </w:r>
+      <w:r>
+        <w:rPr>
+          <w:rFonts w:ascii="Garamond" w:hAnsi="Garamond"/>
+        </w:rPr>
+        <w:t>JBoss CLI functionality</w:t>
+      </w:r>
+      <w:r>
+        <w:rPr>
+          <w:rFonts w:ascii="Garamond" w:hAnsi="Garamond"/>
+        </w:rPr>
+        <w:t>.</w:t>
+      </w:r>
+      <w:bookmarkStart w:id="0" w:name="_GoBack"/>
+      <w:bookmarkEnd w:id="0"/>
     </w:p>
     <w:p>
       <w:pPr>
@@ -97,16 +112,8 @@
         <w:rPr>
           <w:rFonts w:ascii="Garamond" w:hAnsi="Garamond"/>
         </w:rPr>
-        <w:t xml:space="preserve">Move </w:t>
-      </w:r>
-      <w:proofErr w:type="spellStart"/>
-      <w:r>
-        <w:rPr>
-          <w:rFonts w:ascii="Garamond" w:hAnsi="Garamond"/>
-        </w:rPr>
-        <w:t>OSType</w:t>
-      </w:r>
-      <w:proofErr w:type="spellEnd"/>
+        <w:t>Move OSType</w:t>
+      </w:r>
       <w:r>
         <w:rPr>
           <w:rFonts w:ascii="Garamond" w:hAnsi="Garamond"/>
@@ -148,21 +155,7 @@
         <w:rPr>
           <w:rFonts w:ascii="Garamond" w:hAnsi="Garamond"/>
         </w:rPr>
-        <w:t xml:space="preserve">Move </w:t>
-      </w:r>
-      <w:proofErr w:type="spellStart"/>
-      <w:r>
-        <w:rPr>
-          <w:rFonts w:ascii="Garamond" w:hAnsi="Garamond"/>
-        </w:rPr>
-        <w:t>sshConnection</w:t>
-      </w:r>
-      <w:proofErr w:type="spellEnd"/>
-      <w:r>
-        <w:rPr>
-          <w:rFonts w:ascii="Garamond" w:hAnsi="Garamond"/>
-        </w:rPr>
-        <w:t xml:space="preserve"> and all SSH stuff in its own project or utilities.</w:t>
+        <w:t>Move sshConnection and all SSH stuff in its own project or utilities.</w:t>
       </w:r>
       <w:r>
         <w:rPr>

</xml_diff>

<commit_message>
JBossCli... -> JBossDmr... for the remaining classes
</commit_message>
<xml_diff>
--- a/doc/events API TODO.docx
+++ b/doc/events API TODO.docx
@@ -33,8 +33,6 @@
           <w:rFonts w:ascii="Garamond" w:hAnsi="Garamond"/>
         </w:rPr>
       </w:pPr>
-      <w:bookmarkStart w:id="0" w:name="_GoBack"/>
-      <w:bookmarkEnd w:id="0"/>
       <w:r>
         <w:rPr>
           <w:rFonts w:ascii="Garamond" w:hAnsi="Garamond"/>
@@ -51,7 +49,13 @@
         <w:rPr>
           <w:rFonts w:ascii="Garamond" w:hAnsi="Garamond"/>
         </w:rPr>
-        <w:t>.</w:t>
+        <w:t xml:space="preserve"> and test with JBoss.</w:t>
+      </w:r>
+      <w:r>
+        <w:rPr>
+          <w:rFonts w:ascii="Garamond" w:hAnsi="Garamond"/>
+        </w:rPr>
+        <w:br/>
       </w:r>
     </w:p>
     <w:p>
@@ -82,16 +86,8 @@
         <w:rPr>
           <w:rFonts w:ascii="Garamond" w:hAnsi="Garamond"/>
         </w:rPr>
-        <w:t xml:space="preserve">Move </w:t>
-      </w:r>
-      <w:proofErr w:type="spellStart"/>
-      <w:r>
-        <w:rPr>
-          <w:rFonts w:ascii="Garamond" w:hAnsi="Garamond"/>
-        </w:rPr>
-        <w:t>OSType</w:t>
-      </w:r>
-      <w:proofErr w:type="spellEnd"/>
+        <w:t>Move OSType</w:t>
+      </w:r>
       <w:r>
         <w:rPr>
           <w:rFonts w:ascii="Garamond" w:hAnsi="Garamond"/>
@@ -103,6 +99,12 @@
           <w:rFonts w:ascii="Garamond" w:hAnsi="Garamond"/>
         </w:rPr>
         <w:t>.</w:t>
+      </w:r>
+      <w:r>
+        <w:rPr>
+          <w:rFonts w:ascii="Garamond" w:hAnsi="Garamond"/>
+        </w:rPr>
+        <w:br/>
       </w:r>
     </w:p>
     <w:p>
@@ -133,27 +135,19 @@
         <w:rPr>
           <w:rFonts w:ascii="Garamond" w:hAnsi="Garamond"/>
         </w:rPr>
-        <w:t xml:space="preserve">Move </w:t>
-      </w:r>
-      <w:proofErr w:type="spellStart"/>
-      <w:r>
-        <w:rPr>
-          <w:rFonts w:ascii="Garamond" w:hAnsi="Garamond"/>
-        </w:rPr>
-        <w:t>sshConnection</w:t>
-      </w:r>
-      <w:proofErr w:type="spellEnd"/>
-      <w:r>
-        <w:rPr>
-          <w:rFonts w:ascii="Garamond" w:hAnsi="Garamond"/>
-        </w:rPr>
-        <w:t xml:space="preserve"> and all SSH stuff in its own project or utilities.</w:t>
+        <w:t>Move sshConnection and all SSH stuff in its own project or utilities.</w:t>
       </w:r>
       <w:r>
         <w:rPr>
           <w:rFonts w:ascii="Garamond" w:hAnsi="Garamond"/>
         </w:rPr>
         <w:t xml:space="preserve"> </w:t>
+      </w:r>
+      <w:r>
+        <w:rPr>
+          <w:rFonts w:ascii="Garamond" w:hAnsi="Garamond"/>
+        </w:rPr>
+        <w:br/>
       </w:r>
     </w:p>
     <w:p>
@@ -173,6 +167,12 @@
         </w:rPr>
         <w:t>Test two metrics with the same source.</w:t>
       </w:r>
+      <w:r>
+        <w:rPr>
+          <w:rFonts w:ascii="Garamond" w:hAnsi="Garamond"/>
+        </w:rPr>
+        <w:br/>
+      </w:r>
     </w:p>
     <w:p>
       <w:pPr>
@@ -191,6 +191,14 @@
         </w:rPr>
         <w:t>Test two metrics with different sources.</w:t>
       </w:r>
+      <w:r>
+        <w:rPr>
+          <w:rFonts w:ascii="Garamond" w:hAnsi="Garamond"/>
+        </w:rPr>
+        <w:br/>
+      </w:r>
+      <w:bookmarkStart w:id="0" w:name="_GoBack"/>
+      <w:bookmarkEnd w:id="0"/>
     </w:p>
     <w:p>
       <w:pPr>

</xml_diff>

<commit_message>
introduced heuristics that sets the correct JMX service URL protocol for EAP 6, based on classpath specified in metric source defintions
</commit_message>
<xml_diff>
--- a/doc/events API TODO.docx
+++ b/doc/events API TODO.docx
@@ -37,96 +37,28 @@
         <w:rPr>
           <w:rFonts w:ascii="Garamond" w:hAnsi="Garamond"/>
         </w:rPr>
-        <w:t>JMX class provider resolution mechanism: describe in NOKB.</w:t>
-      </w:r>
-    </w:p>
-    <w:p>
-      <w:pPr>
-        <w:rPr>
-          <w:rFonts w:ascii="Garamond" w:hAnsi="Garamond"/>
-        </w:rPr>
-      </w:pPr>
-    </w:p>
-    <w:p>
-      <w:pPr>
-        <w:rPr>
-          <w:rFonts w:ascii="Garamond" w:hAnsi="Garamond"/>
-        </w:rPr>
-      </w:pPr>
-      <w:r>
-        <w:rPr>
-          <w:rFonts w:ascii="Garamond" w:hAnsi="Garamond"/>
-        </w:rPr>
-        <w:t>Expects to load the &lt;provider-package</w:t>
-      </w:r>
-      <w:proofErr w:type="gramStart"/>
-      <w:r>
-        <w:rPr>
-          <w:rFonts w:ascii="Garamond" w:hAnsi="Garamond"/>
-        </w:rPr>
-        <w:t>&gt;.&lt;</w:t>
-      </w:r>
-      <w:proofErr w:type="gramEnd"/>
-      <w:r>
-        <w:rPr>
-          <w:rFonts w:ascii="Garamond" w:hAnsi="Garamond"/>
-        </w:rPr>
-        <w:t>protocol-name&gt;.</w:t>
-      </w:r>
-      <w:r>
-        <w:rPr>
-          <w:rFonts w:ascii="Garamond" w:hAnsi="Garamond"/>
-        </w:rPr>
-        <w:t xml:space="preserve"> </w:t>
-      </w:r>
-      <w:proofErr w:type="spellStart"/>
-      <w:r>
-        <w:rPr>
-          <w:rFonts w:ascii="Garamond" w:hAnsi="Garamond"/>
-        </w:rPr>
-        <w:t>ClientProvider</w:t>
+        <w:t xml:space="preserve">Move the JBoss-related heuristics (classpath, version, etc) from JmxMetricSourceDefinitionUtil into a dedicated project: </w:t>
+      </w:r>
+      <w:r>
+        <w:rPr>
+          <w:rFonts w:ascii="Garamond" w:hAnsi="Garamond"/>
+        </w:rPr>
+        <w:t>jboss-cli and rename?</w:t>
+      </w:r>
+      <w:r>
+        <w:rPr>
+          <w:rFonts w:ascii="Garamond" w:hAnsi="Garamond"/>
+        </w:rPr>
+        <w:t xml:space="preserve"> novaordis-util? novaordis-jboss?</w:t>
+      </w:r>
+      <w:r>
+        <w:rPr>
+          <w:rFonts w:ascii="Garamond" w:hAnsi="Garamond"/>
+        </w:rPr>
+        <w:br/>
       </w:r>
       <w:bookmarkStart w:id="0" w:name="_GoBack"/>
       <w:bookmarkEnd w:id="0"/>
-      <w:proofErr w:type="spellEnd"/>
-    </w:p>
-    <w:p>
-      <w:pPr>
-        <w:rPr>
-          <w:rFonts w:ascii="Garamond" w:hAnsi="Garamond"/>
-        </w:rPr>
-      </w:pPr>
-    </w:p>
-    <w:p>
-      <w:pPr>
-        <w:rPr>
-          <w:rFonts w:ascii="Garamond" w:hAnsi="Garamond"/>
-        </w:rPr>
-      </w:pPr>
-      <w:proofErr w:type="spellStart"/>
-      <w:proofErr w:type="gramStart"/>
-      <w:r>
-        <w:rPr>
-          <w:rFonts w:ascii="Garamond" w:hAnsi="Garamond"/>
-        </w:rPr>
-        <w:t>io.novaordis.jmx.mockprovider</w:t>
-      </w:r>
-      <w:proofErr w:type="gramEnd"/>
-      <w:r>
-        <w:rPr>
-          <w:rFonts w:ascii="Garamond" w:hAnsi="Garamond"/>
-        </w:rPr>
-        <w:t>.mock.ClientProvider</w:t>
-      </w:r>
-      <w:proofErr w:type="spellEnd"/>
-    </w:p>
-    <w:p>
-      <w:pPr>
-        <w:pStyle w:val="ListParagraph"/>
-        <w:rPr>
-          <w:rFonts w:ascii="Garamond" w:hAnsi="Garamond"/>
-        </w:rPr>
-      </w:pPr>
     </w:p>
     <w:p>
       <w:pPr>
@@ -142,48 +74,63 @@
       <w:r>
         <w:rPr>
           <w:rFonts w:ascii="Garamond" w:hAnsi="Garamond"/>
-          <w:b/>
-        </w:rPr>
-        <w:t>novaordis-utilities</w:t>
-      </w:r>
-      <w:r>
-        <w:rPr>
-          <w:rFonts w:ascii="Garamond" w:hAnsi="Garamond"/>
-        </w:rPr>
-        <w:t xml:space="preserve">: </w:t>
-      </w:r>
-      <w:r>
-        <w:rPr>
-          <w:rFonts w:ascii="Garamond" w:hAnsi="Garamond"/>
-        </w:rPr>
-        <w:t xml:space="preserve">Move </w:t>
-      </w:r>
-      <w:proofErr w:type="spellStart"/>
-      <w:r>
-        <w:rPr>
-          <w:rFonts w:ascii="Garamond" w:hAnsi="Garamond"/>
-        </w:rPr>
-        <w:t>OSType</w:t>
-      </w:r>
-      <w:proofErr w:type="spellEnd"/>
-      <w:r>
-        <w:rPr>
-          <w:rFonts w:ascii="Garamond" w:hAnsi="Garamond"/>
-        </w:rPr>
-        <w:t xml:space="preserve"> into utilities, alongside OS</w:t>
-      </w:r>
-      <w:r>
-        <w:rPr>
-          <w:rFonts w:ascii="Garamond" w:hAnsi="Garamond"/>
-        </w:rPr>
-        <w:t>.</w:t>
-      </w:r>
-      <w:r>
-        <w:rPr>
-          <w:rFonts w:ascii="Garamond" w:hAnsi="Garamond"/>
-        </w:rPr>
-        <w:br/>
-      </w:r>
+        </w:rPr>
+        <w:t>JMX class provider resolution mechanism: describe in NOKB.</w:t>
+      </w:r>
+    </w:p>
+    <w:p>
+      <w:pPr>
+        <w:rPr>
+          <w:rFonts w:ascii="Garamond" w:hAnsi="Garamond"/>
+        </w:rPr>
+      </w:pPr>
+    </w:p>
+    <w:p>
+      <w:pPr>
+        <w:rPr>
+          <w:rFonts w:ascii="Garamond" w:hAnsi="Garamond"/>
+        </w:rPr>
+      </w:pPr>
+      <w:r>
+        <w:rPr>
+          <w:rFonts w:ascii="Garamond" w:hAnsi="Garamond"/>
+        </w:rPr>
+        <w:t>Expects to load the &lt;provider-package&gt;.&lt;protocol-name&gt;.</w:t>
+      </w:r>
+      <w:r>
+        <w:rPr>
+          <w:rFonts w:ascii="Garamond" w:hAnsi="Garamond"/>
+        </w:rPr>
+        <w:t xml:space="preserve"> ClientProvider</w:t>
+      </w:r>
+    </w:p>
+    <w:p>
+      <w:pPr>
+        <w:rPr>
+          <w:rFonts w:ascii="Garamond" w:hAnsi="Garamond"/>
+        </w:rPr>
+      </w:pPr>
+    </w:p>
+    <w:p>
+      <w:pPr>
+        <w:rPr>
+          <w:rFonts w:ascii="Garamond" w:hAnsi="Garamond"/>
+        </w:rPr>
+      </w:pPr>
+      <w:r>
+        <w:rPr>
+          <w:rFonts w:ascii="Garamond" w:hAnsi="Garamond"/>
+        </w:rPr>
+        <w:t>io.novaordis.jmx.mockprovider.mock.ClientProvider</w:t>
+      </w:r>
+    </w:p>
+    <w:p>
+      <w:pPr>
+        <w:pStyle w:val="ListParagraph"/>
+        <w:rPr>
+          <w:rFonts w:ascii="Garamond" w:hAnsi="Garamond"/>
+        </w:rPr>
+      </w:pPr>
     </w:p>
     <w:p>
       <w:pPr>
@@ -201,6 +148,55 @@
           <w:rFonts w:ascii="Garamond" w:hAnsi="Garamond"/>
           <w:b/>
         </w:rPr>
+        <w:t>novaordis-utilities</w:t>
+      </w:r>
+      <w:r>
+        <w:rPr>
+          <w:rFonts w:ascii="Garamond" w:hAnsi="Garamond"/>
+        </w:rPr>
+        <w:t xml:space="preserve">: </w:t>
+      </w:r>
+      <w:r>
+        <w:rPr>
+          <w:rFonts w:ascii="Garamond" w:hAnsi="Garamond"/>
+        </w:rPr>
+        <w:t>Move OSType</w:t>
+      </w:r>
+      <w:r>
+        <w:rPr>
+          <w:rFonts w:ascii="Garamond" w:hAnsi="Garamond"/>
+        </w:rPr>
+        <w:t xml:space="preserve"> into utilities, alongside OS</w:t>
+      </w:r>
+      <w:r>
+        <w:rPr>
+          <w:rFonts w:ascii="Garamond" w:hAnsi="Garamond"/>
+        </w:rPr>
+        <w:t>.</w:t>
+      </w:r>
+      <w:r>
+        <w:rPr>
+          <w:rFonts w:ascii="Garamond" w:hAnsi="Garamond"/>
+        </w:rPr>
+        <w:br/>
+      </w:r>
+    </w:p>
+    <w:p>
+      <w:pPr>
+        <w:pStyle w:val="ListParagraph"/>
+        <w:numPr>
+          <w:ilvl w:val="0"/>
+          <w:numId w:val="3"/>
+        </w:numPr>
+        <w:rPr>
+          <w:rFonts w:ascii="Garamond" w:hAnsi="Garamond"/>
+        </w:rPr>
+      </w:pPr>
+      <w:r>
+        <w:rPr>
+          <w:rFonts w:ascii="Garamond" w:hAnsi="Garamond"/>
+          <w:b/>
+        </w:rPr>
         <w:t>novaordis-utilities:</w:t>
       </w:r>
       <w:r>
@@ -213,21 +209,7 @@
         <w:rPr>
           <w:rFonts w:ascii="Garamond" w:hAnsi="Garamond"/>
         </w:rPr>
-        <w:t xml:space="preserve">Move </w:t>
-      </w:r>
-      <w:proofErr w:type="spellStart"/>
-      <w:r>
-        <w:rPr>
-          <w:rFonts w:ascii="Garamond" w:hAnsi="Garamond"/>
-        </w:rPr>
-        <w:t>sshConnection</w:t>
-      </w:r>
-      <w:proofErr w:type="spellEnd"/>
-      <w:r>
-        <w:rPr>
-          <w:rFonts w:ascii="Garamond" w:hAnsi="Garamond"/>
-        </w:rPr>
-        <w:t xml:space="preserve"> and all SSH stuff in its own project or utilities.</w:t>
+        <w:t>Move sshConnection and all SSH stuff in its own project or utilities.</w:t>
       </w:r>
       <w:r>
         <w:rPr>

</xml_diff>

<commit_message>
removed direct dependency on novaordis-utilities
</commit_message>
<xml_diff>
--- a/doc/events API TODO.docx
+++ b/doc/events API TODO.docx
@@ -50,55 +50,59 @@
         <w:rPr>
           <w:rFonts w:ascii="Garamond" w:hAnsi="Garamond"/>
         </w:rPr>
-        <w:t xml:space="preserve">Move the JBoss-related heuristics (classpath, version, </w:t>
+        <w:t xml:space="preserve">Move the JBoss-related heuristics (classpath, </w:t>
+      </w:r>
+      <w:r>
+        <w:rPr>
+          <w:rFonts w:ascii="Garamond" w:hAnsi="Garamond"/>
+        </w:rPr>
+        <w:t xml:space="preserve">figuring out </w:t>
+      </w:r>
+      <w:r>
+        <w:rPr>
+          <w:rFonts w:ascii="Garamond" w:hAnsi="Garamond"/>
+        </w:rPr>
+        <w:t>version, etc</w:t>
+      </w:r>
+      <w:r>
+        <w:rPr>
+          <w:rFonts w:ascii="Garamond" w:hAnsi="Garamond"/>
+        </w:rPr>
+        <w:t>.</w:t>
+      </w:r>
+      <w:r>
+        <w:rPr>
+          <w:rFonts w:ascii="Garamond" w:hAnsi="Garamond"/>
+        </w:rPr>
+        <w:t xml:space="preserve">) from </w:t>
       </w:r>
       <w:proofErr w:type="spellStart"/>
       <w:r>
         <w:rPr>
           <w:rFonts w:ascii="Garamond" w:hAnsi="Garamond"/>
         </w:rPr>
-        <w:t>etc</w:t>
+        <w:t>JmxMetricSourceDefinitionUtil</w:t>
       </w:r>
       <w:proofErr w:type="spellEnd"/>
       <w:r>
         <w:rPr>
           <w:rFonts w:ascii="Garamond" w:hAnsi="Garamond"/>
         </w:rPr>
-        <w:t xml:space="preserve">) from </w:t>
+        <w:t xml:space="preserve"> into a dedicated project: </w:t>
       </w:r>
       <w:proofErr w:type="spellStart"/>
       <w:r>
         <w:rPr>
           <w:rFonts w:ascii="Garamond" w:hAnsi="Garamond"/>
         </w:rPr>
-        <w:t>JmxMetricSourceDefinitionUtil</w:t>
+        <w:t>jboss</w:t>
       </w:r>
       <w:proofErr w:type="spellEnd"/>
       <w:r>
         <w:rPr>
           <w:rFonts w:ascii="Garamond" w:hAnsi="Garamond"/>
         </w:rPr>
-        <w:t xml:space="preserve"> into a dedicated project: </w:t>
-      </w:r>
-      <w:proofErr w:type="spellStart"/>
-      <w:r>
-        <w:rPr>
-          <w:rFonts w:ascii="Garamond" w:hAnsi="Garamond"/>
-        </w:rPr>
-        <w:t>jboss</w:t>
-      </w:r>
-      <w:proofErr w:type="spellEnd"/>
-      <w:r>
-        <w:rPr>
-          <w:rFonts w:ascii="Garamond" w:hAnsi="Garamond"/>
-        </w:rPr>
-        <w:t>-cli and rename?</w:t>
-      </w:r>
-      <w:r>
-        <w:rPr>
-          <w:rFonts w:ascii="Garamond" w:hAnsi="Garamond"/>
-        </w:rPr>
-        <w:t xml:space="preserve"> novaordis-</w:t>
+        <w:t>-cli and rename? novaordis-</w:t>
       </w:r>
       <w:proofErr w:type="spellStart"/>
       <w:r>
@@ -146,8 +150,6 @@
           <w:rFonts w:ascii="Garamond" w:hAnsi="Garamond"/>
         </w:rPr>
       </w:pPr>
-      <w:bookmarkStart w:id="0" w:name="_GoBack"/>
-      <w:bookmarkEnd w:id="0"/>
       <w:r>
         <w:rPr>
           <w:rFonts w:ascii="Garamond" w:hAnsi="Garamond"/>
@@ -262,61 +264,35 @@
           <w:rFonts w:ascii="Garamond" w:hAnsi="Garamond"/>
         </w:rPr>
       </w:pPr>
-      <w:r>
-        <w:rPr>
-          <w:rFonts w:ascii="Garamond" w:hAnsi="Garamond"/>
-        </w:rPr>
-        <w:t>Test two metrics with the same source.</w:t>
-      </w:r>
-      <w:r>
-        <w:rPr>
-          <w:rFonts w:ascii="Garamond" w:hAnsi="Garamond"/>
-        </w:rPr>
-        <w:br/>
-      </w:r>
-    </w:p>
-    <w:p>
-      <w:pPr>
-        <w:pStyle w:val="ListParagraph"/>
-        <w:numPr>
-          <w:ilvl w:val="0"/>
-          <w:numId w:val="3"/>
-        </w:numPr>
-        <w:rPr>
-          <w:rFonts w:ascii="Garamond" w:hAnsi="Garamond"/>
-        </w:rPr>
-      </w:pPr>
-      <w:r>
-        <w:rPr>
-          <w:rFonts w:ascii="Garamond" w:hAnsi="Garamond"/>
-        </w:rPr>
-        <w:t>Test two metrics with different sources.</w:t>
-      </w:r>
-      <w:r>
-        <w:rPr>
-          <w:rFonts w:ascii="Garamond" w:hAnsi="Garamond"/>
-        </w:rPr>
-        <w:br/>
-      </w:r>
-    </w:p>
-    <w:p>
-      <w:pPr>
-        <w:pStyle w:val="ListParagraph"/>
-        <w:numPr>
-          <w:ilvl w:val="0"/>
-          <w:numId w:val="3"/>
-        </w:numPr>
-        <w:rPr>
-          <w:rFonts w:ascii="Garamond" w:hAnsi="Garamond"/>
-        </w:rPr>
-      </w:pPr>
+      <w:bookmarkStart w:id="0" w:name="_GoBack"/>
+      <w:bookmarkEnd w:id="0"/>
+      <w:r>
+        <w:rPr>
+          <w:rFonts w:ascii="Garamond" w:hAnsi="Garamond"/>
+        </w:rPr>
+        <w:t xml:space="preserve">Keep </w:t>
+      </w:r>
       <w:hyperlink r:id="rId5" w:history="1">
         <w:r>
           <w:rPr>
             <w:rStyle w:val="Hyperlink"/>
             <w:rFonts w:ascii="Garamond" w:hAnsi="Garamond"/>
           </w:rPr>
-          <w:t>https://kb.novaordis.com/index.php/Events-api_Concepts</w:t>
+          <w:t>https://kb.novaordis.com/index.php</w:t>
+        </w:r>
+        <w:r>
+          <w:rPr>
+            <w:rStyle w:val="Hyperlink"/>
+            <w:rFonts w:ascii="Garamond" w:hAnsi="Garamond"/>
+          </w:rPr>
+          <w:t>/</w:t>
+        </w:r>
+        <w:r>
+          <w:rPr>
+            <w:rStyle w:val="Hyperlink"/>
+            <w:rFonts w:ascii="Garamond" w:hAnsi="Garamond"/>
+          </w:rPr>
+          <w:t>Events-api_Concepts</w:t>
         </w:r>
       </w:hyperlink>
       <w:r>
@@ -324,6 +300,12 @@
           <w:rFonts w:ascii="Garamond" w:hAnsi="Garamond"/>
         </w:rPr>
         <w:t xml:space="preserve"> </w:t>
+      </w:r>
+      <w:r>
+        <w:rPr>
+          <w:rFonts w:ascii="Garamond" w:hAnsi="Garamond"/>
+        </w:rPr>
+        <w:t>up to date.</w:t>
       </w:r>
     </w:p>
     <w:p>

</xml_diff>

<commit_message>
upgraded novaordis-jmx to 1.2.1 - it knows how to handle authenticated JBoss JMX connections
</commit_message>
<xml_diff>
--- a/doc/events API TODO.docx
+++ b/doc/events API TODO.docx
@@ -13,286 +13,326 @@
         <w:rPr>
           <w:rFonts w:ascii="Garamond" w:hAnsi="Garamond"/>
         </w:rPr>
-        <w:t>events API TODO</w:t>
-      </w:r>
-      <w:r>
-        <w:rPr>
-          <w:rFonts w:ascii="Garamond" w:hAnsi="Garamond"/>
-        </w:rPr>
-        <w:br/>
+        <w:t>E</w:t>
+      </w:r>
+      <w:r>
+        <w:rPr>
+          <w:rFonts w:ascii="Garamond" w:hAnsi="Garamond"/>
+        </w:rPr>
+        <w:t xml:space="preserve">vents API </w:t>
+      </w:r>
+      <w:r>
+        <w:rPr>
+          <w:rFonts w:ascii="Garamond" w:hAnsi="Garamond"/>
+        </w:rPr>
+        <w:t>(events-api</w:t>
+      </w:r>
+      <w:bookmarkStart w:id="0" w:name="_GoBack"/>
+      <w:bookmarkEnd w:id="0"/>
+      <w:r>
+        <w:rPr>
+          <w:rFonts w:ascii="Garamond" w:hAnsi="Garamond"/>
+        </w:rPr>
+        <w:t xml:space="preserve">) </w:t>
+      </w:r>
+      <w:r>
+        <w:rPr>
+          <w:rFonts w:ascii="Garamond" w:hAnsi="Garamond"/>
+        </w:rPr>
+        <w:t>TODO</w:t>
       </w:r>
     </w:p>
     <w:p>
       <w:pPr>
-        <w:pStyle w:val="ListParagraph"/>
-        <w:numPr>
-          <w:ilvl w:val="0"/>
-          <w:numId w:val="3"/>
-        </w:numPr>
-        <w:rPr>
-          <w:rFonts w:ascii="Garamond" w:hAnsi="Garamond"/>
-        </w:rPr>
-      </w:pPr>
-      <w:r>
-        <w:rPr>
-          <w:rFonts w:ascii="Garamond" w:hAnsi="Garamond"/>
-          <w:b/>
-        </w:rPr>
-        <w:t>JBoss-Related Heuristics</w:t>
-      </w:r>
-      <w:r>
-        <w:rPr>
-          <w:rFonts w:ascii="Garamond" w:hAnsi="Garamond"/>
-        </w:rPr>
-        <w:t xml:space="preserve">. </w:t>
-      </w:r>
-      <w:r>
-        <w:rPr>
-          <w:rFonts w:ascii="Garamond" w:hAnsi="Garamond"/>
-        </w:rPr>
-        <w:t xml:space="preserve">Move the JBoss-related heuristics (classpath, </w:t>
-      </w:r>
-      <w:r>
-        <w:rPr>
-          <w:rFonts w:ascii="Garamond" w:hAnsi="Garamond"/>
-        </w:rPr>
-        <w:t xml:space="preserve">figuring out </w:t>
-      </w:r>
-      <w:r>
-        <w:rPr>
-          <w:rFonts w:ascii="Garamond" w:hAnsi="Garamond"/>
-        </w:rPr>
-        <w:t>version, etc</w:t>
-      </w:r>
-      <w:r>
-        <w:rPr>
-          <w:rFonts w:ascii="Garamond" w:hAnsi="Garamond"/>
-        </w:rPr>
-        <w:t>.</w:t>
-      </w:r>
-      <w:r>
-        <w:rPr>
-          <w:rFonts w:ascii="Garamond" w:hAnsi="Garamond"/>
-        </w:rPr>
-        <w:t xml:space="preserve">) from </w:t>
-      </w:r>
-      <w:proofErr w:type="spellStart"/>
-      <w:r>
-        <w:rPr>
-          <w:rFonts w:ascii="Garamond" w:hAnsi="Garamond"/>
-        </w:rPr>
-        <w:t>JmxMetricSourceDefinitionUtil</w:t>
-      </w:r>
-      <w:proofErr w:type="spellEnd"/>
-      <w:r>
-        <w:rPr>
-          <w:rFonts w:ascii="Garamond" w:hAnsi="Garamond"/>
-        </w:rPr>
-        <w:t xml:space="preserve"> into a dedicated project: </w:t>
-      </w:r>
-      <w:proofErr w:type="spellStart"/>
-      <w:r>
-        <w:rPr>
-          <w:rFonts w:ascii="Garamond" w:hAnsi="Garamond"/>
-        </w:rPr>
-        <w:t>jboss</w:t>
-      </w:r>
-      <w:proofErr w:type="spellEnd"/>
-      <w:r>
-        <w:rPr>
-          <w:rFonts w:ascii="Garamond" w:hAnsi="Garamond"/>
-        </w:rPr>
-        <w:t>-cli and rename? novaordis-</w:t>
-      </w:r>
-      <w:proofErr w:type="spellStart"/>
-      <w:r>
-        <w:rPr>
-          <w:rFonts w:ascii="Garamond" w:hAnsi="Garamond"/>
-        </w:rPr>
-        <w:t>util</w:t>
-      </w:r>
-      <w:proofErr w:type="spellEnd"/>
-      <w:r>
-        <w:rPr>
-          <w:rFonts w:ascii="Garamond" w:hAnsi="Garamond"/>
-        </w:rPr>
-        <w:t>? novaordis-</w:t>
-      </w:r>
-      <w:proofErr w:type="spellStart"/>
-      <w:r>
-        <w:rPr>
-          <w:rFonts w:ascii="Garamond" w:hAnsi="Garamond"/>
-        </w:rPr>
-        <w:t>jboss</w:t>
-      </w:r>
-      <w:proofErr w:type="spellEnd"/>
-      <w:r>
-        <w:rPr>
-          <w:rFonts w:ascii="Garamond" w:hAnsi="Garamond"/>
-        </w:rPr>
-        <w:t>?</w:t>
-      </w:r>
-      <w:r>
-        <w:rPr>
-          <w:rFonts w:ascii="Garamond" w:hAnsi="Garamond"/>
-        </w:rPr>
-        <w:br/>
-      </w:r>
+        <w:rPr>
+          <w:rFonts w:ascii="Garamond" w:hAnsi="Garamond"/>
+        </w:rPr>
+      </w:pPr>
     </w:p>
     <w:p>
       <w:pPr>
-        <w:pStyle w:val="ListParagraph"/>
-        <w:numPr>
-          <w:ilvl w:val="0"/>
-          <w:numId w:val="3"/>
-        </w:numPr>
-        <w:rPr>
-          <w:rFonts w:ascii="Garamond" w:hAnsi="Garamond"/>
-        </w:rPr>
-      </w:pPr>
-      <w:r>
-        <w:rPr>
-          <w:rFonts w:ascii="Garamond" w:hAnsi="Garamond"/>
-          <w:b/>
-        </w:rPr>
-        <w:t>novaordis-utilities</w:t>
-      </w:r>
-      <w:r>
-        <w:rPr>
-          <w:rFonts w:ascii="Garamond" w:hAnsi="Garamond"/>
-        </w:rPr>
-        <w:t xml:space="preserve">: </w:t>
-      </w:r>
-      <w:r>
-        <w:rPr>
-          <w:rFonts w:ascii="Garamond" w:hAnsi="Garamond"/>
-        </w:rPr>
-        <w:t xml:space="preserve">Move </w:t>
-      </w:r>
-      <w:proofErr w:type="spellStart"/>
-      <w:r>
-        <w:rPr>
-          <w:rFonts w:ascii="Garamond" w:hAnsi="Garamond"/>
-        </w:rPr>
-        <w:t>OSType</w:t>
-      </w:r>
-      <w:proofErr w:type="spellEnd"/>
-      <w:r>
-        <w:rPr>
-          <w:rFonts w:ascii="Garamond" w:hAnsi="Garamond"/>
-        </w:rPr>
-        <w:t xml:space="preserve"> into utilities, alongside OS</w:t>
-      </w:r>
-      <w:r>
-        <w:rPr>
-          <w:rFonts w:ascii="Garamond" w:hAnsi="Garamond"/>
-        </w:rPr>
-        <w:t>.</w:t>
-      </w:r>
-      <w:r>
-        <w:rPr>
-          <w:rFonts w:ascii="Garamond" w:hAnsi="Garamond"/>
-        </w:rPr>
-        <w:br/>
-      </w:r>
-    </w:p>
-    <w:p>
-      <w:pPr>
-        <w:pStyle w:val="ListParagraph"/>
-        <w:numPr>
-          <w:ilvl w:val="0"/>
-          <w:numId w:val="3"/>
-        </w:numPr>
-        <w:rPr>
-          <w:rFonts w:ascii="Garamond" w:hAnsi="Garamond"/>
-        </w:rPr>
-      </w:pPr>
-      <w:r>
-        <w:rPr>
-          <w:rFonts w:ascii="Garamond" w:hAnsi="Garamond"/>
-          <w:b/>
-        </w:rPr>
-        <w:t>novaordis-utilities:</w:t>
-      </w:r>
-      <w:r>
-        <w:rPr>
-          <w:rFonts w:ascii="Garamond" w:hAnsi="Garamond"/>
-        </w:rPr>
-        <w:t xml:space="preserve"> </w:t>
-      </w:r>
-      <w:r>
-        <w:rPr>
-          <w:rFonts w:ascii="Garamond" w:hAnsi="Garamond"/>
-        </w:rPr>
-        <w:t xml:space="preserve">Move </w:t>
-      </w:r>
-      <w:proofErr w:type="spellStart"/>
-      <w:r>
-        <w:rPr>
-          <w:rFonts w:ascii="Garamond" w:hAnsi="Garamond"/>
-        </w:rPr>
-        <w:t>sshConnection</w:t>
-      </w:r>
-      <w:proofErr w:type="spellEnd"/>
-      <w:r>
-        <w:rPr>
-          <w:rFonts w:ascii="Garamond" w:hAnsi="Garamond"/>
-        </w:rPr>
-        <w:t xml:space="preserve"> and all SSH stuff in its own project or utilities.</w:t>
-      </w:r>
-      <w:r>
-        <w:rPr>
-          <w:rFonts w:ascii="Garamond" w:hAnsi="Garamond"/>
-        </w:rPr>
-        <w:t xml:space="preserve"> </w:t>
-      </w:r>
-      <w:r>
-        <w:rPr>
-          <w:rFonts w:ascii="Garamond" w:hAnsi="Garamond"/>
-        </w:rPr>
-        <w:br/>
-      </w:r>
-    </w:p>
-    <w:p>
-      <w:pPr>
-        <w:pStyle w:val="ListParagraph"/>
-        <w:numPr>
-          <w:ilvl w:val="0"/>
-          <w:numId w:val="3"/>
-        </w:numPr>
-        <w:rPr>
-          <w:rFonts w:ascii="Garamond" w:hAnsi="Garamond"/>
-        </w:rPr>
-      </w:pPr>
-      <w:bookmarkStart w:id="0" w:name="_GoBack"/>
-      <w:bookmarkEnd w:id="0"/>
-      <w:r>
-        <w:rPr>
-          <w:rFonts w:ascii="Garamond" w:hAnsi="Garamond"/>
-        </w:rPr>
-        <w:t xml:space="preserve">Keep </w:t>
-      </w:r>
+        <w:rPr>
+          <w:rFonts w:ascii="Garamond" w:hAnsi="Garamond"/>
+        </w:rPr>
+      </w:pPr>
       <w:hyperlink r:id="rId5" w:history="1">
         <w:r>
           <w:rPr>
             <w:rStyle w:val="Hyperlink"/>
             <w:rFonts w:ascii="Garamond" w:hAnsi="Garamond"/>
           </w:rPr>
-          <w:t>https://kb.novaordis.com/index.php</w:t>
+          <w:t>https://kb.novaordis.com/index.php/Events-api</w:t>
         </w:r>
+      </w:hyperlink>
+      <w:r>
+        <w:rPr>
+          <w:rFonts w:ascii="Garamond" w:hAnsi="Garamond"/>
+        </w:rPr>
+        <w:t xml:space="preserve"> </w:t>
+      </w:r>
+    </w:p>
+    <w:p>
+      <w:pPr>
+        <w:rPr>
+          <w:rFonts w:ascii="Garamond" w:hAnsi="Garamond"/>
+        </w:rPr>
+      </w:pPr>
+    </w:p>
+    <w:p>
+      <w:pPr>
+        <w:pStyle w:val="ListParagraph"/>
+        <w:numPr>
+          <w:ilvl w:val="0"/>
+          <w:numId w:val="3"/>
+        </w:numPr>
+        <w:rPr>
+          <w:rFonts w:ascii="Garamond" w:hAnsi="Garamond"/>
+        </w:rPr>
+      </w:pPr>
+      <w:r>
+        <w:rPr>
+          <w:rFonts w:ascii="Garamond" w:hAnsi="Garamond"/>
+          <w:b/>
+        </w:rPr>
+        <w:t>JBoss-Related Heuristics</w:t>
+      </w:r>
+      <w:r>
+        <w:rPr>
+          <w:rFonts w:ascii="Garamond" w:hAnsi="Garamond"/>
+        </w:rPr>
+        <w:t xml:space="preserve">. </w:t>
+      </w:r>
+      <w:r>
+        <w:rPr>
+          <w:rFonts w:ascii="Garamond" w:hAnsi="Garamond"/>
+        </w:rPr>
+        <w:t xml:space="preserve">Move the JBoss-related heuristics (classpath, </w:t>
+      </w:r>
+      <w:r>
+        <w:rPr>
+          <w:rFonts w:ascii="Garamond" w:hAnsi="Garamond"/>
+        </w:rPr>
+        <w:t xml:space="preserve">figuring out </w:t>
+      </w:r>
+      <w:r>
+        <w:rPr>
+          <w:rFonts w:ascii="Garamond" w:hAnsi="Garamond"/>
+        </w:rPr>
+        <w:t>version, etc</w:t>
+      </w:r>
+      <w:r>
+        <w:rPr>
+          <w:rFonts w:ascii="Garamond" w:hAnsi="Garamond"/>
+        </w:rPr>
+        <w:t>.</w:t>
+      </w:r>
+      <w:r>
+        <w:rPr>
+          <w:rFonts w:ascii="Garamond" w:hAnsi="Garamond"/>
+        </w:rPr>
+        <w:t xml:space="preserve">) from </w:t>
+      </w:r>
+      <w:proofErr w:type="spellStart"/>
+      <w:r>
+        <w:rPr>
+          <w:rFonts w:ascii="Garamond" w:hAnsi="Garamond"/>
+        </w:rPr>
+        <w:t>JmxMetricSourceDefinitionUtil</w:t>
+      </w:r>
+      <w:proofErr w:type="spellEnd"/>
+      <w:r>
+        <w:rPr>
+          <w:rFonts w:ascii="Garamond" w:hAnsi="Garamond"/>
+        </w:rPr>
+        <w:t xml:space="preserve"> into a dedicated project: </w:t>
+      </w:r>
+      <w:proofErr w:type="spellStart"/>
+      <w:r>
+        <w:rPr>
+          <w:rFonts w:ascii="Garamond" w:hAnsi="Garamond"/>
+        </w:rPr>
+        <w:t>jboss</w:t>
+      </w:r>
+      <w:proofErr w:type="spellEnd"/>
+      <w:r>
+        <w:rPr>
+          <w:rFonts w:ascii="Garamond" w:hAnsi="Garamond"/>
+        </w:rPr>
+        <w:t>-cli and rename? novaordis-</w:t>
+      </w:r>
+      <w:proofErr w:type="spellStart"/>
+      <w:r>
+        <w:rPr>
+          <w:rFonts w:ascii="Garamond" w:hAnsi="Garamond"/>
+        </w:rPr>
+        <w:t>util</w:t>
+      </w:r>
+      <w:proofErr w:type="spellEnd"/>
+      <w:r>
+        <w:rPr>
+          <w:rFonts w:ascii="Garamond" w:hAnsi="Garamond"/>
+        </w:rPr>
+        <w:t>? novaordis-</w:t>
+      </w:r>
+      <w:proofErr w:type="spellStart"/>
+      <w:r>
+        <w:rPr>
+          <w:rFonts w:ascii="Garamond" w:hAnsi="Garamond"/>
+        </w:rPr>
+        <w:t>jboss</w:t>
+      </w:r>
+      <w:proofErr w:type="spellEnd"/>
+      <w:r>
+        <w:rPr>
+          <w:rFonts w:ascii="Garamond" w:hAnsi="Garamond"/>
+        </w:rPr>
+        <w:t>?</w:t>
+      </w:r>
+      <w:r>
+        <w:rPr>
+          <w:rFonts w:ascii="Garamond" w:hAnsi="Garamond"/>
+        </w:rPr>
+        <w:br/>
+      </w:r>
+    </w:p>
+    <w:p>
+      <w:pPr>
+        <w:pStyle w:val="ListParagraph"/>
+        <w:numPr>
+          <w:ilvl w:val="0"/>
+          <w:numId w:val="3"/>
+        </w:numPr>
+        <w:rPr>
+          <w:rFonts w:ascii="Garamond" w:hAnsi="Garamond"/>
+        </w:rPr>
+      </w:pPr>
+      <w:r>
+        <w:rPr>
+          <w:rFonts w:ascii="Garamond" w:hAnsi="Garamond"/>
+          <w:b/>
+        </w:rPr>
+        <w:t>novaordis-utilities</w:t>
+      </w:r>
+      <w:r>
+        <w:rPr>
+          <w:rFonts w:ascii="Garamond" w:hAnsi="Garamond"/>
+        </w:rPr>
+        <w:t xml:space="preserve">: </w:t>
+      </w:r>
+      <w:r>
+        <w:rPr>
+          <w:rFonts w:ascii="Garamond" w:hAnsi="Garamond"/>
+        </w:rPr>
+        <w:t xml:space="preserve">Move </w:t>
+      </w:r>
+      <w:proofErr w:type="spellStart"/>
+      <w:r>
+        <w:rPr>
+          <w:rFonts w:ascii="Garamond" w:hAnsi="Garamond"/>
+        </w:rPr>
+        <w:t>OSType</w:t>
+      </w:r>
+      <w:proofErr w:type="spellEnd"/>
+      <w:r>
+        <w:rPr>
+          <w:rFonts w:ascii="Garamond" w:hAnsi="Garamond"/>
+        </w:rPr>
+        <w:t xml:space="preserve"> into utilities, alongside OS</w:t>
+      </w:r>
+      <w:r>
+        <w:rPr>
+          <w:rFonts w:ascii="Garamond" w:hAnsi="Garamond"/>
+        </w:rPr>
+        <w:t>.</w:t>
+      </w:r>
+      <w:r>
+        <w:rPr>
+          <w:rFonts w:ascii="Garamond" w:hAnsi="Garamond"/>
+        </w:rPr>
+        <w:br/>
+      </w:r>
+    </w:p>
+    <w:p>
+      <w:pPr>
+        <w:pStyle w:val="ListParagraph"/>
+        <w:numPr>
+          <w:ilvl w:val="0"/>
+          <w:numId w:val="3"/>
+        </w:numPr>
+        <w:rPr>
+          <w:rFonts w:ascii="Garamond" w:hAnsi="Garamond"/>
+        </w:rPr>
+      </w:pPr>
+      <w:r>
+        <w:rPr>
+          <w:rFonts w:ascii="Garamond" w:hAnsi="Garamond"/>
+          <w:b/>
+        </w:rPr>
+        <w:t>novaordis-utilities:</w:t>
+      </w:r>
+      <w:r>
+        <w:rPr>
+          <w:rFonts w:ascii="Garamond" w:hAnsi="Garamond"/>
+        </w:rPr>
+        <w:t xml:space="preserve"> </w:t>
+      </w:r>
+      <w:r>
+        <w:rPr>
+          <w:rFonts w:ascii="Garamond" w:hAnsi="Garamond"/>
+        </w:rPr>
+        <w:t xml:space="preserve">Move </w:t>
+      </w:r>
+      <w:proofErr w:type="spellStart"/>
+      <w:r>
+        <w:rPr>
+          <w:rFonts w:ascii="Garamond" w:hAnsi="Garamond"/>
+        </w:rPr>
+        <w:t>sshConnection</w:t>
+      </w:r>
+      <w:proofErr w:type="spellEnd"/>
+      <w:r>
+        <w:rPr>
+          <w:rFonts w:ascii="Garamond" w:hAnsi="Garamond"/>
+        </w:rPr>
+        <w:t xml:space="preserve"> and all SSH stuff in its own project or utilities.</w:t>
+      </w:r>
+      <w:r>
+        <w:rPr>
+          <w:rFonts w:ascii="Garamond" w:hAnsi="Garamond"/>
+        </w:rPr>
+        <w:t xml:space="preserve"> </w:t>
+      </w:r>
+      <w:r>
+        <w:rPr>
+          <w:rFonts w:ascii="Garamond" w:hAnsi="Garamond"/>
+        </w:rPr>
+        <w:br/>
+      </w:r>
+    </w:p>
+    <w:p>
+      <w:pPr>
+        <w:pStyle w:val="ListParagraph"/>
+        <w:numPr>
+          <w:ilvl w:val="0"/>
+          <w:numId w:val="3"/>
+        </w:numPr>
+        <w:rPr>
+          <w:rFonts w:ascii="Garamond" w:hAnsi="Garamond"/>
+        </w:rPr>
+      </w:pPr>
+      <w:r>
+        <w:rPr>
+          <w:rFonts w:ascii="Garamond" w:hAnsi="Garamond"/>
+        </w:rPr>
+        <w:t xml:space="preserve">Keep </w:t>
+      </w:r>
+      <w:hyperlink r:id="rId6" w:history="1">
         <w:r>
           <w:rPr>
             <w:rStyle w:val="Hyperlink"/>
             <w:rFonts w:ascii="Garamond" w:hAnsi="Garamond"/>
           </w:rPr>
-          <w:t>/</w:t>
-        </w:r>
-        <w:r>
-          <w:rPr>
-            <w:rStyle w:val="Hyperlink"/>
-            <w:rFonts w:ascii="Garamond" w:hAnsi="Garamond"/>
-          </w:rPr>
-          <w:t>Events-api_Concepts</w:t>
+          <w:t>https://kb.novaordis.com/index.php/Events-api_Concepts</w:t>
         </w:r>
       </w:hyperlink>
       <w:r>

</xml_diff>

<commit_message>
generic toString() for all Parsers
</commit_message>
<xml_diff>
--- a/doc/events API TODO.docx
+++ b/doc/events API TODO.docx
@@ -9,31 +9,171 @@
           <w:rFonts w:ascii="Garamond" w:hAnsi="Garamond"/>
         </w:rPr>
       </w:pPr>
+      <w:r>
+        <w:rPr>
+          <w:rFonts w:ascii="Garamond" w:hAnsi="Garamond"/>
+        </w:rPr>
+        <w:t>E</w:t>
+      </w:r>
+      <w:r>
+        <w:rPr>
+          <w:rFonts w:ascii="Garamond" w:hAnsi="Garamond"/>
+        </w:rPr>
+        <w:t xml:space="preserve">vents API </w:t>
+      </w:r>
+      <w:r>
+        <w:rPr>
+          <w:rFonts w:ascii="Garamond" w:hAnsi="Garamond"/>
+        </w:rPr>
+        <w:t xml:space="preserve">(events-api) </w:t>
+      </w:r>
+      <w:r>
+        <w:rPr>
+          <w:rFonts w:ascii="Garamond" w:hAnsi="Garamond"/>
+        </w:rPr>
+        <w:t>TODO</w:t>
+      </w:r>
+    </w:p>
+    <w:p>
+      <w:pPr>
+        <w:rPr>
+          <w:rFonts w:ascii="Garamond" w:hAnsi="Garamond"/>
+        </w:rPr>
+      </w:pPr>
+    </w:p>
+    <w:p>
+      <w:pPr>
+        <w:rPr>
+          <w:rFonts w:ascii="Garamond" w:hAnsi="Garamond"/>
+        </w:rPr>
+      </w:pPr>
+    </w:p>
+    <w:p>
+      <w:pPr>
+        <w:rPr>
+          <w:rFonts w:ascii="Garamond" w:hAnsi="Garamond"/>
+          <w:b/>
+        </w:rPr>
+      </w:pPr>
+      <w:r>
+        <w:rPr>
+          <w:rFonts w:ascii="Garamond" w:hAnsi="Garamond"/>
+          <w:b/>
+        </w:rPr>
+        <w:t>Query improvements:</w:t>
+      </w:r>
+    </w:p>
+    <w:p>
+      <w:pPr>
+        <w:rPr>
+          <w:rFonts w:ascii="Garamond" w:hAnsi="Garamond"/>
+          <w:b/>
+        </w:rPr>
+      </w:pPr>
+    </w:p>
+    <w:p>
+      <w:pPr>
+        <w:pStyle w:val="ListParagraph"/>
+        <w:numPr>
+          <w:ilvl w:val="0"/>
+          <w:numId w:val="36"/>
+        </w:numPr>
+        <w:rPr>
+          <w:rFonts w:ascii="Garamond" w:hAnsi="Garamond"/>
+        </w:rPr>
+      </w:pPr>
+      <w:r>
+        <w:rPr>
+          <w:rFonts w:ascii="Garamond" w:hAnsi="Garamond"/>
+        </w:rPr>
+        <w:t>Display the first event that matches the query and then immediately exit the runtime (--first [count])</w:t>
+      </w:r>
+    </w:p>
+    <w:p>
+      <w:pPr>
+        <w:pStyle w:val="ListParagraph"/>
+        <w:numPr>
+          <w:ilvl w:val="0"/>
+          <w:numId w:val="36"/>
+        </w:numPr>
+        <w:rPr>
+          <w:rFonts w:ascii="Garamond" w:hAnsi="Garamond"/>
+        </w:rPr>
+      </w:pPr>
+      <w:r>
+        <w:rPr>
+          <w:rFonts w:ascii="Garamond" w:hAnsi="Garamond"/>
+        </w:rPr>
+        <w:t>Display the last query that matches the query (--last [count]): optimization for files – start from the bottom?</w:t>
+      </w:r>
+    </w:p>
+    <w:p>
+      <w:pPr>
+        <w:pStyle w:val="ListParagraph"/>
+        <w:numPr>
+          <w:ilvl w:val="0"/>
+          <w:numId w:val="36"/>
+        </w:numPr>
+        <w:rPr>
+          <w:rFonts w:ascii="Garamond" w:hAnsi="Garamond"/>
+        </w:rPr>
+      </w:pPr>
+      <w:r>
+        <w:rPr>
+          <w:rFonts w:ascii="Garamond" w:hAnsi="Garamond"/>
+        </w:rPr>
+        <w:t xml:space="preserve">Time bounds --from --to </w:t>
+      </w:r>
+    </w:p>
+    <w:p>
+      <w:pPr>
+        <w:pStyle w:val="ListParagraph"/>
+        <w:numPr>
+          <w:ilvl w:val="0"/>
+          <w:numId w:val="36"/>
+        </w:numPr>
+        <w:rPr>
+          <w:rFonts w:ascii="Garamond" w:hAnsi="Garamond"/>
+        </w:rPr>
+      </w:pPr>
+      <w:r>
+        <w:rPr>
+          <w:rFonts w:ascii="Garamond" w:hAnsi="Garamond"/>
+        </w:rPr>
+        <w:t>Think of a generic query language.</w:t>
+      </w:r>
       <w:bookmarkStart w:id="0" w:name="_GoBack"/>
-      <w:r>
-        <w:rPr>
-          <w:rFonts w:ascii="Garamond" w:hAnsi="Garamond"/>
-        </w:rPr>
-        <w:t>E</w:t>
-      </w:r>
-      <w:r>
-        <w:rPr>
-          <w:rFonts w:ascii="Garamond" w:hAnsi="Garamond"/>
-        </w:rPr>
-        <w:t xml:space="preserve">vents API </w:t>
-      </w:r>
-      <w:r>
-        <w:rPr>
-          <w:rFonts w:ascii="Garamond" w:hAnsi="Garamond"/>
-        </w:rPr>
-        <w:t xml:space="preserve">(events-api) </w:t>
-      </w:r>
-      <w:r>
-        <w:rPr>
-          <w:rFonts w:ascii="Garamond" w:hAnsi="Garamond"/>
-        </w:rPr>
-        <w:t>TODO</w:t>
-      </w:r>
+      <w:bookmarkEnd w:id="0"/>
+    </w:p>
+    <w:p>
+      <w:pPr>
+        <w:rPr>
+          <w:rFonts w:ascii="Garamond" w:hAnsi="Garamond"/>
+          <w:b/>
+        </w:rPr>
+      </w:pPr>
+    </w:p>
+    <w:p>
+      <w:pPr>
+        <w:rPr>
+          <w:rFonts w:ascii="Garamond" w:hAnsi="Garamond"/>
+          <w:b/>
+        </w:rPr>
+      </w:pPr>
+    </w:p>
+    <w:p>
+      <w:pPr>
+        <w:rPr>
+          <w:rFonts w:ascii="Garamond" w:hAnsi="Garamond"/>
+        </w:rPr>
+      </w:pPr>
+    </w:p>
+    <w:p>
+      <w:pPr>
+        <w:rPr>
+          <w:rFonts w:ascii="Garamond" w:hAnsi="Garamond"/>
+        </w:rPr>
+      </w:pPr>
     </w:p>
     <w:p>
       <w:pPr>
@@ -466,27 +606,8 @@
           <w:sz w:val="21"/>
           <w:szCs w:val="21"/>
         </w:rPr>
-        <w:t>09/03/16 rename the artifact to "novaordis-</w:t>
-      </w:r>
-      <w:proofErr w:type="gramStart"/>
-      <w:r>
-        <w:rPr>
-          <w:rFonts w:ascii="Garamond" w:eastAsia="Times New Roman" w:hAnsi="Garamond"/>
-          <w:color w:val="252525"/>
-          <w:sz w:val="21"/>
-          <w:szCs w:val="21"/>
-        </w:rPr>
-        <w:t>events.*</w:t>
-      </w:r>
-      <w:proofErr w:type="gramEnd"/>
-      <w:r>
-        <w:rPr>
-          <w:rFonts w:ascii="Garamond" w:eastAsia="Times New Roman" w:hAnsi="Garamond"/>
-          <w:color w:val="252525"/>
-          <w:sz w:val="21"/>
-          <w:szCs w:val="21"/>
-        </w:rPr>
-        <w:t>", to align it with the rest of the "projects" artifact names.</w:t>
+        <w:lastRenderedPageBreak/>
+        <w:t>09/03/16 rename the artifact to "novaordis-events.*", to align it with the rest of the "projects" artifact names.</w:t>
       </w:r>
     </w:p>
     <w:p>
@@ -585,17 +706,7 @@
           <w:sz w:val="21"/>
           <w:szCs w:val="21"/>
         </w:rPr>
-        <w:t xml:space="preserve">implementations should do the same thing, but they are doing different </w:t>
-      </w:r>
-      <w:proofErr w:type="gramStart"/>
-      <w:r>
-        <w:rPr>
-          <w:rFonts w:ascii="Garamond" w:eastAsia="Times New Roman" w:hAnsi="Garamond"/>
-          <w:color w:val="252525"/>
-          <w:sz w:val="21"/>
-          <w:szCs w:val="21"/>
-        </w:rPr>
-        <w:t>things:</w:t>
+        <w:t>implementations should do the same thing, but they are doing different things:</w:t>
       </w:r>
       <w:r>
         <w:rPr>
@@ -603,16 +714,7 @@
           <w:rFonts w:ascii="Garamond" w:hAnsi="Garamond"/>
           <w:color w:val="252525"/>
         </w:rPr>
-        <w:t>HttpdLogLine.parseFirstRequestLine</w:t>
-      </w:r>
-      <w:proofErr w:type="gramEnd"/>
-      <w:r>
-        <w:rPr>
-          <w:rStyle w:val="HTMLTypewriter"/>
-          <w:rFonts w:ascii="Garamond" w:hAnsi="Garamond"/>
-          <w:color w:val="252525"/>
-        </w:rPr>
-        <w:t>()</w:t>
+        <w:t>HttpdLogLine.parseFirstRequestLine()</w:t>
       </w:r>
       <w:r>
         <w:rPr>
@@ -783,27 +885,7 @@
           <w:sz w:val="21"/>
           <w:szCs w:val="21"/>
         </w:rPr>
-        <w:t xml:space="preserve">Start with enabling the </w:t>
-      </w:r>
-      <w:proofErr w:type="gramStart"/>
-      <w:r>
-        <w:rPr>
-          <w:rFonts w:ascii="Garamond" w:eastAsia="Times New Roman" w:hAnsi="Garamond"/>
-          <w:color w:val="252525"/>
-          <w:sz w:val="21"/>
-          <w:szCs w:val="21"/>
-        </w:rPr>
-        <w:t>commented out</w:t>
-      </w:r>
-      <w:proofErr w:type="gramEnd"/>
-      <w:r>
-        <w:rPr>
-          <w:rFonts w:ascii="Garamond" w:eastAsia="Times New Roman" w:hAnsi="Garamond"/>
-          <w:color w:val="252525"/>
-          <w:sz w:val="21"/>
-          <w:szCs w:val="21"/>
-        </w:rPr>
-        <w:t xml:space="preserve"> test "TODO N7aq32 RETURN HERE"</w:t>
+        <w:t>Start with enabling the commented out test "TODO N7aq32 RETURN HERE"</w:t>
       </w:r>
     </w:p>
     <w:p>
@@ -853,7 +935,6 @@
           <w:sz w:val="21"/>
           <w:szCs w:val="21"/>
         </w:rPr>
-        <w:lastRenderedPageBreak/>
         <w:t>document the methodology to draw this)</w:t>
       </w:r>
       <w:r>
@@ -919,47 +1000,7 @@
           <w:sz w:val="21"/>
           <w:szCs w:val="21"/>
         </w:rPr>
-        <w:t xml:space="preserve">Property in-line Sorting based on Priority vs. addition order </w:t>
-      </w:r>
-      <w:proofErr w:type="gramStart"/>
-      <w:r>
-        <w:rPr>
-          <w:rFonts w:ascii="Garamond" w:eastAsia="Times New Roman" w:hAnsi="Garamond"/>
-          <w:color w:val="252525"/>
-          <w:sz w:val="21"/>
-          <w:szCs w:val="21"/>
-        </w:rPr>
-        <w:t>getPropertyList(</w:t>
-      </w:r>
-      <w:proofErr w:type="gramEnd"/>
-      <w:r>
-        <w:rPr>
-          <w:rFonts w:ascii="Garamond" w:eastAsia="Times New Roman" w:hAnsi="Garamond"/>
-          <w:color w:val="252525"/>
-          <w:sz w:val="21"/>
-          <w:szCs w:val="21"/>
-        </w:rPr>
-        <w:t xml:space="preserve">). Consider property priority (and sorting) vs fixed order. Reconsider </w:t>
-      </w:r>
-      <w:proofErr w:type="gramStart"/>
-      <w:r>
-        <w:rPr>
-          <w:rFonts w:ascii="Garamond" w:eastAsia="Times New Roman" w:hAnsi="Garamond"/>
-          <w:color w:val="252525"/>
-          <w:sz w:val="21"/>
-          <w:szCs w:val="21"/>
-        </w:rPr>
-        <w:t>getPropertyList(</w:t>
-      </w:r>
-      <w:proofErr w:type="gramEnd"/>
-      <w:r>
-        <w:rPr>
-          <w:rFonts w:ascii="Garamond" w:eastAsia="Times New Roman" w:hAnsi="Garamond"/>
-          <w:color w:val="252525"/>
-          <w:sz w:val="21"/>
-          <w:szCs w:val="21"/>
-        </w:rPr>
-        <w:t>);</w:t>
+        <w:t>Property in-line Sorting based on Priority vs. addition order getPropertyList(). Consider property priority (and sorting) vs fixed order. Reconsider getPropertyList();</w:t>
       </w:r>
     </w:p>
     <w:p>
@@ -984,27 +1025,7 @@
           <w:sz w:val="21"/>
           <w:szCs w:val="21"/>
         </w:rPr>
-        <w:t xml:space="preserve">Insure the help is </w:t>
-      </w:r>
-      <w:proofErr w:type="gramStart"/>
-      <w:r>
-        <w:rPr>
-          <w:rFonts w:ascii="Garamond" w:eastAsia="Times New Roman" w:hAnsi="Garamond"/>
-          <w:color w:val="252525"/>
-          <w:sz w:val="21"/>
-          <w:szCs w:val="21"/>
-        </w:rPr>
-        <w:t>true.“</w:t>
-      </w:r>
-      <w:proofErr w:type="gramEnd"/>
-      <w:r>
-        <w:rPr>
-          <w:rFonts w:ascii="Garamond" w:eastAsia="Times New Roman" w:hAnsi="Garamond"/>
-          <w:color w:val="252525"/>
-          <w:sz w:val="21"/>
-          <w:szCs w:val="21"/>
-        </w:rPr>
-        <w:t>output” in-line help: If the property is a Map, the following notation can be used: Make sure this works.</w:t>
+        <w:t>Insure the help is true.“output” in-line help: If the property is a Map, the following notation can be used: Make sure this works.</w:t>
       </w:r>
     </w:p>
     <w:p>
@@ -1399,27 +1420,7 @@
           <w:sz w:val="21"/>
           <w:szCs w:val="21"/>
         </w:rPr>
-        <w:t xml:space="preserve">How to handle exceptions in the logic’s </w:t>
-      </w:r>
-      <w:proofErr w:type="gramStart"/>
-      <w:r>
-        <w:rPr>
-          <w:rFonts w:ascii="Garamond" w:eastAsia="Times New Roman" w:hAnsi="Garamond"/>
-          <w:color w:val="252525"/>
-          <w:sz w:val="21"/>
-          <w:szCs w:val="21"/>
-        </w:rPr>
-        <w:t>process(</w:t>
-      </w:r>
-      <w:proofErr w:type="gramEnd"/>
-      <w:r>
-        <w:rPr>
-          <w:rFonts w:ascii="Garamond" w:eastAsia="Times New Roman" w:hAnsi="Garamond"/>
-          <w:color w:val="252525"/>
-          <w:sz w:val="21"/>
-          <w:szCs w:val="21"/>
-        </w:rPr>
-        <w:t>) High level view.</w:t>
+        <w:t>How to handle exceptions in the logic’s process() High level view.</w:t>
       </w:r>
     </w:p>
     <w:p>
@@ -1814,27 +1815,7 @@
           <w:sz w:val="21"/>
           <w:szCs w:val="21"/>
         </w:rPr>
-        <w:t xml:space="preserve">--filter </w:t>
-      </w:r>
-      <w:proofErr w:type="gramStart"/>
-      <w:r>
-        <w:rPr>
-          <w:rFonts w:ascii="Garamond" w:hAnsi="Garamond"/>
-          <w:color w:val="000000"/>
-          <w:sz w:val="21"/>
-          <w:szCs w:val="21"/>
-        </w:rPr>
-        <w:t>request.Business</w:t>
-      </w:r>
-      <w:proofErr w:type="gramEnd"/>
-      <w:r>
-        <w:rPr>
-          <w:rFonts w:ascii="Garamond" w:hAnsi="Garamond"/>
-          <w:color w:val="000000"/>
-          <w:sz w:val="21"/>
-          <w:szCs w:val="21"/>
-        </w:rPr>
-        <w:t>-Scenario-Start-Marker=TYPE1</w:t>
+        <w:t>--filter request.Business-Scenario-Start-Marker=TYPE1</w:t>
       </w:r>
     </w:p>
     <w:p>
@@ -1899,7 +1880,6 @@
         </w:rPr>
       </w:pPr>
     </w:p>
-    <w:bookmarkEnd w:id="0"/>
     <w:sectPr>
       <w:pgSz w:w="12240" w:h="15840"/>
       <w:pgMar w:top="1440" w:right="1440" w:bottom="1440" w:left="1440" w:header="720" w:footer="720" w:gutter="0"/>
@@ -2026,6 +2006,119 @@
     </w:lvl>
   </w:abstractNum>
   <w:abstractNum w:abstractNumId="1">
+    <w:nsid w:val="08C51077"/>
+    <w:multiLevelType w:val="hybridMultilevel"/>
+    <w:tmpl w:val="CC72DB0E"/>
+    <w:lvl w:ilvl="0" w:tplc="04090001">
+      <w:start w:val="1"/>
+      <w:numFmt w:val="bullet"/>
+      <w:lvlText w:val=""/>
+      <w:lvlJc w:val="left"/>
+      <w:pPr>
+        <w:ind w:left="720" w:hanging="360"/>
+      </w:pPr>
+      <w:rPr>
+        <w:rFonts w:ascii="Symbol" w:hAnsi="Symbol" w:hint="default"/>
+      </w:rPr>
+    </w:lvl>
+    <w:lvl w:ilvl="1" w:tplc="04090003" w:tentative="1">
+      <w:start w:val="1"/>
+      <w:numFmt w:val="bullet"/>
+      <w:lvlText w:val="o"/>
+      <w:lvlJc w:val="left"/>
+      <w:pPr>
+        <w:ind w:left="1440" w:hanging="360"/>
+      </w:pPr>
+      <w:rPr>
+        <w:rFonts w:ascii="Courier New" w:hAnsi="Courier New" w:cs="Courier New" w:hint="default"/>
+      </w:rPr>
+    </w:lvl>
+    <w:lvl w:ilvl="2" w:tplc="04090005" w:tentative="1">
+      <w:start w:val="1"/>
+      <w:numFmt w:val="bullet"/>
+      <w:lvlText w:val=""/>
+      <w:lvlJc w:val="left"/>
+      <w:pPr>
+        <w:ind w:left="2160" w:hanging="360"/>
+      </w:pPr>
+      <w:rPr>
+        <w:rFonts w:ascii="Wingdings" w:hAnsi="Wingdings" w:hint="default"/>
+      </w:rPr>
+    </w:lvl>
+    <w:lvl w:ilvl="3" w:tplc="04090001" w:tentative="1">
+      <w:start w:val="1"/>
+      <w:numFmt w:val="bullet"/>
+      <w:lvlText w:val=""/>
+      <w:lvlJc w:val="left"/>
+      <w:pPr>
+        <w:ind w:left="2880" w:hanging="360"/>
+      </w:pPr>
+      <w:rPr>
+        <w:rFonts w:ascii="Symbol" w:hAnsi="Symbol" w:hint="default"/>
+      </w:rPr>
+    </w:lvl>
+    <w:lvl w:ilvl="4" w:tplc="04090003" w:tentative="1">
+      <w:start w:val="1"/>
+      <w:numFmt w:val="bullet"/>
+      <w:lvlText w:val="o"/>
+      <w:lvlJc w:val="left"/>
+      <w:pPr>
+        <w:ind w:left="3600" w:hanging="360"/>
+      </w:pPr>
+      <w:rPr>
+        <w:rFonts w:ascii="Courier New" w:hAnsi="Courier New" w:cs="Courier New" w:hint="default"/>
+      </w:rPr>
+    </w:lvl>
+    <w:lvl w:ilvl="5" w:tplc="04090005" w:tentative="1">
+      <w:start w:val="1"/>
+      <w:numFmt w:val="bullet"/>
+      <w:lvlText w:val=""/>
+      <w:lvlJc w:val="left"/>
+      <w:pPr>
+        <w:ind w:left="4320" w:hanging="360"/>
+      </w:pPr>
+      <w:rPr>
+        <w:rFonts w:ascii="Wingdings" w:hAnsi="Wingdings" w:hint="default"/>
+      </w:rPr>
+    </w:lvl>
+    <w:lvl w:ilvl="6" w:tplc="04090001" w:tentative="1">
+      <w:start w:val="1"/>
+      <w:numFmt w:val="bullet"/>
+      <w:lvlText w:val=""/>
+      <w:lvlJc w:val="left"/>
+      <w:pPr>
+        <w:ind w:left="5040" w:hanging="360"/>
+      </w:pPr>
+      <w:rPr>
+        <w:rFonts w:ascii="Symbol" w:hAnsi="Symbol" w:hint="default"/>
+      </w:rPr>
+    </w:lvl>
+    <w:lvl w:ilvl="7" w:tplc="04090003" w:tentative="1">
+      <w:start w:val="1"/>
+      <w:numFmt w:val="bullet"/>
+      <w:lvlText w:val="o"/>
+      <w:lvlJc w:val="left"/>
+      <w:pPr>
+        <w:ind w:left="5760" w:hanging="360"/>
+      </w:pPr>
+      <w:rPr>
+        <w:rFonts w:ascii="Courier New" w:hAnsi="Courier New" w:cs="Courier New" w:hint="default"/>
+      </w:rPr>
+    </w:lvl>
+    <w:lvl w:ilvl="8" w:tplc="04090005" w:tentative="1">
+      <w:start w:val="1"/>
+      <w:numFmt w:val="bullet"/>
+      <w:lvlText w:val=""/>
+      <w:lvlJc w:val="left"/>
+      <w:pPr>
+        <w:ind w:left="6480" w:hanging="360"/>
+      </w:pPr>
+      <w:rPr>
+        <w:rFonts w:ascii="Wingdings" w:hAnsi="Wingdings" w:hint="default"/>
+      </w:rPr>
+    </w:lvl>
+  </w:abstractNum>
+  <w:abstractNum w:abstractNumId="2">
     <w:nsid w:val="0C374E80"/>
     <w:multiLevelType w:val="multilevel"/>
     <w:tmpl w:val="770C630A"/>
@@ -2174,7 +2267,7 @@
       </w:rPr>
     </w:lvl>
   </w:abstractNum>
-  <w:abstractNum w:abstractNumId="2">
+  <w:abstractNum w:abstractNumId="3">
     <w:nsid w:val="119417D3"/>
     <w:multiLevelType w:val="multilevel"/>
     <w:tmpl w:val="52D05EC4"/>
@@ -2323,7 +2416,7 @@
       </w:rPr>
     </w:lvl>
   </w:abstractNum>
-  <w:abstractNum w:abstractNumId="3">
+  <w:abstractNum w:abstractNumId="4">
     <w:nsid w:val="16711988"/>
     <w:multiLevelType w:val="multilevel"/>
     <w:tmpl w:val="6A002166"/>
@@ -2472,7 +2565,7 @@
       </w:rPr>
     </w:lvl>
   </w:abstractNum>
-  <w:abstractNum w:abstractNumId="4">
+  <w:abstractNum w:abstractNumId="5">
     <w:nsid w:val="19B01B5D"/>
     <w:multiLevelType w:val="multilevel"/>
     <w:tmpl w:val="CA049BF0"/>
@@ -2621,7 +2714,7 @@
       </w:rPr>
     </w:lvl>
   </w:abstractNum>
-  <w:abstractNum w:abstractNumId="5">
+  <w:abstractNum w:abstractNumId="6">
     <w:nsid w:val="1DAD1E46"/>
     <w:multiLevelType w:val="multilevel"/>
     <w:tmpl w:val="20AA7FEE"/>
@@ -2770,7 +2863,7 @@
       </w:rPr>
     </w:lvl>
   </w:abstractNum>
-  <w:abstractNum w:abstractNumId="6">
+  <w:abstractNum w:abstractNumId="7">
     <w:nsid w:val="208A7B84"/>
     <w:multiLevelType w:val="multilevel"/>
     <w:tmpl w:val="700CE6B8"/>
@@ -2919,7 +3012,7 @@
       </w:rPr>
     </w:lvl>
   </w:abstractNum>
-  <w:abstractNum w:abstractNumId="7">
+  <w:abstractNum w:abstractNumId="8">
     <w:nsid w:val="24993F1F"/>
     <w:multiLevelType w:val="multilevel"/>
     <w:tmpl w:val="746A6E1A"/>
@@ -3068,7 +3161,7 @@
       </w:rPr>
     </w:lvl>
   </w:abstractNum>
-  <w:abstractNum w:abstractNumId="8">
+  <w:abstractNum w:abstractNumId="9">
     <w:nsid w:val="27C028F6"/>
     <w:multiLevelType w:val="multilevel"/>
     <w:tmpl w:val="2376CE20"/>
@@ -3217,7 +3310,7 @@
       </w:rPr>
     </w:lvl>
   </w:abstractNum>
-  <w:abstractNum w:abstractNumId="9">
+  <w:abstractNum w:abstractNumId="10">
     <w:nsid w:val="2DA84CCB"/>
     <w:multiLevelType w:val="hybridMultilevel"/>
     <w:tmpl w:val="A7FC0F0A"/>
@@ -3330,7 +3423,7 @@
       </w:rPr>
     </w:lvl>
   </w:abstractNum>
-  <w:abstractNum w:abstractNumId="10">
+  <w:abstractNum w:abstractNumId="11">
     <w:nsid w:val="336B3CDD"/>
     <w:multiLevelType w:val="multilevel"/>
     <w:tmpl w:val="46BE6AFE"/>
@@ -3479,7 +3572,7 @@
       </w:rPr>
     </w:lvl>
   </w:abstractNum>
-  <w:abstractNum w:abstractNumId="11">
+  <w:abstractNum w:abstractNumId="12">
     <w:nsid w:val="357470DE"/>
     <w:multiLevelType w:val="hybridMultilevel"/>
     <w:tmpl w:val="8480A568"/>
@@ -3592,7 +3685,7 @@
       </w:rPr>
     </w:lvl>
   </w:abstractNum>
-  <w:abstractNum w:abstractNumId="12">
+  <w:abstractNum w:abstractNumId="13">
     <w:nsid w:val="3B9C02C2"/>
     <w:multiLevelType w:val="multilevel"/>
     <w:tmpl w:val="0D8AE2E4"/>
@@ -3741,7 +3834,7 @@
       </w:rPr>
     </w:lvl>
   </w:abstractNum>
-  <w:abstractNum w:abstractNumId="13">
+  <w:abstractNum w:abstractNumId="14">
     <w:nsid w:val="3DBA396E"/>
     <w:multiLevelType w:val="multilevel"/>
     <w:tmpl w:val="C948707E"/>
@@ -3890,7 +3983,7 @@
       </w:rPr>
     </w:lvl>
   </w:abstractNum>
-  <w:abstractNum w:abstractNumId="14">
+  <w:abstractNum w:abstractNumId="15">
     <w:nsid w:val="428C28FA"/>
     <w:multiLevelType w:val="multilevel"/>
     <w:tmpl w:val="6BA2BD44"/>
@@ -4039,7 +4132,7 @@
       </w:rPr>
     </w:lvl>
   </w:abstractNum>
-  <w:abstractNum w:abstractNumId="15">
+  <w:abstractNum w:abstractNumId="16">
     <w:nsid w:val="43E03BCD"/>
     <w:multiLevelType w:val="multilevel"/>
     <w:tmpl w:val="B464CEB0"/>
@@ -4188,7 +4281,7 @@
       </w:rPr>
     </w:lvl>
   </w:abstractNum>
-  <w:abstractNum w:abstractNumId="16">
+  <w:abstractNum w:abstractNumId="17">
     <w:nsid w:val="44CC1298"/>
     <w:multiLevelType w:val="hybridMultilevel"/>
     <w:tmpl w:val="FF6206C4"/>
@@ -4301,7 +4394,7 @@
       </w:rPr>
     </w:lvl>
   </w:abstractNum>
-  <w:abstractNum w:abstractNumId="17">
+  <w:abstractNum w:abstractNumId="18">
     <w:nsid w:val="4F1238BB"/>
     <w:multiLevelType w:val="hybridMultilevel"/>
     <w:tmpl w:val="213AFACC"/>
@@ -4414,7 +4507,7 @@
       </w:rPr>
     </w:lvl>
   </w:abstractNum>
-  <w:abstractNum w:abstractNumId="18">
+  <w:abstractNum w:abstractNumId="19">
     <w:nsid w:val="50F1763B"/>
     <w:multiLevelType w:val="multilevel"/>
     <w:tmpl w:val="0D5837E4"/>
@@ -4563,7 +4656,7 @@
       </w:rPr>
     </w:lvl>
   </w:abstractNum>
-  <w:abstractNum w:abstractNumId="19">
+  <w:abstractNum w:abstractNumId="20">
     <w:nsid w:val="5AF52E4D"/>
     <w:multiLevelType w:val="multilevel"/>
     <w:tmpl w:val="1B8C21BA"/>
@@ -4712,7 +4805,7 @@
       </w:rPr>
     </w:lvl>
   </w:abstractNum>
-  <w:abstractNum w:abstractNumId="20">
+  <w:abstractNum w:abstractNumId="21">
     <w:nsid w:val="5C4B628B"/>
     <w:multiLevelType w:val="multilevel"/>
     <w:tmpl w:val="50B6E036"/>
@@ -4861,7 +4954,7 @@
       </w:rPr>
     </w:lvl>
   </w:abstractNum>
-  <w:abstractNum w:abstractNumId="21">
+  <w:abstractNum w:abstractNumId="22">
     <w:nsid w:val="5D815B97"/>
     <w:multiLevelType w:val="hybridMultilevel"/>
     <w:tmpl w:val="D45450D0"/>
@@ -4974,7 +5067,7 @@
       </w:rPr>
     </w:lvl>
   </w:abstractNum>
-  <w:abstractNum w:abstractNumId="22">
+  <w:abstractNum w:abstractNumId="23">
     <w:nsid w:val="5E4C63B3"/>
     <w:multiLevelType w:val="multilevel"/>
     <w:tmpl w:val="151E9474"/>
@@ -5123,7 +5216,7 @@
       </w:rPr>
     </w:lvl>
   </w:abstractNum>
-  <w:abstractNum w:abstractNumId="23">
+  <w:abstractNum w:abstractNumId="24">
     <w:nsid w:val="606143DE"/>
     <w:multiLevelType w:val="multilevel"/>
     <w:tmpl w:val="C93A38AE"/>
@@ -5272,7 +5365,7 @@
       </w:rPr>
     </w:lvl>
   </w:abstractNum>
-  <w:abstractNum w:abstractNumId="24">
+  <w:abstractNum w:abstractNumId="25">
     <w:nsid w:val="63B01EB5"/>
     <w:multiLevelType w:val="multilevel"/>
     <w:tmpl w:val="971EC924"/>
@@ -5421,7 +5514,7 @@
       </w:rPr>
     </w:lvl>
   </w:abstractNum>
-  <w:abstractNum w:abstractNumId="25">
+  <w:abstractNum w:abstractNumId="26">
     <w:nsid w:val="69B46BEC"/>
     <w:multiLevelType w:val="multilevel"/>
     <w:tmpl w:val="193C74E2"/>
@@ -5570,7 +5663,7 @@
       </w:rPr>
     </w:lvl>
   </w:abstractNum>
-  <w:abstractNum w:abstractNumId="26">
+  <w:abstractNum w:abstractNumId="27">
     <w:nsid w:val="6AEA576F"/>
     <w:multiLevelType w:val="multilevel"/>
     <w:tmpl w:val="0CD0FB02"/>
@@ -5719,7 +5812,7 @@
       </w:rPr>
     </w:lvl>
   </w:abstractNum>
-  <w:abstractNum w:abstractNumId="27">
+  <w:abstractNum w:abstractNumId="28">
     <w:nsid w:val="6FDF1E37"/>
     <w:multiLevelType w:val="multilevel"/>
     <w:tmpl w:val="C9185A7C"/>
@@ -5868,7 +5961,7 @@
       </w:rPr>
     </w:lvl>
   </w:abstractNum>
-  <w:abstractNum w:abstractNumId="28">
+  <w:abstractNum w:abstractNumId="29">
     <w:nsid w:val="71FA5F8B"/>
     <w:multiLevelType w:val="multilevel"/>
     <w:tmpl w:val="29C4CFD8"/>
@@ -6017,7 +6110,7 @@
       </w:rPr>
     </w:lvl>
   </w:abstractNum>
-  <w:abstractNum w:abstractNumId="29">
+  <w:abstractNum w:abstractNumId="30">
     <w:nsid w:val="72CF4368"/>
     <w:multiLevelType w:val="multilevel"/>
     <w:tmpl w:val="7CC89C28"/>
@@ -6166,7 +6259,7 @@
       </w:rPr>
     </w:lvl>
   </w:abstractNum>
-  <w:abstractNum w:abstractNumId="30">
+  <w:abstractNum w:abstractNumId="31">
     <w:nsid w:val="73DB7AD6"/>
     <w:multiLevelType w:val="multilevel"/>
     <w:tmpl w:val="77849E70"/>
@@ -6315,7 +6408,7 @@
       </w:rPr>
     </w:lvl>
   </w:abstractNum>
-  <w:abstractNum w:abstractNumId="31">
+  <w:abstractNum w:abstractNumId="32">
     <w:nsid w:val="78896DA7"/>
     <w:multiLevelType w:val="hybridMultilevel"/>
     <w:tmpl w:val="C0D8CAB0"/>
@@ -6428,7 +6521,7 @@
       </w:rPr>
     </w:lvl>
   </w:abstractNum>
-  <w:abstractNum w:abstractNumId="32">
+  <w:abstractNum w:abstractNumId="33">
     <w:nsid w:val="799816BA"/>
     <w:multiLevelType w:val="multilevel"/>
     <w:tmpl w:val="3878D3DE"/>
@@ -6577,7 +6670,7 @@
       </w:rPr>
     </w:lvl>
   </w:abstractNum>
-  <w:abstractNum w:abstractNumId="33">
+  <w:abstractNum w:abstractNumId="34">
     <w:nsid w:val="7BAE1210"/>
     <w:multiLevelType w:val="hybridMultilevel"/>
     <w:tmpl w:val="38A22F0E"/>
@@ -6690,7 +6783,7 @@
       </w:rPr>
     </w:lvl>
   </w:abstractNum>
-  <w:abstractNum w:abstractNumId="34">
+  <w:abstractNum w:abstractNumId="35">
     <w:nsid w:val="7D7D7E62"/>
     <w:multiLevelType w:val="multilevel"/>
     <w:tmpl w:val="B23E65B4"/>
@@ -6840,109 +6933,112 @@
     </w:lvl>
   </w:abstractNum>
   <w:num w:numId="1">
-    <w:abstractNumId w:val="31"/>
+    <w:abstractNumId w:val="32"/>
   </w:num>
   <w:num w:numId="2">
-    <w:abstractNumId w:val="21"/>
+    <w:abstractNumId w:val="22"/>
   </w:num>
   <w:num w:numId="3">
     <w:abstractNumId w:val="0"/>
   </w:num>
   <w:num w:numId="4">
+    <w:abstractNumId w:val="17"/>
+  </w:num>
+  <w:num w:numId="5">
+    <w:abstractNumId w:val="10"/>
+  </w:num>
+  <w:num w:numId="6">
+    <w:abstractNumId w:val="18"/>
+  </w:num>
+  <w:num w:numId="7">
+    <w:abstractNumId w:val="12"/>
+  </w:num>
+  <w:num w:numId="8">
+    <w:abstractNumId w:val="6"/>
+  </w:num>
+  <w:num w:numId="9">
+    <w:abstractNumId w:val="29"/>
+  </w:num>
+  <w:num w:numId="10">
+    <w:abstractNumId w:val="8"/>
+  </w:num>
+  <w:num w:numId="11">
+    <w:abstractNumId w:val="5"/>
+  </w:num>
+  <w:num w:numId="12">
+    <w:abstractNumId w:val="30"/>
+  </w:num>
+  <w:num w:numId="13">
+    <w:abstractNumId w:val="9"/>
+  </w:num>
+  <w:num w:numId="14">
+    <w:abstractNumId w:val="7"/>
+  </w:num>
+  <w:num w:numId="15">
+    <w:abstractNumId w:val="23"/>
+  </w:num>
+  <w:num w:numId="16">
+    <w:abstractNumId w:val="19"/>
+  </w:num>
+  <w:num w:numId="17">
+    <w:abstractNumId w:val="20"/>
+  </w:num>
+  <w:num w:numId="18">
+    <w:abstractNumId w:val="11"/>
+  </w:num>
+  <w:num w:numId="19">
+    <w:abstractNumId w:val="33"/>
+  </w:num>
+  <w:num w:numId="20">
+    <w:abstractNumId w:val="15"/>
+  </w:num>
+  <w:num w:numId="21">
+    <w:abstractNumId w:val="14"/>
+  </w:num>
+  <w:num w:numId="22">
+    <w:abstractNumId w:val="2"/>
+  </w:num>
+  <w:num w:numId="23">
+    <w:abstractNumId w:val="28"/>
+  </w:num>
+  <w:num w:numId="24">
+    <w:abstractNumId w:val="26"/>
+  </w:num>
+  <w:num w:numId="25">
     <w:abstractNumId w:val="16"/>
   </w:num>
-  <w:num w:numId="5">
-    <w:abstractNumId w:val="9"/>
+  <w:num w:numId="26">
+    <w:abstractNumId w:val="25"/>
   </w:num>
-  <w:num w:numId="6">
-    <w:abstractNumId w:val="17"/>
+  <w:num w:numId="27">
+    <w:abstractNumId w:val="35"/>
   </w:num>
-  <w:num w:numId="7">
-    <w:abstractNumId w:val="11"/>
+  <w:num w:numId="28">
+    <w:abstractNumId w:val="3"/>
   </w:num>
-  <w:num w:numId="8">
-    <w:abstractNumId w:val="5"/>
+  <w:num w:numId="29">
+    <w:abstractNumId w:val="13"/>
   </w:num>
-  <w:num w:numId="9">
-    <w:abstractNumId w:val="28"/>
+  <w:num w:numId="30">
+    <w:abstractNumId w:val="24"/>
   </w:num>
-  <w:num w:numId="10">
-    <w:abstractNumId w:val="7"/>
+  <w:num w:numId="31">
+    <w:abstractNumId w:val="31"/>
   </w:num>
-  <w:num w:numId="11">
+  <w:num w:numId="32">
+    <w:abstractNumId w:val="27"/>
+  </w:num>
+  <w:num w:numId="33">
     <w:abstractNumId w:val="4"/>
   </w:num>
-  <w:num w:numId="12">
-    <w:abstractNumId w:val="29"/>
+  <w:num w:numId="34">
+    <w:abstractNumId w:val="21"/>
   </w:num>
-  <w:num w:numId="13">
-    <w:abstractNumId w:val="8"/>
-  </w:num>
-  <w:num w:numId="14">
-    <w:abstractNumId w:val="6"/>
-  </w:num>
-  <w:num w:numId="15">
-    <w:abstractNumId w:val="22"/>
-  </w:num>
-  <w:num w:numId="16">
-    <w:abstractNumId w:val="18"/>
-  </w:num>
-  <w:num w:numId="17">
-    <w:abstractNumId w:val="19"/>
-  </w:num>
-  <w:num w:numId="18">
-    <w:abstractNumId w:val="10"/>
-  </w:num>
-  <w:num w:numId="19">
-    <w:abstractNumId w:val="32"/>
-  </w:num>
-  <w:num w:numId="20">
-    <w:abstractNumId w:val="14"/>
-  </w:num>
-  <w:num w:numId="21">
-    <w:abstractNumId w:val="13"/>
-  </w:num>
-  <w:num w:numId="22">
-    <w:abstractNumId w:val="1"/>
-  </w:num>
-  <w:num w:numId="23">
-    <w:abstractNumId w:val="27"/>
-  </w:num>
-  <w:num w:numId="24">
-    <w:abstractNumId w:val="25"/>
-  </w:num>
-  <w:num w:numId="25">
-    <w:abstractNumId w:val="15"/>
-  </w:num>
-  <w:num w:numId="26">
-    <w:abstractNumId w:val="24"/>
-  </w:num>
-  <w:num w:numId="27">
+  <w:num w:numId="35">
     <w:abstractNumId w:val="34"/>
   </w:num>
-  <w:num w:numId="28">
-    <w:abstractNumId w:val="2"/>
-  </w:num>
-  <w:num w:numId="29">
-    <w:abstractNumId w:val="12"/>
-  </w:num>
-  <w:num w:numId="30">
-    <w:abstractNumId w:val="23"/>
-  </w:num>
-  <w:num w:numId="31">
-    <w:abstractNumId w:val="30"/>
-  </w:num>
-  <w:num w:numId="32">
-    <w:abstractNumId w:val="26"/>
-  </w:num>
-  <w:num w:numId="33">
-    <w:abstractNumId w:val="3"/>
-  </w:num>
-  <w:num w:numId="34">
-    <w:abstractNumId w:val="20"/>
-  </w:num>
-  <w:num w:numId="35">
-    <w:abstractNumId w:val="33"/>
+  <w:num w:numId="36">
+    <w:abstractNumId w:val="1"/>
   </w:num>
 </w:numbering>
 </file>

</xml_diff>